<commit_message>
docs: :memo: add Pepe to group report
</commit_message>
<xml_diff>
--- a/reports/Group/00 - Requirements - Group.docx
+++ b/reports/Group/00 - Requirements - Group.docx
@@ -228,6 +228,7 @@
                 <w15:appearance w15:val="hidden"/>
                 <w:text/>
               </w:sdtPr>
+              <w:sdtEndPr/>
               <w:sdtContent>
                 <w:r>
                   <w:rPr>
@@ -303,7 +304,6 @@
                 <w15:appearance w15:val="hidden"/>
                 <w:text/>
               </w:sdtPr>
-              <w:sdtEndPr/>
               <w:sdtContent>
                 <w:r>
                   <w:rPr>
@@ -315,19 +315,7 @@
                   <w:rPr>
                     <w:rFonts w:asciiTheme="majorHAnsi" w:hAnsiTheme="majorHAnsi" w:cstheme="majorBidi"/>
                   </w:rPr>
-                  <w:t xml:space="preserve">Masked </w:t>
-                </w:r>
-                <w:r>
-                  <w:rPr>
-                    <w:rFonts w:asciiTheme="majorHAnsi" w:hAnsiTheme="majorHAnsi" w:cstheme="majorBidi"/>
-                  </w:rPr>
-                  <w:t xml:space="preserve">ID </w:t>
-                </w:r>
-                <w:r>
-                  <w:rPr>
-                    <w:rFonts w:asciiTheme="majorHAnsi" w:hAnsiTheme="majorHAnsi" w:cstheme="majorBidi"/>
-                  </w:rPr>
-                  <w:t>number</w:t>
+                  <w:t>49***7*5Q</w:t>
                 </w:r>
               </w:sdtContent>
             </w:sdt>
@@ -382,7 +370,19 @@
                   <w:rPr>
                     <w:rFonts w:asciiTheme="majorHAnsi" w:hAnsiTheme="majorHAnsi" w:cstheme="majorHAnsi"/>
                   </w:rPr>
-                  <w:t xml:space="preserve"> uvus  </w:t>
+                  <w:t xml:space="preserve"> </w:t>
+                </w:r>
+                <w:r>
+                  <w:rPr>
+                    <w:rFonts w:asciiTheme="majorHAnsi" w:hAnsiTheme="majorHAnsi" w:cstheme="majorHAnsi"/>
+                  </w:rPr>
+                  <w:t>FKR9503</w:t>
+                </w:r>
+                <w:r>
+                  <w:rPr>
+                    <w:rFonts w:asciiTheme="majorHAnsi" w:hAnsiTheme="majorHAnsi" w:cstheme="majorHAnsi"/>
+                  </w:rPr>
+                  <w:t xml:space="preserve">  </w:t>
                 </w:r>
               </w:sdtContent>
             </w:sdt>
@@ -435,7 +435,31 @@
                   <w:rPr>
                     <w:rFonts w:asciiTheme="majorHAnsi" w:hAnsiTheme="majorHAnsi" w:cstheme="majorHAnsi"/>
                   </w:rPr>
-                  <w:t xml:space="preserve"> Surnames, Name  </w:t>
+                  <w:t xml:space="preserve"> </w:t>
+                </w:r>
+                <w:r>
+                  <w:rPr>
+                    <w:rFonts w:asciiTheme="majorHAnsi" w:hAnsiTheme="majorHAnsi" w:cstheme="majorHAnsi"/>
+                  </w:rPr>
+                  <w:t>Coronil Álvarez</w:t>
+                </w:r>
+                <w:r>
+                  <w:rPr>
+                    <w:rFonts w:asciiTheme="majorHAnsi" w:hAnsiTheme="majorHAnsi" w:cstheme="majorHAnsi"/>
+                  </w:rPr>
+                  <w:t xml:space="preserve">, </w:t>
+                </w:r>
+                <w:r>
+                  <w:rPr>
+                    <w:rFonts w:asciiTheme="majorHAnsi" w:hAnsiTheme="majorHAnsi" w:cstheme="majorHAnsi"/>
+                  </w:rPr>
+                  <w:t>José</w:t>
+                </w:r>
+                <w:r>
+                  <w:rPr>
+                    <w:rFonts w:asciiTheme="majorHAnsi" w:hAnsiTheme="majorHAnsi" w:cstheme="majorHAnsi"/>
+                  </w:rPr>
+                  <w:t xml:space="preserve">  </w:t>
                 </w:r>
               </w:sdtContent>
             </w:sdt>
@@ -915,7 +939,21 @@
                   <w:rPr>
                     <w:rFonts w:asciiTheme="majorHAnsi" w:hAnsiTheme="majorHAnsi" w:cstheme="majorHAnsi"/>
                   </w:rPr>
-                  <w:t xml:space="preserve"> uvus  </w:t>
+                  <w:t xml:space="preserve"> </w:t>
+                </w:r>
+                <w:proofErr w:type="spellStart"/>
+                <w:r>
+                  <w:rPr>
+                    <w:rFonts w:asciiTheme="majorHAnsi" w:hAnsiTheme="majorHAnsi" w:cstheme="majorHAnsi"/>
+                  </w:rPr>
+                  <w:t>uvus</w:t>
+                </w:r>
+                <w:proofErr w:type="spellEnd"/>
+                <w:r>
+                  <w:rPr>
+                    <w:rFonts w:asciiTheme="majorHAnsi" w:hAnsiTheme="majorHAnsi" w:cstheme="majorHAnsi"/>
+                  </w:rPr>
+                  <w:t xml:space="preserve">  </w:t>
                 </w:r>
               </w:sdtContent>
             </w:sdt>
@@ -1157,7 +1195,21 @@
                   <w:rPr>
                     <w:rFonts w:asciiTheme="majorHAnsi" w:hAnsiTheme="majorHAnsi" w:cstheme="majorHAnsi"/>
                   </w:rPr>
-                  <w:t xml:space="preserve"> uvus  </w:t>
+                  <w:t xml:space="preserve"> </w:t>
+                </w:r>
+                <w:proofErr w:type="spellStart"/>
+                <w:r>
+                  <w:rPr>
+                    <w:rFonts w:asciiTheme="majorHAnsi" w:hAnsiTheme="majorHAnsi" w:cstheme="majorHAnsi"/>
+                  </w:rPr>
+                  <w:t>uvus</w:t>
+                </w:r>
+                <w:proofErr w:type="spellEnd"/>
+                <w:r>
+                  <w:rPr>
+                    <w:rFonts w:asciiTheme="majorHAnsi" w:hAnsiTheme="majorHAnsi" w:cstheme="majorHAnsi"/>
+                  </w:rPr>
+                  <w:t xml:space="preserve">  </w:t>
                 </w:r>
               </w:sdtContent>
             </w:sdt>
@@ -1402,7 +1454,21 @@
                   <w:rPr>
                     <w:rFonts w:asciiTheme="majorHAnsi" w:hAnsiTheme="majorHAnsi" w:cstheme="majorHAnsi"/>
                   </w:rPr>
-                  <w:t xml:space="preserve"> uvus  </w:t>
+                  <w:t xml:space="preserve"> </w:t>
+                </w:r>
+                <w:proofErr w:type="spellStart"/>
+                <w:r>
+                  <w:rPr>
+                    <w:rFonts w:asciiTheme="majorHAnsi" w:hAnsiTheme="majorHAnsi" w:cstheme="majorHAnsi"/>
+                  </w:rPr>
+                  <w:t>uvus</w:t>
+                </w:r>
+                <w:proofErr w:type="spellEnd"/>
+                <w:r>
+                  <w:rPr>
+                    <w:rFonts w:asciiTheme="majorHAnsi" w:hAnsiTheme="majorHAnsi" w:cstheme="majorHAnsi"/>
+                  </w:rPr>
+                  <w:t xml:space="preserve">  </w:t>
                 </w:r>
               </w:sdtContent>
             </w:sdt>
@@ -11063,6 +11129,7 @@
     <w:rsid w:val="00A15F13"/>
     <w:rsid w:val="00A222AC"/>
     <w:rsid w:val="00A73E76"/>
+    <w:rsid w:val="00A855AD"/>
     <w:rsid w:val="00AC1FAB"/>
     <w:rsid w:val="00B55352"/>
     <w:rsid w:val="00BB0EAB"/>

</xml_diff>

<commit_message>
docs: :sparkles: añadida mi reporte individual, ademas de añadirme al archivo grupal
</commit_message>
<xml_diff>
--- a/reports/Group/00 - Requirements - Group.docx
+++ b/reports/Group/00 - Requirements - Group.docx
@@ -1,6 +1,6 @@
 
 <file path=word/document.xml><?xml version="1.0" encoding="utf-8"?>
-<w:document xmlns:wpc="http://schemas.microsoft.com/office/word/2010/wordprocessingCanvas" xmlns:cx="http://schemas.microsoft.com/office/drawing/2014/chartex" xmlns:cx1="http://schemas.microsoft.com/office/drawing/2015/9/8/chartex" xmlns:cx2="http://schemas.microsoft.com/office/drawing/2015/10/21/chartex" xmlns:cx3="http://schemas.microsoft.com/office/drawing/2016/5/9/chartex" xmlns:cx4="http://schemas.microsoft.com/office/drawing/2016/5/10/chartex" xmlns:cx5="http://schemas.microsoft.com/office/drawing/2016/5/11/chartex" xmlns:cx6="http://schemas.microsoft.com/office/drawing/2016/5/12/chartex" xmlns:cx7="http://schemas.microsoft.com/office/drawing/2016/5/13/chartex" xmlns:cx8="http://schemas.microsoft.com/office/drawing/2016/5/14/chartex" xmlns:mc="http://schemas.openxmlformats.org/markup-compatibility/2006" xmlns:aink="http://schemas.microsoft.com/office/drawing/2016/ink" xmlns:am3d="http://schemas.microsoft.com/office/drawing/2017/model3d" xmlns:o="urn:schemas-microsoft-com:office:office" xmlns:r="http://schemas.openxmlformats.org/officeDocument/2006/relationships" xmlns:m="http://schemas.openxmlformats.org/officeDocument/2006/math" xmlns:v="urn:schemas-microsoft-com:vml" xmlns:wp14="http://schemas.microsoft.com/office/word/2010/wordprocessingDrawing" xmlns:wp="http://schemas.openxmlformats.org/drawingml/2006/wordprocessingDrawing" xmlns:w10="urn:schemas-microsoft-com:office:word" xmlns:w="http://schemas.openxmlformats.org/wordprocessingml/2006/main" xmlns:w14="http://schemas.microsoft.com/office/word/2010/wordml" xmlns:w15="http://schemas.microsoft.com/office/word/2012/wordml" xmlns:w16cex="http://schemas.microsoft.com/office/word/2018/wordml/cex" xmlns:w16cid="http://schemas.microsoft.com/office/word/2016/wordml/cid" xmlns:w16="http://schemas.microsoft.com/office/word/2018/wordml" xmlns:w16sdtdh="http://schemas.microsoft.com/office/word/2020/wordml/sdtdatahash" xmlns:w16se="http://schemas.microsoft.com/office/word/2015/wordml/symex" xmlns:wpg="http://schemas.microsoft.com/office/word/2010/wordprocessingGroup" xmlns:wpi="http://schemas.microsoft.com/office/word/2010/wordprocessingInk" xmlns:wne="http://schemas.microsoft.com/office/word/2006/wordml" xmlns:wps="http://schemas.microsoft.com/office/word/2010/wordprocessingShape" mc:Ignorable="w14 w15 w16se w16cid w16 w16cex w16sdtdh wp14">
+<w:document xmlns:wpc="http://schemas.microsoft.com/office/word/2010/wordprocessingCanvas" xmlns:cx="http://schemas.microsoft.com/office/drawing/2014/chartex" xmlns:cx1="http://schemas.microsoft.com/office/drawing/2015/9/8/chartex" xmlns:cx2="http://schemas.microsoft.com/office/drawing/2015/10/21/chartex" xmlns:cx3="http://schemas.microsoft.com/office/drawing/2016/5/9/chartex" xmlns:cx4="http://schemas.microsoft.com/office/drawing/2016/5/10/chartex" xmlns:cx5="http://schemas.microsoft.com/office/drawing/2016/5/11/chartex" xmlns:cx6="http://schemas.microsoft.com/office/drawing/2016/5/12/chartex" xmlns:cx7="http://schemas.microsoft.com/office/drawing/2016/5/13/chartex" xmlns:cx8="http://schemas.microsoft.com/office/drawing/2016/5/14/chartex" xmlns:mc="http://schemas.openxmlformats.org/markup-compatibility/2006" xmlns:aink="http://schemas.microsoft.com/office/drawing/2016/ink" xmlns:am3d="http://schemas.microsoft.com/office/drawing/2017/model3d" xmlns:o="urn:schemas-microsoft-com:office:office" xmlns:oel="http://schemas.microsoft.com/office/2019/extlst" xmlns:r="http://schemas.openxmlformats.org/officeDocument/2006/relationships" xmlns:m="http://schemas.openxmlformats.org/officeDocument/2006/math" xmlns:v="urn:schemas-microsoft-com:vml" xmlns:wp14="http://schemas.microsoft.com/office/word/2010/wordprocessingDrawing" xmlns:wp="http://schemas.openxmlformats.org/drawingml/2006/wordprocessingDrawing" xmlns:w10="urn:schemas-microsoft-com:office:word" xmlns:w="http://schemas.openxmlformats.org/wordprocessingml/2006/main" xmlns:w14="http://schemas.microsoft.com/office/word/2010/wordml" xmlns:w15="http://schemas.microsoft.com/office/word/2012/wordml" xmlns:w16cex="http://schemas.microsoft.com/office/word/2018/wordml/cex" xmlns:w16cid="http://schemas.microsoft.com/office/word/2016/wordml/cid" xmlns:w16="http://schemas.microsoft.com/office/word/2018/wordml" xmlns:w16du="http://schemas.microsoft.com/office/word/2023/wordml/word16du" xmlns:w16sdtdh="http://schemas.microsoft.com/office/word/2020/wordml/sdtdatahash" xmlns:w16sdtfl="http://schemas.microsoft.com/office/word/2024/wordml/sdtformatlock" xmlns:w16se="http://schemas.microsoft.com/office/word/2015/wordml/symex" xmlns:wpg="http://schemas.microsoft.com/office/word/2010/wordprocessingGroup" xmlns:wpi="http://schemas.microsoft.com/office/word/2010/wordprocessingInk" xmlns:wne="http://schemas.microsoft.com/office/word/2006/wordml" xmlns:wps="http://schemas.microsoft.com/office/word/2010/wordprocessingShape" mc:Ignorable="w14 w15 w16se w16cid w16 w16cex w16sdtdh w16sdtfl w16du wp14">
   <w:body>
     <w:p>
       <w:pPr>
@@ -123,7 +123,6 @@
               </w:rPr>
               <w:tab/>
             </w:r>
-            <w:permStart w:id="143746294" w:edGrp="everyone"/>
             <w:sdt>
               <w:sdtPr>
                 <w:rPr>
@@ -171,7 +170,6 @@
                 </w:r>
               </w:sdtContent>
             </w:sdt>
-            <w:permEnd w:id="143746294"/>
           </w:p>
         </w:tc>
       </w:tr>
@@ -214,7 +212,6 @@
               </w:rPr>
               <w:tab/>
             </w:r>
-            <w:permStart w:id="420692352" w:edGrp="everyone"/>
             <w:sdt>
               <w:sdtPr>
                 <w:rPr>
@@ -238,7 +235,6 @@
                 </w:r>
               </w:sdtContent>
             </w:sdt>
-            <w:permEnd w:id="420692352"/>
           </w:p>
         </w:tc>
       </w:tr>
@@ -290,7 +286,6 @@
               </w:rPr>
               <w:tab/>
             </w:r>
-            <w:permStart w:id="291510380" w:edGrp="everyone"/>
             <w:sdt>
               <w:sdtPr>
                 <w:rPr>
@@ -304,6 +299,7 @@
                 <w15:appearance w15:val="hidden"/>
                 <w:text/>
               </w:sdtPr>
+              <w:sdtEndPr/>
               <w:sdtContent>
                 <w:r>
                   <w:rPr>
@@ -320,7 +316,6 @@
               </w:sdtContent>
             </w:sdt>
           </w:p>
-          <w:permEnd w:id="291510380"/>
           <w:p>
             <w:pPr>
               <w:pStyle w:val="Sinespaciado"/>
@@ -350,7 +345,6 @@
               </w:rPr>
               <w:tab/>
             </w:r>
-            <w:permStart w:id="1364481481" w:edGrp="everyone"/>
             <w:sdt>
               <w:sdtPr>
                 <w:rPr>
@@ -386,7 +380,6 @@
                 </w:r>
               </w:sdtContent>
             </w:sdt>
-            <w:permEnd w:id="1364481481"/>
           </w:p>
           <w:p>
             <w:pPr>
@@ -415,7 +408,6 @@
               </w:rPr>
               <w:tab/>
             </w:r>
-            <w:permStart w:id="1443845444" w:edGrp="everyone"/>
             <w:sdt>
               <w:sdtPr>
                 <w:rPr>
@@ -463,7 +455,6 @@
                 </w:r>
               </w:sdtContent>
             </w:sdt>
-            <w:permEnd w:id="1443845444"/>
             <w:r>
               <w:rPr>
                 <w:rFonts w:asciiTheme="majorHAnsi" w:hAnsiTheme="majorHAnsi" w:cstheme="majorHAnsi"/>
@@ -492,7 +483,6 @@
               </w:rPr>
               <w:tab/>
             </w:r>
-            <w:permStart w:id="415123737" w:edGrp="everyone"/>
             <w:sdt>
               <w:sdtPr>
                 <w:rPr>
@@ -516,7 +506,6 @@
                 </w:r>
               </w:sdtContent>
             </w:sdt>
-            <w:permEnd w:id="415123737"/>
           </w:p>
         </w:tc>
         <w:tc>
@@ -561,12 +550,6 @@
                 <w:rFonts w:asciiTheme="majorHAnsi" w:hAnsiTheme="majorHAnsi" w:cstheme="majorHAnsi"/>
               </w:rPr>
               <w:tab/>
-            </w:r>
-            <w:permStart w:id="1081366304" w:edGrp="everyone"/>
-            <w:r>
-              <w:rPr>
-                <w:rFonts w:asciiTheme="majorHAnsi" w:hAnsiTheme="majorHAnsi" w:cstheme="majorHAnsi"/>
-              </w:rPr>
               <w:t xml:space="preserve"> </w:t>
             </w:r>
             <w:sdt>
@@ -593,7 +576,6 @@
               </w:sdtContent>
             </w:sdt>
           </w:p>
-          <w:permEnd w:id="1081366304"/>
           <w:p>
             <w:pPr>
               <w:pStyle w:val="Sinespaciado"/>
@@ -623,7 +605,6 @@
               </w:rPr>
               <w:tab/>
             </w:r>
-            <w:permStart w:id="554395221" w:edGrp="everyone"/>
             <w:sdt>
               <w:sdtPr>
                 <w:rPr>
@@ -659,7 +640,6 @@
                 </w:r>
               </w:sdtContent>
             </w:sdt>
-            <w:permEnd w:id="554395221"/>
           </w:p>
           <w:p>
             <w:pPr>
@@ -688,11 +668,11 @@
               </w:rPr>
               <w:tab/>
             </w:r>
-            <w:permStart w:id="84825807" w:edGrp="everyone"/>
             <w:sdt>
               <w:sdtPr>
                 <w:rPr>
                   <w:rFonts w:asciiTheme="majorHAnsi" w:hAnsiTheme="majorHAnsi" w:cstheme="majorHAnsi"/>
+                  <w:lang w:val="es-ES"/>
                 </w:rPr>
                 <w:tag w:val="Student2"/>
                 <w:id w:val="2044784553"/>
@@ -707,36 +687,40 @@
                 <w:r>
                   <w:rPr>
                     <w:rFonts w:asciiTheme="majorHAnsi" w:hAnsiTheme="majorHAnsi" w:cstheme="majorHAnsi"/>
+                    <w:lang w:val="es-ES"/>
                   </w:rPr>
                   <w:t xml:space="preserve"> </w:t>
                 </w:r>
                 <w:r>
                   <w:rPr>
                     <w:rFonts w:asciiTheme="majorHAnsi" w:hAnsiTheme="majorHAnsi" w:cstheme="majorHAnsi"/>
+                    <w:lang w:val="es-ES"/>
                   </w:rPr>
                   <w:t>Vázquez Cruz</w:t>
                 </w:r>
                 <w:r>
                   <w:rPr>
                     <w:rFonts w:asciiTheme="majorHAnsi" w:hAnsiTheme="majorHAnsi" w:cstheme="majorHAnsi"/>
+                    <w:lang w:val="es-ES"/>
                   </w:rPr>
                   <w:t xml:space="preserve">, </w:t>
                 </w:r>
                 <w:r>
                   <w:rPr>
                     <w:rFonts w:asciiTheme="majorHAnsi" w:hAnsiTheme="majorHAnsi" w:cstheme="majorHAnsi"/>
+                    <w:lang w:val="es-ES"/>
                   </w:rPr>
                   <w:t>Emilio Manuel</w:t>
                 </w:r>
                 <w:r>
                   <w:rPr>
                     <w:rFonts w:asciiTheme="majorHAnsi" w:hAnsiTheme="majorHAnsi" w:cstheme="majorHAnsi"/>
+                    <w:lang w:val="es-ES"/>
                   </w:rPr>
                   <w:t xml:space="preserve">  </w:t>
                 </w:r>
               </w:sdtContent>
             </w:sdt>
-            <w:permEnd w:id="84825807"/>
           </w:p>
           <w:p>
             <w:pPr>
@@ -765,7 +749,6 @@
               </w:rPr>
               <w:tab/>
             </w:r>
-            <w:permStart w:id="584389830" w:edGrp="everyone"/>
             <w:sdt>
               <w:sdtPr>
                 <w:rPr>
@@ -801,7 +784,6 @@
                 </w:r>
               </w:sdtContent>
             </w:sdt>
-            <w:permEnd w:id="584389830"/>
           </w:p>
         </w:tc>
       </w:tr>
@@ -852,7 +834,6 @@
               </w:rPr>
               <w:tab/>
             </w:r>
-            <w:permStart w:id="1000832359" w:edGrp="everyone"/>
             <w:sdt>
               <w:sdtPr>
                 <w:rPr>
@@ -872,24 +853,17 @@
                   <w:rPr>
                     <w:rFonts w:asciiTheme="majorHAnsi" w:hAnsiTheme="majorHAnsi" w:cstheme="majorBidi"/>
                   </w:rPr>
-                  <w:t xml:space="preserve"> Masked </w:t>
+                  <w:t xml:space="preserve"> </w:t>
                 </w:r>
                 <w:r>
                   <w:rPr>
                     <w:rFonts w:asciiTheme="majorHAnsi" w:hAnsiTheme="majorHAnsi" w:cstheme="majorBidi"/>
                   </w:rPr>
-                  <w:t xml:space="preserve">ID </w:t>
-                </w:r>
-                <w:r>
-                  <w:rPr>
-                    <w:rFonts w:asciiTheme="majorHAnsi" w:hAnsiTheme="majorHAnsi" w:cstheme="majorBidi"/>
-                  </w:rPr>
-                  <w:t>number</w:t>
+                  <w:t>7749****K</w:t>
                 </w:r>
               </w:sdtContent>
             </w:sdt>
           </w:p>
-          <w:permEnd w:id="1000832359"/>
           <w:p>
             <w:pPr>
               <w:pStyle w:val="Sinespaciado"/>
@@ -919,7 +893,6 @@
               </w:rPr>
               <w:tab/>
             </w:r>
-            <w:permStart w:id="926035648" w:edGrp="everyone"/>
             <w:sdt>
               <w:sdtPr>
                 <w:rPr>
@@ -941,14 +914,12 @@
                   </w:rPr>
                   <w:t xml:space="preserve"> </w:t>
                 </w:r>
-                <w:proofErr w:type="spellStart"/>
                 <w:r>
                   <w:rPr>
                     <w:rFonts w:asciiTheme="majorHAnsi" w:hAnsiTheme="majorHAnsi" w:cstheme="majorHAnsi"/>
                   </w:rPr>
-                  <w:t>uvus</w:t>
+                  <w:t>FSL4030</w:t>
                 </w:r>
-                <w:proofErr w:type="spellEnd"/>
                 <w:r>
                   <w:rPr>
                     <w:rFonts w:asciiTheme="majorHAnsi" w:hAnsiTheme="majorHAnsi" w:cstheme="majorHAnsi"/>
@@ -957,7 +928,6 @@
                 </w:r>
               </w:sdtContent>
             </w:sdt>
-            <w:permEnd w:id="926035648"/>
           </w:p>
           <w:p>
             <w:pPr>
@@ -986,7 +956,6 @@
               </w:rPr>
               <w:tab/>
             </w:r>
-            <w:permStart w:id="1519068571" w:edGrp="everyone"/>
             <w:sdt>
               <w:sdtPr>
                 <w:rPr>
@@ -1006,12 +975,29 @@
                   <w:rPr>
                     <w:rFonts w:asciiTheme="majorHAnsi" w:hAnsiTheme="majorHAnsi" w:cstheme="majorHAnsi"/>
                   </w:rPr>
-                  <w:t xml:space="preserve"> Surnames, Name</w:t>
+                  <w:t xml:space="preserve"> </w:t>
+                </w:r>
+                <w:r>
+                  <w:rPr>
+                    <w:rFonts w:asciiTheme="majorHAnsi" w:hAnsiTheme="majorHAnsi" w:cstheme="majorHAnsi"/>
+                  </w:rPr>
+                  <w:t>García Vizcaíno</w:t>
+                </w:r>
+                <w:r>
+                  <w:rPr>
+                    <w:rFonts w:asciiTheme="majorHAnsi" w:hAnsiTheme="majorHAnsi" w:cstheme="majorHAnsi"/>
+                  </w:rPr>
+                  <w:t xml:space="preserve">, </w:t>
+                </w:r>
+                <w:r>
+                  <w:rPr>
+                    <w:rFonts w:asciiTheme="majorHAnsi" w:hAnsiTheme="majorHAnsi" w:cstheme="majorHAnsi"/>
+                  </w:rPr>
+                  <w:t>Miguel</w:t>
                 </w:r>
               </w:sdtContent>
             </w:sdt>
           </w:p>
-          <w:permEnd w:id="1519068571"/>
           <w:p>
             <w:pPr>
               <w:pStyle w:val="Sinespaciado"/>
@@ -1039,7 +1025,6 @@
               </w:rPr>
               <w:tab/>
             </w:r>
-            <w:permStart w:id="1983335098" w:edGrp="everyone"/>
             <w:sdt>
               <w:sdtPr>
                 <w:rPr>
@@ -1062,7 +1047,6 @@
                 </w:r>
               </w:sdtContent>
             </w:sdt>
-            <w:permEnd w:id="1983335098"/>
           </w:p>
         </w:tc>
         <w:tc>
@@ -1108,7 +1092,6 @@
               </w:rPr>
               <w:tab/>
             </w:r>
-            <w:permStart w:id="1222207409" w:edGrp="everyone"/>
             <w:sdt>
               <w:sdtPr>
                 <w:rPr>
@@ -1145,7 +1128,6 @@
               </w:sdtContent>
             </w:sdt>
           </w:p>
-          <w:permEnd w:id="1222207409"/>
           <w:p>
             <w:pPr>
               <w:pStyle w:val="Sinespaciado"/>
@@ -1175,7 +1157,6 @@
               </w:rPr>
               <w:tab/>
             </w:r>
-            <w:permStart w:id="484340907" w:edGrp="everyone"/>
             <w:sdt>
               <w:sdtPr>
                 <w:rPr>
@@ -1195,25 +1176,10 @@
                   <w:rPr>
                     <w:rFonts w:asciiTheme="majorHAnsi" w:hAnsiTheme="majorHAnsi" w:cstheme="majorHAnsi"/>
                   </w:rPr>
-                  <w:t xml:space="preserve"> </w:t>
-                </w:r>
-                <w:proofErr w:type="spellStart"/>
-                <w:r>
-                  <w:rPr>
-                    <w:rFonts w:asciiTheme="majorHAnsi" w:hAnsiTheme="majorHAnsi" w:cstheme="majorHAnsi"/>
-                  </w:rPr>
-                  <w:t>uvus</w:t>
-                </w:r>
-                <w:proofErr w:type="spellEnd"/>
-                <w:r>
-                  <w:rPr>
-                    <w:rFonts w:asciiTheme="majorHAnsi" w:hAnsiTheme="majorHAnsi" w:cstheme="majorHAnsi"/>
-                  </w:rPr>
-                  <w:t xml:space="preserve">  </w:t>
+                  <w:t xml:space="preserve"> uvus  </w:t>
                 </w:r>
               </w:sdtContent>
             </w:sdt>
-            <w:permEnd w:id="484340907"/>
           </w:p>
           <w:p>
             <w:pPr>
@@ -1242,7 +1208,6 @@
               </w:rPr>
               <w:tab/>
             </w:r>
-            <w:permStart w:id="386604040" w:edGrp="everyone"/>
             <w:sdt>
               <w:sdtPr>
                 <w:rPr>
@@ -1266,7 +1231,6 @@
                 </w:r>
               </w:sdtContent>
             </w:sdt>
-            <w:permEnd w:id="386604040"/>
           </w:p>
           <w:p>
             <w:pPr>
@@ -1295,7 +1259,6 @@
               </w:rPr>
               <w:tab/>
             </w:r>
-            <w:permStart w:id="1487353257" w:edGrp="everyone"/>
             <w:sdt>
               <w:sdtPr>
                 <w:rPr>
@@ -1319,7 +1282,6 @@
                 </w:r>
               </w:sdtContent>
             </w:sdt>
-            <w:permEnd w:id="1487353257"/>
           </w:p>
         </w:tc>
       </w:tr>
@@ -1367,7 +1329,6 @@
               </w:rPr>
               <w:tab/>
             </w:r>
-            <w:permStart w:id="1631927432" w:edGrp="everyone"/>
             <w:sdt>
               <w:sdtPr>
                 <w:rPr>
@@ -1404,7 +1365,6 @@
               </w:sdtContent>
             </w:sdt>
           </w:p>
-          <w:permEnd w:id="1631927432"/>
           <w:p>
             <w:pPr>
               <w:pStyle w:val="Sinespaciado"/>
@@ -1434,7 +1394,6 @@
               </w:rPr>
               <w:tab/>
             </w:r>
-            <w:permStart w:id="1398370153" w:edGrp="everyone"/>
             <w:sdt>
               <w:sdtPr>
                 <w:rPr>
@@ -1454,25 +1413,10 @@
                   <w:rPr>
                     <w:rFonts w:asciiTheme="majorHAnsi" w:hAnsiTheme="majorHAnsi" w:cstheme="majorHAnsi"/>
                   </w:rPr>
-                  <w:t xml:space="preserve"> </w:t>
-                </w:r>
-                <w:proofErr w:type="spellStart"/>
-                <w:r>
-                  <w:rPr>
-                    <w:rFonts w:asciiTheme="majorHAnsi" w:hAnsiTheme="majorHAnsi" w:cstheme="majorHAnsi"/>
-                  </w:rPr>
-                  <w:t>uvus</w:t>
-                </w:r>
-                <w:proofErr w:type="spellEnd"/>
-                <w:r>
-                  <w:rPr>
-                    <w:rFonts w:asciiTheme="majorHAnsi" w:hAnsiTheme="majorHAnsi" w:cstheme="majorHAnsi"/>
-                  </w:rPr>
-                  <w:t xml:space="preserve">  </w:t>
+                  <w:t xml:space="preserve"> uvus  </w:t>
                 </w:r>
               </w:sdtContent>
             </w:sdt>
-            <w:permEnd w:id="1398370153"/>
           </w:p>
           <w:p>
             <w:pPr>
@@ -1501,7 +1445,6 @@
               </w:rPr>
               <w:tab/>
             </w:r>
-            <w:permStart w:id="72570348" w:edGrp="everyone"/>
             <w:sdt>
               <w:sdtPr>
                 <w:rPr>
@@ -1525,7 +1468,6 @@
                 </w:r>
               </w:sdtContent>
             </w:sdt>
-            <w:permEnd w:id="72570348"/>
           </w:p>
           <w:p>
             <w:pPr>
@@ -1554,7 +1496,6 @@
               </w:rPr>
               <w:tab/>
             </w:r>
-            <w:permStart w:id="2077499526" w:edGrp="everyone"/>
             <w:sdt>
               <w:sdtPr>
                 <w:rPr>
@@ -1577,7 +1518,6 @@
                 </w:r>
               </w:sdtContent>
             </w:sdt>
-            <w:permEnd w:id="2077499526"/>
           </w:p>
         </w:tc>
         <w:tc>
@@ -1639,7 +1579,6 @@
               </w:rPr>
               <w:tab/>
             </w:r>
-            <w:permStart w:id="1772436159" w:edGrp="everyone"/>
             <w:sdt>
               <w:sdtPr>
                 <w:rPr>
@@ -1663,7 +1602,6 @@
                 </w:r>
               </w:sdtContent>
             </w:sdt>
-            <w:permEnd w:id="1772436159"/>
           </w:p>
         </w:tc>
       </w:tr>
@@ -1683,7 +1621,6 @@
         <w:rPr>
           <w:rFonts w:cstheme="majorHAnsi"/>
         </w:rPr>
-        <w:lastRenderedPageBreak/>
         <w:t>MANDATORY</w:t>
       </w:r>
       <w:r>
@@ -1864,7 +1801,6 @@
       </w:r>
     </w:p>
     <w:bookmarkStart w:id="2" w:name="_Hlk157672140"/>
-    <w:permStart w:id="514992324" w:edGrp="everyone"/>
     <w:p>
       <w:pPr>
         <w:pStyle w:val="Comment-Grader"/>
@@ -1886,7 +1822,6 @@
           </w:r>
         </w:sdtContent>
       </w:sdt>
-      <w:permEnd w:id="514992324"/>
       <w:r>
         <w:t xml:space="preserve">   </w:t>
       </w:r>
@@ -1901,7 +1836,6 @@
       </w:r>
     </w:p>
     <w:bookmarkStart w:id="3" w:name="_Hlk157672153"/>
-    <w:permStart w:id="1330789551" w:edGrp="everyone"/>
     <w:p>
       <w:pPr>
         <w:pStyle w:val="Comment-Grader"/>
@@ -1923,7 +1857,6 @@
           </w:r>
         </w:sdtContent>
       </w:sdt>
-      <w:permEnd w:id="1330789551"/>
       <w:r>
         <w:t xml:space="preserve">  </w:t>
       </w:r>
@@ -1972,7 +1905,6 @@
         <w:t>schedule.</w:t>
       </w:r>
     </w:p>
-    <w:permStart w:id="263077281" w:edGrp="everyone"/>
     <w:p>
       <w:pPr>
         <w:pStyle w:val="Comment-Grader"/>
@@ -1994,7 +1926,6 @@
           </w:r>
         </w:sdtContent>
       </w:sdt>
-      <w:permEnd w:id="263077281"/>
       <w:r>
         <w:t xml:space="preserve">   </w:t>
       </w:r>
@@ -2010,7 +1941,6 @@
         <w:rPr>
           <w:rFonts w:cstheme="majorHAnsi"/>
         </w:rPr>
-        <w:lastRenderedPageBreak/>
         <w:t>MANDATORY</w:t>
       </w:r>
       <w:r>
@@ -2209,7 +2139,6 @@
         <w:t>; no further information about them is needed in the system.</w:t>
       </w:r>
     </w:p>
-    <w:permStart w:id="3886208" w:edGrp="everyone"/>
     <w:p>
       <w:pPr>
         <w:pStyle w:val="Comment-Grader"/>
@@ -2231,7 +2160,6 @@
           </w:r>
         </w:sdtContent>
       </w:sdt>
-      <w:permEnd w:id="3886208"/>
       <w:r>
         <w:t xml:space="preserve">  </w:t>
       </w:r>
@@ -2382,7 +2310,6 @@
         <w:t>,15}$").</w:t>
       </w:r>
     </w:p>
-    <w:permStart w:id="568988877" w:edGrp="everyone"/>
     <w:p>
       <w:pPr>
         <w:pStyle w:val="Comment-Grader"/>
@@ -2404,7 +2331,6 @@
           </w:r>
         </w:sdtContent>
       </w:sdt>
-      <w:permEnd w:id="568988877"/>
       <w:r>
         <w:t xml:space="preserve">   </w:t>
       </w:r>
@@ -2595,7 +2521,6 @@
         <w:t xml:space="preserve"> characters).</w:t>
       </w:r>
     </w:p>
-    <w:permStart w:id="64176652" w:edGrp="everyone"/>
     <w:p>
       <w:pPr>
         <w:pStyle w:val="Comment-Grader"/>
@@ -2617,7 +2542,6 @@
           </w:r>
         </w:sdtContent>
       </w:sdt>
-      <w:permEnd w:id="64176652"/>
       <w:r>
         <w:t xml:space="preserve">      </w:t>
       </w:r>
@@ -2786,7 +2710,6 @@
         <w:t xml:space="preserve">. </w:t>
       </w:r>
     </w:p>
-    <w:permStart w:id="2084199269" w:edGrp="everyone"/>
     <w:p>
       <w:pPr>
         <w:pStyle w:val="Comment-Grader"/>
@@ -2808,7 +2731,6 @@
           </w:r>
         </w:sdtContent>
       </w:sdt>
-      <w:permEnd w:id="2084199269"/>
       <w:r>
         <w:t xml:space="preserve">   </w:t>
       </w:r>
@@ -2858,11 +2780,7 @@
         <w:t xml:space="preserve">.  </w:t>
       </w:r>
       <w:r>
-        <w:t xml:space="preserve">The system must </w:t>
-      </w:r>
-      <w:r>
-        <w:lastRenderedPageBreak/>
-        <w:t xml:space="preserve">store the following data: a </w:t>
+        <w:t xml:space="preserve">The system must store the following data: a </w:t>
       </w:r>
       <w:r>
         <w:rPr>
@@ -3024,7 +2942,6 @@
         <w:t xml:space="preserve"> or not. </w:t>
       </w:r>
     </w:p>
-    <w:permStart w:id="1789663349" w:edGrp="everyone"/>
     <w:p>
       <w:pPr>
         <w:pStyle w:val="Comment-Grader"/>
@@ -3046,7 +2963,6 @@
           </w:r>
         </w:sdtContent>
       </w:sdt>
-      <w:permEnd w:id="1789663349"/>
       <w:r>
         <w:t xml:space="preserve">   </w:t>
       </w:r>
@@ -3153,7 +3069,6 @@
         <w:t>”.</w:t>
       </w:r>
     </w:p>
-    <w:permStart w:id="1472210995" w:edGrp="everyone"/>
     <w:p>
       <w:pPr>
         <w:pStyle w:val="Comment-Grader"/>
@@ -3175,7 +3090,6 @@
           </w:r>
         </w:sdtContent>
       </w:sdt>
-      <w:permEnd w:id="1472210995"/>
       <w:r>
         <w:t xml:space="preserve">    </w:t>
       </w:r>
@@ -3226,7 +3140,6 @@
         <w:t>.</w:t>
       </w:r>
     </w:p>
-    <w:permStart w:id="1506941238" w:edGrp="everyone"/>
     <w:p>
       <w:pPr>
         <w:pStyle w:val="Comment-Grader"/>
@@ -3248,7 +3161,6 @@
           </w:r>
         </w:sdtContent>
       </w:sdt>
-      <w:permEnd w:id="1506941238"/>
       <w:r>
         <w:t xml:space="preserve">    </w:t>
       </w:r>
@@ -3267,7 +3179,6 @@
         <w:rPr>
           <w:rFonts w:cstheme="majorHAnsi"/>
         </w:rPr>
-        <w:lastRenderedPageBreak/>
         <w:t>MANDATORY</w:t>
       </w:r>
       <w:r>
@@ -3387,7 +3298,6 @@
         <w:t>require confirmation.</w:t>
       </w:r>
     </w:p>
-    <w:permStart w:id="877278202" w:edGrp="everyone"/>
     <w:p>
       <w:pPr>
         <w:pStyle w:val="Comment-Grader"/>
@@ -3409,7 +3319,6 @@
           </w:r>
         </w:sdtContent>
       </w:sdt>
-      <w:permEnd w:id="877278202"/>
     </w:p>
     <w:p>
       <w:pPr>
@@ -3473,7 +3382,6 @@
         <w:t xml:space="preserve"> Both operations require confirmation.</w:t>
       </w:r>
     </w:p>
-    <w:permStart w:id="793719138" w:edGrp="everyone"/>
     <w:p>
       <w:pPr>
         <w:pStyle w:val="Comment-Grader"/>
@@ -3495,7 +3403,6 @@
           </w:r>
         </w:sdtContent>
       </w:sdt>
-      <w:permEnd w:id="793719138"/>
       <w:r>
         <w:t xml:space="preserve">   </w:t>
       </w:r>
@@ -3559,7 +3466,6 @@
         <w:t>operations require confirmation.</w:t>
       </w:r>
     </w:p>
-    <w:permStart w:id="1433148399" w:edGrp="everyone"/>
     <w:p>
       <w:pPr>
         <w:pStyle w:val="Comment-Grader"/>
@@ -3581,7 +3487,6 @@
           </w:r>
         </w:sdtContent>
       </w:sdt>
-      <w:permEnd w:id="1433148399"/>
       <w:r>
         <w:t xml:space="preserve">   </w:t>
       </w:r>
@@ -3634,7 +3539,6 @@
         <w:t>); the services must be promoted in every page as little intrusively as possible.</w:t>
       </w:r>
     </w:p>
-    <w:permStart w:id="1002920657" w:edGrp="everyone"/>
     <w:p>
       <w:pPr>
         <w:pStyle w:val="Comment-Grader"/>
@@ -3656,7 +3560,6 @@
           </w:r>
         </w:sdtContent>
       </w:sdt>
-      <w:permEnd w:id="1002920657"/>
       <w:r>
         <w:t xml:space="preserve">   </w:t>
       </w:r>
@@ -3718,7 +3621,6 @@
         <w:rPr>
           <w:rFonts w:cstheme="majorHAnsi"/>
         </w:rPr>
-        <w:lastRenderedPageBreak/>
         <w:t>Managerial requirements</w:t>
       </w:r>
     </w:p>
@@ -3730,7 +3632,6 @@
         <w:t>Provide a link to your planning dashboard in GitHub to review the tasks, their current status, and your schedule.</w:t>
       </w:r>
     </w:p>
-    <w:permStart w:id="1902000534" w:edGrp="everyone"/>
     <w:p>
       <w:pPr>
         <w:pStyle w:val="Comment-Grader"/>
@@ -3752,7 +3653,6 @@
           </w:r>
         </w:sdtContent>
       </w:sdt>
-      <w:permEnd w:id="1902000534"/>
       <w:r>
         <w:t xml:space="preserve">  </w:t>
       </w:r>
@@ -3771,7 +3671,6 @@
         <w:rPr>
           <w:rFonts w:cstheme="majorHAnsi"/>
         </w:rPr>
-        <w:lastRenderedPageBreak/>
         <w:t>MANDATORY</w:t>
       </w:r>
       <w:r>
@@ -3815,7 +3714,6 @@
         <w:t xml:space="preserve">Create appropriate indexes for your entities, if required. </w:t>
       </w:r>
     </w:p>
-    <w:permStart w:id="47063208" w:edGrp="everyone"/>
     <w:p>
       <w:pPr>
         <w:pStyle w:val="Comment-Grader"/>
@@ -3837,7 +3735,6 @@
           </w:r>
         </w:sdtContent>
       </w:sdt>
-      <w:permEnd w:id="47063208"/>
       <w:r>
         <w:t xml:space="preserve">   </w:t>
       </w:r>
@@ -3911,7 +3808,6 @@
         <w:t>.</w:t>
       </w:r>
     </w:p>
-    <w:permStart w:id="759059702" w:edGrp="everyone"/>
     <w:p>
       <w:pPr>
         <w:pStyle w:val="Comment-Grader"/>
@@ -3933,7 +3829,6 @@
           </w:r>
         </w:sdtContent>
       </w:sdt>
-      <w:permEnd w:id="759059702"/>
       <w:r>
         <w:t xml:space="preserve">  </w:t>
       </w:r>
@@ -3963,7 +3858,6 @@
         <w:t xml:space="preserve">  </w:t>
       </w:r>
     </w:p>
-    <w:permStart w:id="1340033691" w:edGrp="everyone"/>
     <w:p>
       <w:pPr>
         <w:pStyle w:val="Comment-Grader"/>
@@ -3985,7 +3879,6 @@
           </w:r>
         </w:sdtContent>
       </w:sdt>
-      <w:permEnd w:id="1340033691"/>
       <w:r>
         <w:t xml:space="preserve">   </w:t>
       </w:r>
@@ -3998,7 +3891,6 @@
         <w:t xml:space="preserve">Produce a testing report. </w:t>
       </w:r>
     </w:p>
-    <w:permStart w:id="867524682" w:edGrp="everyone"/>
     <w:p>
       <w:pPr>
         <w:pStyle w:val="Comment-Grader"/>
@@ -4020,7 +3912,6 @@
           </w:r>
         </w:sdtContent>
       </w:sdt>
-      <w:permEnd w:id="867524682"/>
       <w:r>
         <w:t xml:space="preserve">   </w:t>
       </w:r>
@@ -4044,7 +3935,6 @@
         <w:rPr>
           <w:rFonts w:cstheme="majorHAnsi"/>
         </w:rPr>
-        <w:lastRenderedPageBreak/>
         <w:t>SUPPLEMENTARY I</w:t>
       </w:r>
       <w:r>
@@ -4171,7 +4061,6 @@
         <w:t>.</w:t>
       </w:r>
     </w:p>
-    <w:permStart w:id="322599070" w:edGrp="everyone"/>
     <w:p>
       <w:pPr>
         <w:pStyle w:val="Comment-Grader"/>
@@ -4193,7 +4082,6 @@
           </w:r>
         </w:sdtContent>
       </w:sdt>
-      <w:permEnd w:id="322599070"/>
       <w:r>
         <w:t xml:space="preserve">      </w:t>
       </w:r>
@@ -4245,7 +4133,6 @@
         <w:t>Produce a report on what you knew about the architecture of a WIS before this subject. </w:t>
       </w:r>
     </w:p>
-    <w:permStart w:id="1262108067" w:edGrp="everyone"/>
     <w:p>
       <w:pPr>
         <w:pStyle w:val="Comment-Grader"/>
@@ -4267,7 +4154,6 @@
           </w:r>
         </w:sdtContent>
       </w:sdt>
-      <w:permEnd w:id="1262108067"/>
       <w:r>
         <w:t xml:space="preserve">   </w:t>
       </w:r>
@@ -4280,7 +4166,6 @@
         <w:t>Produce a report on what you knew about testing a WIS before this subject. </w:t>
       </w:r>
     </w:p>
-    <w:permStart w:id="2072198547" w:edGrp="everyone"/>
     <w:p>
       <w:pPr>
         <w:pStyle w:val="Comment-Grader"/>
@@ -4302,7 +4187,6 @@
           </w:r>
         </w:sdtContent>
       </w:sdt>
-      <w:permEnd w:id="2072198547"/>
       <w:r>
         <w:t xml:space="preserve">  </w:t>
       </w:r>
@@ -4330,7 +4214,6 @@
         <w:t>, and you have your development configuration ready to work.</w:t>
       </w:r>
     </w:p>
-    <w:permStart w:id="893265149" w:edGrp="everyone"/>
     <w:p>
       <w:pPr>
         <w:pStyle w:val="Comment-Grader"/>
@@ -4352,7 +4235,6 @@
           </w:r>
         </w:sdtContent>
       </w:sdt>
-      <w:permEnd w:id="893265149"/>
       <w:r>
         <w:t xml:space="preserve">   </w:t>
       </w:r>
@@ -4371,7 +4253,6 @@
         <w:rPr>
           <w:rFonts w:cstheme="majorHAnsi"/>
         </w:rPr>
-        <w:lastRenderedPageBreak/>
         <w:t>SUPPLEMENTARY I</w:t>
       </w:r>
       <w:r>
@@ -4445,7 +4326,6 @@
         <w:t>, which must be initialised to “EUR”, “USD”, and “GBP”. </w:t>
       </w:r>
     </w:p>
-    <w:permStart w:id="1208632185" w:edGrp="everyone"/>
     <w:p>
       <w:pPr>
         <w:pStyle w:val="Comment-Grader"/>
@@ -4467,7 +4347,6 @@
           </w:r>
         </w:sdtContent>
       </w:sdt>
-      <w:permEnd w:id="1208632185"/>
       <w:r>
         <w:t xml:space="preserve">     </w:t>
       </w:r>
@@ -4582,7 +4461,6 @@
         <w:t>verage, minimum, maximum, and standard deviation of the number of reviews posted over the last 10 weeks.</w:t>
       </w:r>
     </w:p>
-    <w:permStart w:id="230453759" w:edGrp="everyone"/>
     <w:p>
       <w:pPr>
         <w:pStyle w:val="Comment-Grader"/>
@@ -4604,7 +4482,6 @@
           </w:r>
         </w:sdtContent>
       </w:sdt>
-      <w:permEnd w:id="230453759"/>
       <w:r>
         <w:t xml:space="preserve">   </w:t>
       </w:r>
@@ -4712,7 +4589,6 @@
         <w:t>. </w:t>
       </w:r>
     </w:p>
-    <w:permStart w:id="732176783" w:edGrp="everyone"/>
     <w:p>
       <w:pPr>
         <w:pStyle w:val="Comment-Grader"/>
@@ -4734,7 +4610,6 @@
           </w:r>
         </w:sdtContent>
       </w:sdt>
-      <w:permEnd w:id="732176783"/>
       <w:r>
         <w:t xml:space="preserve">    </w:t>
       </w:r>
@@ -4754,7 +4629,6 @@
         <w:rPr>
           <w:rFonts w:cstheme="majorHAnsi"/>
         </w:rPr>
-        <w:lastRenderedPageBreak/>
         <w:t>SUPPLEMENTARY I</w:t>
       </w:r>
       <w:r>
@@ -4867,7 +4741,6 @@
         <w:t>the services.</w:t>
       </w:r>
     </w:p>
-    <w:permStart w:id="1985440427" w:edGrp="everyone"/>
     <w:p>
       <w:pPr>
         <w:pStyle w:val="Comment-Grader"/>
@@ -4889,7 +4762,6 @@
           </w:r>
         </w:sdtContent>
       </w:sdt>
-      <w:permEnd w:id="1985440427"/>
       <w:r>
         <w:t xml:space="preserve">   </w:t>
       </w:r>
@@ -4967,7 +4839,6 @@
         <w:t>This operation requires a confirmation since reviews cannot be updated or deleted.</w:t>
       </w:r>
     </w:p>
-    <w:permStart w:id="1070278833" w:edGrp="everyone"/>
     <w:p>
       <w:pPr>
         <w:pStyle w:val="Comment-Grader"/>
@@ -4989,7 +4860,6 @@
           </w:r>
         </w:sdtContent>
       </w:sdt>
-      <w:permEnd w:id="1070278833"/>
       <w:r>
         <w:t xml:space="preserve">   </w:t>
       </w:r>
@@ -5044,7 +4914,6 @@
         <w:t>Update the system configuration. </w:t>
       </w:r>
     </w:p>
-    <w:permStart w:id="1694506261" w:edGrp="everyone"/>
     <w:p>
       <w:pPr>
         <w:pStyle w:val="Comment-Grader"/>
@@ -5066,7 +4935,6 @@
           </w:r>
         </w:sdtContent>
       </w:sdt>
-      <w:permEnd w:id="1694506261"/>
       <w:r>
         <w:t xml:space="preserve">   </w:t>
       </w:r>
@@ -5124,7 +4992,6 @@
         <w:t xml:space="preserve">. </w:t>
       </w:r>
     </w:p>
-    <w:permStart w:id="2084703222" w:edGrp="everyone"/>
     <w:p>
       <w:pPr>
         <w:pStyle w:val="Comment-Grader"/>
@@ -5146,7 +5013,6 @@
           </w:r>
         </w:sdtContent>
       </w:sdt>
-      <w:permEnd w:id="2084703222"/>
       <w:r>
         <w:t xml:space="preserve">   </w:t>
       </w:r>
@@ -5196,7 +5062,6 @@
         <w:t>. </w:t>
       </w:r>
     </w:p>
-    <w:permStart w:id="2120495563" w:edGrp="everyone"/>
     <w:p>
       <w:pPr>
         <w:pStyle w:val="Comment-Grader"/>
@@ -5218,7 +5083,6 @@
           </w:r>
         </w:sdtContent>
       </w:sdt>
-      <w:permEnd w:id="2120495563"/>
       <w:r>
         <w:t xml:space="preserve">   </w:t>
       </w:r>
@@ -5259,11 +5123,7 @@
         <w:t xml:space="preserve">.  </w:t>
       </w:r>
       <w:r>
-        <w:t xml:space="preserve">Internally, all </w:t>
-      </w:r>
-      <w:r>
-        <w:lastRenderedPageBreak/>
-        <w:t xml:space="preserve">moments must be stored in GMT format.  </w:t>
+        <w:t xml:space="preserve">Internally, all moments must be stored in GMT format.  </w:t>
       </w:r>
       <w:r>
         <w:t xml:space="preserve">This requirement must be fulfilled in this and every </w:t>
@@ -5281,7 +5141,6 @@
         <w:t xml:space="preserve">. </w:t>
       </w:r>
     </w:p>
-    <w:permStart w:id="422514435" w:edGrp="everyone"/>
     <w:p>
       <w:pPr>
         <w:pStyle w:val="Comment-Grader"/>
@@ -5303,7 +5162,6 @@
           </w:r>
         </w:sdtContent>
       </w:sdt>
-      <w:permEnd w:id="422514435"/>
     </w:p>
     <w:p>
       <w:pPr>
@@ -5376,7 +5234,6 @@
         <w:t>.</w:t>
       </w:r>
     </w:p>
-    <w:permStart w:id="433923951" w:edGrp="everyone"/>
     <w:p>
       <w:pPr>
         <w:pStyle w:val="Comment-Grader"/>
@@ -5398,7 +5255,6 @@
           </w:r>
         </w:sdtContent>
       </w:sdt>
-      <w:permEnd w:id="433923951"/>
       <w:r>
         <w:t xml:space="preserve">     </w:t>
       </w:r>
@@ -5411,7 +5267,6 @@
         <w:pStyle w:val="Ttulo1"/>
       </w:pPr>
       <w:r>
-        <w:lastRenderedPageBreak/>
         <w:t>SUPPLEMENTARY I</w:t>
       </w:r>
       <w:r>
@@ -5533,7 +5388,6 @@
         <w:t>report on the results.</w:t>
       </w:r>
     </w:p>
-    <w:permStart w:id="1465547332" w:edGrp="everyone"/>
     <w:p>
       <w:pPr>
         <w:pStyle w:val="Comment-Grader"/>
@@ -5555,7 +5409,6 @@
           </w:r>
         </w:sdtContent>
       </w:sdt>
-      <w:permEnd w:id="1465547332"/>
       <w:r>
         <w:t xml:space="preserve">  </w:t>
       </w:r>
@@ -5582,7 +5435,6 @@
         <w:t>Produce a lint report.</w:t>
       </w:r>
     </w:p>
-    <w:permStart w:id="2056024124" w:edGrp="everyone"/>
     <w:p>
       <w:pPr>
         <w:pStyle w:val="Comment-Grader"/>
@@ -5604,7 +5456,6 @@
           </w:r>
         </w:sdtContent>
       </w:sdt>
-      <w:permEnd w:id="2056024124"/>
       <w:r>
         <w:t xml:space="preserve">          </w:t>
       </w:r>
@@ -5628,7 +5479,6 @@
         <w:rPr>
           <w:rFonts w:cstheme="majorHAnsi"/>
         </w:rPr>
-        <w:lastRenderedPageBreak/>
         <w:t>SUPPLEMENTARY II</w:t>
       </w:r>
       <w:r>
@@ -5772,7 +5622,6 @@
         <w:t>Produce an analysis report.</w:t>
       </w:r>
     </w:p>
-    <w:permStart w:id="358632476" w:edGrp="everyone"/>
     <w:p>
       <w:pPr>
         <w:pStyle w:val="Comment-Grader"/>
@@ -5794,7 +5643,6 @@
           </w:r>
         </w:sdtContent>
       </w:sdt>
-      <w:permEnd w:id="358632476"/>
       <w:r>
         <w:t xml:space="preserve">   </w:t>
       </w:r>
@@ -5807,7 +5655,6 @@
         <w:t>Produce a planning and progress report.</w:t>
       </w:r>
     </w:p>
-    <w:permStart w:id="1731732844" w:edGrp="everyone"/>
     <w:p>
       <w:pPr>
         <w:pStyle w:val="Comment-Grader"/>
@@ -5829,7 +5676,6 @@
           </w:r>
         </w:sdtContent>
       </w:sdt>
-      <w:permEnd w:id="1731732844"/>
       <w:r>
         <w:t xml:space="preserve">   </w:t>
       </w:r>
@@ -5854,7 +5700,6 @@
         <w:rPr>
           <w:rFonts w:cstheme="majorHAnsi"/>
         </w:rPr>
-        <w:lastRenderedPageBreak/>
         <w:t>SUPPLEMENTARY II</w:t>
       </w:r>
       <w:r>
@@ -6044,7 +5889,6 @@
         <w:t xml:space="preserve"> (in the past) to indicate whether the passenger is still banned or if the prohibition has been lifted. </w:t>
       </w:r>
     </w:p>
-    <w:permStart w:id="1815554783" w:edGrp="everyone"/>
     <w:p>
       <w:pPr>
         <w:pStyle w:val="Comment-Grader"/>
@@ -6066,7 +5910,6 @@
           </w:r>
         </w:sdtContent>
       </w:sdt>
-      <w:permEnd w:id="1815554783"/>
       <w:r>
         <w:t xml:space="preserve"> </w:t>
       </w:r>
@@ -6134,7 +5977,6 @@
         <w:t>pay-per-use services!  This requirement must be fulfilled in this and every other group or individual deliverable for it to be considered satisfied. </w:t>
       </w:r>
     </w:p>
-    <w:permStart w:id="1408045569" w:edGrp="everyone"/>
     <w:p>
       <w:pPr>
         <w:pStyle w:val="Comment-Grader"/>
@@ -6156,7 +5998,6 @@
           </w:r>
         </w:sdtContent>
       </w:sdt>
-      <w:permEnd w:id="1408045569"/>
       <w:r>
         <w:t xml:space="preserve">  </w:t>
       </w:r>
@@ -6211,7 +6052,6 @@
         <w:t>Produce an analysis report.</w:t>
       </w:r>
     </w:p>
-    <w:permStart w:id="1362912911" w:edGrp="everyone"/>
     <w:p>
       <w:pPr>
         <w:pStyle w:val="Comment-Grader"/>
@@ -6233,7 +6073,6 @@
           </w:r>
         </w:sdtContent>
       </w:sdt>
-      <w:permEnd w:id="1362912911"/>
       <w:r>
         <w:t xml:space="preserve">   </w:t>
       </w:r>
@@ -6246,7 +6085,6 @@
         <w:t>Produce a planning and progress report.</w:t>
       </w:r>
     </w:p>
-    <w:permStart w:id="2031892606" w:edGrp="everyone"/>
     <w:p>
       <w:pPr>
         <w:pStyle w:val="Comment-Grader"/>
@@ -6268,7 +6106,6 @@
           </w:r>
         </w:sdtContent>
       </w:sdt>
-      <w:permEnd w:id="2031892606"/>
       <w:r>
         <w:t xml:space="preserve">  </w:t>
       </w:r>
@@ -6287,7 +6124,6 @@
         <w:rPr>
           <w:rFonts w:cstheme="majorHAnsi"/>
         </w:rPr>
-        <w:lastRenderedPageBreak/>
         <w:t>SUPPLEMENTARY II</w:t>
       </w:r>
       <w:r>
@@ -6450,7 +6286,6 @@
         <w:t>.</w:t>
       </w:r>
     </w:p>
-    <w:permStart w:id="991234116" w:edGrp="everyone"/>
     <w:p>
       <w:pPr>
         <w:pStyle w:val="Comment-Grader"/>
@@ -6472,7 +6307,6 @@
           </w:r>
         </w:sdtContent>
       </w:sdt>
-      <w:permEnd w:id="991234116"/>
       <w:r>
         <w:t xml:space="preserve">   </w:t>
       </w:r>
@@ -6529,7 +6363,6 @@
         <w:t>.</w:t>
       </w:r>
     </w:p>
-    <w:permStart w:id="745096751" w:edGrp="everyone"/>
     <w:p>
       <w:pPr>
         <w:pStyle w:val="Comment-Grader"/>
@@ -6551,7 +6384,6 @@
           </w:r>
         </w:sdtContent>
       </w:sdt>
-      <w:permEnd w:id="745096751"/>
       <w:r>
         <w:t xml:space="preserve">   </w:t>
       </w:r>
@@ -6987,7 +6819,6 @@
         <w:t>group or individual deliverables for it to be considered valid.</w:t>
       </w:r>
     </w:p>
-    <w:permStart w:id="361393539" w:edGrp="everyone"/>
     <w:p>
       <w:pPr>
         <w:pStyle w:val="Comment-Grader"/>
@@ -7009,7 +6840,6 @@
           </w:r>
         </w:sdtContent>
       </w:sdt>
-      <w:permEnd w:id="361393539"/>
       <w:r>
         <w:t xml:space="preserve">  </w:t>
       </w:r>
@@ -7025,7 +6855,6 @@
         <w:rPr>
           <w:rFonts w:cstheme="majorHAnsi"/>
         </w:rPr>
-        <w:lastRenderedPageBreak/>
         <w:t>Testing requirements </w:t>
       </w:r>
     </w:p>
@@ -7062,7 +6891,6 @@
         <w:t>Produce an analysis report.</w:t>
       </w:r>
     </w:p>
-    <w:permStart w:id="833295285" w:edGrp="everyone"/>
     <w:p>
       <w:pPr>
         <w:pStyle w:val="Comment-Grader"/>
@@ -7084,7 +6912,6 @@
           </w:r>
         </w:sdtContent>
       </w:sdt>
-      <w:permEnd w:id="833295285"/>
       <w:r>
         <w:t xml:space="preserve">   </w:t>
       </w:r>
@@ -7097,7 +6924,6 @@
         <w:t>Produce a planning and progress report.</w:t>
       </w:r>
     </w:p>
-    <w:permStart w:id="1514348030" w:edGrp="everyone"/>
     <w:p>
       <w:pPr>
         <w:pStyle w:val="Comment-Grader"/>
@@ -7119,7 +6945,6 @@
           </w:r>
         </w:sdtContent>
       </w:sdt>
-      <w:permEnd w:id="1514348030"/>
       <w:r>
         <w:t xml:space="preserve">     </w:t>
       </w:r>
@@ -7141,7 +6966,6 @@
         <w:rPr>
           <w:rFonts w:cstheme="majorHAnsi"/>
         </w:rPr>
-        <w:lastRenderedPageBreak/>
         <w:t>SUPPLEMENTARY II</w:t>
       </w:r>
       <w:r>
@@ -7272,7 +7096,6 @@
         <w:t>is properly mocked.</w:t>
       </w:r>
     </w:p>
-    <w:permStart w:id="2092566320" w:edGrp="everyone"/>
     <w:p>
       <w:pPr>
         <w:pStyle w:val="Comment-Grader"/>
@@ -7294,7 +7117,6 @@
           </w:r>
         </w:sdtContent>
       </w:sdt>
-      <w:permEnd w:id="2092566320"/>
       <w:r>
         <w:t xml:space="preserve">  </w:t>
       </w:r>
@@ -7321,7 +7143,6 @@
         <w:t>Produce an analysis report.</w:t>
       </w:r>
     </w:p>
-    <w:permStart w:id="1306342161" w:edGrp="everyone"/>
     <w:p>
       <w:pPr>
         <w:pStyle w:val="Comment-Grader"/>
@@ -7343,7 +7164,6 @@
           </w:r>
         </w:sdtContent>
       </w:sdt>
-      <w:permEnd w:id="1306342161"/>
       <w:r>
         <w:t xml:space="preserve">     </w:t>
       </w:r>
@@ -7356,7 +7176,6 @@
         <w:t>Produce a planning and progress report.</w:t>
       </w:r>
     </w:p>
-    <w:permStart w:id="1978161967" w:edGrp="everyone"/>
     <w:p>
       <w:pPr>
         <w:pStyle w:val="Comment-Grader"/>
@@ -7378,7 +7197,6 @@
           </w:r>
         </w:sdtContent>
       </w:sdt>
-      <w:permEnd w:id="1978161967"/>
       <w:r>
         <w:t xml:space="preserve">      </w:t>
       </w:r>
@@ -7410,7 +7228,7 @@
 </file>
 
 <file path=word/numbering.xml><?xml version="1.0" encoding="utf-8"?>
-<w:numbering xmlns:wpc="http://schemas.microsoft.com/office/word/2010/wordprocessingCanvas" xmlns:cx="http://schemas.microsoft.com/office/drawing/2014/chartex" xmlns:cx1="http://schemas.microsoft.com/office/drawing/2015/9/8/chartex" xmlns:cx2="http://schemas.microsoft.com/office/drawing/2015/10/21/chartex" xmlns:cx3="http://schemas.microsoft.com/office/drawing/2016/5/9/chartex" xmlns:cx4="http://schemas.microsoft.com/office/drawing/2016/5/10/chartex" xmlns:cx5="http://schemas.microsoft.com/office/drawing/2016/5/11/chartex" xmlns:cx6="http://schemas.microsoft.com/office/drawing/2016/5/12/chartex" xmlns:cx7="http://schemas.microsoft.com/office/drawing/2016/5/13/chartex" xmlns:cx8="http://schemas.microsoft.com/office/drawing/2016/5/14/chartex" xmlns:mc="http://schemas.openxmlformats.org/markup-compatibility/2006" xmlns:aink="http://schemas.microsoft.com/office/drawing/2016/ink" xmlns:am3d="http://schemas.microsoft.com/office/drawing/2017/model3d" xmlns:o="urn:schemas-microsoft-com:office:office" xmlns:r="http://schemas.openxmlformats.org/officeDocument/2006/relationships" xmlns:m="http://schemas.openxmlformats.org/officeDocument/2006/math" xmlns:v="urn:schemas-microsoft-com:vml" xmlns:wp14="http://schemas.microsoft.com/office/word/2010/wordprocessingDrawing" xmlns:wp="http://schemas.openxmlformats.org/drawingml/2006/wordprocessingDrawing" xmlns:w10="urn:schemas-microsoft-com:office:word" xmlns:w="http://schemas.openxmlformats.org/wordprocessingml/2006/main" xmlns:w14="http://schemas.microsoft.com/office/word/2010/wordml" xmlns:w15="http://schemas.microsoft.com/office/word/2012/wordml" xmlns:w16cex="http://schemas.microsoft.com/office/word/2018/wordml/cex" xmlns:w16cid="http://schemas.microsoft.com/office/word/2016/wordml/cid" xmlns:w16="http://schemas.microsoft.com/office/word/2018/wordml" xmlns:w16sdtdh="http://schemas.microsoft.com/office/word/2020/wordml/sdtdatahash" xmlns:w16se="http://schemas.microsoft.com/office/word/2015/wordml/symex" xmlns:wpg="http://schemas.microsoft.com/office/word/2010/wordprocessingGroup" xmlns:wpi="http://schemas.microsoft.com/office/word/2010/wordprocessingInk" xmlns:wne="http://schemas.microsoft.com/office/word/2006/wordml" xmlns:wps="http://schemas.microsoft.com/office/word/2010/wordprocessingShape" mc:Ignorable="w14 w15 w16se w16cid w16 w16cex w16sdtdh wp14">
+<w:numbering xmlns:wpc="http://schemas.microsoft.com/office/word/2010/wordprocessingCanvas" xmlns:cx="http://schemas.microsoft.com/office/drawing/2014/chartex" xmlns:cx1="http://schemas.microsoft.com/office/drawing/2015/9/8/chartex" xmlns:cx2="http://schemas.microsoft.com/office/drawing/2015/10/21/chartex" xmlns:cx3="http://schemas.microsoft.com/office/drawing/2016/5/9/chartex" xmlns:cx4="http://schemas.microsoft.com/office/drawing/2016/5/10/chartex" xmlns:cx5="http://schemas.microsoft.com/office/drawing/2016/5/11/chartex" xmlns:cx6="http://schemas.microsoft.com/office/drawing/2016/5/12/chartex" xmlns:cx7="http://schemas.microsoft.com/office/drawing/2016/5/13/chartex" xmlns:cx8="http://schemas.microsoft.com/office/drawing/2016/5/14/chartex" xmlns:mc="http://schemas.openxmlformats.org/markup-compatibility/2006" xmlns:aink="http://schemas.microsoft.com/office/drawing/2016/ink" xmlns:am3d="http://schemas.microsoft.com/office/drawing/2017/model3d" xmlns:o="urn:schemas-microsoft-com:office:office" xmlns:oel="http://schemas.microsoft.com/office/2019/extlst" xmlns:r="http://schemas.openxmlformats.org/officeDocument/2006/relationships" xmlns:m="http://schemas.openxmlformats.org/officeDocument/2006/math" xmlns:v="urn:schemas-microsoft-com:vml" xmlns:wp14="http://schemas.microsoft.com/office/word/2010/wordprocessingDrawing" xmlns:wp="http://schemas.openxmlformats.org/drawingml/2006/wordprocessingDrawing" xmlns:w10="urn:schemas-microsoft-com:office:word" xmlns:w="http://schemas.openxmlformats.org/wordprocessingml/2006/main" xmlns:w14="http://schemas.microsoft.com/office/word/2010/wordml" xmlns:w15="http://schemas.microsoft.com/office/word/2012/wordml" xmlns:w16cex="http://schemas.microsoft.com/office/word/2018/wordml/cex" xmlns:w16cid="http://schemas.microsoft.com/office/word/2016/wordml/cid" xmlns:w16="http://schemas.microsoft.com/office/word/2018/wordml" xmlns:w16du="http://schemas.microsoft.com/office/word/2023/wordml/word16du" xmlns:w16sdtdh="http://schemas.microsoft.com/office/word/2020/wordml/sdtdatahash" xmlns:w16sdtfl="http://schemas.microsoft.com/office/word/2024/wordml/sdtformatlock" xmlns:w16se="http://schemas.microsoft.com/office/word/2015/wordml/symex" xmlns:wpg="http://schemas.microsoft.com/office/word/2010/wordprocessingGroup" xmlns:wpi="http://schemas.microsoft.com/office/word/2010/wordprocessingInk" xmlns:wne="http://schemas.microsoft.com/office/word/2006/wordml" xmlns:wps="http://schemas.microsoft.com/office/word/2010/wordprocessingShape" mc:Ignorable="w14 w15 w16se w16cid w16 w16cex w16sdtdh w16sdtfl w16du wp14">
   <w:abstractNum w:abstractNumId="0" w15:restartNumberingAfterBreak="0">
     <w:nsid w:val="FFFFFF88"/>
     <w:multiLevelType w:val="singleLevel"/>
@@ -8084,59 +7902,59 @@
       </w:rPr>
     </w:lvl>
   </w:abstractNum>
-  <w:num w:numId="1">
+  <w:num w:numId="1" w16cid:durableId="546533751">
     <w:abstractNumId w:val="3"/>
   </w:num>
-  <w:num w:numId="2">
+  <w:num w:numId="2" w16cid:durableId="1546794602">
     <w:abstractNumId w:val="2"/>
   </w:num>
-  <w:num w:numId="3">
+  <w:num w:numId="3" w16cid:durableId="584456196">
     <w:abstractNumId w:val="6"/>
   </w:num>
-  <w:num w:numId="4">
+  <w:num w:numId="4" w16cid:durableId="858740833">
     <w:abstractNumId w:val="3"/>
   </w:num>
-  <w:num w:numId="5">
+  <w:num w:numId="5" w16cid:durableId="977296885">
     <w:abstractNumId w:val="3"/>
   </w:num>
-  <w:num w:numId="6">
+  <w:num w:numId="6" w16cid:durableId="100415272">
     <w:abstractNumId w:val="3"/>
   </w:num>
-  <w:num w:numId="7">
+  <w:num w:numId="7" w16cid:durableId="142893290">
     <w:abstractNumId w:val="1"/>
   </w:num>
-  <w:num w:numId="8">
+  <w:num w:numId="8" w16cid:durableId="1832213365">
     <w:abstractNumId w:val="0"/>
   </w:num>
-  <w:num w:numId="9">
+  <w:num w:numId="9" w16cid:durableId="792871797">
     <w:abstractNumId w:val="0"/>
   </w:num>
-  <w:num w:numId="10">
+  <w:num w:numId="10" w16cid:durableId="581373341">
     <w:abstractNumId w:val="3"/>
   </w:num>
-  <w:num w:numId="11">
+  <w:num w:numId="11" w16cid:durableId="6056285">
     <w:abstractNumId w:val="4"/>
   </w:num>
-  <w:num w:numId="12">
+  <w:num w:numId="12" w16cid:durableId="139226811">
     <w:abstractNumId w:val="5"/>
   </w:num>
-  <w:num w:numId="13">
+  <w:num w:numId="13" w16cid:durableId="1942373105">
     <w:abstractNumId w:val="0"/>
   </w:num>
-  <w:num w:numId="14">
+  <w:num w:numId="14" w16cid:durableId="1758091100">
     <w:abstractNumId w:val="3"/>
   </w:num>
-  <w:num w:numId="15">
+  <w:num w:numId="15" w16cid:durableId="397169250">
     <w:abstractNumId w:val="4"/>
   </w:num>
-  <w:num w:numId="16">
+  <w:num w:numId="16" w16cid:durableId="1770537682">
     <w:abstractNumId w:val="5"/>
   </w:num>
 </w:numbering>
 </file>
 
 <file path=word/styles.xml><?xml version="1.0" encoding="utf-8"?>
-<w:styles xmlns:mc="http://schemas.openxmlformats.org/markup-compatibility/2006" xmlns:r="http://schemas.openxmlformats.org/officeDocument/2006/relationships" xmlns:w="http://schemas.openxmlformats.org/wordprocessingml/2006/main" xmlns:w14="http://schemas.microsoft.com/office/word/2010/wordml" xmlns:w15="http://schemas.microsoft.com/office/word/2012/wordml" xmlns:w16cex="http://schemas.microsoft.com/office/word/2018/wordml/cex" xmlns:w16cid="http://schemas.microsoft.com/office/word/2016/wordml/cid" xmlns:w16="http://schemas.microsoft.com/office/word/2018/wordml" xmlns:w16sdtdh="http://schemas.microsoft.com/office/word/2020/wordml/sdtdatahash" xmlns:w16se="http://schemas.microsoft.com/office/word/2015/wordml/symex" mc:Ignorable="w14 w15 w16se w16cid w16 w16cex w16sdtdh">
+<w:styles xmlns:mc="http://schemas.openxmlformats.org/markup-compatibility/2006" xmlns:r="http://schemas.openxmlformats.org/officeDocument/2006/relationships" xmlns:w="http://schemas.openxmlformats.org/wordprocessingml/2006/main" xmlns:w14="http://schemas.microsoft.com/office/word/2010/wordml" xmlns:w15="http://schemas.microsoft.com/office/word/2012/wordml" xmlns:w16cex="http://schemas.microsoft.com/office/word/2018/wordml/cex" xmlns:w16cid="http://schemas.microsoft.com/office/word/2016/wordml/cid" xmlns:w16="http://schemas.microsoft.com/office/word/2018/wordml" xmlns:w16du="http://schemas.microsoft.com/office/word/2023/wordml/word16du" xmlns:w16sdtdh="http://schemas.microsoft.com/office/word/2020/wordml/sdtdatahash" xmlns:w16sdtfl="http://schemas.microsoft.com/office/word/2024/wordml/sdtformatlock" xmlns:w16se="http://schemas.microsoft.com/office/word/2015/wordml/symex" mc:Ignorable="w14 w15 w16se w16cid w16 w16cex w16sdtdh w16sdtfl w16du">
   <w:docDefaults>
     <w:rPrDefault>
       <w:rPr>
@@ -8992,7 +8810,7 @@
 </file>
 
 <file path=word/glossary/document.xml><?xml version="1.0" encoding="utf-8"?>
-<w:glossaryDocument xmlns:wpc="http://schemas.microsoft.com/office/word/2010/wordprocessingCanvas" xmlns:cx="http://schemas.microsoft.com/office/drawing/2014/chartex" xmlns:cx1="http://schemas.microsoft.com/office/drawing/2015/9/8/chartex" xmlns:cx2="http://schemas.microsoft.com/office/drawing/2015/10/21/chartex" xmlns:cx3="http://schemas.microsoft.com/office/drawing/2016/5/9/chartex" xmlns:cx4="http://schemas.microsoft.com/office/drawing/2016/5/10/chartex" xmlns:cx5="http://schemas.microsoft.com/office/drawing/2016/5/11/chartex" xmlns:cx6="http://schemas.microsoft.com/office/drawing/2016/5/12/chartex" xmlns:cx7="http://schemas.microsoft.com/office/drawing/2016/5/13/chartex" xmlns:cx8="http://schemas.microsoft.com/office/drawing/2016/5/14/chartex" xmlns:mc="http://schemas.openxmlformats.org/markup-compatibility/2006" xmlns:aink="http://schemas.microsoft.com/office/drawing/2016/ink" xmlns:am3d="http://schemas.microsoft.com/office/drawing/2017/model3d" xmlns:o="urn:schemas-microsoft-com:office:office" xmlns:r="http://schemas.openxmlformats.org/officeDocument/2006/relationships" xmlns:m="http://schemas.openxmlformats.org/officeDocument/2006/math" xmlns:v="urn:schemas-microsoft-com:vml" xmlns:wp14="http://schemas.microsoft.com/office/word/2010/wordprocessingDrawing" xmlns:wp="http://schemas.openxmlformats.org/drawingml/2006/wordprocessingDrawing" xmlns:w10="urn:schemas-microsoft-com:office:word" xmlns:w="http://schemas.openxmlformats.org/wordprocessingml/2006/main" xmlns:w14="http://schemas.microsoft.com/office/word/2010/wordml" xmlns:w15="http://schemas.microsoft.com/office/word/2012/wordml" xmlns:w16cex="http://schemas.microsoft.com/office/word/2018/wordml/cex" xmlns:w16cid="http://schemas.microsoft.com/office/word/2016/wordml/cid" xmlns:w16="http://schemas.microsoft.com/office/word/2018/wordml" xmlns:w16sdtdh="http://schemas.microsoft.com/office/word/2020/wordml/sdtdatahash" xmlns:w16se="http://schemas.microsoft.com/office/word/2015/wordml/symex" xmlns:wpg="http://schemas.microsoft.com/office/word/2010/wordprocessingGroup" xmlns:wpi="http://schemas.microsoft.com/office/word/2010/wordprocessingInk" xmlns:wne="http://schemas.microsoft.com/office/word/2006/wordml" xmlns:wps="http://schemas.microsoft.com/office/word/2010/wordprocessingShape" mc:Ignorable="w14 w15 w16se w16cid w16 w16cex w16sdtdh wp14">
+<w:glossaryDocument xmlns:wpc="http://schemas.microsoft.com/office/word/2010/wordprocessingCanvas" xmlns:cx="http://schemas.microsoft.com/office/drawing/2014/chartex" xmlns:cx1="http://schemas.microsoft.com/office/drawing/2015/9/8/chartex" xmlns:cx2="http://schemas.microsoft.com/office/drawing/2015/10/21/chartex" xmlns:cx3="http://schemas.microsoft.com/office/drawing/2016/5/9/chartex" xmlns:cx4="http://schemas.microsoft.com/office/drawing/2016/5/10/chartex" xmlns:cx5="http://schemas.microsoft.com/office/drawing/2016/5/11/chartex" xmlns:cx6="http://schemas.microsoft.com/office/drawing/2016/5/12/chartex" xmlns:cx7="http://schemas.microsoft.com/office/drawing/2016/5/13/chartex" xmlns:cx8="http://schemas.microsoft.com/office/drawing/2016/5/14/chartex" xmlns:mc="http://schemas.openxmlformats.org/markup-compatibility/2006" xmlns:aink="http://schemas.microsoft.com/office/drawing/2016/ink" xmlns:am3d="http://schemas.microsoft.com/office/drawing/2017/model3d" xmlns:o="urn:schemas-microsoft-com:office:office" xmlns:oel="http://schemas.microsoft.com/office/2019/extlst" xmlns:r="http://schemas.openxmlformats.org/officeDocument/2006/relationships" xmlns:m="http://schemas.openxmlformats.org/officeDocument/2006/math" xmlns:v="urn:schemas-microsoft-com:vml" xmlns:wp14="http://schemas.microsoft.com/office/word/2010/wordprocessingDrawing" xmlns:wp="http://schemas.openxmlformats.org/drawingml/2006/wordprocessingDrawing" xmlns:w10="urn:schemas-microsoft-com:office:word" xmlns:w="http://schemas.openxmlformats.org/wordprocessingml/2006/main" xmlns:w14="http://schemas.microsoft.com/office/word/2010/wordml" xmlns:w15="http://schemas.microsoft.com/office/word/2012/wordml" xmlns:w16cex="http://schemas.microsoft.com/office/word/2018/wordml/cex" xmlns:w16cid="http://schemas.microsoft.com/office/word/2016/wordml/cid" xmlns:w16="http://schemas.microsoft.com/office/word/2018/wordml" xmlns:w16du="http://schemas.microsoft.com/office/word/2023/wordml/word16du" xmlns:w16sdtdh="http://schemas.microsoft.com/office/word/2020/wordml/sdtdatahash" xmlns:w16sdtfl="http://schemas.microsoft.com/office/word/2024/wordml/sdtformatlock" xmlns:w16se="http://schemas.microsoft.com/office/word/2015/wordml/symex" xmlns:wpg="http://schemas.microsoft.com/office/word/2010/wordprocessingGroup" xmlns:wpi="http://schemas.microsoft.com/office/word/2010/wordprocessingInk" xmlns:wne="http://schemas.microsoft.com/office/word/2006/wordml" xmlns:wps="http://schemas.microsoft.com/office/word/2010/wordprocessingShape" mc:Ignorable="w14 w15 w16se w16cid w16 w16cex w16sdtdh w16sdtfl w16du wp14">
   <w:docParts>
     <w:docPart>
       <w:docPartPr>
@@ -10971,7 +10789,7 @@
 </file>
 
 <file path=word/glossary/fontTable.xml><?xml version="1.0" encoding="utf-8"?>
-<w:fonts xmlns:mc="http://schemas.openxmlformats.org/markup-compatibility/2006" xmlns:r="http://schemas.openxmlformats.org/officeDocument/2006/relationships" xmlns:w="http://schemas.openxmlformats.org/wordprocessingml/2006/main" xmlns:w14="http://schemas.microsoft.com/office/word/2010/wordml" xmlns:w15="http://schemas.microsoft.com/office/word/2012/wordml" xmlns:w16cex="http://schemas.microsoft.com/office/word/2018/wordml/cex" xmlns:w16cid="http://schemas.microsoft.com/office/word/2016/wordml/cid" xmlns:w16="http://schemas.microsoft.com/office/word/2018/wordml" xmlns:w16sdtdh="http://schemas.microsoft.com/office/word/2020/wordml/sdtdatahash" xmlns:w16se="http://schemas.microsoft.com/office/word/2015/wordml/symex" mc:Ignorable="w14 w15 w16se w16cid w16 w16cex w16sdtdh">
+<w:fonts xmlns:mc="http://schemas.openxmlformats.org/markup-compatibility/2006" xmlns:r="http://schemas.openxmlformats.org/officeDocument/2006/relationships" xmlns:w="http://schemas.openxmlformats.org/wordprocessingml/2006/main" xmlns:w14="http://schemas.microsoft.com/office/word/2010/wordml" xmlns:w15="http://schemas.microsoft.com/office/word/2012/wordml" xmlns:w16cex="http://schemas.microsoft.com/office/word/2018/wordml/cex" xmlns:w16cid="http://schemas.microsoft.com/office/word/2016/wordml/cid" xmlns:w16="http://schemas.microsoft.com/office/word/2018/wordml" xmlns:w16du="http://schemas.microsoft.com/office/word/2023/wordml/word16du" xmlns:w16sdtdh="http://schemas.microsoft.com/office/word/2020/wordml/sdtdatahash" xmlns:w16sdtfl="http://schemas.microsoft.com/office/word/2024/wordml/sdtformatlock" xmlns:w16se="http://schemas.microsoft.com/office/word/2015/wordml/symex" mc:Ignorable="w14 w15 w16se w16cid w16 w16cex w16sdtdh w16sdtfl w16du">
   <w:font w:name="Symbol">
     <w:panose1 w:val="05050102010706020507"/>
     <w:charset w:val="02"/>
@@ -11051,17 +10869,29 @@
     <w:pitch w:val="variable"/>
     <w:sig w:usb0="E00002FF" w:usb1="2AC7FDFF" w:usb2="00000016" w:usb3="00000000" w:csb0="0002009F" w:csb1="00000000"/>
   </w:font>
+  <w:font w:name="Aptos">
+    <w:charset w:val="00"/>
+    <w:family w:val="swiss"/>
+    <w:pitch w:val="variable"/>
+    <w:sig w:usb0="20000287" w:usb1="00000003" w:usb2="00000000" w:usb3="00000000" w:csb0="0000019F" w:csb1="00000000"/>
+  </w:font>
   <w:font w:name="Yu Mincho">
     <w:charset w:val="80"/>
     <w:family w:val="roman"/>
     <w:pitch w:val="variable"/>
     <w:sig w:usb0="800002E7" w:usb1="2AC7FCFF" w:usb2="00000012" w:usb3="00000000" w:csb0="0002009F" w:csb1="00000000"/>
   </w:font>
+  <w:font w:name="Aptos Display">
+    <w:charset w:val="00"/>
+    <w:family w:val="swiss"/>
+    <w:pitch w:val="variable"/>
+    <w:sig w:usb0="20000287" w:usb1="00000003" w:usb2="00000000" w:usb3="00000000" w:csb0="0000019F" w:csb1="00000000"/>
+  </w:font>
 </w:fonts>
 </file>
 
 <file path=word/glossary/settings.xml><?xml version="1.0" encoding="utf-8"?>
-<w:settings xmlns:mc="http://schemas.openxmlformats.org/markup-compatibility/2006" xmlns:o="urn:schemas-microsoft-com:office:office" xmlns:r="http://schemas.openxmlformats.org/officeDocument/2006/relationships" xmlns:m="http://schemas.openxmlformats.org/officeDocument/2006/math" xmlns:v="urn:schemas-microsoft-com:vml" xmlns:w10="urn:schemas-microsoft-com:office:word" xmlns:w="http://schemas.openxmlformats.org/wordprocessingml/2006/main" xmlns:w14="http://schemas.microsoft.com/office/word/2010/wordml" xmlns:w15="http://schemas.microsoft.com/office/word/2012/wordml" xmlns:w16cex="http://schemas.microsoft.com/office/word/2018/wordml/cex" xmlns:w16cid="http://schemas.microsoft.com/office/word/2016/wordml/cid" xmlns:w16="http://schemas.microsoft.com/office/word/2018/wordml" xmlns:w16sdtdh="http://schemas.microsoft.com/office/word/2020/wordml/sdtdatahash" xmlns:w16se="http://schemas.microsoft.com/office/word/2015/wordml/symex" xmlns:sl="http://schemas.openxmlformats.org/schemaLibrary/2006/main" mc:Ignorable="w14 w15 w16se w16cid w16 w16cex w16sdtdh">
+<w:settings xmlns:mc="http://schemas.openxmlformats.org/markup-compatibility/2006" xmlns:o="urn:schemas-microsoft-com:office:office" xmlns:r="http://schemas.openxmlformats.org/officeDocument/2006/relationships" xmlns:m="http://schemas.openxmlformats.org/officeDocument/2006/math" xmlns:v="urn:schemas-microsoft-com:vml" xmlns:w10="urn:schemas-microsoft-com:office:word" xmlns:w="http://schemas.openxmlformats.org/wordprocessingml/2006/main" xmlns:w14="http://schemas.microsoft.com/office/word/2010/wordml" xmlns:w15="http://schemas.microsoft.com/office/word/2012/wordml" xmlns:w16cex="http://schemas.microsoft.com/office/word/2018/wordml/cex" xmlns:w16cid="http://schemas.microsoft.com/office/word/2016/wordml/cid" xmlns:w16="http://schemas.microsoft.com/office/word/2018/wordml" xmlns:w16du="http://schemas.microsoft.com/office/word/2023/wordml/word16du" xmlns:w16sdtdh="http://schemas.microsoft.com/office/word/2020/wordml/sdtdatahash" xmlns:w16sdtfl="http://schemas.microsoft.com/office/word/2024/wordml/sdtformatlock" xmlns:w16se="http://schemas.microsoft.com/office/word/2015/wordml/symex" xmlns:sl="http://schemas.openxmlformats.org/schemaLibrary/2006/main" mc:Ignorable="w14 w15 w16se w16cid w16 w16cex w16sdtdh w16sdtfl w16du">
   <w:view w:val="normal"/>
   <w:revisionView w:inkAnnotations="0"/>
   <w:defaultTabStop w:val="708"/>
@@ -11089,6 +10919,7 @@
     <w:rsid w:val="001B1146"/>
     <w:rsid w:val="001C5FFF"/>
     <w:rsid w:val="00260AAC"/>
+    <w:rsid w:val="002B62D3"/>
     <w:rsid w:val="00336824"/>
     <w:rsid w:val="00364D10"/>
     <w:rsid w:val="003B5C99"/>
@@ -11117,6 +10948,7 @@
     <w:rsid w:val="00790E22"/>
     <w:rsid w:val="00802250"/>
     <w:rsid w:val="0082287A"/>
+    <w:rsid w:val="008A370A"/>
     <w:rsid w:val="008B1087"/>
     <w:rsid w:val="008B2B2C"/>
     <w:rsid w:val="008E4C14"/>
@@ -11174,7 +11006,7 @@
 </file>
 
 <file path=word/glossary/styles.xml><?xml version="1.0" encoding="utf-8"?>
-<w:styles xmlns:mc="http://schemas.openxmlformats.org/markup-compatibility/2006" xmlns:r="http://schemas.openxmlformats.org/officeDocument/2006/relationships" xmlns:w="http://schemas.openxmlformats.org/wordprocessingml/2006/main" xmlns:w14="http://schemas.microsoft.com/office/word/2010/wordml" xmlns:w15="http://schemas.microsoft.com/office/word/2012/wordml" xmlns:w16cex="http://schemas.microsoft.com/office/word/2018/wordml/cex" xmlns:w16cid="http://schemas.microsoft.com/office/word/2016/wordml/cid" xmlns:w16="http://schemas.microsoft.com/office/word/2018/wordml" xmlns:w16sdtdh="http://schemas.microsoft.com/office/word/2020/wordml/sdtdatahash" xmlns:w16se="http://schemas.microsoft.com/office/word/2015/wordml/symex" mc:Ignorable="w14 w15 w16se w16cid w16 w16cex w16sdtdh">
+<w:styles xmlns:mc="http://schemas.openxmlformats.org/markup-compatibility/2006" xmlns:r="http://schemas.openxmlformats.org/officeDocument/2006/relationships" xmlns:w="http://schemas.openxmlformats.org/wordprocessingml/2006/main" xmlns:w14="http://schemas.microsoft.com/office/word/2010/wordml" xmlns:w15="http://schemas.microsoft.com/office/word/2012/wordml" xmlns:w16cex="http://schemas.microsoft.com/office/word/2018/wordml/cex" xmlns:w16cid="http://schemas.microsoft.com/office/word/2016/wordml/cid" xmlns:w16="http://schemas.microsoft.com/office/word/2018/wordml" xmlns:w16du="http://schemas.microsoft.com/office/word/2023/wordml/word16du" xmlns:w16sdtdh="http://schemas.microsoft.com/office/word/2020/wordml/sdtdatahash" xmlns:w16sdtfl="http://schemas.microsoft.com/office/word/2024/wordml/sdtformatlock" xmlns:w16se="http://schemas.microsoft.com/office/word/2015/wordml/symex" mc:Ignorable="w14 w15 w16se w16cid w16 w16cex w16sdtdh w16sdtfl w16du">
   <w:docDefaults>
     <w:rPrDefault>
       <w:rPr>
@@ -12445,7 +12277,7 @@
 </file>
 
 <file path=word/glossary/webSettings.xml><?xml version="1.0" encoding="utf-8"?>
-<w:webSettings xmlns:mc="http://schemas.openxmlformats.org/markup-compatibility/2006" xmlns:r="http://schemas.openxmlformats.org/officeDocument/2006/relationships" xmlns:w="http://schemas.openxmlformats.org/wordprocessingml/2006/main" xmlns:w14="http://schemas.microsoft.com/office/word/2010/wordml" xmlns:w15="http://schemas.microsoft.com/office/word/2012/wordml" xmlns:w16cex="http://schemas.microsoft.com/office/word/2018/wordml/cex" xmlns:w16cid="http://schemas.microsoft.com/office/word/2016/wordml/cid" xmlns:w16="http://schemas.microsoft.com/office/word/2018/wordml" xmlns:w16sdtdh="http://schemas.microsoft.com/office/word/2020/wordml/sdtdatahash" xmlns:w16se="http://schemas.microsoft.com/office/word/2015/wordml/symex" mc:Ignorable="w14 w15 w16se w16cid w16 w16cex w16sdtdh">
+<w:webSettings xmlns:mc="http://schemas.openxmlformats.org/markup-compatibility/2006" xmlns:r="http://schemas.openxmlformats.org/officeDocument/2006/relationships" xmlns:w="http://schemas.openxmlformats.org/wordprocessingml/2006/main" xmlns:w14="http://schemas.microsoft.com/office/word/2010/wordml" xmlns:w15="http://schemas.microsoft.com/office/word/2012/wordml" xmlns:w16cex="http://schemas.microsoft.com/office/word/2018/wordml/cex" xmlns:w16cid="http://schemas.microsoft.com/office/word/2016/wordml/cid" xmlns:w16="http://schemas.microsoft.com/office/word/2018/wordml" xmlns:w16du="http://schemas.microsoft.com/office/word/2023/wordml/word16du" xmlns:w16sdtdh="http://schemas.microsoft.com/office/word/2020/wordml/sdtdatahash" xmlns:w16sdtfl="http://schemas.microsoft.com/office/word/2024/wordml/sdtformatlock" xmlns:w16se="http://schemas.microsoft.com/office/word/2015/wordml/symex" mc:Ignorable="w14 w15 w16se w16cid w16 w16cex w16sdtdh w16sdtfl w16du">
   <w:optimizeForBrowser/>
   <w:allowPNG/>
 </w:webSettings>

</xml_diff>

<commit_message>
docs: :memo: Add group requirements report
</commit_message>
<xml_diff>
--- a/reports/Group/00 - Requirements - Group.docx
+++ b/reports/Group/00 - Requirements - Group.docx
@@ -1,10 +1,10 @@
 
 <file path=word/document.xml><?xml version="1.0" encoding="utf-8"?>
-<w:document xmlns:wpc="http://schemas.microsoft.com/office/word/2010/wordprocessingCanvas" xmlns:cx="http://schemas.microsoft.com/office/drawing/2014/chartex" xmlns:cx1="http://schemas.microsoft.com/office/drawing/2015/9/8/chartex" xmlns:cx2="http://schemas.microsoft.com/office/drawing/2015/10/21/chartex" xmlns:cx3="http://schemas.microsoft.com/office/drawing/2016/5/9/chartex" xmlns:cx4="http://schemas.microsoft.com/office/drawing/2016/5/10/chartex" xmlns:cx5="http://schemas.microsoft.com/office/drawing/2016/5/11/chartex" xmlns:cx6="http://schemas.microsoft.com/office/drawing/2016/5/12/chartex" xmlns:cx7="http://schemas.microsoft.com/office/drawing/2016/5/13/chartex" xmlns:cx8="http://schemas.microsoft.com/office/drawing/2016/5/14/chartex" xmlns:mc="http://schemas.openxmlformats.org/markup-compatibility/2006" xmlns:aink="http://schemas.microsoft.com/office/drawing/2016/ink" xmlns:am3d="http://schemas.microsoft.com/office/drawing/2017/model3d" xmlns:o="urn:schemas-microsoft-com:office:office" xmlns:r="http://schemas.openxmlformats.org/officeDocument/2006/relationships" xmlns:m="http://schemas.openxmlformats.org/officeDocument/2006/math" xmlns:v="urn:schemas-microsoft-com:vml" xmlns:wp14="http://schemas.microsoft.com/office/word/2010/wordprocessingDrawing" xmlns:wp="http://schemas.openxmlformats.org/drawingml/2006/wordprocessingDrawing" xmlns:w10="urn:schemas-microsoft-com:office:word" xmlns:w="http://schemas.openxmlformats.org/wordprocessingml/2006/main" xmlns:w14="http://schemas.microsoft.com/office/word/2010/wordml" xmlns:w15="http://schemas.microsoft.com/office/word/2012/wordml" xmlns:w16cex="http://schemas.microsoft.com/office/word/2018/wordml/cex" xmlns:w16cid="http://schemas.microsoft.com/office/word/2016/wordml/cid" xmlns:w16="http://schemas.microsoft.com/office/word/2018/wordml" xmlns:w16sdtdh="http://schemas.microsoft.com/office/word/2020/wordml/sdtdatahash" xmlns:w16se="http://schemas.microsoft.com/office/word/2015/wordml/symex" xmlns:wpg="http://schemas.microsoft.com/office/word/2010/wordprocessingGroup" xmlns:wpi="http://schemas.microsoft.com/office/word/2010/wordprocessingInk" xmlns:wne="http://schemas.microsoft.com/office/word/2006/wordml" xmlns:wps="http://schemas.microsoft.com/office/word/2010/wordprocessingShape" mc:Ignorable="w14 w15 w16se w16cid w16 w16cex w16sdtdh wp14">
+<w:document xmlns:wpc="http://schemas.microsoft.com/office/word/2010/wordprocessingCanvas" xmlns:cx="http://schemas.microsoft.com/office/drawing/2014/chartex" xmlns:cx1="http://schemas.microsoft.com/office/drawing/2015/9/8/chartex" xmlns:cx2="http://schemas.microsoft.com/office/drawing/2015/10/21/chartex" xmlns:cx3="http://schemas.microsoft.com/office/drawing/2016/5/9/chartex" xmlns:cx4="http://schemas.microsoft.com/office/drawing/2016/5/10/chartex" xmlns:cx5="http://schemas.microsoft.com/office/drawing/2016/5/11/chartex" xmlns:cx6="http://schemas.microsoft.com/office/drawing/2016/5/12/chartex" xmlns:cx7="http://schemas.microsoft.com/office/drawing/2016/5/13/chartex" xmlns:cx8="http://schemas.microsoft.com/office/drawing/2016/5/14/chartex" xmlns:mc="http://schemas.openxmlformats.org/markup-compatibility/2006" xmlns:aink="http://schemas.microsoft.com/office/drawing/2016/ink" xmlns:am3d="http://schemas.microsoft.com/office/drawing/2017/model3d" xmlns:o="urn:schemas-microsoft-com:office:office" xmlns:oel="http://schemas.microsoft.com/office/2019/extlst" xmlns:r="http://schemas.openxmlformats.org/officeDocument/2006/relationships" xmlns:m="http://schemas.openxmlformats.org/officeDocument/2006/math" xmlns:v="urn:schemas-microsoft-com:vml" xmlns:wp14="http://schemas.microsoft.com/office/word/2010/wordprocessingDrawing" xmlns:wp="http://schemas.openxmlformats.org/drawingml/2006/wordprocessingDrawing" xmlns:w10="urn:schemas-microsoft-com:office:word" xmlns:w="http://schemas.openxmlformats.org/wordprocessingml/2006/main" xmlns:w14="http://schemas.microsoft.com/office/word/2010/wordml" xmlns:w15="http://schemas.microsoft.com/office/word/2012/wordml" xmlns:w16cex="http://schemas.microsoft.com/office/word/2018/wordml/cex" xmlns:w16cid="http://schemas.microsoft.com/office/word/2016/wordml/cid" xmlns:w16="http://schemas.microsoft.com/office/word/2018/wordml" xmlns:w16du="http://schemas.microsoft.com/office/word/2023/wordml/word16du" xmlns:w16sdtdh="http://schemas.microsoft.com/office/word/2020/wordml/sdtdatahash" xmlns:w16sdtfl="http://schemas.microsoft.com/office/word/2024/wordml/sdtformatlock" xmlns:w16se="http://schemas.microsoft.com/office/word/2015/wordml/symex" xmlns:wpg="http://schemas.microsoft.com/office/word/2010/wordprocessingGroup" xmlns:wpi="http://schemas.microsoft.com/office/word/2010/wordprocessingInk" xmlns:wne="http://schemas.microsoft.com/office/word/2006/wordml" xmlns:wps="http://schemas.microsoft.com/office/word/2010/wordprocessingShape" mc:Ignorable="w14 w15 w16se w16cid w16 w16cex w16sdtdh w16sdtfl w16du wp14">
   <w:body>
     <w:p>
       <w:pPr>
-        <w:pStyle w:val="Ttulo1"/>
+        <w:pStyle w:val="Heading1"/>
         <w:spacing w:before="0"/>
         <w:rPr>
           <w:rFonts w:cstheme="majorHAnsi"/>
@@ -91,7 +91,7 @@
           </w:tcPr>
           <w:p>
             <w:pPr>
-              <w:pStyle w:val="Sinespaciado"/>
+              <w:pStyle w:val="NoSpacing"/>
               <w:rPr>
                 <w:rFonts w:asciiTheme="majorHAnsi" w:hAnsiTheme="majorHAnsi" w:cstheme="majorHAnsi"/>
               </w:rPr>
@@ -137,7 +137,6 @@
                 <w15:appearance w15:val="hidden"/>
                 <w:text/>
               </w:sdtPr>
-              <w:sdtEndPr/>
               <w:sdtContent>
                 <w:r>
                   <w:rPr>
@@ -189,7 +188,7 @@
           </w:tcPr>
           <w:p>
             <w:pPr>
-              <w:pStyle w:val="Sinespaciado"/>
+              <w:pStyle w:val="NoSpacing"/>
               <w:rPr>
                 <w:rFonts w:asciiTheme="majorHAnsi" w:hAnsiTheme="majorHAnsi" w:cstheme="majorHAnsi"/>
               </w:rPr>
@@ -228,7 +227,6 @@
                 <w15:appearance w15:val="hidden"/>
                 <w:text/>
               </w:sdtPr>
-              <w:sdtEndPr/>
               <w:sdtContent>
                 <w:r>
                   <w:rPr>
@@ -260,7 +258,7 @@
           </w:p>
           <w:p>
             <w:pPr>
-              <w:pStyle w:val="Sinespaciado"/>
+              <w:pStyle w:val="NoSpacing"/>
               <w:rPr>
                 <w:rFonts w:asciiTheme="majorHAnsi" w:hAnsiTheme="majorHAnsi" w:cstheme="majorBidi"/>
                 <w:b/>
@@ -323,7 +321,7 @@
           <w:permEnd w:id="291510380"/>
           <w:p>
             <w:pPr>
-              <w:pStyle w:val="Sinespaciado"/>
+              <w:pStyle w:val="NoSpacing"/>
               <w:rPr>
                 <w:rFonts w:asciiTheme="majorHAnsi" w:hAnsiTheme="majorHAnsi" w:cstheme="majorHAnsi"/>
                 <w:b/>
@@ -364,7 +362,6 @@
                 <w15:appearance w15:val="hidden"/>
                 <w:text/>
               </w:sdtPr>
-              <w:sdtEndPr/>
               <w:sdtContent>
                 <w:r>
                   <w:rPr>
@@ -390,7 +387,7 @@
           </w:p>
           <w:p>
             <w:pPr>
-              <w:pStyle w:val="Sinespaciado"/>
+              <w:pStyle w:val="NoSpacing"/>
               <w:rPr>
                 <w:rFonts w:asciiTheme="majorHAnsi" w:hAnsiTheme="majorHAnsi" w:cstheme="majorHAnsi"/>
               </w:rPr>
@@ -429,7 +426,6 @@
                 <w15:appearance w15:val="hidden"/>
                 <w:text/>
               </w:sdtPr>
-              <w:sdtEndPr/>
               <w:sdtContent>
                 <w:r>
                   <w:rPr>
@@ -506,13 +502,26 @@
                 <w15:appearance w15:val="hidden"/>
                 <w:text/>
               </w:sdtPr>
-              <w:sdtEndPr/>
               <w:sdtContent>
                 <w:r>
                   <w:rPr>
                     <w:rFonts w:asciiTheme="majorHAnsi" w:hAnsiTheme="majorHAnsi" w:cstheme="majorHAnsi"/>
                   </w:rPr>
-                  <w:t xml:space="preserve"> role1, role2, role3  </w:t>
+                  <w:t xml:space="preserve"> </w:t>
+                </w:r>
+                <w:proofErr w:type="gramStart"/>
+                <w:r>
+                  <w:rPr>
+                    <w:rFonts w:asciiTheme="majorHAnsi" w:hAnsiTheme="majorHAnsi" w:cstheme="majorHAnsi"/>
+                  </w:rPr>
+                  <w:t>developer,analyst</w:t>
+                </w:r>
+                <w:proofErr w:type="gramEnd"/>
+                <w:r>
+                  <w:rPr>
+                    <w:rFonts w:asciiTheme="majorHAnsi" w:hAnsiTheme="majorHAnsi" w:cstheme="majorHAnsi"/>
+                  </w:rPr>
+                  <w:t xml:space="preserve">  </w:t>
                 </w:r>
               </w:sdtContent>
             </w:sdt>
@@ -536,7 +545,7 @@
           </w:p>
           <w:p>
             <w:pPr>
-              <w:pStyle w:val="Sinespaciado"/>
+              <w:pStyle w:val="NoSpacing"/>
               <w:rPr>
                 <w:rFonts w:asciiTheme="majorHAnsi" w:hAnsiTheme="majorHAnsi" w:cstheme="majorHAnsi"/>
                 <w:b/>
@@ -582,7 +591,6 @@
                 <w15:appearance w15:val="hidden"/>
                 <w:text/>
               </w:sdtPr>
-              <w:sdtEndPr/>
               <w:sdtContent>
                 <w:r>
                   <w:rPr>
@@ -596,7 +604,7 @@
           <w:permEnd w:id="1081366304"/>
           <w:p>
             <w:pPr>
-              <w:pStyle w:val="Sinespaciado"/>
+              <w:pStyle w:val="NoSpacing"/>
               <w:rPr>
                 <w:rFonts w:asciiTheme="majorHAnsi" w:hAnsiTheme="majorHAnsi" w:cstheme="majorHAnsi"/>
                 <w:b/>
@@ -637,7 +645,6 @@
                 <w15:appearance w15:val="hidden"/>
                 <w:text/>
               </w:sdtPr>
-              <w:sdtEndPr/>
               <w:sdtContent>
                 <w:r>
                   <w:rPr>
@@ -663,7 +670,7 @@
           </w:p>
           <w:p>
             <w:pPr>
-              <w:pStyle w:val="Sinespaciado"/>
+              <w:pStyle w:val="NoSpacing"/>
               <w:rPr>
                 <w:rFonts w:asciiTheme="majorHAnsi" w:hAnsiTheme="majorHAnsi" w:cstheme="majorHAnsi"/>
               </w:rPr>
@@ -702,7 +709,6 @@
                 <w15:appearance w15:val="hidden"/>
                 <w:text/>
               </w:sdtPr>
-              <w:sdtEndPr/>
               <w:sdtContent>
                 <w:r>
                   <w:rPr>
@@ -740,7 +746,7 @@
           </w:p>
           <w:p>
             <w:pPr>
-              <w:pStyle w:val="Sinespaciado"/>
+              <w:pStyle w:val="NoSpacing"/>
               <w:rPr>
                 <w:rFonts w:asciiTheme="majorHAnsi" w:hAnsiTheme="majorHAnsi" w:cstheme="majorHAnsi"/>
               </w:rPr>
@@ -779,7 +785,6 @@
                 <w15:appearance w15:val="hidden"/>
                 <w:text/>
               </w:sdtPr>
-              <w:sdtEndPr/>
               <w:sdtContent>
                 <w:r>
                   <w:rPr>
@@ -787,12 +792,14 @@
                   </w:rPr>
                   <w:t xml:space="preserve"> </w:t>
                 </w:r>
+                <w:proofErr w:type="gramStart"/>
                 <w:r>
                   <w:rPr>
                     <w:rFonts w:asciiTheme="majorHAnsi" w:hAnsiTheme="majorHAnsi" w:cstheme="majorHAnsi"/>
                   </w:rPr>
-                  <w:t>manager, developer</w:t>
+                  <w:t>manager,developer</w:t>
                 </w:r>
+                <w:proofErr w:type="gramEnd"/>
                 <w:r>
                   <w:rPr>
                     <w:rFonts w:asciiTheme="majorHAnsi" w:hAnsiTheme="majorHAnsi" w:cstheme="majorHAnsi"/>
@@ -826,7 +833,7 @@
           </w:p>
           <w:p>
             <w:pPr>
-              <w:pStyle w:val="Sinespaciado"/>
+              <w:pStyle w:val="NoSpacing"/>
               <w:rPr>
                 <w:rFonts w:asciiTheme="majorHAnsi" w:hAnsiTheme="majorHAnsi" w:cstheme="majorHAnsi"/>
                 <w:b/>
@@ -866,25 +873,18 @@
                 <w15:appearance w15:val="hidden"/>
                 <w:text/>
               </w:sdtPr>
-              <w:sdtEndPr/>
               <w:sdtContent>
                 <w:r>
                   <w:rPr>
                     <w:rFonts w:asciiTheme="majorHAnsi" w:hAnsiTheme="majorHAnsi" w:cstheme="majorBidi"/>
                   </w:rPr>
-                  <w:t xml:space="preserve"> Masked </w:t>
+                  <w:t xml:space="preserve"> </w:t>
                 </w:r>
                 <w:r>
                   <w:rPr>
                     <w:rFonts w:asciiTheme="majorHAnsi" w:hAnsiTheme="majorHAnsi" w:cstheme="majorBidi"/>
                   </w:rPr>
-                  <w:t xml:space="preserve">ID </w:t>
-                </w:r>
-                <w:r>
-                  <w:rPr>
-                    <w:rFonts w:asciiTheme="majorHAnsi" w:hAnsiTheme="majorHAnsi" w:cstheme="majorBidi"/>
-                  </w:rPr>
-                  <w:t>number</w:t>
+                  <w:t>3**4*38*R</w:t>
                 </w:r>
               </w:sdtContent>
             </w:sdt>
@@ -892,7 +892,7 @@
           <w:permEnd w:id="1000832359"/>
           <w:p>
             <w:pPr>
-              <w:pStyle w:val="Sinespaciado"/>
+              <w:pStyle w:val="NoSpacing"/>
               <w:rPr>
                 <w:rFonts w:asciiTheme="majorHAnsi" w:hAnsiTheme="majorHAnsi" w:cstheme="majorHAnsi"/>
                 <w:b/>
@@ -933,7 +933,6 @@
                 <w15:appearance w15:val="hidden"/>
                 <w:text/>
               </w:sdtPr>
-              <w:sdtEndPr/>
               <w:sdtContent>
                 <w:r>
                   <w:rPr>
@@ -941,19 +940,11 @@
                   </w:rPr>
                   <w:t xml:space="preserve"> </w:t>
                 </w:r>
-                <w:proofErr w:type="spellStart"/>
                 <w:r>
                   <w:rPr>
                     <w:rFonts w:asciiTheme="majorHAnsi" w:hAnsiTheme="majorHAnsi" w:cstheme="majorHAnsi"/>
                   </w:rPr>
-                  <w:t>uvus</w:t>
-                </w:r>
-                <w:proofErr w:type="spellEnd"/>
-                <w:r>
-                  <w:rPr>
-                    <w:rFonts w:asciiTheme="majorHAnsi" w:hAnsiTheme="majorHAnsi" w:cstheme="majorHAnsi"/>
-                  </w:rPr>
-                  <w:t xml:space="preserve">  </w:t>
+                  <w:t xml:space="preserve">PMN9817  </w:t>
                 </w:r>
               </w:sdtContent>
             </w:sdt>
@@ -961,7 +952,7 @@
           </w:p>
           <w:p>
             <w:pPr>
-              <w:pStyle w:val="Sinespaciado"/>
+              <w:pStyle w:val="NoSpacing"/>
               <w:rPr>
                 <w:rFonts w:asciiTheme="majorHAnsi" w:hAnsiTheme="majorHAnsi" w:cstheme="majorHAnsi"/>
               </w:rPr>
@@ -1000,13 +991,18 @@
                 <w15:appearance w15:val="hidden"/>
                 <w:text/>
               </w:sdtPr>
-              <w:sdtEndPr/>
               <w:sdtContent>
                 <w:r>
                   <w:rPr>
                     <w:rFonts w:asciiTheme="majorHAnsi" w:hAnsiTheme="majorHAnsi" w:cstheme="majorHAnsi"/>
                   </w:rPr>
-                  <w:t xml:space="preserve"> Surnames, Name</w:t>
+                  <w:t xml:space="preserve"> </w:t>
+                </w:r>
+                <w:r>
+                  <w:rPr>
+                    <w:rFonts w:asciiTheme="majorHAnsi" w:hAnsiTheme="majorHAnsi" w:cstheme="majorHAnsi"/>
+                  </w:rPr>
+                  <w:t>Milá de la Roca Dos Santos, Javier Ignacio</w:t>
                 </w:r>
               </w:sdtContent>
             </w:sdt>
@@ -1014,7 +1010,7 @@
           <w:permEnd w:id="1519068571"/>
           <w:p>
             <w:pPr>
-              <w:pStyle w:val="Sinespaciado"/>
+              <w:pStyle w:val="NoSpacing"/>
               <w:rPr>
                 <w:rFonts w:asciiTheme="majorHAnsi" w:hAnsiTheme="majorHAnsi" w:cstheme="majorHAnsi"/>
               </w:rPr>
@@ -1052,13 +1048,26 @@
                 </w:placeholder>
                 <w:text/>
               </w:sdtPr>
-              <w:sdtEndPr/>
               <w:sdtContent>
                 <w:r>
                   <w:rPr>
                     <w:rFonts w:asciiTheme="majorHAnsi" w:hAnsiTheme="majorHAnsi" w:cstheme="majorHAnsi"/>
                   </w:rPr>
-                  <w:t xml:space="preserve"> role1, role2, role3  </w:t>
+                  <w:t xml:space="preserve"> </w:t>
+                </w:r>
+                <w:proofErr w:type="gramStart"/>
+                <w:r>
+                  <w:rPr>
+                    <w:rFonts w:asciiTheme="majorHAnsi" w:hAnsiTheme="majorHAnsi" w:cstheme="majorHAnsi"/>
+                  </w:rPr>
+                  <w:t>developer,analyst</w:t>
+                </w:r>
+                <w:proofErr w:type="gramEnd"/>
+                <w:r>
+                  <w:rPr>
+                    <w:rFonts w:asciiTheme="majorHAnsi" w:hAnsiTheme="majorHAnsi" w:cstheme="majorHAnsi"/>
+                  </w:rPr>
+                  <w:t xml:space="preserve">  </w:t>
                 </w:r>
               </w:sdtContent>
             </w:sdt>
@@ -1082,7 +1091,7 @@
           </w:p>
           <w:p>
             <w:pPr>
-              <w:pStyle w:val="Sinespaciado"/>
+              <w:pStyle w:val="NoSpacing"/>
               <w:rPr>
                 <w:rFonts w:asciiTheme="majorHAnsi" w:hAnsiTheme="majorHAnsi" w:cstheme="majorHAnsi"/>
                 <w:b/>
@@ -1122,25 +1131,18 @@
                 <w15:appearance w15:val="hidden"/>
                 <w:text/>
               </w:sdtPr>
-              <w:sdtEndPr/>
               <w:sdtContent>
                 <w:r>
                   <w:rPr>
                     <w:rFonts w:asciiTheme="majorHAnsi" w:hAnsiTheme="majorHAnsi" w:cstheme="majorBidi"/>
                   </w:rPr>
-                  <w:t xml:space="preserve"> Masked </w:t>
+                  <w:t xml:space="preserve"> </w:t>
                 </w:r>
                 <w:r>
                   <w:rPr>
                     <w:rFonts w:asciiTheme="majorHAnsi" w:hAnsiTheme="majorHAnsi" w:cstheme="majorBidi"/>
                   </w:rPr>
-                  <w:t xml:space="preserve">ID </w:t>
-                </w:r>
-                <w:r>
-                  <w:rPr>
-                    <w:rFonts w:asciiTheme="majorHAnsi" w:hAnsiTheme="majorHAnsi" w:cstheme="majorBidi"/>
-                  </w:rPr>
-                  <w:t>number</w:t>
+                  <w:t>7749****K</w:t>
                 </w:r>
               </w:sdtContent>
             </w:sdt>
@@ -1148,7 +1150,7 @@
           <w:permEnd w:id="1222207409"/>
           <w:p>
             <w:pPr>
-              <w:pStyle w:val="Sinespaciado"/>
+              <w:pStyle w:val="NoSpacing"/>
               <w:rPr>
                 <w:rFonts w:asciiTheme="majorHAnsi" w:hAnsiTheme="majorHAnsi" w:cstheme="majorHAnsi"/>
                 <w:b/>
@@ -1189,7 +1191,6 @@
                 <w15:appearance w15:val="hidden"/>
                 <w:text/>
               </w:sdtPr>
-              <w:sdtEndPr/>
               <w:sdtContent>
                 <w:r>
                   <w:rPr>
@@ -1197,19 +1198,11 @@
                   </w:rPr>
                   <w:t xml:space="preserve"> </w:t>
                 </w:r>
-                <w:proofErr w:type="spellStart"/>
                 <w:r>
                   <w:rPr>
                     <w:rFonts w:asciiTheme="majorHAnsi" w:hAnsiTheme="majorHAnsi" w:cstheme="majorHAnsi"/>
                   </w:rPr>
-                  <w:t>uvus</w:t>
-                </w:r>
-                <w:proofErr w:type="spellEnd"/>
-                <w:r>
-                  <w:rPr>
-                    <w:rFonts w:asciiTheme="majorHAnsi" w:hAnsiTheme="majorHAnsi" w:cstheme="majorHAnsi"/>
-                  </w:rPr>
-                  <w:t xml:space="preserve">  </w:t>
+                  <w:t xml:space="preserve">FSL4030  </w:t>
                 </w:r>
               </w:sdtContent>
             </w:sdt>
@@ -1217,7 +1210,7 @@
           </w:p>
           <w:p>
             <w:pPr>
-              <w:pStyle w:val="Sinespaciado"/>
+              <w:pStyle w:val="NoSpacing"/>
               <w:rPr>
                 <w:rFonts w:asciiTheme="majorHAnsi" w:hAnsiTheme="majorHAnsi" w:cstheme="majorHAnsi"/>
               </w:rPr>
@@ -1256,13 +1249,18 @@
                 <w15:appearance w15:val="hidden"/>
                 <w:text/>
               </w:sdtPr>
-              <w:sdtEndPr/>
               <w:sdtContent>
                 <w:r>
                   <w:rPr>
                     <w:rFonts w:asciiTheme="majorHAnsi" w:hAnsiTheme="majorHAnsi" w:cstheme="majorHAnsi"/>
                   </w:rPr>
-                  <w:t xml:space="preserve"> Surnames, Name  </w:t>
+                  <w:t xml:space="preserve"> </w:t>
+                </w:r>
+                <w:r>
+                  <w:rPr>
+                    <w:rFonts w:asciiTheme="majorHAnsi" w:hAnsiTheme="majorHAnsi" w:cstheme="majorHAnsi"/>
+                  </w:rPr>
+                  <w:t xml:space="preserve">García Vizcaíno, Miguel  </w:t>
                 </w:r>
               </w:sdtContent>
             </w:sdt>
@@ -1270,7 +1268,7 @@
           </w:p>
           <w:p>
             <w:pPr>
-              <w:pStyle w:val="Sinespaciado"/>
+              <w:pStyle w:val="NoSpacing"/>
               <w:rPr>
                 <w:rFonts w:asciiTheme="majorHAnsi" w:hAnsiTheme="majorHAnsi" w:cstheme="majorHAnsi"/>
               </w:rPr>
@@ -1309,13 +1307,26 @@
                 <w15:appearance w15:val="hidden"/>
                 <w:text/>
               </w:sdtPr>
-              <w:sdtEndPr/>
               <w:sdtContent>
                 <w:r>
                   <w:rPr>
                     <w:rFonts w:asciiTheme="majorHAnsi" w:hAnsiTheme="majorHAnsi" w:cstheme="majorHAnsi"/>
                   </w:rPr>
-                  <w:t xml:space="preserve"> role1, role2, role3  </w:t>
+                  <w:t xml:space="preserve"> </w:t>
+                </w:r>
+                <w:proofErr w:type="gramStart"/>
+                <w:r>
+                  <w:rPr>
+                    <w:rFonts w:asciiTheme="majorHAnsi" w:hAnsiTheme="majorHAnsi" w:cstheme="majorHAnsi"/>
+                  </w:rPr>
+                  <w:t>developer,operator</w:t>
+                </w:r>
+                <w:proofErr w:type="gramEnd"/>
+                <w:r>
+                  <w:rPr>
+                    <w:rFonts w:asciiTheme="majorHAnsi" w:hAnsiTheme="majorHAnsi" w:cstheme="majorHAnsi"/>
+                  </w:rPr>
+                  <w:t xml:space="preserve">  </w:t>
                 </w:r>
               </w:sdtContent>
             </w:sdt>
@@ -1341,7 +1352,7 @@
           </w:p>
           <w:p>
             <w:pPr>
-              <w:pStyle w:val="Sinespaciado"/>
+              <w:pStyle w:val="NoSpacing"/>
               <w:rPr>
                 <w:rFonts w:asciiTheme="majorHAnsi" w:hAnsiTheme="majorHAnsi" w:cstheme="majorHAnsi"/>
                 <w:b/>
@@ -1381,7 +1392,6 @@
                 <w15:appearance w15:val="hidden"/>
                 <w:text/>
               </w:sdtPr>
-              <w:sdtEndPr/>
               <w:sdtContent>
                 <w:r>
                   <w:rPr>
@@ -1407,7 +1417,7 @@
           <w:permEnd w:id="1631927432"/>
           <w:p>
             <w:pPr>
-              <w:pStyle w:val="Sinespaciado"/>
+              <w:pStyle w:val="NoSpacing"/>
               <w:rPr>
                 <w:rFonts w:asciiTheme="majorHAnsi" w:hAnsiTheme="majorHAnsi" w:cstheme="majorHAnsi"/>
                 <w:b/>
@@ -1448,27 +1458,12 @@
                 <w15:appearance w15:val="hidden"/>
                 <w:text/>
               </w:sdtPr>
-              <w:sdtEndPr/>
               <w:sdtContent>
                 <w:r>
                   <w:rPr>
                     <w:rFonts w:asciiTheme="majorHAnsi" w:hAnsiTheme="majorHAnsi" w:cstheme="majorHAnsi"/>
                   </w:rPr>
-                  <w:t xml:space="preserve"> </w:t>
-                </w:r>
-                <w:proofErr w:type="spellStart"/>
-                <w:r>
-                  <w:rPr>
-                    <w:rFonts w:asciiTheme="majorHAnsi" w:hAnsiTheme="majorHAnsi" w:cstheme="majorHAnsi"/>
-                  </w:rPr>
-                  <w:t>uvus</w:t>
-                </w:r>
-                <w:proofErr w:type="spellEnd"/>
-                <w:r>
-                  <w:rPr>
-                    <w:rFonts w:asciiTheme="majorHAnsi" w:hAnsiTheme="majorHAnsi" w:cstheme="majorHAnsi"/>
-                  </w:rPr>
-                  <w:t xml:space="preserve">  </w:t>
+                  <w:t xml:space="preserve"> uvus  </w:t>
                 </w:r>
               </w:sdtContent>
             </w:sdt>
@@ -1476,7 +1471,7 @@
           </w:p>
           <w:p>
             <w:pPr>
-              <w:pStyle w:val="Sinespaciado"/>
+              <w:pStyle w:val="NoSpacing"/>
               <w:rPr>
                 <w:rFonts w:asciiTheme="majorHAnsi" w:hAnsiTheme="majorHAnsi" w:cstheme="majorHAnsi"/>
               </w:rPr>
@@ -1515,7 +1510,6 @@
                 <w15:appearance w15:val="hidden"/>
                 <w:text/>
               </w:sdtPr>
-              <w:sdtEndPr/>
               <w:sdtContent>
                 <w:r>
                   <w:rPr>
@@ -1529,7 +1523,7 @@
           </w:p>
           <w:p>
             <w:pPr>
-              <w:pStyle w:val="Sinespaciado"/>
+              <w:pStyle w:val="NoSpacing"/>
               <w:rPr>
                 <w:rFonts w:asciiTheme="majorHAnsi" w:hAnsiTheme="majorHAnsi" w:cstheme="majorHAnsi"/>
               </w:rPr>
@@ -1567,7 +1561,6 @@
                 </w:placeholder>
                 <w:text/>
               </w:sdtPr>
-              <w:sdtEndPr/>
               <w:sdtContent>
                 <w:r>
                   <w:rPr>
@@ -1586,7 +1579,7 @@
           </w:tcPr>
           <w:p>
             <w:pPr>
-              <w:pStyle w:val="Sinespaciado"/>
+              <w:pStyle w:val="NoSpacing"/>
               <w:rPr>
                 <w:rFonts w:asciiTheme="majorHAnsi" w:hAnsiTheme="majorHAnsi" w:cstheme="majorHAnsi"/>
               </w:rPr>
@@ -1608,7 +1601,7 @@
           </w:tcPr>
           <w:p>
             <w:pPr>
-              <w:pStyle w:val="Sinespaciado"/>
+              <w:pStyle w:val="NoSpacing"/>
               <w:rPr>
                 <w:rFonts w:asciiTheme="majorHAnsi" w:hAnsiTheme="majorHAnsi" w:cstheme="majorHAnsi"/>
               </w:rPr>
@@ -1653,13 +1646,30 @@
                 <w15:appearance w15:val="hidden"/>
                 <w:text/>
               </w:sdtPr>
-              <w:sdtEndPr/>
               <w:sdtContent>
                 <w:r>
                   <w:rPr>
                     <w:rFonts w:asciiTheme="majorHAnsi" w:hAnsiTheme="majorHAnsi" w:cstheme="majorHAnsi"/>
                   </w:rPr>
-                  <w:t xml:space="preserve"> place month day, year </w:t>
+                  <w:t xml:space="preserve"> </w:t>
+                </w:r>
+                <w:r>
+                  <w:rPr>
+                    <w:rFonts w:asciiTheme="majorHAnsi" w:hAnsiTheme="majorHAnsi" w:cstheme="majorHAnsi"/>
+                  </w:rPr>
+                  <w:t>University of Seville ETSII</w:t>
+                </w:r>
+                <w:r>
+                  <w:rPr>
+                    <w:rFonts w:asciiTheme="majorHAnsi" w:hAnsiTheme="majorHAnsi" w:cstheme="majorHAnsi"/>
+                  </w:rPr>
+                  <w:t>, February 20, 2025</w:t>
+                </w:r>
+                <w:r>
+                  <w:rPr>
+                    <w:rFonts w:asciiTheme="majorHAnsi" w:hAnsiTheme="majorHAnsi" w:cstheme="majorHAnsi"/>
+                  </w:rPr>
+                  <w:t xml:space="preserve"> </w:t>
                 </w:r>
               </w:sdtContent>
             </w:sdt>
@@ -1673,7 +1683,7 @@
     <w:bookmarkEnd w:id="0"/>
     <w:p>
       <w:pPr>
-        <w:pStyle w:val="Ttulo1"/>
+        <w:pStyle w:val="Heading1"/>
         <w:spacing w:before="0"/>
         <w:rPr>
           <w:rFonts w:cstheme="majorHAnsi"/>
@@ -1707,7 +1717,7 @@
     </w:p>
     <w:p>
       <w:pPr>
-        <w:pStyle w:val="Ttulo2"/>
+        <w:pStyle w:val="Heading2"/>
         <w:rPr>
           <w:rFonts w:cstheme="majorHAnsi"/>
         </w:rPr>
@@ -1726,7 +1736,7 @@
     </w:p>
     <w:p>
       <w:pPr>
-        <w:pStyle w:val="Ttulo2"/>
+        <w:pStyle w:val="Heading2"/>
         <w:rPr>
           <w:rFonts w:cstheme="majorHAnsi"/>
         </w:rPr>
@@ -1745,7 +1755,7 @@
     </w:p>
     <w:p>
       <w:pPr>
-        <w:pStyle w:val="Ttulo2"/>
+        <w:pStyle w:val="Heading2"/>
         <w:rPr>
           <w:rFonts w:cstheme="majorHAnsi"/>
         </w:rPr>
@@ -1764,7 +1774,7 @@
     </w:p>
     <w:p>
       <w:pPr>
-        <w:pStyle w:val="Ttulo2"/>
+        <w:pStyle w:val="Heading2"/>
         <w:rPr>
           <w:rFonts w:cstheme="majorHAnsi"/>
         </w:rPr>
@@ -1783,7 +1793,7 @@
     </w:p>
     <w:p>
       <w:pPr>
-        <w:pStyle w:val="Ttulo2"/>
+        <w:pStyle w:val="Heading2"/>
         <w:rPr>
           <w:rFonts w:cstheme="majorHAnsi"/>
         </w:rPr>
@@ -1879,10 +1889,15 @@
           <w15:appearance w15:val="hidden"/>
           <w:text/>
         </w:sdtPr>
-        <w:sdtEndPr/>
         <w:sdtContent>
           <w:r>
-            <w:t xml:space="preserve">    </w:t>
+            <w:t xml:space="preserve"> </w:t>
+          </w:r>
+          <w:r>
+            <w:t>X</w:t>
+          </w:r>
+          <w:r>
+            <w:t xml:space="preserve">   </w:t>
           </w:r>
         </w:sdtContent>
       </w:sdt>
@@ -1916,10 +1931,15 @@
           <w15:appearance w15:val="hidden"/>
           <w:text/>
         </w:sdtPr>
-        <w:sdtEndPr/>
         <w:sdtContent>
           <w:r>
-            <w:t xml:space="preserve">    </w:t>
+            <w:t xml:space="preserve"> </w:t>
+          </w:r>
+          <w:r>
+            <w:t>X</w:t>
+          </w:r>
+          <w:r>
+            <w:t xml:space="preserve">   </w:t>
           </w:r>
         </w:sdtContent>
       </w:sdt>
@@ -1987,10 +2007,12 @@
           <w15:appearance w15:val="hidden"/>
           <w:text/>
         </w:sdtPr>
-        <w:sdtEndPr/>
         <w:sdtContent>
           <w:r>
-            <w:t xml:space="preserve">    </w:t>
+            <w:t xml:space="preserve">X </w:t>
+          </w:r>
+          <w:r>
+            <w:t xml:space="preserve">  </w:t>
           </w:r>
         </w:sdtContent>
       </w:sdt>
@@ -2001,7 +2023,7 @@
     </w:p>
     <w:p>
       <w:pPr>
-        <w:pStyle w:val="Ttulo1"/>
+        <w:pStyle w:val="Heading1"/>
         <w:rPr>
           <w:rFonts w:cstheme="majorHAnsi"/>
         </w:rPr>
@@ -2034,7 +2056,7 @@
     </w:p>
     <w:p>
       <w:pPr>
-        <w:pStyle w:val="Ttulo2"/>
+        <w:pStyle w:val="Heading2"/>
         <w:rPr>
           <w:rFonts w:cstheme="majorHAnsi"/>
         </w:rPr>
@@ -2224,7 +2246,6 @@
           <w15:appearance w15:val="hidden"/>
           <w:text/>
         </w:sdtPr>
-        <w:sdtEndPr/>
         <w:sdtContent>
           <w:r>
             <w:t xml:space="preserve">    </w:t>
@@ -2397,7 +2418,6 @@
           <w15:appearance w15:val="hidden"/>
           <w:text/>
         </w:sdtPr>
-        <w:sdtEndPr/>
         <w:sdtContent>
           <w:r>
             <w:t xml:space="preserve">    </w:t>
@@ -2610,7 +2630,6 @@
           <w15:appearance w15:val="hidden"/>
           <w:text/>
         </w:sdtPr>
-        <w:sdtEndPr/>
         <w:sdtContent>
           <w:r>
             <w:t xml:space="preserve">    </w:t>
@@ -2801,7 +2820,6 @@
           <w15:appearance w15:val="hidden"/>
           <w:text/>
         </w:sdtPr>
-        <w:sdtEndPr/>
         <w:sdtContent>
           <w:r>
             <w:t xml:space="preserve">    </w:t>
@@ -3039,7 +3057,6 @@
           <w15:appearance w15:val="hidden"/>
           <w:text/>
         </w:sdtPr>
-        <w:sdtEndPr/>
         <w:sdtContent>
           <w:r>
             <w:t xml:space="preserve">    </w:t>
@@ -3053,7 +3070,7 @@
     </w:p>
     <w:p>
       <w:pPr>
-        <w:pStyle w:val="Ttulo2"/>
+        <w:pStyle w:val="Heading2"/>
         <w:rPr>
           <w:rFonts w:cstheme="majorHAnsi"/>
         </w:rPr>
@@ -3072,7 +3089,7 @@
     </w:p>
     <w:p>
       <w:pPr>
-        <w:pStyle w:val="Ttulo2"/>
+        <w:pStyle w:val="Heading2"/>
         <w:rPr>
           <w:rFonts w:cstheme="majorHAnsi"/>
         </w:rPr>
@@ -3091,7 +3108,7 @@
     </w:p>
     <w:p>
       <w:pPr>
-        <w:pStyle w:val="Ttulo2"/>
+        <w:pStyle w:val="Heading2"/>
         <w:rPr>
           <w:rFonts w:cstheme="majorHAnsi"/>
         </w:rPr>
@@ -3168,7 +3185,6 @@
           <w15:appearance w15:val="hidden"/>
           <w:text/>
         </w:sdtPr>
-        <w:sdtEndPr/>
         <w:sdtContent>
           <w:r>
             <w:t xml:space="preserve">    </w:t>
@@ -3182,7 +3198,7 @@
     </w:p>
     <w:p>
       <w:pPr>
-        <w:pStyle w:val="Ttulo2"/>
+        <w:pStyle w:val="Heading2"/>
         <w:rPr>
           <w:rFonts w:cstheme="majorHAnsi"/>
         </w:rPr>
@@ -3241,7 +3257,6 @@
           <w15:appearance w15:val="hidden"/>
           <w:text/>
         </w:sdtPr>
-        <w:sdtEndPr/>
         <w:sdtContent>
           <w:r>
             <w:t xml:space="preserve">    </w:t>
@@ -3255,7 +3270,7 @@
     </w:p>
     <w:p>
       <w:pPr>
-        <w:pStyle w:val="Ttulo1"/>
+        <w:pStyle w:val="Heading1"/>
         <w:tabs>
           <w:tab w:val="left" w:pos="284"/>
         </w:tabs>
@@ -3291,7 +3306,7 @@
     </w:p>
     <w:p>
       <w:pPr>
-        <w:pStyle w:val="Ttulo2"/>
+        <w:pStyle w:val="Heading2"/>
         <w:rPr>
           <w:rFonts w:cstheme="majorHAnsi"/>
         </w:rPr>
@@ -3310,7 +3325,7 @@
     </w:p>
     <w:p>
       <w:pPr>
-        <w:pStyle w:val="Ttulo2"/>
+        <w:pStyle w:val="Heading2"/>
         <w:rPr>
           <w:rFonts w:cstheme="majorHAnsi"/>
         </w:rPr>
@@ -3402,7 +3417,6 @@
           <w15:appearance w15:val="hidden"/>
           <w:text/>
         </w:sdtPr>
-        <w:sdtEndPr/>
         <w:sdtContent>
           <w:r>
             <w:t xml:space="preserve">    </w:t>
@@ -3488,7 +3502,6 @@
           <w15:appearance w15:val="hidden"/>
           <w:text/>
         </w:sdtPr>
-        <w:sdtEndPr/>
         <w:sdtContent>
           <w:r>
             <w:t xml:space="preserve">    </w:t>
@@ -3574,7 +3587,6 @@
           <w15:appearance w15:val="hidden"/>
           <w:text/>
         </w:sdtPr>
-        <w:sdtEndPr/>
         <w:sdtContent>
           <w:r>
             <w:t xml:space="preserve">    </w:t>
@@ -3649,7 +3661,6 @@
           <w15:appearance w15:val="hidden"/>
           <w:text/>
         </w:sdtPr>
-        <w:sdtEndPr/>
         <w:sdtContent>
           <w:r>
             <w:t xml:space="preserve">    </w:t>
@@ -3663,7 +3674,7 @@
     </w:p>
     <w:p>
       <w:pPr>
-        <w:pStyle w:val="Ttulo2"/>
+        <w:pStyle w:val="Heading2"/>
         <w:rPr>
           <w:rFonts w:cstheme="majorHAnsi"/>
         </w:rPr>
@@ -3690,7 +3701,7 @@
     </w:p>
     <w:p>
       <w:pPr>
-        <w:pStyle w:val="Ttulo2"/>
+        <w:pStyle w:val="Heading2"/>
         <w:rPr>
           <w:rFonts w:cstheme="majorHAnsi"/>
         </w:rPr>
@@ -3709,7 +3720,7 @@
     </w:p>
     <w:p>
       <w:pPr>
-        <w:pStyle w:val="Ttulo2"/>
+        <w:pStyle w:val="Heading2"/>
         <w:rPr>
           <w:rFonts w:cstheme="majorHAnsi"/>
         </w:rPr>
@@ -3745,7 +3756,6 @@
           <w15:appearance w15:val="hidden"/>
           <w:text/>
         </w:sdtPr>
-        <w:sdtEndPr/>
         <w:sdtContent>
           <w:r>
             <w:t xml:space="preserve">    </w:t>
@@ -3759,7 +3769,7 @@
     </w:p>
     <w:p>
       <w:pPr>
-        <w:pStyle w:val="Ttulo1"/>
+        <w:pStyle w:val="Heading1"/>
         <w:tabs>
           <w:tab w:val="left" w:pos="284"/>
         </w:tabs>
@@ -3795,7 +3805,7 @@
     </w:p>
     <w:p>
       <w:pPr>
-        <w:pStyle w:val="Ttulo2"/>
+        <w:pStyle w:val="Heading2"/>
         <w:rPr>
           <w:rFonts w:cstheme="majorHAnsi"/>
         </w:rPr>
@@ -3830,7 +3840,6 @@
           <w15:appearance w15:val="hidden"/>
           <w:text/>
         </w:sdtPr>
-        <w:sdtEndPr/>
         <w:sdtContent>
           <w:r>
             <w:t xml:space="preserve">    </w:t>
@@ -3844,7 +3853,7 @@
     </w:p>
     <w:p>
       <w:pPr>
-        <w:pStyle w:val="Ttulo2"/>
+        <w:pStyle w:val="Heading2"/>
         <w:rPr>
           <w:rFonts w:cstheme="majorHAnsi"/>
         </w:rPr>
@@ -3866,7 +3875,7 @@
     </w:p>
     <w:p>
       <w:pPr>
-        <w:pStyle w:val="Ttulo2"/>
+        <w:pStyle w:val="Heading2"/>
         <w:rPr>
           <w:rFonts w:cstheme="majorHAnsi"/>
         </w:rPr>
@@ -3885,7 +3894,7 @@
     </w:p>
     <w:p>
       <w:pPr>
-        <w:pStyle w:val="Ttulo2"/>
+        <w:pStyle w:val="Heading2"/>
         <w:rPr>
           <w:rFonts w:cstheme="majorHAnsi"/>
         </w:rPr>
@@ -3926,7 +3935,6 @@
           <w15:appearance w15:val="hidden"/>
           <w:text/>
         </w:sdtPr>
-        <w:sdtEndPr/>
         <w:sdtContent>
           <w:r>
             <w:t xml:space="preserve">    </w:t>
@@ -3940,7 +3948,7 @@
     </w:p>
     <w:p>
       <w:pPr>
-        <w:pStyle w:val="Ttulo2"/>
+        <w:pStyle w:val="Heading2"/>
         <w:rPr>
           <w:rFonts w:cstheme="majorHAnsi"/>
         </w:rPr>
@@ -3978,7 +3986,6 @@
           <w15:appearance w15:val="hidden"/>
           <w:text/>
         </w:sdtPr>
-        <w:sdtEndPr/>
         <w:sdtContent>
           <w:r>
             <w:t xml:space="preserve">    </w:t>
@@ -4013,7 +4020,6 @@
           <w15:appearance w15:val="hidden"/>
           <w:text/>
         </w:sdtPr>
-        <w:sdtEndPr/>
         <w:sdtContent>
           <w:r>
             <w:t xml:space="preserve">    </w:t>
@@ -4032,7 +4038,7 @@
     </w:p>
     <w:p>
       <w:pPr>
-        <w:pStyle w:val="Ttulo1"/>
+        <w:pStyle w:val="Heading1"/>
         <w:tabs>
           <w:tab w:val="left" w:pos="284"/>
         </w:tabs>
@@ -4068,7 +4074,7 @@
     </w:p>
     <w:p>
       <w:pPr>
-        <w:pStyle w:val="Ttulo2"/>
+        <w:pStyle w:val="Heading2"/>
         <w:rPr>
           <w:rFonts w:cstheme="majorHAnsi"/>
         </w:rPr>
@@ -4093,7 +4099,7 @@
     </w:p>
     <w:p>
       <w:pPr>
-        <w:pStyle w:val="Ttulo2"/>
+        <w:pStyle w:val="Heading2"/>
         <w:rPr>
           <w:rFonts w:cstheme="majorHAnsi"/>
         </w:rPr>
@@ -4118,7 +4124,7 @@
     </w:p>
     <w:p>
       <w:pPr>
-        <w:pStyle w:val="Ttulo2"/>
+        <w:pStyle w:val="Heading2"/>
         <w:rPr>
           <w:rFonts w:cstheme="majorHAnsi"/>
         </w:rPr>
@@ -4186,10 +4192,15 @@
           <w15:appearance w15:val="hidden"/>
           <w:text/>
         </w:sdtPr>
-        <w:sdtEndPr/>
         <w:sdtContent>
           <w:r>
-            <w:t xml:space="preserve">    </w:t>
+            <w:t xml:space="preserve"> </w:t>
+          </w:r>
+          <w:r>
+            <w:t xml:space="preserve">X </w:t>
+          </w:r>
+          <w:r>
+            <w:t xml:space="preserve"> </w:t>
           </w:r>
         </w:sdtContent>
       </w:sdt>
@@ -4200,7 +4211,7 @@
     </w:p>
     <w:p>
       <w:pPr>
-        <w:pStyle w:val="Ttulo2"/>
+        <w:pStyle w:val="Heading2"/>
         <w:rPr>
           <w:rFonts w:cstheme="majorHAnsi"/>
         </w:rPr>
@@ -4225,7 +4236,7 @@
     </w:p>
     <w:p>
       <w:pPr>
-        <w:pStyle w:val="Ttulo2"/>
+        <w:pStyle w:val="Heading2"/>
         <w:rPr>
           <w:rFonts w:cstheme="majorHAnsi"/>
         </w:rPr>
@@ -4260,7 +4271,6 @@
           <w15:appearance w15:val="hidden"/>
           <w:text/>
         </w:sdtPr>
-        <w:sdtEndPr/>
         <w:sdtContent>
           <w:r>
             <w:t xml:space="preserve">    </w:t>
@@ -4295,7 +4305,6 @@
           <w15:appearance w15:val="hidden"/>
           <w:text/>
         </w:sdtPr>
-        <w:sdtEndPr/>
         <w:sdtContent>
           <w:r>
             <w:t xml:space="preserve">    </w:t>
@@ -4345,7 +4354,6 @@
           <w15:appearance w15:val="hidden"/>
           <w:text/>
         </w:sdtPr>
-        <w:sdtEndPr/>
         <w:sdtContent>
           <w:r>
             <w:t xml:space="preserve">    </w:t>
@@ -4359,7 +4367,7 @@
     </w:p>
     <w:p>
       <w:pPr>
-        <w:pStyle w:val="Ttulo1"/>
+        <w:pStyle w:val="Heading1"/>
         <w:tabs>
           <w:tab w:val="left" w:pos="284"/>
         </w:tabs>
@@ -4395,7 +4403,7 @@
     </w:p>
     <w:p>
       <w:pPr>
-        <w:pStyle w:val="Ttulo2"/>
+        <w:pStyle w:val="Heading2"/>
         <w:rPr>
           <w:rFonts w:cstheme="majorHAnsi"/>
         </w:rPr>
@@ -4460,7 +4468,6 @@
           <w15:appearance w15:val="hidden"/>
           <w:text/>
         </w:sdtPr>
-        <w:sdtEndPr/>
         <w:sdtContent>
           <w:r>
             <w:t xml:space="preserve">    </w:t>
@@ -4597,7 +4604,6 @@
           <w15:appearance w15:val="hidden"/>
           <w:text/>
         </w:sdtPr>
-        <w:sdtEndPr/>
         <w:sdtContent>
           <w:r>
             <w:t xml:space="preserve">    </w:t>
@@ -4611,7 +4617,7 @@
     </w:p>
     <w:p>
       <w:pPr>
-        <w:pStyle w:val="Ttulo2"/>
+        <w:pStyle w:val="Heading2"/>
         <w:rPr>
           <w:rFonts w:cstheme="majorHAnsi"/>
         </w:rPr>
@@ -4636,7 +4642,7 @@
     </w:p>
     <w:p>
       <w:pPr>
-        <w:pStyle w:val="Ttulo2"/>
+        <w:pStyle w:val="Heading2"/>
         <w:rPr>
           <w:rFonts w:cstheme="majorHAnsi"/>
         </w:rPr>
@@ -4661,7 +4667,7 @@
     </w:p>
     <w:p>
       <w:pPr>
-        <w:pStyle w:val="Ttulo2"/>
+        <w:pStyle w:val="Heading2"/>
         <w:rPr>
           <w:rFonts w:cstheme="majorHAnsi"/>
         </w:rPr>
@@ -4686,7 +4692,7 @@
     </w:p>
     <w:p>
       <w:pPr>
-        <w:pStyle w:val="Ttulo2"/>
+        <w:pStyle w:val="Heading2"/>
         <w:rPr>
           <w:rFonts w:cstheme="majorHAnsi"/>
         </w:rPr>
@@ -4727,7 +4733,6 @@
           <w15:appearance w15:val="hidden"/>
           <w:text/>
         </w:sdtPr>
-        <w:sdtEndPr/>
         <w:sdtContent>
           <w:r>
             <w:t xml:space="preserve">    </w:t>
@@ -4742,7 +4747,7 @@
     <w:p/>
     <w:p>
       <w:pPr>
-        <w:pStyle w:val="Ttulo1"/>
+        <w:pStyle w:val="Heading1"/>
         <w:tabs>
           <w:tab w:val="left" w:pos="284"/>
         </w:tabs>
@@ -4778,7 +4783,7 @@
     </w:p>
     <w:p>
       <w:pPr>
-        <w:pStyle w:val="Ttulo2"/>
+        <w:pStyle w:val="Heading2"/>
         <w:rPr>
           <w:rFonts w:cstheme="majorHAnsi"/>
         </w:rPr>
@@ -4803,7 +4808,7 @@
     </w:p>
     <w:p>
       <w:pPr>
-        <w:pStyle w:val="Ttulo2"/>
+        <w:pStyle w:val="Heading2"/>
         <w:rPr>
           <w:rFonts w:cstheme="majorHAnsi"/>
         </w:rPr>
@@ -4882,7 +4887,6 @@
           <w15:appearance w15:val="hidden"/>
           <w:text/>
         </w:sdtPr>
-        <w:sdtEndPr/>
         <w:sdtContent>
           <w:r>
             <w:t xml:space="preserve">    </w:t>
@@ -4982,7 +4986,6 @@
           <w15:appearance w15:val="hidden"/>
           <w:text/>
         </w:sdtPr>
-        <w:sdtEndPr/>
         <w:sdtContent>
           <w:r>
             <w:t xml:space="preserve">    </w:t>
@@ -5059,7 +5062,6 @@
           <w15:appearance w15:val="hidden"/>
           <w:text/>
         </w:sdtPr>
-        <w:sdtEndPr/>
         <w:sdtContent>
           <w:r>
             <w:t xml:space="preserve">    </w:t>
@@ -5139,7 +5141,6 @@
           <w15:appearance w15:val="hidden"/>
           <w:text/>
         </w:sdtPr>
-        <w:sdtEndPr/>
         <w:sdtContent>
           <w:r>
             <w:t xml:space="preserve">    </w:t>
@@ -5211,7 +5212,6 @@
           <w15:appearance w15:val="hidden"/>
           <w:text/>
         </w:sdtPr>
-        <w:sdtEndPr/>
         <w:sdtContent>
           <w:r>
             <w:t xml:space="preserve">    </w:t>
@@ -5230,7 +5230,7 @@
     <w:bookmarkEnd w:id="7"/>
     <w:p>
       <w:pPr>
-        <w:pStyle w:val="Ttulo2"/>
+        <w:pStyle w:val="Heading2"/>
         <w:rPr>
           <w:rFonts w:cstheme="majorHAnsi"/>
         </w:rPr>
@@ -5296,7 +5296,6 @@
           <w15:appearance w15:val="hidden"/>
           <w:text/>
         </w:sdtPr>
-        <w:sdtEndPr/>
         <w:sdtContent>
           <w:r>
             <w:t xml:space="preserve">    </w:t>
@@ -5307,7 +5306,7 @@
     </w:p>
     <w:p>
       <w:pPr>
-        <w:pStyle w:val="Ttulo2"/>
+        <w:pStyle w:val="Heading2"/>
         <w:rPr>
           <w:rFonts w:cstheme="majorHAnsi"/>
         </w:rPr>
@@ -5332,7 +5331,7 @@
     </w:p>
     <w:p>
       <w:pPr>
-        <w:pStyle w:val="Ttulo2"/>
+        <w:pStyle w:val="Heading2"/>
         <w:rPr>
           <w:rFonts w:cstheme="majorHAnsi"/>
         </w:rPr>
@@ -5391,7 +5390,6 @@
           <w15:appearance w15:val="hidden"/>
           <w:text/>
         </w:sdtPr>
-        <w:sdtEndPr/>
         <w:sdtContent>
           <w:r>
             <w:t xml:space="preserve">    </w:t>
@@ -5408,7 +5406,7 @@
     </w:p>
     <w:p>
       <w:pPr>
-        <w:pStyle w:val="Ttulo1"/>
+        <w:pStyle w:val="Heading1"/>
       </w:pPr>
       <w:r>
         <w:lastRenderedPageBreak/>
@@ -5426,7 +5424,7 @@
     </w:p>
     <w:p>
       <w:pPr>
-        <w:pStyle w:val="Ttulo2"/>
+        <w:pStyle w:val="Heading2"/>
         <w:rPr>
           <w:rFonts w:cstheme="majorHAnsi"/>
         </w:rPr>
@@ -5451,7 +5449,7 @@
     </w:p>
     <w:p>
       <w:pPr>
-        <w:pStyle w:val="Ttulo2"/>
+        <w:pStyle w:val="Heading2"/>
         <w:rPr>
           <w:rFonts w:cstheme="majorHAnsi"/>
         </w:rPr>
@@ -5476,7 +5474,7 @@
     </w:p>
     <w:p>
       <w:pPr>
-        <w:pStyle w:val="Ttulo2"/>
+        <w:pStyle w:val="Heading2"/>
         <w:rPr>
           <w:rFonts w:cstheme="majorHAnsi"/>
         </w:rPr>
@@ -5501,7 +5499,7 @@
     </w:p>
     <w:p>
       <w:pPr>
-        <w:pStyle w:val="Ttulo2"/>
+        <w:pStyle w:val="Heading2"/>
         <w:rPr>
           <w:rFonts w:cstheme="majorHAnsi"/>
         </w:rPr>
@@ -5548,7 +5546,6 @@
           <w15:appearance w15:val="hidden"/>
           <w:text/>
         </w:sdtPr>
-        <w:sdtEndPr/>
         <w:sdtContent>
           <w:r>
             <w:t xml:space="preserve">    </w:t>
@@ -5562,7 +5559,7 @@
     </w:p>
     <w:p>
       <w:pPr>
-        <w:pStyle w:val="Ttulo2"/>
+        <w:pStyle w:val="Heading2"/>
         <w:rPr>
           <w:rFonts w:cstheme="majorHAnsi"/>
         </w:rPr>
@@ -5597,7 +5594,6 @@
           <w15:appearance w15:val="hidden"/>
           <w:text/>
         </w:sdtPr>
-        <w:sdtEndPr/>
         <w:sdtContent>
           <w:r>
             <w:t xml:space="preserve">    </w:t>
@@ -5616,7 +5612,7 @@
     </w:p>
     <w:p>
       <w:pPr>
-        <w:pStyle w:val="Ttulo1"/>
+        <w:pStyle w:val="Heading1"/>
         <w:tabs>
           <w:tab w:val="left" w:pos="284"/>
         </w:tabs>
@@ -5652,7 +5648,7 @@
     </w:p>
     <w:p>
       <w:pPr>
-        <w:pStyle w:val="Ttulo2"/>
+        <w:pStyle w:val="Heading2"/>
         <w:rPr>
           <w:rFonts w:cstheme="majorHAnsi"/>
         </w:rPr>
@@ -5677,7 +5673,7 @@
     </w:p>
     <w:p>
       <w:pPr>
-        <w:pStyle w:val="Ttulo2"/>
+        <w:pStyle w:val="Heading2"/>
         <w:rPr>
           <w:rFonts w:cstheme="majorHAnsi"/>
         </w:rPr>
@@ -5702,7 +5698,7 @@
     </w:p>
     <w:p>
       <w:pPr>
-        <w:pStyle w:val="Ttulo2"/>
+        <w:pStyle w:val="Heading2"/>
         <w:rPr>
           <w:rFonts w:cstheme="majorHAnsi"/>
         </w:rPr>
@@ -5727,7 +5723,7 @@
     </w:p>
     <w:p>
       <w:pPr>
-        <w:pStyle w:val="Ttulo2"/>
+        <w:pStyle w:val="Heading2"/>
         <w:rPr>
           <w:rFonts w:cstheme="majorHAnsi"/>
         </w:rPr>
@@ -5752,7 +5748,7 @@
     </w:p>
     <w:p>
       <w:pPr>
-        <w:pStyle w:val="Ttulo2"/>
+        <w:pStyle w:val="Heading2"/>
         <w:rPr>
           <w:rFonts w:cstheme="majorHAnsi"/>
         </w:rPr>
@@ -5787,7 +5783,6 @@
           <w15:appearance w15:val="hidden"/>
           <w:text/>
         </w:sdtPr>
-        <w:sdtEndPr/>
         <w:sdtContent>
           <w:r>
             <w:t xml:space="preserve">    </w:t>
@@ -5822,7 +5817,6 @@
           <w15:appearance w15:val="hidden"/>
           <w:text/>
         </w:sdtPr>
-        <w:sdtEndPr/>
         <w:sdtContent>
           <w:r>
             <w:t xml:space="preserve">    </w:t>
@@ -5842,7 +5836,7 @@
     </w:p>
     <w:p>
       <w:pPr>
-        <w:pStyle w:val="Ttulo1"/>
+        <w:pStyle w:val="Heading1"/>
         <w:tabs>
           <w:tab w:val="left" w:pos="284"/>
         </w:tabs>
@@ -5878,7 +5872,7 @@
     </w:p>
     <w:p>
       <w:pPr>
-        <w:pStyle w:val="Ttulo2"/>
+        <w:pStyle w:val="Heading2"/>
         <w:rPr>
           <w:rFonts w:cstheme="majorHAnsi"/>
         </w:rPr>
@@ -6059,7 +6053,6 @@
           <w15:appearance w15:val="hidden"/>
           <w:text/>
         </w:sdtPr>
-        <w:sdtEndPr/>
         <w:sdtContent>
           <w:r>
             <w:t xml:space="preserve">    </w:t>
@@ -6073,7 +6066,7 @@
     </w:p>
     <w:p>
       <w:pPr>
-        <w:pStyle w:val="Ttulo2"/>
+        <w:pStyle w:val="Heading2"/>
         <w:rPr>
           <w:rFonts w:cstheme="majorHAnsi"/>
         </w:rPr>
@@ -6098,7 +6091,7 @@
     </w:p>
     <w:p>
       <w:pPr>
-        <w:pStyle w:val="Ttulo2"/>
+        <w:pStyle w:val="Heading2"/>
         <w:rPr>
           <w:rFonts w:cstheme="majorHAnsi"/>
         </w:rPr>
@@ -6149,7 +6142,6 @@
           <w15:appearance w15:val="hidden"/>
           <w:text/>
         </w:sdtPr>
-        <w:sdtEndPr/>
         <w:sdtContent>
           <w:r>
             <w:t xml:space="preserve">    </w:t>
@@ -6166,7 +6158,7 @@
     </w:p>
     <w:p>
       <w:pPr>
-        <w:pStyle w:val="Ttulo2"/>
+        <w:pStyle w:val="Heading2"/>
         <w:rPr>
           <w:rFonts w:cstheme="majorHAnsi"/>
         </w:rPr>
@@ -6191,7 +6183,7 @@
     </w:p>
     <w:p>
       <w:pPr>
-        <w:pStyle w:val="Ttulo2"/>
+        <w:pStyle w:val="Heading2"/>
         <w:rPr>
           <w:rFonts w:cstheme="majorHAnsi"/>
         </w:rPr>
@@ -6226,7 +6218,6 @@
           <w15:appearance w15:val="hidden"/>
           <w:text/>
         </w:sdtPr>
-        <w:sdtEndPr/>
         <w:sdtContent>
           <w:r>
             <w:t xml:space="preserve">    </w:t>
@@ -6261,7 +6252,6 @@
           <w15:appearance w15:val="hidden"/>
           <w:text/>
         </w:sdtPr>
-        <w:sdtEndPr/>
         <w:sdtContent>
           <w:r>
             <w:t xml:space="preserve">    </w:t>
@@ -6275,7 +6265,7 @@
     </w:p>
     <w:p>
       <w:pPr>
-        <w:pStyle w:val="Ttulo1"/>
+        <w:pStyle w:val="Heading1"/>
         <w:tabs>
           <w:tab w:val="left" w:pos="284"/>
         </w:tabs>
@@ -6311,7 +6301,7 @@
     </w:p>
     <w:p>
       <w:pPr>
-        <w:pStyle w:val="Ttulo2"/>
+        <w:pStyle w:val="Heading2"/>
         <w:rPr>
           <w:rFonts w:cstheme="majorHAnsi"/>
         </w:rPr>
@@ -6336,7 +6326,7 @@
     </w:p>
     <w:p>
       <w:pPr>
-        <w:pStyle w:val="Ttulo2"/>
+        <w:pStyle w:val="Heading2"/>
         <w:rPr>
           <w:rFonts w:cstheme="majorHAnsi"/>
         </w:rPr>
@@ -6465,7 +6455,6 @@
           <w15:appearance w15:val="hidden"/>
           <w:text/>
         </w:sdtPr>
-        <w:sdtEndPr/>
         <w:sdtContent>
           <w:r>
             <w:t xml:space="preserve">    </w:t>
@@ -6544,7 +6533,6 @@
           <w15:appearance w15:val="hidden"/>
           <w:text/>
         </w:sdtPr>
-        <w:sdtEndPr/>
         <w:sdtContent>
           <w:r>
             <w:t xml:space="preserve">    </w:t>
@@ -6558,7 +6546,7 @@
     </w:p>
     <w:p>
       <w:pPr>
-        <w:pStyle w:val="Ttulo2"/>
+        <w:pStyle w:val="Heading2"/>
         <w:rPr>
           <w:rFonts w:cstheme="majorHAnsi"/>
         </w:rPr>
@@ -7002,7 +6990,6 @@
           <w15:appearance w15:val="hidden"/>
           <w:text/>
         </w:sdtPr>
-        <w:sdtEndPr/>
         <w:sdtContent>
           <w:r>
             <w:t xml:space="preserve">    </w:t>
@@ -7016,7 +7003,7 @@
     </w:p>
     <w:p>
       <w:pPr>
-        <w:pStyle w:val="Ttulo2"/>
+        <w:pStyle w:val="Heading2"/>
         <w:rPr>
           <w:rFonts w:cstheme="majorHAnsi"/>
         </w:rPr>
@@ -7042,7 +7029,7 @@
     </w:p>
     <w:p>
       <w:pPr>
-        <w:pStyle w:val="Ttulo2"/>
+        <w:pStyle w:val="Heading2"/>
         <w:rPr>
           <w:rFonts w:cstheme="majorHAnsi"/>
         </w:rPr>
@@ -7077,7 +7064,6 @@
           <w15:appearance w15:val="hidden"/>
           <w:text/>
         </w:sdtPr>
-        <w:sdtEndPr/>
         <w:sdtContent>
           <w:r>
             <w:t xml:space="preserve">    </w:t>
@@ -7112,7 +7098,6 @@
           <w15:appearance w15:val="hidden"/>
           <w:text/>
         </w:sdtPr>
-        <w:sdtEndPr/>
         <w:sdtContent>
           <w:r>
             <w:t xml:space="preserve">    </w:t>
@@ -7129,7 +7114,7 @@
     </w:p>
     <w:p>
       <w:pPr>
-        <w:pStyle w:val="Ttulo1"/>
+        <w:pStyle w:val="Heading1"/>
         <w:tabs>
           <w:tab w:val="left" w:pos="284"/>
         </w:tabs>
@@ -7165,7 +7150,7 @@
     </w:p>
     <w:p>
       <w:pPr>
-        <w:pStyle w:val="Ttulo2"/>
+        <w:pStyle w:val="Heading2"/>
         <w:rPr>
           <w:rFonts w:cstheme="majorHAnsi"/>
         </w:rPr>
@@ -7190,7 +7175,7 @@
     </w:p>
     <w:p>
       <w:pPr>
-        <w:pStyle w:val="Ttulo2"/>
+        <w:pStyle w:val="Heading2"/>
         <w:rPr>
           <w:rFonts w:cstheme="majorHAnsi"/>
         </w:rPr>
@@ -7215,7 +7200,7 @@
     </w:p>
     <w:p>
       <w:pPr>
-        <w:pStyle w:val="Ttulo2"/>
+        <w:pStyle w:val="Heading2"/>
         <w:rPr>
           <w:rFonts w:cstheme="majorHAnsi"/>
         </w:rPr>
@@ -7240,7 +7225,7 @@
     </w:p>
     <w:p>
       <w:pPr>
-        <w:pStyle w:val="Ttulo2"/>
+        <w:pStyle w:val="Heading2"/>
         <w:rPr>
           <w:rFonts w:cstheme="majorHAnsi"/>
         </w:rPr>
@@ -7287,7 +7272,6 @@
           <w15:appearance w15:val="hidden"/>
           <w:text/>
         </w:sdtPr>
-        <w:sdtEndPr/>
         <w:sdtContent>
           <w:r>
             <w:t xml:space="preserve">    </w:t>
@@ -7301,7 +7285,7 @@
     </w:p>
     <w:p>
       <w:pPr>
-        <w:pStyle w:val="Ttulo2"/>
+        <w:pStyle w:val="Heading2"/>
         <w:rPr>
           <w:rFonts w:cstheme="majorHAnsi"/>
         </w:rPr>
@@ -7336,7 +7320,6 @@
           <w15:appearance w15:val="hidden"/>
           <w:text/>
         </w:sdtPr>
-        <w:sdtEndPr/>
         <w:sdtContent>
           <w:r>
             <w:t xml:space="preserve">    </w:t>
@@ -7371,7 +7354,6 @@
           <w15:appearance w15:val="hidden"/>
           <w:text/>
         </w:sdtPr>
-        <w:sdtEndPr/>
         <w:sdtContent>
           <w:r>
             <w:t xml:space="preserve">    </w:t>
@@ -7410,7 +7392,7 @@
 </file>
 
 <file path=word/numbering.xml><?xml version="1.0" encoding="utf-8"?>
-<w:numbering xmlns:wpc="http://schemas.microsoft.com/office/word/2010/wordprocessingCanvas" xmlns:cx="http://schemas.microsoft.com/office/drawing/2014/chartex" xmlns:cx1="http://schemas.microsoft.com/office/drawing/2015/9/8/chartex" xmlns:cx2="http://schemas.microsoft.com/office/drawing/2015/10/21/chartex" xmlns:cx3="http://schemas.microsoft.com/office/drawing/2016/5/9/chartex" xmlns:cx4="http://schemas.microsoft.com/office/drawing/2016/5/10/chartex" xmlns:cx5="http://schemas.microsoft.com/office/drawing/2016/5/11/chartex" xmlns:cx6="http://schemas.microsoft.com/office/drawing/2016/5/12/chartex" xmlns:cx7="http://schemas.microsoft.com/office/drawing/2016/5/13/chartex" xmlns:cx8="http://schemas.microsoft.com/office/drawing/2016/5/14/chartex" xmlns:mc="http://schemas.openxmlformats.org/markup-compatibility/2006" xmlns:aink="http://schemas.microsoft.com/office/drawing/2016/ink" xmlns:am3d="http://schemas.microsoft.com/office/drawing/2017/model3d" xmlns:o="urn:schemas-microsoft-com:office:office" xmlns:r="http://schemas.openxmlformats.org/officeDocument/2006/relationships" xmlns:m="http://schemas.openxmlformats.org/officeDocument/2006/math" xmlns:v="urn:schemas-microsoft-com:vml" xmlns:wp14="http://schemas.microsoft.com/office/word/2010/wordprocessingDrawing" xmlns:wp="http://schemas.openxmlformats.org/drawingml/2006/wordprocessingDrawing" xmlns:w10="urn:schemas-microsoft-com:office:word" xmlns:w="http://schemas.openxmlformats.org/wordprocessingml/2006/main" xmlns:w14="http://schemas.microsoft.com/office/word/2010/wordml" xmlns:w15="http://schemas.microsoft.com/office/word/2012/wordml" xmlns:w16cex="http://schemas.microsoft.com/office/word/2018/wordml/cex" xmlns:w16cid="http://schemas.microsoft.com/office/word/2016/wordml/cid" xmlns:w16="http://schemas.microsoft.com/office/word/2018/wordml" xmlns:w16sdtdh="http://schemas.microsoft.com/office/word/2020/wordml/sdtdatahash" xmlns:w16se="http://schemas.microsoft.com/office/word/2015/wordml/symex" xmlns:wpg="http://schemas.microsoft.com/office/word/2010/wordprocessingGroup" xmlns:wpi="http://schemas.microsoft.com/office/word/2010/wordprocessingInk" xmlns:wne="http://schemas.microsoft.com/office/word/2006/wordml" xmlns:wps="http://schemas.microsoft.com/office/word/2010/wordprocessingShape" mc:Ignorable="w14 w15 w16se w16cid w16 w16cex w16sdtdh wp14">
+<w:numbering xmlns:wpc="http://schemas.microsoft.com/office/word/2010/wordprocessingCanvas" xmlns:cx="http://schemas.microsoft.com/office/drawing/2014/chartex" xmlns:cx1="http://schemas.microsoft.com/office/drawing/2015/9/8/chartex" xmlns:cx2="http://schemas.microsoft.com/office/drawing/2015/10/21/chartex" xmlns:cx3="http://schemas.microsoft.com/office/drawing/2016/5/9/chartex" xmlns:cx4="http://schemas.microsoft.com/office/drawing/2016/5/10/chartex" xmlns:cx5="http://schemas.microsoft.com/office/drawing/2016/5/11/chartex" xmlns:cx6="http://schemas.microsoft.com/office/drawing/2016/5/12/chartex" xmlns:cx7="http://schemas.microsoft.com/office/drawing/2016/5/13/chartex" xmlns:cx8="http://schemas.microsoft.com/office/drawing/2016/5/14/chartex" xmlns:mc="http://schemas.openxmlformats.org/markup-compatibility/2006" xmlns:aink="http://schemas.microsoft.com/office/drawing/2016/ink" xmlns:am3d="http://schemas.microsoft.com/office/drawing/2017/model3d" xmlns:o="urn:schemas-microsoft-com:office:office" xmlns:oel="http://schemas.microsoft.com/office/2019/extlst" xmlns:r="http://schemas.openxmlformats.org/officeDocument/2006/relationships" xmlns:m="http://schemas.openxmlformats.org/officeDocument/2006/math" xmlns:v="urn:schemas-microsoft-com:vml" xmlns:wp14="http://schemas.microsoft.com/office/word/2010/wordprocessingDrawing" xmlns:wp="http://schemas.openxmlformats.org/drawingml/2006/wordprocessingDrawing" xmlns:w10="urn:schemas-microsoft-com:office:word" xmlns:w="http://schemas.openxmlformats.org/wordprocessingml/2006/main" xmlns:w14="http://schemas.microsoft.com/office/word/2010/wordml" xmlns:w15="http://schemas.microsoft.com/office/word/2012/wordml" xmlns:w16cex="http://schemas.microsoft.com/office/word/2018/wordml/cex" xmlns:w16cid="http://schemas.microsoft.com/office/word/2016/wordml/cid" xmlns:w16="http://schemas.microsoft.com/office/word/2018/wordml" xmlns:w16du="http://schemas.microsoft.com/office/word/2023/wordml/word16du" xmlns:w16sdtdh="http://schemas.microsoft.com/office/word/2020/wordml/sdtdatahash" xmlns:w16sdtfl="http://schemas.microsoft.com/office/word/2024/wordml/sdtformatlock" xmlns:w16se="http://schemas.microsoft.com/office/word/2015/wordml/symex" xmlns:wpg="http://schemas.microsoft.com/office/word/2010/wordprocessingGroup" xmlns:wpi="http://schemas.microsoft.com/office/word/2010/wordprocessingInk" xmlns:wne="http://schemas.microsoft.com/office/word/2006/wordml" xmlns:wps="http://schemas.microsoft.com/office/word/2010/wordprocessingShape" mc:Ignorable="w14 w15 w16se w16cid w16 w16cex w16sdtdh w16sdtfl w16du wp14">
   <w:abstractNum w:abstractNumId="0" w15:restartNumberingAfterBreak="0">
     <w:nsid w:val="FFFFFF88"/>
     <w:multiLevelType w:val="singleLevel"/>
@@ -7418,7 +7400,7 @@
     <w:lvl w:ilvl="0">
       <w:start w:val="1"/>
       <w:numFmt w:val="decimal"/>
-      <w:pStyle w:val="Listaconnmeros"/>
+      <w:pStyle w:val="ListNumber"/>
       <w:lvlText w:val="%1."/>
       <w:lvlJc w:val="left"/>
       <w:pPr>
@@ -7642,7 +7624,7 @@
     <w:lvl w:ilvl="0" w:tplc="391EA46E">
       <w:start w:val="1"/>
       <w:numFmt w:val="decimal"/>
-      <w:pStyle w:val="Prrafodelista"/>
+      <w:pStyle w:val="ListParagraph"/>
       <w:lvlText w:val="%1)"/>
       <w:lvlJc w:val="left"/>
       <w:pPr>
@@ -8084,59 +8066,59 @@
       </w:rPr>
     </w:lvl>
   </w:abstractNum>
-  <w:num w:numId="1">
+  <w:num w:numId="1" w16cid:durableId="1121069858">
     <w:abstractNumId w:val="3"/>
   </w:num>
-  <w:num w:numId="2">
+  <w:num w:numId="2" w16cid:durableId="1819805381">
     <w:abstractNumId w:val="2"/>
   </w:num>
-  <w:num w:numId="3">
+  <w:num w:numId="3" w16cid:durableId="2145347382">
     <w:abstractNumId w:val="6"/>
   </w:num>
-  <w:num w:numId="4">
+  <w:num w:numId="4" w16cid:durableId="1837570686">
     <w:abstractNumId w:val="3"/>
   </w:num>
-  <w:num w:numId="5">
+  <w:num w:numId="5" w16cid:durableId="266818736">
     <w:abstractNumId w:val="3"/>
   </w:num>
-  <w:num w:numId="6">
+  <w:num w:numId="6" w16cid:durableId="394082802">
     <w:abstractNumId w:val="3"/>
   </w:num>
-  <w:num w:numId="7">
+  <w:num w:numId="7" w16cid:durableId="2124109924">
     <w:abstractNumId w:val="1"/>
   </w:num>
-  <w:num w:numId="8">
+  <w:num w:numId="8" w16cid:durableId="549905">
     <w:abstractNumId w:val="0"/>
   </w:num>
-  <w:num w:numId="9">
+  <w:num w:numId="9" w16cid:durableId="646667635">
     <w:abstractNumId w:val="0"/>
   </w:num>
-  <w:num w:numId="10">
+  <w:num w:numId="10" w16cid:durableId="1633949073">
     <w:abstractNumId w:val="3"/>
   </w:num>
-  <w:num w:numId="11">
+  <w:num w:numId="11" w16cid:durableId="1230728698">
     <w:abstractNumId w:val="4"/>
   </w:num>
-  <w:num w:numId="12">
+  <w:num w:numId="12" w16cid:durableId="1225794068">
     <w:abstractNumId w:val="5"/>
   </w:num>
-  <w:num w:numId="13">
+  <w:num w:numId="13" w16cid:durableId="1955021064">
     <w:abstractNumId w:val="0"/>
   </w:num>
-  <w:num w:numId="14">
+  <w:num w:numId="14" w16cid:durableId="2039163357">
     <w:abstractNumId w:val="3"/>
   </w:num>
-  <w:num w:numId="15">
+  <w:num w:numId="15" w16cid:durableId="92556412">
     <w:abstractNumId w:val="4"/>
   </w:num>
-  <w:num w:numId="16">
+  <w:num w:numId="16" w16cid:durableId="1863401315">
     <w:abstractNumId w:val="5"/>
   </w:num>
 </w:numbering>
 </file>
 
 <file path=word/styles.xml><?xml version="1.0" encoding="utf-8"?>
-<w:styles xmlns:mc="http://schemas.openxmlformats.org/markup-compatibility/2006" xmlns:r="http://schemas.openxmlformats.org/officeDocument/2006/relationships" xmlns:w="http://schemas.openxmlformats.org/wordprocessingml/2006/main" xmlns:w14="http://schemas.microsoft.com/office/word/2010/wordml" xmlns:w15="http://schemas.microsoft.com/office/word/2012/wordml" xmlns:w16cex="http://schemas.microsoft.com/office/word/2018/wordml/cex" xmlns:w16cid="http://schemas.microsoft.com/office/word/2016/wordml/cid" xmlns:w16="http://schemas.microsoft.com/office/word/2018/wordml" xmlns:w16sdtdh="http://schemas.microsoft.com/office/word/2020/wordml/sdtdatahash" xmlns:w16se="http://schemas.microsoft.com/office/word/2015/wordml/symex" mc:Ignorable="w14 w15 w16se w16cid w16 w16cex w16sdtdh">
+<w:styles xmlns:mc="http://schemas.openxmlformats.org/markup-compatibility/2006" xmlns:r="http://schemas.openxmlformats.org/officeDocument/2006/relationships" xmlns:w="http://schemas.openxmlformats.org/wordprocessingml/2006/main" xmlns:w14="http://schemas.microsoft.com/office/word/2010/wordml" xmlns:w15="http://schemas.microsoft.com/office/word/2012/wordml" xmlns:w16cex="http://schemas.microsoft.com/office/word/2018/wordml/cex" xmlns:w16cid="http://schemas.microsoft.com/office/word/2016/wordml/cid" xmlns:w16="http://schemas.microsoft.com/office/word/2018/wordml" xmlns:w16du="http://schemas.microsoft.com/office/word/2023/wordml/word16du" xmlns:w16sdtdh="http://schemas.microsoft.com/office/word/2020/wordml/sdtdatahash" xmlns:w16sdtfl="http://schemas.microsoft.com/office/word/2024/wordml/sdtformatlock" xmlns:w16se="http://schemas.microsoft.com/office/word/2015/wordml/symex" mc:Ignorable="w14 w15 w16se w16cid w16 w16cex w16sdtdh w16sdtfl w16du">
   <w:docDefaults>
     <w:rPrDefault>
       <w:rPr>
@@ -8546,11 +8528,11 @@
       <w:lang w:val="en-GB"/>
     </w:rPr>
   </w:style>
-  <w:style w:type="paragraph" w:styleId="Ttulo1">
+  <w:style w:type="paragraph" w:styleId="Heading1">
     <w:name w:val="heading 1"/>
     <w:basedOn w:val="Normal"/>
     <w:next w:val="Normal"/>
-    <w:link w:val="Ttulo1Car"/>
+    <w:link w:val="Heading1Char"/>
     <w:uiPriority w:val="9"/>
     <w:qFormat/>
     <w:rsid w:val="005559E5"/>
@@ -8578,11 +8560,11 @@
       <w14:ligatures w14:val="none"/>
     </w:rPr>
   </w:style>
-  <w:style w:type="paragraph" w:styleId="Ttulo2">
+  <w:style w:type="paragraph" w:styleId="Heading2">
     <w:name w:val="heading 2"/>
     <w:basedOn w:val="Normal"/>
     <w:next w:val="Normal"/>
-    <w:link w:val="Ttulo2Car"/>
+    <w:link w:val="Heading2Char"/>
     <w:uiPriority w:val="9"/>
     <w:unhideWhenUsed/>
     <w:qFormat/>
@@ -8606,11 +8588,11 @@
       <w14:ligatures w14:val="none"/>
     </w:rPr>
   </w:style>
-  <w:style w:type="paragraph" w:styleId="Ttulo3">
+  <w:style w:type="paragraph" w:styleId="Heading3">
     <w:name w:val="heading 3"/>
     <w:basedOn w:val="Normal"/>
     <w:next w:val="Normal"/>
-    <w:link w:val="Ttulo3Car"/>
+    <w:link w:val="Heading3Char"/>
     <w:uiPriority w:val="9"/>
     <w:unhideWhenUsed/>
     <w:rsid w:val="00F772E9"/>
@@ -8625,13 +8607,13 @@
       <w:color w:val="1F3763" w:themeColor="accent1" w:themeShade="7F"/>
     </w:rPr>
   </w:style>
-  <w:style w:type="character" w:default="1" w:styleId="Fuentedeprrafopredeter">
+  <w:style w:type="character" w:default="1" w:styleId="DefaultParagraphFont">
     <w:name w:val="Default Paragraph Font"/>
     <w:uiPriority w:val="1"/>
     <w:semiHidden/>
     <w:unhideWhenUsed/>
   </w:style>
-  <w:style w:type="table" w:default="1" w:styleId="Tablanormal">
+  <w:style w:type="table" w:default="1" w:styleId="TableNormal">
     <w:name w:val="Normal Table"/>
     <w:uiPriority w:val="99"/>
     <w:semiHidden/>
@@ -8646,16 +8628,16 @@
       </w:tblCellMar>
     </w:tblPr>
   </w:style>
-  <w:style w:type="numbering" w:default="1" w:styleId="Sinlista">
+  <w:style w:type="numbering" w:default="1" w:styleId="NoList">
     <w:name w:val="No List"/>
     <w:uiPriority w:val="99"/>
     <w:semiHidden/>
     <w:unhideWhenUsed/>
   </w:style>
-  <w:style w:type="character" w:customStyle="1" w:styleId="Ttulo1Car">
-    <w:name w:val="Título 1 Car"/>
-    <w:basedOn w:val="Fuentedeprrafopredeter"/>
-    <w:link w:val="Ttulo1"/>
+  <w:style w:type="character" w:customStyle="1" w:styleId="Heading1Char">
+    <w:name w:val="Heading 1 Char"/>
+    <w:basedOn w:val="DefaultParagraphFont"/>
+    <w:link w:val="Heading1"/>
     <w:uiPriority w:val="9"/>
     <w:rsid w:val="005559E5"/>
     <w:rPr>
@@ -8669,10 +8651,10 @@
       <w14:ligatures w14:val="none"/>
     </w:rPr>
   </w:style>
-  <w:style w:type="character" w:customStyle="1" w:styleId="Ttulo2Car">
-    <w:name w:val="Título 2 Car"/>
-    <w:basedOn w:val="Fuentedeprrafopredeter"/>
-    <w:link w:val="Ttulo2"/>
+  <w:style w:type="character" w:customStyle="1" w:styleId="Heading2Char">
+    <w:name w:val="Heading 2 Char"/>
+    <w:basedOn w:val="DefaultParagraphFont"/>
+    <w:link w:val="Heading2"/>
     <w:uiPriority w:val="9"/>
     <w:rsid w:val="00F772E9"/>
     <w:rPr>
@@ -8711,9 +8693,9 @@
       <w14:ligatures w14:val="none"/>
     </w:rPr>
   </w:style>
-  <w:style w:type="paragraph" w:styleId="Prrafodelista">
+  <w:style w:type="paragraph" w:styleId="ListParagraph">
     <w:name w:val="List Paragraph"/>
-    <w:basedOn w:val="Listaconnmeros"/>
+    <w:basedOn w:val="ListNumber"/>
     <w:uiPriority w:val="34"/>
     <w:rsid w:val="00F772E9"/>
     <w:pPr>
@@ -8732,7 +8714,7 @@
   </w:style>
   <w:style w:type="paragraph" w:customStyle="1" w:styleId="Prrafodesublista">
     <w:name w:val="Párrafo de sublista"/>
-    <w:basedOn w:val="Prrafodelista"/>
+    <w:basedOn w:val="ListParagraph"/>
     <w:qFormat/>
     <w:rsid w:val="00A64124"/>
     <w:pPr>
@@ -8749,7 +8731,7 @@
       <w:rFonts w:eastAsia="Courier New" w:cs="Courier New"/>
     </w:rPr>
   </w:style>
-  <w:style w:type="paragraph" w:styleId="Sinespaciado">
+  <w:style w:type="paragraph" w:styleId="NoSpacing">
     <w:name w:val="No Spacing"/>
     <w:uiPriority w:val="1"/>
     <w:rsid w:val="00F772E9"/>
@@ -8763,9 +8745,9 @@
       <w14:ligatures w14:val="none"/>
     </w:rPr>
   </w:style>
-  <w:style w:type="character" w:styleId="Textoennegrita">
+  <w:style w:type="character" w:styleId="Strong">
     <w:name w:val="Strong"/>
-    <w:basedOn w:val="Fuentedeprrafopredeter"/>
+    <w:basedOn w:val="DefaultParagraphFont"/>
     <w:uiPriority w:val="22"/>
     <w:qFormat/>
     <w:rsid w:val="00F772E9"/>
@@ -8774,9 +8756,9 @@
       <w:bCs/>
     </w:rPr>
   </w:style>
-  <w:style w:type="character" w:styleId="Refdecomentario">
+  <w:style w:type="character" w:styleId="CommentReference">
     <w:name w:val="annotation reference"/>
-    <w:basedOn w:val="Fuentedeprrafopredeter"/>
+    <w:basedOn w:val="DefaultParagraphFont"/>
     <w:uiPriority w:val="99"/>
     <w:semiHidden/>
     <w:unhideWhenUsed/>
@@ -8786,10 +8768,10 @@
       <w:szCs w:val="16"/>
     </w:rPr>
   </w:style>
-  <w:style w:type="paragraph" w:styleId="Textocomentario">
+  <w:style w:type="paragraph" w:styleId="CommentText">
     <w:name w:val="annotation text"/>
     <w:basedOn w:val="Normal"/>
-    <w:link w:val="TextocomentarioCar"/>
+    <w:link w:val="CommentTextChar"/>
     <w:uiPriority w:val="99"/>
     <w:unhideWhenUsed/>
     <w:rsid w:val="00F772E9"/>
@@ -8798,10 +8780,10 @@
       <w:szCs w:val="20"/>
     </w:rPr>
   </w:style>
-  <w:style w:type="character" w:customStyle="1" w:styleId="TextocomentarioCar">
-    <w:name w:val="Texto comentario Car"/>
-    <w:basedOn w:val="Fuentedeprrafopredeter"/>
-    <w:link w:val="Textocomentario"/>
+  <w:style w:type="character" w:customStyle="1" w:styleId="CommentTextChar">
+    <w:name w:val="Comment Text Char"/>
+    <w:basedOn w:val="DefaultParagraphFont"/>
+    <w:link w:val="CommentText"/>
     <w:uiPriority w:val="99"/>
     <w:rsid w:val="00F772E9"/>
     <w:rPr>
@@ -8810,11 +8792,11 @@
       <w:lang w:val="en-GB"/>
     </w:rPr>
   </w:style>
-  <w:style w:type="paragraph" w:styleId="Asuntodelcomentario">
+  <w:style w:type="paragraph" w:styleId="CommentSubject">
     <w:name w:val="annotation subject"/>
     <w:basedOn w:val="Normal"/>
     <w:next w:val="Normal"/>
-    <w:link w:val="AsuntodelcomentarioCar"/>
+    <w:link w:val="CommentSubjectChar"/>
     <w:uiPriority w:val="99"/>
     <w:semiHidden/>
     <w:unhideWhenUsed/>
@@ -8826,10 +8808,10 @@
       <w:szCs w:val="20"/>
     </w:rPr>
   </w:style>
-  <w:style w:type="character" w:customStyle="1" w:styleId="AsuntodelcomentarioCar">
-    <w:name w:val="Asunto del comentario Car"/>
-    <w:basedOn w:val="Fuentedeprrafopredeter"/>
-    <w:link w:val="Asuntodelcomentario"/>
+  <w:style w:type="character" w:customStyle="1" w:styleId="CommentSubjectChar">
+    <w:name w:val="Comment Subject Char"/>
+    <w:basedOn w:val="DefaultParagraphFont"/>
+    <w:link w:val="CommentSubject"/>
     <w:uiPriority w:val="99"/>
     <w:semiHidden/>
     <w:rsid w:val="00F772E9"/>
@@ -8841,9 +8823,9 @@
       <w:lang w:val="en-GB"/>
     </w:rPr>
   </w:style>
-  <w:style w:type="character" w:styleId="Textodelmarcadordeposicin">
+  <w:style w:type="character" w:styleId="PlaceholderText">
     <w:name w:val="Placeholder Text"/>
-    <w:basedOn w:val="Fuentedeprrafopredeter"/>
+    <w:basedOn w:val="DefaultParagraphFont"/>
     <w:uiPriority w:val="99"/>
     <w:semiHidden/>
     <w:rsid w:val="00F772E9"/>
@@ -8851,9 +8833,9 @@
       <w:color w:val="808080"/>
     </w:rPr>
   </w:style>
-  <w:style w:type="character" w:styleId="Hipervnculo">
+  <w:style w:type="character" w:styleId="Hyperlink">
     <w:name w:val="Hyperlink"/>
-    <w:basedOn w:val="Fuentedeprrafopredeter"/>
+    <w:basedOn w:val="DefaultParagraphFont"/>
     <w:uiPriority w:val="99"/>
     <w:unhideWhenUsed/>
     <w:rsid w:val="00F772E9"/>
@@ -8872,10 +8854,10 @@
       <w:spacing w:before="240" w:after="240"/>
     </w:pPr>
   </w:style>
-  <w:style w:type="character" w:customStyle="1" w:styleId="Ttulo3Car">
-    <w:name w:val="Título 3 Car"/>
-    <w:basedOn w:val="Fuentedeprrafopredeter"/>
-    <w:link w:val="Ttulo3"/>
+  <w:style w:type="character" w:customStyle="1" w:styleId="Heading3Char">
+    <w:name w:val="Heading 3 Char"/>
+    <w:basedOn w:val="DefaultParagraphFont"/>
+    <w:link w:val="Heading3"/>
     <w:uiPriority w:val="9"/>
     <w:rsid w:val="00F772E9"/>
     <w:rPr>
@@ -8886,7 +8868,7 @@
       <w:lang w:val="en-GB"/>
     </w:rPr>
   </w:style>
-  <w:style w:type="paragraph" w:styleId="Lista">
+  <w:style w:type="paragraph" w:styleId="List">
     <w:name w:val="List"/>
     <w:basedOn w:val="Normal"/>
     <w:uiPriority w:val="99"/>
@@ -8898,7 +8880,7 @@
       <w:contextualSpacing/>
     </w:pPr>
   </w:style>
-  <w:style w:type="paragraph" w:styleId="Listaconnmeros">
+  <w:style w:type="paragraph" w:styleId="ListNumber">
     <w:name w:val="List Number"/>
     <w:basedOn w:val="Normal"/>
     <w:uiPriority w:val="99"/>
@@ -8914,7 +8896,7 @@
   </w:style>
   <w:style w:type="paragraph" w:customStyle="1" w:styleId="Requirement-Body">
     <w:name w:val="Requirement - Body"/>
-    <w:basedOn w:val="Lista"/>
+    <w:basedOn w:val="List"/>
     <w:qFormat/>
     <w:rsid w:val="0089026D"/>
     <w:pPr>
@@ -8926,7 +8908,7 @@
   </w:style>
   <w:style w:type="paragraph" w:customStyle="1" w:styleId="Requirement-Header">
     <w:name w:val="Requirement - Header"/>
-    <w:basedOn w:val="Lista"/>
+    <w:basedOn w:val="List"/>
     <w:next w:val="Requirement-Body"/>
     <w:qFormat/>
     <w:rsid w:val="002D4E43"/>
@@ -8937,11 +8919,11 @@
       <w:ind w:left="567" w:hanging="567"/>
     </w:pPr>
   </w:style>
-  <w:style w:type="paragraph" w:styleId="Ttulo">
+  <w:style w:type="paragraph" w:styleId="Title">
     <w:name w:val="Title"/>
     <w:basedOn w:val="Normal"/>
     <w:next w:val="Normal"/>
-    <w:link w:val="TtuloCar"/>
+    <w:link w:val="TitleChar"/>
     <w:uiPriority w:val="10"/>
     <w:qFormat/>
     <w:rsid w:val="00F772E9"/>
@@ -8962,10 +8944,10 @@
       <w:szCs w:val="56"/>
     </w:rPr>
   </w:style>
-  <w:style w:type="character" w:customStyle="1" w:styleId="TtuloCar">
-    <w:name w:val="Título Car"/>
-    <w:basedOn w:val="Fuentedeprrafopredeter"/>
-    <w:link w:val="Ttulo"/>
+  <w:style w:type="character" w:customStyle="1" w:styleId="TitleChar">
+    <w:name w:val="Title Char"/>
+    <w:basedOn w:val="DefaultParagraphFont"/>
+    <w:link w:val="Title"/>
     <w:uiPriority w:val="10"/>
     <w:rsid w:val="00F772E9"/>
     <w:rPr>
@@ -8977,9 +8959,9 @@
       <w:lang w:val="en-GB"/>
     </w:rPr>
   </w:style>
-  <w:style w:type="character" w:styleId="Mencionar">
+  <w:style w:type="character" w:styleId="Mention">
     <w:name w:val="Mention"/>
-    <w:basedOn w:val="Fuentedeprrafopredeter"/>
+    <w:basedOn w:val="DefaultParagraphFont"/>
     <w:uiPriority w:val="99"/>
     <w:unhideWhenUsed/>
     <w:rsid w:val="00F772E9"/>
@@ -8992,7 +8974,7 @@
 </file>
 
 <file path=word/glossary/document.xml><?xml version="1.0" encoding="utf-8"?>
-<w:glossaryDocument xmlns:wpc="http://schemas.microsoft.com/office/word/2010/wordprocessingCanvas" xmlns:cx="http://schemas.microsoft.com/office/drawing/2014/chartex" xmlns:cx1="http://schemas.microsoft.com/office/drawing/2015/9/8/chartex" xmlns:cx2="http://schemas.microsoft.com/office/drawing/2015/10/21/chartex" xmlns:cx3="http://schemas.microsoft.com/office/drawing/2016/5/9/chartex" xmlns:cx4="http://schemas.microsoft.com/office/drawing/2016/5/10/chartex" xmlns:cx5="http://schemas.microsoft.com/office/drawing/2016/5/11/chartex" xmlns:cx6="http://schemas.microsoft.com/office/drawing/2016/5/12/chartex" xmlns:cx7="http://schemas.microsoft.com/office/drawing/2016/5/13/chartex" xmlns:cx8="http://schemas.microsoft.com/office/drawing/2016/5/14/chartex" xmlns:mc="http://schemas.openxmlformats.org/markup-compatibility/2006" xmlns:aink="http://schemas.microsoft.com/office/drawing/2016/ink" xmlns:am3d="http://schemas.microsoft.com/office/drawing/2017/model3d" xmlns:o="urn:schemas-microsoft-com:office:office" xmlns:r="http://schemas.openxmlformats.org/officeDocument/2006/relationships" xmlns:m="http://schemas.openxmlformats.org/officeDocument/2006/math" xmlns:v="urn:schemas-microsoft-com:vml" xmlns:wp14="http://schemas.microsoft.com/office/word/2010/wordprocessingDrawing" xmlns:wp="http://schemas.openxmlformats.org/drawingml/2006/wordprocessingDrawing" xmlns:w10="urn:schemas-microsoft-com:office:word" xmlns:w="http://schemas.openxmlformats.org/wordprocessingml/2006/main" xmlns:w14="http://schemas.microsoft.com/office/word/2010/wordml" xmlns:w15="http://schemas.microsoft.com/office/word/2012/wordml" xmlns:w16cex="http://schemas.microsoft.com/office/word/2018/wordml/cex" xmlns:w16cid="http://schemas.microsoft.com/office/word/2016/wordml/cid" xmlns:w16="http://schemas.microsoft.com/office/word/2018/wordml" xmlns:w16sdtdh="http://schemas.microsoft.com/office/word/2020/wordml/sdtdatahash" xmlns:w16se="http://schemas.microsoft.com/office/word/2015/wordml/symex" xmlns:wpg="http://schemas.microsoft.com/office/word/2010/wordprocessingGroup" xmlns:wpi="http://schemas.microsoft.com/office/word/2010/wordprocessingInk" xmlns:wne="http://schemas.microsoft.com/office/word/2006/wordml" xmlns:wps="http://schemas.microsoft.com/office/word/2010/wordprocessingShape" mc:Ignorable="w14 w15 w16se w16cid w16 w16cex w16sdtdh wp14">
+<w:glossaryDocument xmlns:wpc="http://schemas.microsoft.com/office/word/2010/wordprocessingCanvas" xmlns:cx="http://schemas.microsoft.com/office/drawing/2014/chartex" xmlns:cx1="http://schemas.microsoft.com/office/drawing/2015/9/8/chartex" xmlns:cx2="http://schemas.microsoft.com/office/drawing/2015/10/21/chartex" xmlns:cx3="http://schemas.microsoft.com/office/drawing/2016/5/9/chartex" xmlns:cx4="http://schemas.microsoft.com/office/drawing/2016/5/10/chartex" xmlns:cx5="http://schemas.microsoft.com/office/drawing/2016/5/11/chartex" xmlns:cx6="http://schemas.microsoft.com/office/drawing/2016/5/12/chartex" xmlns:cx7="http://schemas.microsoft.com/office/drawing/2016/5/13/chartex" xmlns:cx8="http://schemas.microsoft.com/office/drawing/2016/5/14/chartex" xmlns:mc="http://schemas.openxmlformats.org/markup-compatibility/2006" xmlns:aink="http://schemas.microsoft.com/office/drawing/2016/ink" xmlns:am3d="http://schemas.microsoft.com/office/drawing/2017/model3d" xmlns:o="urn:schemas-microsoft-com:office:office" xmlns:oel="http://schemas.microsoft.com/office/2019/extlst" xmlns:r="http://schemas.openxmlformats.org/officeDocument/2006/relationships" xmlns:m="http://schemas.openxmlformats.org/officeDocument/2006/math" xmlns:v="urn:schemas-microsoft-com:vml" xmlns:wp14="http://schemas.microsoft.com/office/word/2010/wordprocessingDrawing" xmlns:wp="http://schemas.openxmlformats.org/drawingml/2006/wordprocessingDrawing" xmlns:w10="urn:schemas-microsoft-com:office:word" xmlns:w="http://schemas.openxmlformats.org/wordprocessingml/2006/main" xmlns:w14="http://schemas.microsoft.com/office/word/2010/wordml" xmlns:w15="http://schemas.microsoft.com/office/word/2012/wordml" xmlns:w16cex="http://schemas.microsoft.com/office/word/2018/wordml/cex" xmlns:w16cid="http://schemas.microsoft.com/office/word/2016/wordml/cid" xmlns:w16="http://schemas.microsoft.com/office/word/2018/wordml" xmlns:w16du="http://schemas.microsoft.com/office/word/2023/wordml/word16du" xmlns:w16sdtdh="http://schemas.microsoft.com/office/word/2020/wordml/sdtdatahash" xmlns:w16sdtfl="http://schemas.microsoft.com/office/word/2024/wordml/sdtformatlock" xmlns:w16se="http://schemas.microsoft.com/office/word/2015/wordml/symex" xmlns:wpg="http://schemas.microsoft.com/office/word/2010/wordprocessingGroup" xmlns:wpi="http://schemas.microsoft.com/office/word/2010/wordprocessingInk" xmlns:wne="http://schemas.microsoft.com/office/word/2006/wordml" xmlns:wps="http://schemas.microsoft.com/office/word/2010/wordprocessingShape" mc:Ignorable="w14 w15 w16se w16cid w16 w16cex w16sdtdh w16sdtfl w16du wp14">
   <w:docParts>
     <w:docPart>
       <w:docPartPr>
@@ -9016,7 +8998,7 @@
           </w:pPr>
           <w:r>
             <w:rPr>
-              <w:rStyle w:val="Textodelmarcadordeposicin"/>
+              <w:rStyle w:val="PlaceholderText"/>
             </w:rPr>
             <w:t>Haga clic o pulse aquí para escribir texto.</w:t>
           </w:r>
@@ -9045,7 +9027,7 @@
           </w:pPr>
           <w:r>
             <w:rPr>
-              <w:rStyle w:val="Textodelmarcadordeposicin"/>
+              <w:rStyle w:val="PlaceholderText"/>
             </w:rPr>
             <w:t>Haga clic o pulse aquí para escribir texto.</w:t>
           </w:r>
@@ -9074,7 +9056,7 @@
           </w:pPr>
           <w:r>
             <w:rPr>
-              <w:rStyle w:val="Textodelmarcadordeposicin"/>
+              <w:rStyle w:val="PlaceholderText"/>
             </w:rPr>
             <w:t>Haga clic o pulse aquí para escribir texto.</w:t>
           </w:r>
@@ -9103,7 +9085,7 @@
           </w:pPr>
           <w:r>
             <w:rPr>
-              <w:rStyle w:val="Textodelmarcadordeposicin"/>
+              <w:rStyle w:val="PlaceholderText"/>
             </w:rPr>
             <w:t>Haga clic o pulse aquí para escribir texto.</w:t>
           </w:r>
@@ -9132,7 +9114,7 @@
           </w:pPr>
           <w:r>
             <w:rPr>
-              <w:rStyle w:val="Textodelmarcadordeposicin"/>
+              <w:rStyle w:val="PlaceholderText"/>
             </w:rPr>
             <w:t>Haga clic o pulse aquí para escribir texto.</w:t>
           </w:r>
@@ -9161,7 +9143,7 @@
           </w:pPr>
           <w:r>
             <w:rPr>
-              <w:rStyle w:val="Textodelmarcadordeposicin"/>
+              <w:rStyle w:val="PlaceholderText"/>
             </w:rPr>
             <w:t>Haga clic o pulse aquí para escribir texto.</w:t>
           </w:r>
@@ -9190,7 +9172,7 @@
           </w:pPr>
           <w:r>
             <w:rPr>
-              <w:rStyle w:val="Textodelmarcadordeposicin"/>
+              <w:rStyle w:val="PlaceholderText"/>
             </w:rPr>
             <w:t>Haga clic o pulse aquí para escribir texto.</w:t>
           </w:r>
@@ -9219,7 +9201,7 @@
           </w:pPr>
           <w:r>
             <w:rPr>
-              <w:rStyle w:val="Textodelmarcadordeposicin"/>
+              <w:rStyle w:val="PlaceholderText"/>
             </w:rPr>
             <w:t>Haga clic o pulse aquí para escribir texto.</w:t>
           </w:r>
@@ -9248,7 +9230,7 @@
           </w:pPr>
           <w:r>
             <w:rPr>
-              <w:rStyle w:val="Textodelmarcadordeposicin"/>
+              <w:rStyle w:val="PlaceholderText"/>
             </w:rPr>
             <w:t>Haga clic o pulse aquí para escribir texto.</w:t>
           </w:r>
@@ -9277,7 +9259,7 @@
           </w:pPr>
           <w:r>
             <w:rPr>
-              <w:rStyle w:val="Textodelmarcadordeposicin"/>
+              <w:rStyle w:val="PlaceholderText"/>
             </w:rPr>
             <w:t>Haga clic o pulse aquí para escribir texto.</w:t>
           </w:r>
@@ -9306,7 +9288,7 @@
           </w:pPr>
           <w:r>
             <w:rPr>
-              <w:rStyle w:val="Textodelmarcadordeposicin"/>
+              <w:rStyle w:val="PlaceholderText"/>
             </w:rPr>
             <w:t>Haga clic o pulse aquí para escribir texto.</w:t>
           </w:r>
@@ -9335,7 +9317,7 @@
           </w:pPr>
           <w:r>
             <w:rPr>
-              <w:rStyle w:val="Textodelmarcadordeposicin"/>
+              <w:rStyle w:val="PlaceholderText"/>
             </w:rPr>
             <w:t>Haga clic o pulse aquí para escribir texto.</w:t>
           </w:r>
@@ -9364,7 +9346,7 @@
           </w:pPr>
           <w:r>
             <w:rPr>
-              <w:rStyle w:val="Textodelmarcadordeposicin"/>
+              <w:rStyle w:val="PlaceholderText"/>
             </w:rPr>
             <w:t>Haga clic o pulse aquí para escribir texto.</w:t>
           </w:r>
@@ -9393,7 +9375,7 @@
           </w:pPr>
           <w:r>
             <w:rPr>
-              <w:rStyle w:val="Textodelmarcadordeposicin"/>
+              <w:rStyle w:val="PlaceholderText"/>
             </w:rPr>
             <w:t>Haga clic o pulse aquí para escribir texto.</w:t>
           </w:r>
@@ -9422,7 +9404,7 @@
           </w:pPr>
           <w:r>
             <w:rPr>
-              <w:rStyle w:val="Textodelmarcadordeposicin"/>
+              <w:rStyle w:val="PlaceholderText"/>
             </w:rPr>
             <w:t>Haga clic o pulse aquí para escribir texto.</w:t>
           </w:r>
@@ -9451,7 +9433,7 @@
           </w:pPr>
           <w:r>
             <w:rPr>
-              <w:rStyle w:val="Textodelmarcadordeposicin"/>
+              <w:rStyle w:val="PlaceholderText"/>
             </w:rPr>
             <w:t>Haga clic o pulse aquí para escribir texto.</w:t>
           </w:r>
@@ -9480,7 +9462,7 @@
           </w:pPr>
           <w:r>
             <w:rPr>
-              <w:rStyle w:val="Textodelmarcadordeposicin"/>
+              <w:rStyle w:val="PlaceholderText"/>
             </w:rPr>
             <w:t>Haga clic o pulse aquí para escribir texto.</w:t>
           </w:r>
@@ -9509,7 +9491,7 @@
           </w:pPr>
           <w:r>
             <w:rPr>
-              <w:rStyle w:val="Textodelmarcadordeposicin"/>
+              <w:rStyle w:val="PlaceholderText"/>
             </w:rPr>
             <w:t>Haga clic o pulse aquí para escribir texto.</w:t>
           </w:r>
@@ -9538,7 +9520,7 @@
           </w:pPr>
           <w:r>
             <w:rPr>
-              <w:rStyle w:val="Textodelmarcadordeposicin"/>
+              <w:rStyle w:val="PlaceholderText"/>
             </w:rPr>
             <w:t>Haga clic o pulse aquí para escribir texto.</w:t>
           </w:r>
@@ -9567,7 +9549,7 @@
           </w:pPr>
           <w:r>
             <w:rPr>
-              <w:rStyle w:val="Textodelmarcadordeposicin"/>
+              <w:rStyle w:val="PlaceholderText"/>
             </w:rPr>
             <w:t>Haga clic o pulse aquí para escribir texto.</w:t>
           </w:r>
@@ -9596,7 +9578,7 @@
           </w:pPr>
           <w:r>
             <w:rPr>
-              <w:rStyle w:val="Textodelmarcadordeposicin"/>
+              <w:rStyle w:val="PlaceholderText"/>
             </w:rPr>
             <w:t>Haga clic o pulse aquí para escribir texto.</w:t>
           </w:r>
@@ -9625,7 +9607,7 @@
           </w:pPr>
           <w:r>
             <w:rPr>
-              <w:rStyle w:val="Textodelmarcadordeposicin"/>
+              <w:rStyle w:val="PlaceholderText"/>
             </w:rPr>
             <w:t>Haga clic o pulse aquí para escribir texto.</w:t>
           </w:r>
@@ -9654,7 +9636,7 @@
           </w:pPr>
           <w:r>
             <w:rPr>
-              <w:rStyle w:val="Textodelmarcadordeposicin"/>
+              <w:rStyle w:val="PlaceholderText"/>
             </w:rPr>
             <w:t>Haga clic o pulse aquí para escribir texto.</w:t>
           </w:r>
@@ -9683,7 +9665,7 @@
           </w:pPr>
           <w:r>
             <w:rPr>
-              <w:rStyle w:val="Textodelmarcadordeposicin"/>
+              <w:rStyle w:val="PlaceholderText"/>
             </w:rPr>
             <w:t>Haga clic o pulse aquí para escribir texto.</w:t>
           </w:r>
@@ -9712,7 +9694,7 @@
           </w:pPr>
           <w:r>
             <w:rPr>
-              <w:rStyle w:val="Textodelmarcadordeposicin"/>
+              <w:rStyle w:val="PlaceholderText"/>
             </w:rPr>
             <w:t>Haga clic o pulse aquí para escribir texto.</w:t>
           </w:r>
@@ -9741,7 +9723,7 @@
           </w:pPr>
           <w:r>
             <w:rPr>
-              <w:rStyle w:val="Textodelmarcadordeposicin"/>
+              <w:rStyle w:val="PlaceholderText"/>
             </w:rPr>
             <w:t>Haga clic o pulse aquí para escribir texto.</w:t>
           </w:r>
@@ -9770,7 +9752,7 @@
           </w:pPr>
           <w:r>
             <w:rPr>
-              <w:rStyle w:val="Textodelmarcadordeposicin"/>
+              <w:rStyle w:val="PlaceholderText"/>
             </w:rPr>
             <w:t>Haga clic o pulse aquí para escribir texto.</w:t>
           </w:r>
@@ -9799,7 +9781,7 @@
           </w:pPr>
           <w:r>
             <w:rPr>
-              <w:rStyle w:val="Textodelmarcadordeposicin"/>
+              <w:rStyle w:val="PlaceholderText"/>
             </w:rPr>
             <w:t>Haga clic o pulse aquí para escribir texto.</w:t>
           </w:r>
@@ -9828,7 +9810,7 @@
           </w:pPr>
           <w:r>
             <w:rPr>
-              <w:rStyle w:val="Textodelmarcadordeposicin"/>
+              <w:rStyle w:val="PlaceholderText"/>
             </w:rPr>
             <w:t>Haga clic o pulse aquí para escribir texto.</w:t>
           </w:r>
@@ -9857,7 +9839,7 @@
           </w:pPr>
           <w:r>
             <w:rPr>
-              <w:rStyle w:val="Textodelmarcadordeposicin"/>
+              <w:rStyle w:val="PlaceholderText"/>
             </w:rPr>
             <w:t>Haga clic o pulse aquí para escribir texto.</w:t>
           </w:r>
@@ -9886,7 +9868,7 @@
           </w:pPr>
           <w:r>
             <w:rPr>
-              <w:rStyle w:val="Textodelmarcadordeposicin"/>
+              <w:rStyle w:val="PlaceholderText"/>
             </w:rPr>
             <w:t>Haga clic o pulse aquí para escribir texto.</w:t>
           </w:r>
@@ -9915,7 +9897,7 @@
           </w:pPr>
           <w:r>
             <w:rPr>
-              <w:rStyle w:val="Textodelmarcadordeposicin"/>
+              <w:rStyle w:val="PlaceholderText"/>
             </w:rPr>
             <w:t>Haga clic o pulse aquí para escribir texto.</w:t>
           </w:r>
@@ -9944,7 +9926,7 @@
           </w:pPr>
           <w:r>
             <w:rPr>
-              <w:rStyle w:val="Textodelmarcadordeposicin"/>
+              <w:rStyle w:val="PlaceholderText"/>
             </w:rPr>
             <w:t>Haga clic o pulse aquí para escribir texto.</w:t>
           </w:r>
@@ -9973,7 +9955,7 @@
           </w:pPr>
           <w:r>
             <w:rPr>
-              <w:rStyle w:val="Textodelmarcadordeposicin"/>
+              <w:rStyle w:val="PlaceholderText"/>
             </w:rPr>
             <w:t>Haga clic o pulse aquí para escribir texto.</w:t>
           </w:r>
@@ -10002,7 +9984,7 @@
           </w:pPr>
           <w:r>
             <w:rPr>
-              <w:rStyle w:val="Textodelmarcadordeposicin"/>
+              <w:rStyle w:val="PlaceholderText"/>
             </w:rPr>
             <w:t>Haga clic o pulse aquí para escribir texto.</w:t>
           </w:r>
@@ -10031,7 +10013,7 @@
           </w:pPr>
           <w:r>
             <w:rPr>
-              <w:rStyle w:val="Textodelmarcadordeposicin"/>
+              <w:rStyle w:val="PlaceholderText"/>
             </w:rPr>
             <w:t>Haga clic o pulse aquí para escribir texto.</w:t>
           </w:r>
@@ -10060,7 +10042,7 @@
           </w:pPr>
           <w:r>
             <w:rPr>
-              <w:rStyle w:val="Textodelmarcadordeposicin"/>
+              <w:rStyle w:val="PlaceholderText"/>
             </w:rPr>
             <w:t>Haga clic o pulse aquí para escribir texto.</w:t>
           </w:r>
@@ -10089,7 +10071,7 @@
           </w:pPr>
           <w:r>
             <w:rPr>
-              <w:rStyle w:val="Textodelmarcadordeposicin"/>
+              <w:rStyle w:val="PlaceholderText"/>
             </w:rPr>
             <w:t>Haga clic o pulse aquí para escribir texto.</w:t>
           </w:r>
@@ -10118,7 +10100,7 @@
           </w:pPr>
           <w:r>
             <w:rPr>
-              <w:rStyle w:val="Textodelmarcadordeposicin"/>
+              <w:rStyle w:val="PlaceholderText"/>
             </w:rPr>
             <w:t>Haga clic o pulse aquí para escribir texto.</w:t>
           </w:r>
@@ -10147,7 +10129,7 @@
           </w:pPr>
           <w:r>
             <w:rPr>
-              <w:rStyle w:val="Textodelmarcadordeposicin"/>
+              <w:rStyle w:val="PlaceholderText"/>
             </w:rPr>
             <w:t>Haga clic o pulse aquí para escribir texto.</w:t>
           </w:r>
@@ -10176,7 +10158,7 @@
           </w:pPr>
           <w:r>
             <w:rPr>
-              <w:rStyle w:val="Textodelmarcadordeposicin"/>
+              <w:rStyle w:val="PlaceholderText"/>
             </w:rPr>
             <w:t>Haga clic o pulse aquí para escribir texto.</w:t>
           </w:r>
@@ -10205,7 +10187,7 @@
           </w:pPr>
           <w:r>
             <w:rPr>
-              <w:rStyle w:val="Textodelmarcadordeposicin"/>
+              <w:rStyle w:val="PlaceholderText"/>
             </w:rPr>
             <w:t>Haga clic o pulse aquí para escribir texto.</w:t>
           </w:r>
@@ -10234,7 +10216,7 @@
           </w:pPr>
           <w:r>
             <w:rPr>
-              <w:rStyle w:val="Textodelmarcadordeposicin"/>
+              <w:rStyle w:val="PlaceholderText"/>
             </w:rPr>
             <w:t>Haga clic o pulse aquí para escribir texto.</w:t>
           </w:r>
@@ -10263,7 +10245,7 @@
           </w:pPr>
           <w:r>
             <w:rPr>
-              <w:rStyle w:val="Textodelmarcadordeposicin"/>
+              <w:rStyle w:val="PlaceholderText"/>
             </w:rPr>
             <w:t>Haga clic o pulse aquí para escribir texto.</w:t>
           </w:r>
@@ -10292,7 +10274,7 @@
           </w:pPr>
           <w:r>
             <w:rPr>
-              <w:rStyle w:val="Textodelmarcadordeposicin"/>
+              <w:rStyle w:val="PlaceholderText"/>
             </w:rPr>
             <w:t>Haga clic o pulse aquí para escribir texto.</w:t>
           </w:r>
@@ -10321,7 +10303,7 @@
           </w:pPr>
           <w:r>
             <w:rPr>
-              <w:rStyle w:val="Textodelmarcadordeposicin"/>
+              <w:rStyle w:val="PlaceholderText"/>
             </w:rPr>
             <w:t>Haga clic o pulse aquí para escribir texto.</w:t>
           </w:r>
@@ -10350,7 +10332,7 @@
           </w:pPr>
           <w:r>
             <w:rPr>
-              <w:rStyle w:val="Textodelmarcadordeposicin"/>
+              <w:rStyle w:val="PlaceholderText"/>
             </w:rPr>
             <w:t>Haga clic o pulse aquí para escribir texto.</w:t>
           </w:r>
@@ -10379,7 +10361,7 @@
           </w:pPr>
           <w:r>
             <w:rPr>
-              <w:rStyle w:val="Textodelmarcadordeposicin"/>
+              <w:rStyle w:val="PlaceholderText"/>
             </w:rPr>
             <w:t>Haga clic o pulse aquí para escribir texto.</w:t>
           </w:r>
@@ -10408,7 +10390,7 @@
           </w:pPr>
           <w:r>
             <w:rPr>
-              <w:rStyle w:val="Textodelmarcadordeposicin"/>
+              <w:rStyle w:val="PlaceholderText"/>
             </w:rPr>
             <w:t>Haga clic o pulse aquí para escribir texto.</w:t>
           </w:r>
@@ -10437,7 +10419,7 @@
           </w:pPr>
           <w:r>
             <w:rPr>
-              <w:rStyle w:val="Textodelmarcadordeposicin"/>
+              <w:rStyle w:val="PlaceholderText"/>
             </w:rPr>
             <w:t>Haga clic o pulse aquí para escribir texto.</w:t>
           </w:r>
@@ -10466,7 +10448,7 @@
           </w:pPr>
           <w:r>
             <w:rPr>
-              <w:rStyle w:val="Textodelmarcadordeposicin"/>
+              <w:rStyle w:val="PlaceholderText"/>
             </w:rPr>
             <w:t>Haga clic o pulse aquí para escribir texto.</w:t>
           </w:r>
@@ -10495,7 +10477,7 @@
           </w:pPr>
           <w:r>
             <w:rPr>
-              <w:rStyle w:val="Textodelmarcadordeposicin"/>
+              <w:rStyle w:val="PlaceholderText"/>
             </w:rPr>
             <w:t>Haga clic o pulse aquí para escribir texto.</w:t>
           </w:r>
@@ -10524,7 +10506,7 @@
           </w:pPr>
           <w:r>
             <w:rPr>
-              <w:rStyle w:val="Textodelmarcadordeposicin"/>
+              <w:rStyle w:val="PlaceholderText"/>
             </w:rPr>
             <w:t>Haga clic o pulse aquí para escribir texto.</w:t>
           </w:r>
@@ -10553,7 +10535,7 @@
           </w:pPr>
           <w:r>
             <w:rPr>
-              <w:rStyle w:val="Textodelmarcadordeposicin"/>
+              <w:rStyle w:val="PlaceholderText"/>
             </w:rPr>
             <w:t>Haga clic o pulse aquí para escribir texto.</w:t>
           </w:r>
@@ -10582,7 +10564,7 @@
           </w:pPr>
           <w:r>
             <w:rPr>
-              <w:rStyle w:val="Textodelmarcadordeposicin"/>
+              <w:rStyle w:val="PlaceholderText"/>
             </w:rPr>
             <w:t>Haga clic o pulse aquí para escribir texto.</w:t>
           </w:r>
@@ -10611,7 +10593,7 @@
           </w:pPr>
           <w:r>
             <w:rPr>
-              <w:rStyle w:val="Textodelmarcadordeposicin"/>
+              <w:rStyle w:val="PlaceholderText"/>
             </w:rPr>
             <w:t>Haga clic o pulse aquí para escribir texto.</w:t>
           </w:r>
@@ -10640,7 +10622,7 @@
           </w:pPr>
           <w:r>
             <w:rPr>
-              <w:rStyle w:val="Textodelmarcadordeposicin"/>
+              <w:rStyle w:val="PlaceholderText"/>
             </w:rPr>
             <w:t>Haga clic o pulse aquí para escribir texto.</w:t>
           </w:r>
@@ -10669,7 +10651,7 @@
           </w:pPr>
           <w:r>
             <w:rPr>
-              <w:rStyle w:val="Textodelmarcadordeposicin"/>
+              <w:rStyle w:val="PlaceholderText"/>
             </w:rPr>
             <w:t>Haga clic o pulse aquí para escribir texto.</w:t>
           </w:r>
@@ -10698,7 +10680,7 @@
           </w:pPr>
           <w:r>
             <w:rPr>
-              <w:rStyle w:val="Textodelmarcadordeposicin"/>
+              <w:rStyle w:val="PlaceholderText"/>
             </w:rPr>
             <w:t>Haga clic o pulse aquí para escribir texto.</w:t>
           </w:r>
@@ -10727,7 +10709,7 @@
           </w:pPr>
           <w:r>
             <w:rPr>
-              <w:rStyle w:val="Textodelmarcadordeposicin"/>
+              <w:rStyle w:val="PlaceholderText"/>
             </w:rPr>
             <w:t>Haga clic o pulse aquí para escribir texto.</w:t>
           </w:r>
@@ -10756,7 +10738,7 @@
           </w:pPr>
           <w:r>
             <w:rPr>
-              <w:rStyle w:val="Textodelmarcadordeposicin"/>
+              <w:rStyle w:val="PlaceholderText"/>
             </w:rPr>
             <w:t>Haga clic o pulse aquí para escribir texto.</w:t>
           </w:r>
@@ -10785,7 +10767,7 @@
           </w:pPr>
           <w:r>
             <w:rPr>
-              <w:rStyle w:val="Textodelmarcadordeposicin"/>
+              <w:rStyle w:val="PlaceholderText"/>
             </w:rPr>
             <w:t>Haga clic o pulse aquí para escribir texto.</w:t>
           </w:r>
@@ -10814,7 +10796,7 @@
           </w:pPr>
           <w:r>
             <w:rPr>
-              <w:rStyle w:val="Textodelmarcadordeposicin"/>
+              <w:rStyle w:val="PlaceholderText"/>
             </w:rPr>
             <w:t>Haga clic o pulse aquí para escribir texto.</w:t>
           </w:r>
@@ -10843,7 +10825,7 @@
           </w:pPr>
           <w:r>
             <w:rPr>
-              <w:rStyle w:val="Textodelmarcadordeposicin"/>
+              <w:rStyle w:val="PlaceholderText"/>
             </w:rPr>
             <w:t>Haga clic o pulse aquí para escribir texto.</w:t>
           </w:r>
@@ -10872,7 +10854,7 @@
           </w:pPr>
           <w:r>
             <w:rPr>
-              <w:rStyle w:val="Textodelmarcadordeposicin"/>
+              <w:rStyle w:val="PlaceholderText"/>
             </w:rPr>
             <w:t>Haga clic o pulse aquí para escribir texto.</w:t>
           </w:r>
@@ -10901,7 +10883,7 @@
           </w:pPr>
           <w:r>
             <w:rPr>
-              <w:rStyle w:val="Textodelmarcadordeposicin"/>
+              <w:rStyle w:val="PlaceholderText"/>
             </w:rPr>
             <w:t>Haga clic o pulse aquí para escribir texto.</w:t>
           </w:r>
@@ -10930,7 +10912,7 @@
           </w:pPr>
           <w:r>
             <w:rPr>
-              <w:rStyle w:val="Textodelmarcadordeposicin"/>
+              <w:rStyle w:val="PlaceholderText"/>
             </w:rPr>
             <w:t>Haga clic o pulse aquí para escribir texto.</w:t>
           </w:r>
@@ -10959,7 +10941,7 @@
           </w:pPr>
           <w:r>
             <w:rPr>
-              <w:rStyle w:val="Textodelmarcadordeposicin"/>
+              <w:rStyle w:val="PlaceholderText"/>
             </w:rPr>
             <w:t>Haga clic o pulse aquí para escribir texto.</w:t>
           </w:r>
@@ -10971,7 +10953,7 @@
 </file>
 
 <file path=word/glossary/fontTable.xml><?xml version="1.0" encoding="utf-8"?>
-<w:fonts xmlns:mc="http://schemas.openxmlformats.org/markup-compatibility/2006" xmlns:r="http://schemas.openxmlformats.org/officeDocument/2006/relationships" xmlns:w="http://schemas.openxmlformats.org/wordprocessingml/2006/main" xmlns:w14="http://schemas.microsoft.com/office/word/2010/wordml" xmlns:w15="http://schemas.microsoft.com/office/word/2012/wordml" xmlns:w16cex="http://schemas.microsoft.com/office/word/2018/wordml/cex" xmlns:w16cid="http://schemas.microsoft.com/office/word/2016/wordml/cid" xmlns:w16="http://schemas.microsoft.com/office/word/2018/wordml" xmlns:w16sdtdh="http://schemas.microsoft.com/office/word/2020/wordml/sdtdatahash" xmlns:w16se="http://schemas.microsoft.com/office/word/2015/wordml/symex" mc:Ignorable="w14 w15 w16se w16cid w16 w16cex w16sdtdh">
+<w:fonts xmlns:mc="http://schemas.openxmlformats.org/markup-compatibility/2006" xmlns:r="http://schemas.openxmlformats.org/officeDocument/2006/relationships" xmlns:w="http://schemas.openxmlformats.org/wordprocessingml/2006/main" xmlns:w14="http://schemas.microsoft.com/office/word/2010/wordml" xmlns:w15="http://schemas.microsoft.com/office/word/2012/wordml" xmlns:w16cex="http://schemas.microsoft.com/office/word/2018/wordml/cex" xmlns:w16cid="http://schemas.microsoft.com/office/word/2016/wordml/cid" xmlns:w16="http://schemas.microsoft.com/office/word/2018/wordml" xmlns:w16du="http://schemas.microsoft.com/office/word/2023/wordml/word16du" xmlns:w16sdtdh="http://schemas.microsoft.com/office/word/2020/wordml/sdtdatahash" xmlns:w16sdtfl="http://schemas.microsoft.com/office/word/2024/wordml/sdtformatlock" xmlns:w16se="http://schemas.microsoft.com/office/word/2015/wordml/symex" mc:Ignorable="w14 w15 w16se w16cid w16 w16cex w16sdtdh w16sdtfl w16du">
   <w:font w:name="Symbol">
     <w:panose1 w:val="05050102010706020507"/>
     <w:charset w:val="02"/>
@@ -11061,7 +11043,7 @@
 </file>
 
 <file path=word/glossary/settings.xml><?xml version="1.0" encoding="utf-8"?>
-<w:settings xmlns:mc="http://schemas.openxmlformats.org/markup-compatibility/2006" xmlns:o="urn:schemas-microsoft-com:office:office" xmlns:r="http://schemas.openxmlformats.org/officeDocument/2006/relationships" xmlns:m="http://schemas.openxmlformats.org/officeDocument/2006/math" xmlns:v="urn:schemas-microsoft-com:vml" xmlns:w10="urn:schemas-microsoft-com:office:word" xmlns:w="http://schemas.openxmlformats.org/wordprocessingml/2006/main" xmlns:w14="http://schemas.microsoft.com/office/word/2010/wordml" xmlns:w15="http://schemas.microsoft.com/office/word/2012/wordml" xmlns:w16cex="http://schemas.microsoft.com/office/word/2018/wordml/cex" xmlns:w16cid="http://schemas.microsoft.com/office/word/2016/wordml/cid" xmlns:w16="http://schemas.microsoft.com/office/word/2018/wordml" xmlns:w16sdtdh="http://schemas.microsoft.com/office/word/2020/wordml/sdtdatahash" xmlns:w16se="http://schemas.microsoft.com/office/word/2015/wordml/symex" xmlns:sl="http://schemas.openxmlformats.org/schemaLibrary/2006/main" mc:Ignorable="w14 w15 w16se w16cid w16 w16cex w16sdtdh">
+<w:settings xmlns:mc="http://schemas.openxmlformats.org/markup-compatibility/2006" xmlns:o="urn:schemas-microsoft-com:office:office" xmlns:r="http://schemas.openxmlformats.org/officeDocument/2006/relationships" xmlns:m="http://schemas.openxmlformats.org/officeDocument/2006/math" xmlns:v="urn:schemas-microsoft-com:vml" xmlns:w10="urn:schemas-microsoft-com:office:word" xmlns:w="http://schemas.openxmlformats.org/wordprocessingml/2006/main" xmlns:w14="http://schemas.microsoft.com/office/word/2010/wordml" xmlns:w15="http://schemas.microsoft.com/office/word/2012/wordml" xmlns:w16cex="http://schemas.microsoft.com/office/word/2018/wordml/cex" xmlns:w16cid="http://schemas.microsoft.com/office/word/2016/wordml/cid" xmlns:w16="http://schemas.microsoft.com/office/word/2018/wordml" xmlns:w16du="http://schemas.microsoft.com/office/word/2023/wordml/word16du" xmlns:w16sdtdh="http://schemas.microsoft.com/office/word/2020/wordml/sdtdatahash" xmlns:w16sdtfl="http://schemas.microsoft.com/office/word/2024/wordml/sdtformatlock" xmlns:w16se="http://schemas.microsoft.com/office/word/2015/wordml/symex" xmlns:sl="http://schemas.openxmlformats.org/schemaLibrary/2006/main" mc:Ignorable="w14 w15 w16se w16cid w16 w16cex w16sdtdh w16sdtfl w16du">
   <w:view w:val="normal"/>
   <w:revisionView w:inkAnnotations="0"/>
   <w:defaultTabStop w:val="708"/>
@@ -11112,6 +11094,7 @@
     <w:rsid w:val="00693ED9"/>
     <w:rsid w:val="006979C5"/>
     <w:rsid w:val="006B2BEC"/>
+    <w:rsid w:val="006C2380"/>
     <w:rsid w:val="006F209A"/>
     <w:rsid w:val="00765401"/>
     <w:rsid w:val="00790E22"/>
@@ -11138,6 +11121,7 @@
     <w:rsid w:val="00C9535D"/>
     <w:rsid w:val="00CC69E2"/>
     <w:rsid w:val="00CE5869"/>
+    <w:rsid w:val="00CE5E0B"/>
     <w:rsid w:val="00D72CB9"/>
     <w:rsid w:val="00D86553"/>
     <w:rsid w:val="00D9098F"/>
@@ -11167,14 +11151,14 @@
   </m:mathPr>
   <w:themeFontLang w:val="es-ES" w:eastAsia="ja-JP" w:bidi="ar-SA"/>
   <w:clrSchemeMapping w:bg1="light1" w:t1="dark1" w:bg2="light2" w:t2="dark2" w:accent1="accent1" w:accent2="accent2" w:accent3="accent3" w:accent4="accent4" w:accent5="accent5" w:accent6="accent6" w:hyperlink="hyperlink" w:followedHyperlink="followedHyperlink"/>
-  <w:decimalSymbol w:val=","/>
-  <w:listSeparator w:val=";"/>
+  <w:decimalSymbol w:val="."/>
+  <w:listSeparator w:val=","/>
   <w15:chartTrackingRefBased/>
 </w:settings>
 </file>
 
 <file path=word/glossary/styles.xml><?xml version="1.0" encoding="utf-8"?>
-<w:styles xmlns:mc="http://schemas.openxmlformats.org/markup-compatibility/2006" xmlns:r="http://schemas.openxmlformats.org/officeDocument/2006/relationships" xmlns:w="http://schemas.openxmlformats.org/wordprocessingml/2006/main" xmlns:w14="http://schemas.microsoft.com/office/word/2010/wordml" xmlns:w15="http://schemas.microsoft.com/office/word/2012/wordml" xmlns:w16cex="http://schemas.microsoft.com/office/word/2018/wordml/cex" xmlns:w16cid="http://schemas.microsoft.com/office/word/2016/wordml/cid" xmlns:w16="http://schemas.microsoft.com/office/word/2018/wordml" xmlns:w16sdtdh="http://schemas.microsoft.com/office/word/2020/wordml/sdtdatahash" xmlns:w16se="http://schemas.microsoft.com/office/word/2015/wordml/symex" mc:Ignorable="w14 w15 w16se w16cid w16 w16cex w16sdtdh">
+<w:styles xmlns:mc="http://schemas.openxmlformats.org/markup-compatibility/2006" xmlns:r="http://schemas.openxmlformats.org/officeDocument/2006/relationships" xmlns:w="http://schemas.openxmlformats.org/wordprocessingml/2006/main" xmlns:w14="http://schemas.microsoft.com/office/word/2010/wordml" xmlns:w15="http://schemas.microsoft.com/office/word/2012/wordml" xmlns:w16cex="http://schemas.microsoft.com/office/word/2018/wordml/cex" xmlns:w16cid="http://schemas.microsoft.com/office/word/2016/wordml/cid" xmlns:w16="http://schemas.microsoft.com/office/word/2018/wordml" xmlns:w16du="http://schemas.microsoft.com/office/word/2023/wordml/word16du" xmlns:w16sdtdh="http://schemas.microsoft.com/office/word/2020/wordml/sdtdatahash" xmlns:w16sdtfl="http://schemas.microsoft.com/office/word/2024/wordml/sdtformatlock" xmlns:w16se="http://schemas.microsoft.com/office/word/2015/wordml/symex" mc:Ignorable="w14 w15 w16se w16cid w16 w16cex w16sdtdh w16sdtfl w16du">
   <w:docDefaults>
     <w:rPrDefault>
       <w:rPr>
@@ -11574,13 +11558,13 @@
     <w:name w:val="Normal"/>
     <w:qFormat/>
   </w:style>
-  <w:style w:type="character" w:default="1" w:styleId="Fuentedeprrafopredeter">
+  <w:style w:type="character" w:default="1" w:styleId="DefaultParagraphFont">
     <w:name w:val="Default Paragraph Font"/>
     <w:uiPriority w:val="1"/>
     <w:semiHidden/>
     <w:unhideWhenUsed/>
   </w:style>
-  <w:style w:type="table" w:default="1" w:styleId="Tablanormal">
+  <w:style w:type="table" w:default="1" w:styleId="TableNormal">
     <w:name w:val="Normal Table"/>
     <w:uiPriority w:val="99"/>
     <w:semiHidden/>
@@ -11595,15 +11579,15 @@
       </w:tblCellMar>
     </w:tblPr>
   </w:style>
-  <w:style w:type="numbering" w:default="1" w:styleId="Sinlista">
+  <w:style w:type="numbering" w:default="1" w:styleId="NoList">
     <w:name w:val="No List"/>
     <w:uiPriority w:val="99"/>
     <w:semiHidden/>
     <w:unhideWhenUsed/>
   </w:style>
-  <w:style w:type="character" w:styleId="Textodelmarcadordeposicin">
+  <w:style w:type="character" w:styleId="PlaceholderText">
     <w:name w:val="Placeholder Text"/>
-    <w:basedOn w:val="Fuentedeprrafopredeter"/>
+    <w:basedOn w:val="DefaultParagraphFont"/>
     <w:uiPriority w:val="99"/>
     <w:semiHidden/>
     <w:rsid w:val="00175D09"/>
@@ -12445,7 +12429,7 @@
 </file>
 
 <file path=word/glossary/webSettings.xml><?xml version="1.0" encoding="utf-8"?>
-<w:webSettings xmlns:mc="http://schemas.openxmlformats.org/markup-compatibility/2006" xmlns:r="http://schemas.openxmlformats.org/officeDocument/2006/relationships" xmlns:w="http://schemas.openxmlformats.org/wordprocessingml/2006/main" xmlns:w14="http://schemas.microsoft.com/office/word/2010/wordml" xmlns:w15="http://schemas.microsoft.com/office/word/2012/wordml" xmlns:w16cex="http://schemas.microsoft.com/office/word/2018/wordml/cex" xmlns:w16cid="http://schemas.microsoft.com/office/word/2016/wordml/cid" xmlns:w16="http://schemas.microsoft.com/office/word/2018/wordml" xmlns:w16sdtdh="http://schemas.microsoft.com/office/word/2020/wordml/sdtdatahash" xmlns:w16se="http://schemas.microsoft.com/office/word/2015/wordml/symex" mc:Ignorable="w14 w15 w16se w16cid w16 w16cex w16sdtdh">
+<w:webSettings xmlns:mc="http://schemas.openxmlformats.org/markup-compatibility/2006" xmlns:r="http://schemas.openxmlformats.org/officeDocument/2006/relationships" xmlns:w="http://schemas.openxmlformats.org/wordprocessingml/2006/main" xmlns:w14="http://schemas.microsoft.com/office/word/2010/wordml" xmlns:w15="http://schemas.microsoft.com/office/word/2012/wordml" xmlns:w16cex="http://schemas.microsoft.com/office/word/2018/wordml/cex" xmlns:w16cid="http://schemas.microsoft.com/office/word/2016/wordml/cid" xmlns:w16="http://schemas.microsoft.com/office/word/2018/wordml" xmlns:w16du="http://schemas.microsoft.com/office/word/2023/wordml/word16du" xmlns:w16sdtdh="http://schemas.microsoft.com/office/word/2020/wordml/sdtdatahash" xmlns:w16sdtfl="http://schemas.microsoft.com/office/word/2024/wordml/sdtformatlock" xmlns:w16se="http://schemas.microsoft.com/office/word/2015/wordml/symex" mc:Ignorable="w14 w15 w16se w16cid w16 w16cex w16sdtdh w16sdtfl w16du">
   <w:optimizeForBrowser/>
   <w:allowPNG/>
 </w:webSettings>

</xml_diff>

<commit_message>
docs: :memo: marcados requistos grupales
</commit_message>
<xml_diff>
--- a/reports/Group/00 - Requirements - Group.docx
+++ b/reports/Group/00 - Requirements - Group.docx
@@ -1,10 +1,10 @@
 
 <file path=word/document.xml><?xml version="1.0" encoding="utf-8"?>
-<w:document xmlns:wpc="http://schemas.microsoft.com/office/word/2010/wordprocessingCanvas" xmlns:cx="http://schemas.microsoft.com/office/drawing/2014/chartex" xmlns:cx1="http://schemas.microsoft.com/office/drawing/2015/9/8/chartex" xmlns:cx2="http://schemas.microsoft.com/office/drawing/2015/10/21/chartex" xmlns:cx3="http://schemas.microsoft.com/office/drawing/2016/5/9/chartex" xmlns:cx4="http://schemas.microsoft.com/office/drawing/2016/5/10/chartex" xmlns:cx5="http://schemas.microsoft.com/office/drawing/2016/5/11/chartex" xmlns:cx6="http://schemas.microsoft.com/office/drawing/2016/5/12/chartex" xmlns:cx7="http://schemas.microsoft.com/office/drawing/2016/5/13/chartex" xmlns:cx8="http://schemas.microsoft.com/office/drawing/2016/5/14/chartex" xmlns:mc="http://schemas.openxmlformats.org/markup-compatibility/2006" xmlns:aink="http://schemas.microsoft.com/office/drawing/2016/ink" xmlns:am3d="http://schemas.microsoft.com/office/drawing/2017/model3d" xmlns:o="urn:schemas-microsoft-com:office:office" xmlns:oel="http://schemas.microsoft.com/office/2019/extlst" xmlns:r="http://schemas.openxmlformats.org/officeDocument/2006/relationships" xmlns:m="http://schemas.openxmlformats.org/officeDocument/2006/math" xmlns:v="urn:schemas-microsoft-com:vml" xmlns:wp14="http://schemas.microsoft.com/office/word/2010/wordprocessingDrawing" xmlns:wp="http://schemas.openxmlformats.org/drawingml/2006/wordprocessingDrawing" xmlns:w10="urn:schemas-microsoft-com:office:word" xmlns:w="http://schemas.openxmlformats.org/wordprocessingml/2006/main" xmlns:w14="http://schemas.microsoft.com/office/word/2010/wordml" xmlns:w15="http://schemas.microsoft.com/office/word/2012/wordml" xmlns:w16cex="http://schemas.microsoft.com/office/word/2018/wordml/cex" xmlns:w16cid="http://schemas.microsoft.com/office/word/2016/wordml/cid" xmlns:w16="http://schemas.microsoft.com/office/word/2018/wordml" xmlns:w16du="http://schemas.microsoft.com/office/word/2023/wordml/word16du" xmlns:w16sdtdh="http://schemas.microsoft.com/office/word/2020/wordml/sdtdatahash" xmlns:w16sdtfl="http://schemas.microsoft.com/office/word/2024/wordml/sdtformatlock" xmlns:w16se="http://schemas.microsoft.com/office/word/2015/wordml/symex" xmlns:wpg="http://schemas.microsoft.com/office/word/2010/wordprocessingGroup" xmlns:wpi="http://schemas.microsoft.com/office/word/2010/wordprocessingInk" xmlns:wne="http://schemas.microsoft.com/office/word/2006/wordml" xmlns:wps="http://schemas.microsoft.com/office/word/2010/wordprocessingShape" mc:Ignorable="w14 w15 w16se w16cid w16 w16cex w16sdtdh w16sdtfl w16du wp14">
+<w:document xmlns:wpc="http://schemas.microsoft.com/office/word/2010/wordprocessingCanvas" xmlns:cx="http://schemas.microsoft.com/office/drawing/2014/chartex" xmlns:cx1="http://schemas.microsoft.com/office/drawing/2015/9/8/chartex" xmlns:cx2="http://schemas.microsoft.com/office/drawing/2015/10/21/chartex" xmlns:cx3="http://schemas.microsoft.com/office/drawing/2016/5/9/chartex" xmlns:cx4="http://schemas.microsoft.com/office/drawing/2016/5/10/chartex" xmlns:cx5="http://schemas.microsoft.com/office/drawing/2016/5/11/chartex" xmlns:cx6="http://schemas.microsoft.com/office/drawing/2016/5/12/chartex" xmlns:cx7="http://schemas.microsoft.com/office/drawing/2016/5/13/chartex" xmlns:cx8="http://schemas.microsoft.com/office/drawing/2016/5/14/chartex" xmlns:mc="http://schemas.openxmlformats.org/markup-compatibility/2006" xmlns:aink="http://schemas.microsoft.com/office/drawing/2016/ink" xmlns:am3d="http://schemas.microsoft.com/office/drawing/2017/model3d" xmlns:o="urn:schemas-microsoft-com:office:office" xmlns:r="http://schemas.openxmlformats.org/officeDocument/2006/relationships" xmlns:m="http://schemas.openxmlformats.org/officeDocument/2006/math" xmlns:v="urn:schemas-microsoft-com:vml" xmlns:wp14="http://schemas.microsoft.com/office/word/2010/wordprocessingDrawing" xmlns:wp="http://schemas.openxmlformats.org/drawingml/2006/wordprocessingDrawing" xmlns:w10="urn:schemas-microsoft-com:office:word" xmlns:w="http://schemas.openxmlformats.org/wordprocessingml/2006/main" xmlns:w14="http://schemas.microsoft.com/office/word/2010/wordml" xmlns:w15="http://schemas.microsoft.com/office/word/2012/wordml" xmlns:w16cex="http://schemas.microsoft.com/office/word/2018/wordml/cex" xmlns:w16cid="http://schemas.microsoft.com/office/word/2016/wordml/cid" xmlns:w16="http://schemas.microsoft.com/office/word/2018/wordml" xmlns:w16sdtdh="http://schemas.microsoft.com/office/word/2020/wordml/sdtdatahash" xmlns:w16se="http://schemas.microsoft.com/office/word/2015/wordml/symex" xmlns:wpg="http://schemas.microsoft.com/office/word/2010/wordprocessingGroup" xmlns:wpi="http://schemas.microsoft.com/office/word/2010/wordprocessingInk" xmlns:wne="http://schemas.microsoft.com/office/word/2006/wordml" xmlns:wps="http://schemas.microsoft.com/office/word/2010/wordprocessingShape" mc:Ignorable="w14 w15 w16se w16cid w16 w16cex w16sdtdh wp14">
   <w:body>
     <w:p>
       <w:pPr>
-        <w:pStyle w:val="Heading1"/>
+        <w:pStyle w:val="Ttulo1"/>
         <w:spacing w:before="0"/>
         <w:rPr>
           <w:rFonts w:cstheme="majorHAnsi"/>
@@ -91,7 +91,7 @@
           </w:tcPr>
           <w:p>
             <w:pPr>
-              <w:pStyle w:val="NoSpacing"/>
+              <w:pStyle w:val="Sinespaciado"/>
               <w:rPr>
                 <w:rFonts w:asciiTheme="majorHAnsi" w:hAnsiTheme="majorHAnsi" w:cstheme="majorHAnsi"/>
               </w:rPr>
@@ -137,6 +137,7 @@
                 <w15:appearance w15:val="hidden"/>
                 <w:text/>
               </w:sdtPr>
+              <w:sdtEndPr/>
               <w:sdtContent>
                 <w:r>
                   <w:rPr>
@@ -188,7 +189,7 @@
           </w:tcPr>
           <w:p>
             <w:pPr>
-              <w:pStyle w:val="NoSpacing"/>
+              <w:pStyle w:val="Sinespaciado"/>
               <w:rPr>
                 <w:rFonts w:asciiTheme="majorHAnsi" w:hAnsiTheme="majorHAnsi" w:cstheme="majorHAnsi"/>
               </w:rPr>
@@ -227,6 +228,7 @@
                 <w15:appearance w15:val="hidden"/>
                 <w:text/>
               </w:sdtPr>
+              <w:sdtEndPr/>
               <w:sdtContent>
                 <w:r>
                   <w:rPr>
@@ -258,7 +260,7 @@
           </w:p>
           <w:p>
             <w:pPr>
-              <w:pStyle w:val="NoSpacing"/>
+              <w:pStyle w:val="Sinespaciado"/>
               <w:rPr>
                 <w:rFonts w:asciiTheme="majorHAnsi" w:hAnsiTheme="majorHAnsi" w:cstheme="majorBidi"/>
                 <w:b/>
@@ -302,6 +304,7 @@
                 <w15:appearance w15:val="hidden"/>
                 <w:text/>
               </w:sdtPr>
+              <w:sdtEndPr/>
               <w:sdtContent>
                 <w:r>
                   <w:rPr>
@@ -321,7 +324,7 @@
           <w:permEnd w:id="291510380"/>
           <w:p>
             <w:pPr>
-              <w:pStyle w:val="NoSpacing"/>
+              <w:pStyle w:val="Sinespaciado"/>
               <w:rPr>
                 <w:rFonts w:asciiTheme="majorHAnsi" w:hAnsiTheme="majorHAnsi" w:cstheme="majorHAnsi"/>
                 <w:b/>
@@ -362,6 +365,7 @@
                 <w15:appearance w15:val="hidden"/>
                 <w:text/>
               </w:sdtPr>
+              <w:sdtEndPr/>
               <w:sdtContent>
                 <w:r>
                   <w:rPr>
@@ -387,7 +391,7 @@
           </w:p>
           <w:p>
             <w:pPr>
-              <w:pStyle w:val="NoSpacing"/>
+              <w:pStyle w:val="Sinespaciado"/>
               <w:rPr>
                 <w:rFonts w:asciiTheme="majorHAnsi" w:hAnsiTheme="majorHAnsi" w:cstheme="majorHAnsi"/>
               </w:rPr>
@@ -426,6 +430,7 @@
                 <w15:appearance w15:val="hidden"/>
                 <w:text/>
               </w:sdtPr>
+              <w:sdtEndPr/>
               <w:sdtContent>
                 <w:r>
                   <w:rPr>
@@ -502,6 +507,7 @@
                 <w15:appearance w15:val="hidden"/>
                 <w:text/>
               </w:sdtPr>
+              <w:sdtEndPr/>
               <w:sdtContent>
                 <w:r>
                   <w:rPr>
@@ -545,7 +551,7 @@
           </w:p>
           <w:p>
             <w:pPr>
-              <w:pStyle w:val="NoSpacing"/>
+              <w:pStyle w:val="Sinespaciado"/>
               <w:rPr>
                 <w:rFonts w:asciiTheme="majorHAnsi" w:hAnsiTheme="majorHAnsi" w:cstheme="majorHAnsi"/>
                 <w:b/>
@@ -591,6 +597,7 @@
                 <w15:appearance w15:val="hidden"/>
                 <w:text/>
               </w:sdtPr>
+              <w:sdtEndPr/>
               <w:sdtContent>
                 <w:r>
                   <w:rPr>
@@ -604,7 +611,7 @@
           <w:permEnd w:id="1081366304"/>
           <w:p>
             <w:pPr>
-              <w:pStyle w:val="NoSpacing"/>
+              <w:pStyle w:val="Sinespaciado"/>
               <w:rPr>
                 <w:rFonts w:asciiTheme="majorHAnsi" w:hAnsiTheme="majorHAnsi" w:cstheme="majorHAnsi"/>
                 <w:b/>
@@ -645,6 +652,7 @@
                 <w15:appearance w15:val="hidden"/>
                 <w:text/>
               </w:sdtPr>
+              <w:sdtEndPr/>
               <w:sdtContent>
                 <w:r>
                   <w:rPr>
@@ -670,7 +678,7 @@
           </w:p>
           <w:p>
             <w:pPr>
-              <w:pStyle w:val="NoSpacing"/>
+              <w:pStyle w:val="Sinespaciado"/>
               <w:rPr>
                 <w:rFonts w:asciiTheme="majorHAnsi" w:hAnsiTheme="majorHAnsi" w:cstheme="majorHAnsi"/>
               </w:rPr>
@@ -700,6 +708,7 @@
               <w:sdtPr>
                 <w:rPr>
                   <w:rFonts w:asciiTheme="majorHAnsi" w:hAnsiTheme="majorHAnsi" w:cstheme="majorHAnsi"/>
+                  <w:lang w:val="es-ES"/>
                 </w:rPr>
                 <w:tag w:val="Student2"/>
                 <w:id w:val="2044784553"/>
@@ -709,34 +718,40 @@
                 <w15:appearance w15:val="hidden"/>
                 <w:text/>
               </w:sdtPr>
+              <w:sdtEndPr/>
               <w:sdtContent>
                 <w:r>
                   <w:rPr>
                     <w:rFonts w:asciiTheme="majorHAnsi" w:hAnsiTheme="majorHAnsi" w:cstheme="majorHAnsi"/>
+                    <w:lang w:val="es-ES"/>
                   </w:rPr>
                   <w:t xml:space="preserve"> </w:t>
                 </w:r>
                 <w:r>
                   <w:rPr>
                     <w:rFonts w:asciiTheme="majorHAnsi" w:hAnsiTheme="majorHAnsi" w:cstheme="majorHAnsi"/>
+                    <w:lang w:val="es-ES"/>
                   </w:rPr>
                   <w:t>Vázquez Cruz</w:t>
                 </w:r>
                 <w:r>
                   <w:rPr>
                     <w:rFonts w:asciiTheme="majorHAnsi" w:hAnsiTheme="majorHAnsi" w:cstheme="majorHAnsi"/>
+                    <w:lang w:val="es-ES"/>
                   </w:rPr>
                   <w:t xml:space="preserve">, </w:t>
                 </w:r>
                 <w:r>
                   <w:rPr>
                     <w:rFonts w:asciiTheme="majorHAnsi" w:hAnsiTheme="majorHAnsi" w:cstheme="majorHAnsi"/>
+                    <w:lang w:val="es-ES"/>
                   </w:rPr>
                   <w:t>Emilio Manuel</w:t>
                 </w:r>
                 <w:r>
                   <w:rPr>
                     <w:rFonts w:asciiTheme="majorHAnsi" w:hAnsiTheme="majorHAnsi" w:cstheme="majorHAnsi"/>
+                    <w:lang w:val="es-ES"/>
                   </w:rPr>
                   <w:t xml:space="preserve">  </w:t>
                 </w:r>
@@ -746,7 +761,7 @@
           </w:p>
           <w:p>
             <w:pPr>
-              <w:pStyle w:val="NoSpacing"/>
+              <w:pStyle w:val="Sinespaciado"/>
               <w:rPr>
                 <w:rFonts w:asciiTheme="majorHAnsi" w:hAnsiTheme="majorHAnsi" w:cstheme="majorHAnsi"/>
               </w:rPr>
@@ -785,6 +800,7 @@
                 <w15:appearance w15:val="hidden"/>
                 <w:text/>
               </w:sdtPr>
+              <w:sdtEndPr/>
               <w:sdtContent>
                 <w:r>
                   <w:rPr>
@@ -833,7 +849,7 @@
           </w:p>
           <w:p>
             <w:pPr>
-              <w:pStyle w:val="NoSpacing"/>
+              <w:pStyle w:val="Sinespaciado"/>
               <w:rPr>
                 <w:rFonts w:asciiTheme="majorHAnsi" w:hAnsiTheme="majorHAnsi" w:cstheme="majorHAnsi"/>
                 <w:b/>
@@ -873,6 +889,7 @@
                 <w15:appearance w15:val="hidden"/>
                 <w:text/>
               </w:sdtPr>
+              <w:sdtEndPr/>
               <w:sdtContent>
                 <w:r>
                   <w:rPr>
@@ -892,7 +909,7 @@
           <w:permEnd w:id="1000832359"/>
           <w:p>
             <w:pPr>
-              <w:pStyle w:val="NoSpacing"/>
+              <w:pStyle w:val="Sinespaciado"/>
               <w:rPr>
                 <w:rFonts w:asciiTheme="majorHAnsi" w:hAnsiTheme="majorHAnsi" w:cstheme="majorHAnsi"/>
                 <w:b/>
@@ -933,6 +950,7 @@
                 <w15:appearance w15:val="hidden"/>
                 <w:text/>
               </w:sdtPr>
+              <w:sdtEndPr/>
               <w:sdtContent>
                 <w:r>
                   <w:rPr>
@@ -952,9 +970,10 @@
           </w:p>
           <w:p>
             <w:pPr>
-              <w:pStyle w:val="NoSpacing"/>
+              <w:pStyle w:val="Sinespaciado"/>
               <w:rPr>
                 <w:rFonts w:asciiTheme="majorHAnsi" w:hAnsiTheme="majorHAnsi" w:cstheme="majorHAnsi"/>
+                <w:lang w:val="es-ES"/>
               </w:rPr>
             </w:pPr>
             <w:r>
@@ -982,6 +1001,7 @@
               <w:sdtPr>
                 <w:rPr>
                   <w:rFonts w:asciiTheme="majorHAnsi" w:hAnsiTheme="majorHAnsi" w:cstheme="majorHAnsi"/>
+                  <w:lang w:val="es-ES"/>
                 </w:rPr>
                 <w:tag w:val="Student3"/>
                 <w:id w:val="-1783793770"/>
@@ -991,18 +1011,14 @@
                 <w15:appearance w15:val="hidden"/>
                 <w:text/>
               </w:sdtPr>
+              <w:sdtEndPr/>
               <w:sdtContent>
                 <w:r>
                   <w:rPr>
                     <w:rFonts w:asciiTheme="majorHAnsi" w:hAnsiTheme="majorHAnsi" w:cstheme="majorHAnsi"/>
+                    <w:lang w:val="es-ES"/>
                   </w:rPr>
-                  <w:t xml:space="preserve"> </w:t>
-                </w:r>
-                <w:r>
-                  <w:rPr>
-                    <w:rFonts w:asciiTheme="majorHAnsi" w:hAnsiTheme="majorHAnsi" w:cstheme="majorHAnsi"/>
-                  </w:rPr>
-                  <w:t>Milá de la Roca Dos Santos, Javier Ignacio</w:t>
+                  <w:t xml:space="preserve"> Milá de la Roca Dos Santos, Javier Ignacio</w:t>
                 </w:r>
               </w:sdtContent>
             </w:sdt>
@@ -1010,7 +1026,7 @@
           <w:permEnd w:id="1519068571"/>
           <w:p>
             <w:pPr>
-              <w:pStyle w:val="NoSpacing"/>
+              <w:pStyle w:val="Sinespaciado"/>
               <w:rPr>
                 <w:rFonts w:asciiTheme="majorHAnsi" w:hAnsiTheme="majorHAnsi" w:cstheme="majorHAnsi"/>
               </w:rPr>
@@ -1048,6 +1064,7 @@
                 </w:placeholder>
                 <w:text/>
               </w:sdtPr>
+              <w:sdtEndPr/>
               <w:sdtContent>
                 <w:r>
                   <w:rPr>
@@ -1091,7 +1108,7 @@
           </w:p>
           <w:p>
             <w:pPr>
-              <w:pStyle w:val="NoSpacing"/>
+              <w:pStyle w:val="Sinespaciado"/>
               <w:rPr>
                 <w:rFonts w:asciiTheme="majorHAnsi" w:hAnsiTheme="majorHAnsi" w:cstheme="majorHAnsi"/>
                 <w:b/>
@@ -1131,6 +1148,7 @@
                 <w15:appearance w15:val="hidden"/>
                 <w:text/>
               </w:sdtPr>
+              <w:sdtEndPr/>
               <w:sdtContent>
                 <w:r>
                   <w:rPr>
@@ -1150,7 +1168,7 @@
           <w:permEnd w:id="1222207409"/>
           <w:p>
             <w:pPr>
-              <w:pStyle w:val="NoSpacing"/>
+              <w:pStyle w:val="Sinespaciado"/>
               <w:rPr>
                 <w:rFonts w:asciiTheme="majorHAnsi" w:hAnsiTheme="majorHAnsi" w:cstheme="majorHAnsi"/>
                 <w:b/>
@@ -1191,6 +1209,7 @@
                 <w15:appearance w15:val="hidden"/>
                 <w:text/>
               </w:sdtPr>
+              <w:sdtEndPr/>
               <w:sdtContent>
                 <w:r>
                   <w:rPr>
@@ -1210,7 +1229,7 @@
           </w:p>
           <w:p>
             <w:pPr>
-              <w:pStyle w:val="NoSpacing"/>
+              <w:pStyle w:val="Sinespaciado"/>
               <w:rPr>
                 <w:rFonts w:asciiTheme="majorHAnsi" w:hAnsiTheme="majorHAnsi" w:cstheme="majorHAnsi"/>
               </w:rPr>
@@ -1249,6 +1268,7 @@
                 <w15:appearance w15:val="hidden"/>
                 <w:text/>
               </w:sdtPr>
+              <w:sdtEndPr/>
               <w:sdtContent>
                 <w:r>
                   <w:rPr>
@@ -1268,7 +1288,7 @@
           </w:p>
           <w:p>
             <w:pPr>
-              <w:pStyle w:val="NoSpacing"/>
+              <w:pStyle w:val="Sinespaciado"/>
               <w:rPr>
                 <w:rFonts w:asciiTheme="majorHAnsi" w:hAnsiTheme="majorHAnsi" w:cstheme="majorHAnsi"/>
               </w:rPr>
@@ -1307,6 +1327,7 @@
                 <w15:appearance w15:val="hidden"/>
                 <w:text/>
               </w:sdtPr>
+              <w:sdtEndPr/>
               <w:sdtContent>
                 <w:r>
                   <w:rPr>
@@ -1352,7 +1373,7 @@
           </w:p>
           <w:p>
             <w:pPr>
-              <w:pStyle w:val="NoSpacing"/>
+              <w:pStyle w:val="Sinespaciado"/>
               <w:rPr>
                 <w:rFonts w:asciiTheme="majorHAnsi" w:hAnsiTheme="majorHAnsi" w:cstheme="majorHAnsi"/>
                 <w:b/>
@@ -1392,6 +1413,7 @@
                 <w15:appearance w15:val="hidden"/>
                 <w:text/>
               </w:sdtPr>
+              <w:sdtEndPr/>
               <w:sdtContent>
                 <w:r>
                   <w:rPr>
@@ -1417,7 +1439,7 @@
           <w:permEnd w:id="1631927432"/>
           <w:p>
             <w:pPr>
-              <w:pStyle w:val="NoSpacing"/>
+              <w:pStyle w:val="Sinespaciado"/>
               <w:rPr>
                 <w:rFonts w:asciiTheme="majorHAnsi" w:hAnsiTheme="majorHAnsi" w:cstheme="majorHAnsi"/>
                 <w:b/>
@@ -1458,6 +1480,7 @@
                 <w15:appearance w15:val="hidden"/>
                 <w:text/>
               </w:sdtPr>
+              <w:sdtEndPr/>
               <w:sdtContent>
                 <w:r>
                   <w:rPr>
@@ -1471,7 +1494,7 @@
           </w:p>
           <w:p>
             <w:pPr>
-              <w:pStyle w:val="NoSpacing"/>
+              <w:pStyle w:val="Sinespaciado"/>
               <w:rPr>
                 <w:rFonts w:asciiTheme="majorHAnsi" w:hAnsiTheme="majorHAnsi" w:cstheme="majorHAnsi"/>
               </w:rPr>
@@ -1510,6 +1533,7 @@
                 <w15:appearance w15:val="hidden"/>
                 <w:text/>
               </w:sdtPr>
+              <w:sdtEndPr/>
               <w:sdtContent>
                 <w:r>
                   <w:rPr>
@@ -1523,7 +1547,7 @@
           </w:p>
           <w:p>
             <w:pPr>
-              <w:pStyle w:val="NoSpacing"/>
+              <w:pStyle w:val="Sinespaciado"/>
               <w:rPr>
                 <w:rFonts w:asciiTheme="majorHAnsi" w:hAnsiTheme="majorHAnsi" w:cstheme="majorHAnsi"/>
               </w:rPr>
@@ -1561,6 +1585,7 @@
                 </w:placeholder>
                 <w:text/>
               </w:sdtPr>
+              <w:sdtEndPr/>
               <w:sdtContent>
                 <w:r>
                   <w:rPr>
@@ -1579,7 +1604,7 @@
           </w:tcPr>
           <w:p>
             <w:pPr>
-              <w:pStyle w:val="NoSpacing"/>
+              <w:pStyle w:val="Sinespaciado"/>
               <w:rPr>
                 <w:rFonts w:asciiTheme="majorHAnsi" w:hAnsiTheme="majorHAnsi" w:cstheme="majorHAnsi"/>
               </w:rPr>
@@ -1601,7 +1626,7 @@
           </w:tcPr>
           <w:p>
             <w:pPr>
-              <w:pStyle w:val="NoSpacing"/>
+              <w:pStyle w:val="Sinespaciado"/>
               <w:rPr>
                 <w:rFonts w:asciiTheme="majorHAnsi" w:hAnsiTheme="majorHAnsi" w:cstheme="majorHAnsi"/>
               </w:rPr>
@@ -1646,6 +1671,7 @@
                 <w15:appearance w15:val="hidden"/>
                 <w:text/>
               </w:sdtPr>
+              <w:sdtEndPr/>
               <w:sdtContent>
                 <w:r>
                   <w:rPr>
@@ -1683,7 +1709,7 @@
     <w:bookmarkEnd w:id="0"/>
     <w:p>
       <w:pPr>
-        <w:pStyle w:val="Heading1"/>
+        <w:pStyle w:val="Ttulo1"/>
         <w:spacing w:before="0"/>
         <w:rPr>
           <w:rFonts w:cstheme="majorHAnsi"/>
@@ -1717,7 +1743,7 @@
     </w:p>
     <w:p>
       <w:pPr>
-        <w:pStyle w:val="Heading2"/>
+        <w:pStyle w:val="Ttulo2"/>
         <w:rPr>
           <w:rFonts w:cstheme="majorHAnsi"/>
         </w:rPr>
@@ -1736,7 +1762,7 @@
     </w:p>
     <w:p>
       <w:pPr>
-        <w:pStyle w:val="Heading2"/>
+        <w:pStyle w:val="Ttulo2"/>
         <w:rPr>
           <w:rFonts w:cstheme="majorHAnsi"/>
         </w:rPr>
@@ -1755,7 +1781,7 @@
     </w:p>
     <w:p>
       <w:pPr>
-        <w:pStyle w:val="Heading2"/>
+        <w:pStyle w:val="Ttulo2"/>
         <w:rPr>
           <w:rFonts w:cstheme="majorHAnsi"/>
         </w:rPr>
@@ -1774,7 +1800,7 @@
     </w:p>
     <w:p>
       <w:pPr>
-        <w:pStyle w:val="Heading2"/>
+        <w:pStyle w:val="Ttulo2"/>
         <w:rPr>
           <w:rFonts w:cstheme="majorHAnsi"/>
         </w:rPr>
@@ -1793,7 +1819,7 @@
     </w:p>
     <w:p>
       <w:pPr>
-        <w:pStyle w:val="Heading2"/>
+        <w:pStyle w:val="Ttulo2"/>
         <w:rPr>
           <w:rFonts w:cstheme="majorHAnsi"/>
         </w:rPr>
@@ -1889,6 +1915,7 @@
           <w15:appearance w15:val="hidden"/>
           <w:text/>
         </w:sdtPr>
+        <w:sdtEndPr/>
         <w:sdtContent>
           <w:r>
             <w:t xml:space="preserve"> </w:t>
@@ -1931,6 +1958,7 @@
           <w15:appearance w15:val="hidden"/>
           <w:text/>
         </w:sdtPr>
+        <w:sdtEndPr/>
         <w:sdtContent>
           <w:r>
             <w:t xml:space="preserve"> </w:t>
@@ -2007,6 +2035,7 @@
           <w15:appearance w15:val="hidden"/>
           <w:text/>
         </w:sdtPr>
+        <w:sdtEndPr/>
         <w:sdtContent>
           <w:r>
             <w:t xml:space="preserve">X </w:t>
@@ -2023,7 +2052,7 @@
     </w:p>
     <w:p>
       <w:pPr>
-        <w:pStyle w:val="Heading1"/>
+        <w:pStyle w:val="Ttulo1"/>
         <w:rPr>
           <w:rFonts w:cstheme="majorHAnsi"/>
         </w:rPr>
@@ -2056,7 +2085,7 @@
     </w:p>
     <w:p>
       <w:pPr>
-        <w:pStyle w:val="Heading2"/>
+        <w:pStyle w:val="Ttulo2"/>
         <w:rPr>
           <w:rFonts w:cstheme="majorHAnsi"/>
         </w:rPr>
@@ -2246,9 +2275,16 @@
           <w15:appearance w15:val="hidden"/>
           <w:text/>
         </w:sdtPr>
+        <w:sdtEndPr/>
         <w:sdtContent>
           <w:r>
-            <w:t xml:space="preserve">    </w:t>
+            <w:t xml:space="preserve">  </w:t>
+          </w:r>
+          <w:r>
+            <w:t>X</w:t>
+          </w:r>
+          <w:r>
+            <w:t xml:space="preserve">  </w:t>
           </w:r>
         </w:sdtContent>
       </w:sdt>
@@ -2418,9 +2454,16 @@
           <w15:appearance w15:val="hidden"/>
           <w:text/>
         </w:sdtPr>
+        <w:sdtEndPr/>
         <w:sdtContent>
           <w:r>
-            <w:t xml:space="preserve">    </w:t>
+            <w:t xml:space="preserve">  </w:t>
+          </w:r>
+          <w:r>
+            <w:t>X</w:t>
+          </w:r>
+          <w:r>
+            <w:t xml:space="preserve">  </w:t>
           </w:r>
         </w:sdtContent>
       </w:sdt>
@@ -2630,9 +2673,16 @@
           <w15:appearance w15:val="hidden"/>
           <w:text/>
         </w:sdtPr>
+        <w:sdtEndPr/>
         <w:sdtContent>
           <w:r>
-            <w:t xml:space="preserve">    </w:t>
+            <w:t xml:space="preserve">  </w:t>
+          </w:r>
+          <w:r>
+            <w:t>X</w:t>
+          </w:r>
+          <w:r>
+            <w:t xml:space="preserve">  </w:t>
           </w:r>
         </w:sdtContent>
       </w:sdt>
@@ -2820,9 +2870,16 @@
           <w15:appearance w15:val="hidden"/>
           <w:text/>
         </w:sdtPr>
+        <w:sdtEndPr/>
         <w:sdtContent>
           <w:r>
-            <w:t xml:space="preserve">    </w:t>
+            <w:t xml:space="preserve">  </w:t>
+          </w:r>
+          <w:r>
+            <w:t>X</w:t>
+          </w:r>
+          <w:r>
+            <w:t xml:space="preserve">  </w:t>
           </w:r>
         </w:sdtContent>
       </w:sdt>
@@ -3057,9 +3114,16 @@
           <w15:appearance w15:val="hidden"/>
           <w:text/>
         </w:sdtPr>
+        <w:sdtEndPr/>
         <w:sdtContent>
           <w:r>
-            <w:t xml:space="preserve">    </w:t>
+            <w:t xml:space="preserve">  </w:t>
+          </w:r>
+          <w:r>
+            <w:t>X</w:t>
+          </w:r>
+          <w:r>
+            <w:t xml:space="preserve">  </w:t>
           </w:r>
         </w:sdtContent>
       </w:sdt>
@@ -3070,7 +3134,7 @@
     </w:p>
     <w:p>
       <w:pPr>
-        <w:pStyle w:val="Heading2"/>
+        <w:pStyle w:val="Ttulo2"/>
         <w:rPr>
           <w:rFonts w:cstheme="majorHAnsi"/>
         </w:rPr>
@@ -3089,7 +3153,7 @@
     </w:p>
     <w:p>
       <w:pPr>
-        <w:pStyle w:val="Heading2"/>
+        <w:pStyle w:val="Ttulo2"/>
         <w:rPr>
           <w:rFonts w:cstheme="majorHAnsi"/>
         </w:rPr>
@@ -3108,7 +3172,7 @@
     </w:p>
     <w:p>
       <w:pPr>
-        <w:pStyle w:val="Heading2"/>
+        <w:pStyle w:val="Ttulo2"/>
         <w:rPr>
           <w:rFonts w:cstheme="majorHAnsi"/>
         </w:rPr>
@@ -3185,9 +3249,16 @@
           <w15:appearance w15:val="hidden"/>
           <w:text/>
         </w:sdtPr>
+        <w:sdtEndPr/>
         <w:sdtContent>
           <w:r>
-            <w:t xml:space="preserve">    </w:t>
+            <w:t xml:space="preserve">  </w:t>
+          </w:r>
+          <w:r>
+            <w:t>X</w:t>
+          </w:r>
+          <w:r>
+            <w:t xml:space="preserve">  </w:t>
           </w:r>
         </w:sdtContent>
       </w:sdt>
@@ -3198,7 +3269,7 @@
     </w:p>
     <w:p>
       <w:pPr>
-        <w:pStyle w:val="Heading2"/>
+        <w:pStyle w:val="Ttulo2"/>
         <w:rPr>
           <w:rFonts w:cstheme="majorHAnsi"/>
         </w:rPr>
@@ -3257,9 +3328,16 @@
           <w15:appearance w15:val="hidden"/>
           <w:text/>
         </w:sdtPr>
+        <w:sdtEndPr/>
         <w:sdtContent>
           <w:r>
-            <w:t xml:space="preserve">    </w:t>
+            <w:t xml:space="preserve">  </w:t>
+          </w:r>
+          <w:r>
+            <w:t>X</w:t>
+          </w:r>
+          <w:r>
+            <w:t xml:space="preserve">  </w:t>
           </w:r>
         </w:sdtContent>
       </w:sdt>
@@ -3270,7 +3348,7 @@
     </w:p>
     <w:p>
       <w:pPr>
-        <w:pStyle w:val="Heading1"/>
+        <w:pStyle w:val="Ttulo1"/>
         <w:tabs>
           <w:tab w:val="left" w:pos="284"/>
         </w:tabs>
@@ -3306,7 +3384,7 @@
     </w:p>
     <w:p>
       <w:pPr>
-        <w:pStyle w:val="Heading2"/>
+        <w:pStyle w:val="Ttulo2"/>
         <w:rPr>
           <w:rFonts w:cstheme="majorHAnsi"/>
         </w:rPr>
@@ -3325,7 +3403,7 @@
     </w:p>
     <w:p>
       <w:pPr>
-        <w:pStyle w:val="Heading2"/>
+        <w:pStyle w:val="Ttulo2"/>
         <w:rPr>
           <w:rFonts w:cstheme="majorHAnsi"/>
         </w:rPr>
@@ -3417,6 +3495,7 @@
           <w15:appearance w15:val="hidden"/>
           <w:text/>
         </w:sdtPr>
+        <w:sdtEndPr/>
         <w:sdtContent>
           <w:r>
             <w:t xml:space="preserve">    </w:t>
@@ -3502,6 +3581,7 @@
           <w15:appearance w15:val="hidden"/>
           <w:text/>
         </w:sdtPr>
+        <w:sdtEndPr/>
         <w:sdtContent>
           <w:r>
             <w:t xml:space="preserve">    </w:t>
@@ -3587,6 +3667,7 @@
           <w15:appearance w15:val="hidden"/>
           <w:text/>
         </w:sdtPr>
+        <w:sdtEndPr/>
         <w:sdtContent>
           <w:r>
             <w:t xml:space="preserve">    </w:t>
@@ -3661,6 +3742,7 @@
           <w15:appearance w15:val="hidden"/>
           <w:text/>
         </w:sdtPr>
+        <w:sdtEndPr/>
         <w:sdtContent>
           <w:r>
             <w:t xml:space="preserve">    </w:t>
@@ -3674,7 +3756,7 @@
     </w:p>
     <w:p>
       <w:pPr>
-        <w:pStyle w:val="Heading2"/>
+        <w:pStyle w:val="Ttulo2"/>
         <w:rPr>
           <w:rFonts w:cstheme="majorHAnsi"/>
         </w:rPr>
@@ -3701,7 +3783,7 @@
     </w:p>
     <w:p>
       <w:pPr>
-        <w:pStyle w:val="Heading2"/>
+        <w:pStyle w:val="Ttulo2"/>
         <w:rPr>
           <w:rFonts w:cstheme="majorHAnsi"/>
         </w:rPr>
@@ -3720,7 +3802,7 @@
     </w:p>
     <w:p>
       <w:pPr>
-        <w:pStyle w:val="Heading2"/>
+        <w:pStyle w:val="Ttulo2"/>
         <w:rPr>
           <w:rFonts w:cstheme="majorHAnsi"/>
         </w:rPr>
@@ -3756,6 +3838,7 @@
           <w15:appearance w15:val="hidden"/>
           <w:text/>
         </w:sdtPr>
+        <w:sdtEndPr/>
         <w:sdtContent>
           <w:r>
             <w:t xml:space="preserve">    </w:t>
@@ -3769,7 +3852,7 @@
     </w:p>
     <w:p>
       <w:pPr>
-        <w:pStyle w:val="Heading1"/>
+        <w:pStyle w:val="Ttulo1"/>
         <w:tabs>
           <w:tab w:val="left" w:pos="284"/>
         </w:tabs>
@@ -3805,7 +3888,7 @@
     </w:p>
     <w:p>
       <w:pPr>
-        <w:pStyle w:val="Heading2"/>
+        <w:pStyle w:val="Ttulo2"/>
         <w:rPr>
           <w:rFonts w:cstheme="majorHAnsi"/>
         </w:rPr>
@@ -3840,6 +3923,7 @@
           <w15:appearance w15:val="hidden"/>
           <w:text/>
         </w:sdtPr>
+        <w:sdtEndPr/>
         <w:sdtContent>
           <w:r>
             <w:t xml:space="preserve">    </w:t>
@@ -3853,7 +3937,7 @@
     </w:p>
     <w:p>
       <w:pPr>
-        <w:pStyle w:val="Heading2"/>
+        <w:pStyle w:val="Ttulo2"/>
         <w:rPr>
           <w:rFonts w:cstheme="majorHAnsi"/>
         </w:rPr>
@@ -3875,7 +3959,7 @@
     </w:p>
     <w:p>
       <w:pPr>
-        <w:pStyle w:val="Heading2"/>
+        <w:pStyle w:val="Ttulo2"/>
         <w:rPr>
           <w:rFonts w:cstheme="majorHAnsi"/>
         </w:rPr>
@@ -3894,7 +3978,7 @@
     </w:p>
     <w:p>
       <w:pPr>
-        <w:pStyle w:val="Heading2"/>
+        <w:pStyle w:val="Ttulo2"/>
         <w:rPr>
           <w:rFonts w:cstheme="majorHAnsi"/>
         </w:rPr>
@@ -3935,6 +4019,7 @@
           <w15:appearance w15:val="hidden"/>
           <w:text/>
         </w:sdtPr>
+        <w:sdtEndPr/>
         <w:sdtContent>
           <w:r>
             <w:t xml:space="preserve">    </w:t>
@@ -3948,7 +4033,7 @@
     </w:p>
     <w:p>
       <w:pPr>
-        <w:pStyle w:val="Heading2"/>
+        <w:pStyle w:val="Ttulo2"/>
         <w:rPr>
           <w:rFonts w:cstheme="majorHAnsi"/>
         </w:rPr>
@@ -3986,6 +4071,7 @@
           <w15:appearance w15:val="hidden"/>
           <w:text/>
         </w:sdtPr>
+        <w:sdtEndPr/>
         <w:sdtContent>
           <w:r>
             <w:t xml:space="preserve">    </w:t>
@@ -4020,6 +4106,7 @@
           <w15:appearance w15:val="hidden"/>
           <w:text/>
         </w:sdtPr>
+        <w:sdtEndPr/>
         <w:sdtContent>
           <w:r>
             <w:t xml:space="preserve">    </w:t>
@@ -4038,7 +4125,7 @@
     </w:p>
     <w:p>
       <w:pPr>
-        <w:pStyle w:val="Heading1"/>
+        <w:pStyle w:val="Ttulo1"/>
         <w:tabs>
           <w:tab w:val="left" w:pos="284"/>
         </w:tabs>
@@ -4074,7 +4161,7 @@
     </w:p>
     <w:p>
       <w:pPr>
-        <w:pStyle w:val="Heading2"/>
+        <w:pStyle w:val="Ttulo2"/>
         <w:rPr>
           <w:rFonts w:cstheme="majorHAnsi"/>
         </w:rPr>
@@ -4099,7 +4186,7 @@
     </w:p>
     <w:p>
       <w:pPr>
-        <w:pStyle w:val="Heading2"/>
+        <w:pStyle w:val="Ttulo2"/>
         <w:rPr>
           <w:rFonts w:cstheme="majorHAnsi"/>
         </w:rPr>
@@ -4124,7 +4211,7 @@
     </w:p>
     <w:p>
       <w:pPr>
-        <w:pStyle w:val="Heading2"/>
+        <w:pStyle w:val="Ttulo2"/>
         <w:rPr>
           <w:rFonts w:cstheme="majorHAnsi"/>
         </w:rPr>
@@ -4192,6 +4279,7 @@
           <w15:appearance w15:val="hidden"/>
           <w:text/>
         </w:sdtPr>
+        <w:sdtEndPr/>
         <w:sdtContent>
           <w:r>
             <w:t xml:space="preserve"> </w:t>
@@ -4211,7 +4299,7 @@
     </w:p>
     <w:p>
       <w:pPr>
-        <w:pStyle w:val="Heading2"/>
+        <w:pStyle w:val="Ttulo2"/>
         <w:rPr>
           <w:rFonts w:cstheme="majorHAnsi"/>
         </w:rPr>
@@ -4236,7 +4324,7 @@
     </w:p>
     <w:p>
       <w:pPr>
-        <w:pStyle w:val="Heading2"/>
+        <w:pStyle w:val="Ttulo2"/>
         <w:rPr>
           <w:rFonts w:cstheme="majorHAnsi"/>
         </w:rPr>
@@ -4271,6 +4359,7 @@
           <w15:appearance w15:val="hidden"/>
           <w:text/>
         </w:sdtPr>
+        <w:sdtEndPr/>
         <w:sdtContent>
           <w:r>
             <w:t xml:space="preserve">    </w:t>
@@ -4305,6 +4394,7 @@
           <w15:appearance w15:val="hidden"/>
           <w:text/>
         </w:sdtPr>
+        <w:sdtEndPr/>
         <w:sdtContent>
           <w:r>
             <w:t xml:space="preserve">    </w:t>
@@ -4354,6 +4444,7 @@
           <w15:appearance w15:val="hidden"/>
           <w:text/>
         </w:sdtPr>
+        <w:sdtEndPr/>
         <w:sdtContent>
           <w:r>
             <w:t xml:space="preserve">    </w:t>
@@ -4367,7 +4458,7 @@
     </w:p>
     <w:p>
       <w:pPr>
-        <w:pStyle w:val="Heading1"/>
+        <w:pStyle w:val="Ttulo1"/>
         <w:tabs>
           <w:tab w:val="left" w:pos="284"/>
         </w:tabs>
@@ -4403,7 +4494,7 @@
     </w:p>
     <w:p>
       <w:pPr>
-        <w:pStyle w:val="Heading2"/>
+        <w:pStyle w:val="Ttulo2"/>
         <w:rPr>
           <w:rFonts w:cstheme="majorHAnsi"/>
         </w:rPr>
@@ -4468,6 +4559,7 @@
           <w15:appearance w15:val="hidden"/>
           <w:text/>
         </w:sdtPr>
+        <w:sdtEndPr/>
         <w:sdtContent>
           <w:r>
             <w:t xml:space="preserve">    </w:t>
@@ -4604,6 +4696,7 @@
           <w15:appearance w15:val="hidden"/>
           <w:text/>
         </w:sdtPr>
+        <w:sdtEndPr/>
         <w:sdtContent>
           <w:r>
             <w:t xml:space="preserve">    </w:t>
@@ -4617,7 +4710,7 @@
     </w:p>
     <w:p>
       <w:pPr>
-        <w:pStyle w:val="Heading2"/>
+        <w:pStyle w:val="Ttulo2"/>
         <w:rPr>
           <w:rFonts w:cstheme="majorHAnsi"/>
         </w:rPr>
@@ -4642,7 +4735,7 @@
     </w:p>
     <w:p>
       <w:pPr>
-        <w:pStyle w:val="Heading2"/>
+        <w:pStyle w:val="Ttulo2"/>
         <w:rPr>
           <w:rFonts w:cstheme="majorHAnsi"/>
         </w:rPr>
@@ -4667,7 +4760,7 @@
     </w:p>
     <w:p>
       <w:pPr>
-        <w:pStyle w:val="Heading2"/>
+        <w:pStyle w:val="Ttulo2"/>
         <w:rPr>
           <w:rFonts w:cstheme="majorHAnsi"/>
         </w:rPr>
@@ -4692,7 +4785,7 @@
     </w:p>
     <w:p>
       <w:pPr>
-        <w:pStyle w:val="Heading2"/>
+        <w:pStyle w:val="Ttulo2"/>
         <w:rPr>
           <w:rFonts w:cstheme="majorHAnsi"/>
         </w:rPr>
@@ -4733,6 +4826,7 @@
           <w15:appearance w15:val="hidden"/>
           <w:text/>
         </w:sdtPr>
+        <w:sdtEndPr/>
         <w:sdtContent>
           <w:r>
             <w:t xml:space="preserve">    </w:t>
@@ -4747,7 +4841,7 @@
     <w:p/>
     <w:p>
       <w:pPr>
-        <w:pStyle w:val="Heading1"/>
+        <w:pStyle w:val="Ttulo1"/>
         <w:tabs>
           <w:tab w:val="left" w:pos="284"/>
         </w:tabs>
@@ -4783,7 +4877,7 @@
     </w:p>
     <w:p>
       <w:pPr>
-        <w:pStyle w:val="Heading2"/>
+        <w:pStyle w:val="Ttulo2"/>
         <w:rPr>
           <w:rFonts w:cstheme="majorHAnsi"/>
         </w:rPr>
@@ -4808,7 +4902,7 @@
     </w:p>
     <w:p>
       <w:pPr>
-        <w:pStyle w:val="Heading2"/>
+        <w:pStyle w:val="Ttulo2"/>
         <w:rPr>
           <w:rFonts w:cstheme="majorHAnsi"/>
         </w:rPr>
@@ -4887,6 +4981,7 @@
           <w15:appearance w15:val="hidden"/>
           <w:text/>
         </w:sdtPr>
+        <w:sdtEndPr/>
         <w:sdtContent>
           <w:r>
             <w:t xml:space="preserve">    </w:t>
@@ -4986,6 +5081,7 @@
           <w15:appearance w15:val="hidden"/>
           <w:text/>
         </w:sdtPr>
+        <w:sdtEndPr/>
         <w:sdtContent>
           <w:r>
             <w:t xml:space="preserve">    </w:t>
@@ -5062,6 +5158,7 @@
           <w15:appearance w15:val="hidden"/>
           <w:text/>
         </w:sdtPr>
+        <w:sdtEndPr/>
         <w:sdtContent>
           <w:r>
             <w:t xml:space="preserve">    </w:t>
@@ -5141,6 +5238,7 @@
           <w15:appearance w15:val="hidden"/>
           <w:text/>
         </w:sdtPr>
+        <w:sdtEndPr/>
         <w:sdtContent>
           <w:r>
             <w:t xml:space="preserve">    </w:t>
@@ -5212,6 +5310,7 @@
           <w15:appearance w15:val="hidden"/>
           <w:text/>
         </w:sdtPr>
+        <w:sdtEndPr/>
         <w:sdtContent>
           <w:r>
             <w:t xml:space="preserve">    </w:t>
@@ -5230,7 +5329,7 @@
     <w:bookmarkEnd w:id="7"/>
     <w:p>
       <w:pPr>
-        <w:pStyle w:val="Heading2"/>
+        <w:pStyle w:val="Ttulo2"/>
         <w:rPr>
           <w:rFonts w:cstheme="majorHAnsi"/>
         </w:rPr>
@@ -5296,6 +5395,7 @@
           <w15:appearance w15:val="hidden"/>
           <w:text/>
         </w:sdtPr>
+        <w:sdtEndPr/>
         <w:sdtContent>
           <w:r>
             <w:t xml:space="preserve">    </w:t>
@@ -5306,7 +5406,7 @@
     </w:p>
     <w:p>
       <w:pPr>
-        <w:pStyle w:val="Heading2"/>
+        <w:pStyle w:val="Ttulo2"/>
         <w:rPr>
           <w:rFonts w:cstheme="majorHAnsi"/>
         </w:rPr>
@@ -5331,7 +5431,7 @@
     </w:p>
     <w:p>
       <w:pPr>
-        <w:pStyle w:val="Heading2"/>
+        <w:pStyle w:val="Ttulo2"/>
         <w:rPr>
           <w:rFonts w:cstheme="majorHAnsi"/>
         </w:rPr>
@@ -5390,6 +5490,7 @@
           <w15:appearance w15:val="hidden"/>
           <w:text/>
         </w:sdtPr>
+        <w:sdtEndPr/>
         <w:sdtContent>
           <w:r>
             <w:t xml:space="preserve">    </w:t>
@@ -5406,7 +5507,7 @@
     </w:p>
     <w:p>
       <w:pPr>
-        <w:pStyle w:val="Heading1"/>
+        <w:pStyle w:val="Ttulo1"/>
       </w:pPr>
       <w:r>
         <w:lastRenderedPageBreak/>
@@ -5424,7 +5525,7 @@
     </w:p>
     <w:p>
       <w:pPr>
-        <w:pStyle w:val="Heading2"/>
+        <w:pStyle w:val="Ttulo2"/>
         <w:rPr>
           <w:rFonts w:cstheme="majorHAnsi"/>
         </w:rPr>
@@ -5449,7 +5550,7 @@
     </w:p>
     <w:p>
       <w:pPr>
-        <w:pStyle w:val="Heading2"/>
+        <w:pStyle w:val="Ttulo2"/>
         <w:rPr>
           <w:rFonts w:cstheme="majorHAnsi"/>
         </w:rPr>
@@ -5474,7 +5575,7 @@
     </w:p>
     <w:p>
       <w:pPr>
-        <w:pStyle w:val="Heading2"/>
+        <w:pStyle w:val="Ttulo2"/>
         <w:rPr>
           <w:rFonts w:cstheme="majorHAnsi"/>
         </w:rPr>
@@ -5499,7 +5600,7 @@
     </w:p>
     <w:p>
       <w:pPr>
-        <w:pStyle w:val="Heading2"/>
+        <w:pStyle w:val="Ttulo2"/>
         <w:rPr>
           <w:rFonts w:cstheme="majorHAnsi"/>
         </w:rPr>
@@ -5546,6 +5647,7 @@
           <w15:appearance w15:val="hidden"/>
           <w:text/>
         </w:sdtPr>
+        <w:sdtEndPr/>
         <w:sdtContent>
           <w:r>
             <w:t xml:space="preserve">    </w:t>
@@ -5559,7 +5661,7 @@
     </w:p>
     <w:p>
       <w:pPr>
-        <w:pStyle w:val="Heading2"/>
+        <w:pStyle w:val="Ttulo2"/>
         <w:rPr>
           <w:rFonts w:cstheme="majorHAnsi"/>
         </w:rPr>
@@ -5594,6 +5696,7 @@
           <w15:appearance w15:val="hidden"/>
           <w:text/>
         </w:sdtPr>
+        <w:sdtEndPr/>
         <w:sdtContent>
           <w:r>
             <w:t xml:space="preserve">    </w:t>
@@ -5612,7 +5715,7 @@
     </w:p>
     <w:p>
       <w:pPr>
-        <w:pStyle w:val="Heading1"/>
+        <w:pStyle w:val="Ttulo1"/>
         <w:tabs>
           <w:tab w:val="left" w:pos="284"/>
         </w:tabs>
@@ -5648,7 +5751,7 @@
     </w:p>
     <w:p>
       <w:pPr>
-        <w:pStyle w:val="Heading2"/>
+        <w:pStyle w:val="Ttulo2"/>
         <w:rPr>
           <w:rFonts w:cstheme="majorHAnsi"/>
         </w:rPr>
@@ -5673,7 +5776,7 @@
     </w:p>
     <w:p>
       <w:pPr>
-        <w:pStyle w:val="Heading2"/>
+        <w:pStyle w:val="Ttulo2"/>
         <w:rPr>
           <w:rFonts w:cstheme="majorHAnsi"/>
         </w:rPr>
@@ -5698,7 +5801,7 @@
     </w:p>
     <w:p>
       <w:pPr>
-        <w:pStyle w:val="Heading2"/>
+        <w:pStyle w:val="Ttulo2"/>
         <w:rPr>
           <w:rFonts w:cstheme="majorHAnsi"/>
         </w:rPr>
@@ -5723,7 +5826,7 @@
     </w:p>
     <w:p>
       <w:pPr>
-        <w:pStyle w:val="Heading2"/>
+        <w:pStyle w:val="Ttulo2"/>
         <w:rPr>
           <w:rFonts w:cstheme="majorHAnsi"/>
         </w:rPr>
@@ -5748,7 +5851,7 @@
     </w:p>
     <w:p>
       <w:pPr>
-        <w:pStyle w:val="Heading2"/>
+        <w:pStyle w:val="Ttulo2"/>
         <w:rPr>
           <w:rFonts w:cstheme="majorHAnsi"/>
         </w:rPr>
@@ -5783,6 +5886,7 @@
           <w15:appearance w15:val="hidden"/>
           <w:text/>
         </w:sdtPr>
+        <w:sdtEndPr/>
         <w:sdtContent>
           <w:r>
             <w:t xml:space="preserve">    </w:t>
@@ -5817,6 +5921,7 @@
           <w15:appearance w15:val="hidden"/>
           <w:text/>
         </w:sdtPr>
+        <w:sdtEndPr/>
         <w:sdtContent>
           <w:r>
             <w:t xml:space="preserve">    </w:t>
@@ -5836,7 +5941,7 @@
     </w:p>
     <w:p>
       <w:pPr>
-        <w:pStyle w:val="Heading1"/>
+        <w:pStyle w:val="Ttulo1"/>
         <w:tabs>
           <w:tab w:val="left" w:pos="284"/>
         </w:tabs>
@@ -5872,7 +5977,7 @@
     </w:p>
     <w:p>
       <w:pPr>
-        <w:pStyle w:val="Heading2"/>
+        <w:pStyle w:val="Ttulo2"/>
         <w:rPr>
           <w:rFonts w:cstheme="majorHAnsi"/>
         </w:rPr>
@@ -6053,6 +6158,7 @@
           <w15:appearance w15:val="hidden"/>
           <w:text/>
         </w:sdtPr>
+        <w:sdtEndPr/>
         <w:sdtContent>
           <w:r>
             <w:t xml:space="preserve">    </w:t>
@@ -6066,7 +6172,7 @@
     </w:p>
     <w:p>
       <w:pPr>
-        <w:pStyle w:val="Heading2"/>
+        <w:pStyle w:val="Ttulo2"/>
         <w:rPr>
           <w:rFonts w:cstheme="majorHAnsi"/>
         </w:rPr>
@@ -6091,7 +6197,7 @@
     </w:p>
     <w:p>
       <w:pPr>
-        <w:pStyle w:val="Heading2"/>
+        <w:pStyle w:val="Ttulo2"/>
         <w:rPr>
           <w:rFonts w:cstheme="majorHAnsi"/>
         </w:rPr>
@@ -6142,6 +6248,7 @@
           <w15:appearance w15:val="hidden"/>
           <w:text/>
         </w:sdtPr>
+        <w:sdtEndPr/>
         <w:sdtContent>
           <w:r>
             <w:t xml:space="preserve">    </w:t>
@@ -6158,7 +6265,7 @@
     </w:p>
     <w:p>
       <w:pPr>
-        <w:pStyle w:val="Heading2"/>
+        <w:pStyle w:val="Ttulo2"/>
         <w:rPr>
           <w:rFonts w:cstheme="majorHAnsi"/>
         </w:rPr>
@@ -6183,7 +6290,7 @@
     </w:p>
     <w:p>
       <w:pPr>
-        <w:pStyle w:val="Heading2"/>
+        <w:pStyle w:val="Ttulo2"/>
         <w:rPr>
           <w:rFonts w:cstheme="majorHAnsi"/>
         </w:rPr>
@@ -6218,6 +6325,7 @@
           <w15:appearance w15:val="hidden"/>
           <w:text/>
         </w:sdtPr>
+        <w:sdtEndPr/>
         <w:sdtContent>
           <w:r>
             <w:t xml:space="preserve">    </w:t>
@@ -6252,6 +6360,7 @@
           <w15:appearance w15:val="hidden"/>
           <w:text/>
         </w:sdtPr>
+        <w:sdtEndPr/>
         <w:sdtContent>
           <w:r>
             <w:t xml:space="preserve">    </w:t>
@@ -6265,7 +6374,7 @@
     </w:p>
     <w:p>
       <w:pPr>
-        <w:pStyle w:val="Heading1"/>
+        <w:pStyle w:val="Ttulo1"/>
         <w:tabs>
           <w:tab w:val="left" w:pos="284"/>
         </w:tabs>
@@ -6301,7 +6410,7 @@
     </w:p>
     <w:p>
       <w:pPr>
-        <w:pStyle w:val="Heading2"/>
+        <w:pStyle w:val="Ttulo2"/>
         <w:rPr>
           <w:rFonts w:cstheme="majorHAnsi"/>
         </w:rPr>
@@ -6326,7 +6435,7 @@
     </w:p>
     <w:p>
       <w:pPr>
-        <w:pStyle w:val="Heading2"/>
+        <w:pStyle w:val="Ttulo2"/>
         <w:rPr>
           <w:rFonts w:cstheme="majorHAnsi"/>
         </w:rPr>
@@ -6455,6 +6564,7 @@
           <w15:appearance w15:val="hidden"/>
           <w:text/>
         </w:sdtPr>
+        <w:sdtEndPr/>
         <w:sdtContent>
           <w:r>
             <w:t xml:space="preserve">    </w:t>
@@ -6533,6 +6643,7 @@
           <w15:appearance w15:val="hidden"/>
           <w:text/>
         </w:sdtPr>
+        <w:sdtEndPr/>
         <w:sdtContent>
           <w:r>
             <w:t xml:space="preserve">    </w:t>
@@ -6546,7 +6657,7 @@
     </w:p>
     <w:p>
       <w:pPr>
-        <w:pStyle w:val="Heading2"/>
+        <w:pStyle w:val="Ttulo2"/>
         <w:rPr>
           <w:rFonts w:cstheme="majorHAnsi"/>
         </w:rPr>
@@ -6990,6 +7101,7 @@
           <w15:appearance w15:val="hidden"/>
           <w:text/>
         </w:sdtPr>
+        <w:sdtEndPr/>
         <w:sdtContent>
           <w:r>
             <w:t xml:space="preserve">    </w:t>
@@ -7003,7 +7115,7 @@
     </w:p>
     <w:p>
       <w:pPr>
-        <w:pStyle w:val="Heading2"/>
+        <w:pStyle w:val="Ttulo2"/>
         <w:rPr>
           <w:rFonts w:cstheme="majorHAnsi"/>
         </w:rPr>
@@ -7029,7 +7141,7 @@
     </w:p>
     <w:p>
       <w:pPr>
-        <w:pStyle w:val="Heading2"/>
+        <w:pStyle w:val="Ttulo2"/>
         <w:rPr>
           <w:rFonts w:cstheme="majorHAnsi"/>
         </w:rPr>
@@ -7064,6 +7176,7 @@
           <w15:appearance w15:val="hidden"/>
           <w:text/>
         </w:sdtPr>
+        <w:sdtEndPr/>
         <w:sdtContent>
           <w:r>
             <w:t xml:space="preserve">    </w:t>
@@ -7098,6 +7211,7 @@
           <w15:appearance w15:val="hidden"/>
           <w:text/>
         </w:sdtPr>
+        <w:sdtEndPr/>
         <w:sdtContent>
           <w:r>
             <w:t xml:space="preserve">    </w:t>
@@ -7114,7 +7228,7 @@
     </w:p>
     <w:p>
       <w:pPr>
-        <w:pStyle w:val="Heading1"/>
+        <w:pStyle w:val="Ttulo1"/>
         <w:tabs>
           <w:tab w:val="left" w:pos="284"/>
         </w:tabs>
@@ -7150,7 +7264,7 @@
     </w:p>
     <w:p>
       <w:pPr>
-        <w:pStyle w:val="Heading2"/>
+        <w:pStyle w:val="Ttulo2"/>
         <w:rPr>
           <w:rFonts w:cstheme="majorHAnsi"/>
         </w:rPr>
@@ -7175,7 +7289,7 @@
     </w:p>
     <w:p>
       <w:pPr>
-        <w:pStyle w:val="Heading2"/>
+        <w:pStyle w:val="Ttulo2"/>
         <w:rPr>
           <w:rFonts w:cstheme="majorHAnsi"/>
         </w:rPr>
@@ -7200,7 +7314,7 @@
     </w:p>
     <w:p>
       <w:pPr>
-        <w:pStyle w:val="Heading2"/>
+        <w:pStyle w:val="Ttulo2"/>
         <w:rPr>
           <w:rFonts w:cstheme="majorHAnsi"/>
         </w:rPr>
@@ -7225,7 +7339,7 @@
     </w:p>
     <w:p>
       <w:pPr>
-        <w:pStyle w:val="Heading2"/>
+        <w:pStyle w:val="Ttulo2"/>
         <w:rPr>
           <w:rFonts w:cstheme="majorHAnsi"/>
         </w:rPr>
@@ -7272,6 +7386,7 @@
           <w15:appearance w15:val="hidden"/>
           <w:text/>
         </w:sdtPr>
+        <w:sdtEndPr/>
         <w:sdtContent>
           <w:r>
             <w:t xml:space="preserve">    </w:t>
@@ -7285,7 +7400,7 @@
     </w:p>
     <w:p>
       <w:pPr>
-        <w:pStyle w:val="Heading2"/>
+        <w:pStyle w:val="Ttulo2"/>
         <w:rPr>
           <w:rFonts w:cstheme="majorHAnsi"/>
         </w:rPr>
@@ -7320,6 +7435,7 @@
           <w15:appearance w15:val="hidden"/>
           <w:text/>
         </w:sdtPr>
+        <w:sdtEndPr/>
         <w:sdtContent>
           <w:r>
             <w:t xml:space="preserve">    </w:t>
@@ -7354,6 +7470,7 @@
           <w15:appearance w15:val="hidden"/>
           <w:text/>
         </w:sdtPr>
+        <w:sdtEndPr/>
         <w:sdtContent>
           <w:r>
             <w:t xml:space="preserve">    </w:t>
@@ -7392,7 +7509,7 @@
 </file>
 
 <file path=word/numbering.xml><?xml version="1.0" encoding="utf-8"?>
-<w:numbering xmlns:wpc="http://schemas.microsoft.com/office/word/2010/wordprocessingCanvas" xmlns:cx="http://schemas.microsoft.com/office/drawing/2014/chartex" xmlns:cx1="http://schemas.microsoft.com/office/drawing/2015/9/8/chartex" xmlns:cx2="http://schemas.microsoft.com/office/drawing/2015/10/21/chartex" xmlns:cx3="http://schemas.microsoft.com/office/drawing/2016/5/9/chartex" xmlns:cx4="http://schemas.microsoft.com/office/drawing/2016/5/10/chartex" xmlns:cx5="http://schemas.microsoft.com/office/drawing/2016/5/11/chartex" xmlns:cx6="http://schemas.microsoft.com/office/drawing/2016/5/12/chartex" xmlns:cx7="http://schemas.microsoft.com/office/drawing/2016/5/13/chartex" xmlns:cx8="http://schemas.microsoft.com/office/drawing/2016/5/14/chartex" xmlns:mc="http://schemas.openxmlformats.org/markup-compatibility/2006" xmlns:aink="http://schemas.microsoft.com/office/drawing/2016/ink" xmlns:am3d="http://schemas.microsoft.com/office/drawing/2017/model3d" xmlns:o="urn:schemas-microsoft-com:office:office" xmlns:oel="http://schemas.microsoft.com/office/2019/extlst" xmlns:r="http://schemas.openxmlformats.org/officeDocument/2006/relationships" xmlns:m="http://schemas.openxmlformats.org/officeDocument/2006/math" xmlns:v="urn:schemas-microsoft-com:vml" xmlns:wp14="http://schemas.microsoft.com/office/word/2010/wordprocessingDrawing" xmlns:wp="http://schemas.openxmlformats.org/drawingml/2006/wordprocessingDrawing" xmlns:w10="urn:schemas-microsoft-com:office:word" xmlns:w="http://schemas.openxmlformats.org/wordprocessingml/2006/main" xmlns:w14="http://schemas.microsoft.com/office/word/2010/wordml" xmlns:w15="http://schemas.microsoft.com/office/word/2012/wordml" xmlns:w16cex="http://schemas.microsoft.com/office/word/2018/wordml/cex" xmlns:w16cid="http://schemas.microsoft.com/office/word/2016/wordml/cid" xmlns:w16="http://schemas.microsoft.com/office/word/2018/wordml" xmlns:w16du="http://schemas.microsoft.com/office/word/2023/wordml/word16du" xmlns:w16sdtdh="http://schemas.microsoft.com/office/word/2020/wordml/sdtdatahash" xmlns:w16sdtfl="http://schemas.microsoft.com/office/word/2024/wordml/sdtformatlock" xmlns:w16se="http://schemas.microsoft.com/office/word/2015/wordml/symex" xmlns:wpg="http://schemas.microsoft.com/office/word/2010/wordprocessingGroup" xmlns:wpi="http://schemas.microsoft.com/office/word/2010/wordprocessingInk" xmlns:wne="http://schemas.microsoft.com/office/word/2006/wordml" xmlns:wps="http://schemas.microsoft.com/office/word/2010/wordprocessingShape" mc:Ignorable="w14 w15 w16se w16cid w16 w16cex w16sdtdh w16sdtfl w16du wp14">
+<w:numbering xmlns:wpc="http://schemas.microsoft.com/office/word/2010/wordprocessingCanvas" xmlns:cx="http://schemas.microsoft.com/office/drawing/2014/chartex" xmlns:cx1="http://schemas.microsoft.com/office/drawing/2015/9/8/chartex" xmlns:cx2="http://schemas.microsoft.com/office/drawing/2015/10/21/chartex" xmlns:cx3="http://schemas.microsoft.com/office/drawing/2016/5/9/chartex" xmlns:cx4="http://schemas.microsoft.com/office/drawing/2016/5/10/chartex" xmlns:cx5="http://schemas.microsoft.com/office/drawing/2016/5/11/chartex" xmlns:cx6="http://schemas.microsoft.com/office/drawing/2016/5/12/chartex" xmlns:cx7="http://schemas.microsoft.com/office/drawing/2016/5/13/chartex" xmlns:cx8="http://schemas.microsoft.com/office/drawing/2016/5/14/chartex" xmlns:mc="http://schemas.openxmlformats.org/markup-compatibility/2006" xmlns:aink="http://schemas.microsoft.com/office/drawing/2016/ink" xmlns:am3d="http://schemas.microsoft.com/office/drawing/2017/model3d" xmlns:o="urn:schemas-microsoft-com:office:office" xmlns:r="http://schemas.openxmlformats.org/officeDocument/2006/relationships" xmlns:m="http://schemas.openxmlformats.org/officeDocument/2006/math" xmlns:v="urn:schemas-microsoft-com:vml" xmlns:wp14="http://schemas.microsoft.com/office/word/2010/wordprocessingDrawing" xmlns:wp="http://schemas.openxmlformats.org/drawingml/2006/wordprocessingDrawing" xmlns:w10="urn:schemas-microsoft-com:office:word" xmlns:w="http://schemas.openxmlformats.org/wordprocessingml/2006/main" xmlns:w14="http://schemas.microsoft.com/office/word/2010/wordml" xmlns:w15="http://schemas.microsoft.com/office/word/2012/wordml" xmlns:w16cex="http://schemas.microsoft.com/office/word/2018/wordml/cex" xmlns:w16cid="http://schemas.microsoft.com/office/word/2016/wordml/cid" xmlns:w16="http://schemas.microsoft.com/office/word/2018/wordml" xmlns:w16sdtdh="http://schemas.microsoft.com/office/word/2020/wordml/sdtdatahash" xmlns:w16se="http://schemas.microsoft.com/office/word/2015/wordml/symex" xmlns:wpg="http://schemas.microsoft.com/office/word/2010/wordprocessingGroup" xmlns:wpi="http://schemas.microsoft.com/office/word/2010/wordprocessingInk" xmlns:wne="http://schemas.microsoft.com/office/word/2006/wordml" xmlns:wps="http://schemas.microsoft.com/office/word/2010/wordprocessingShape" mc:Ignorable="w14 w15 w16se w16cid w16 w16cex w16sdtdh wp14">
   <w:abstractNum w:abstractNumId="0" w15:restartNumberingAfterBreak="0">
     <w:nsid w:val="FFFFFF88"/>
     <w:multiLevelType w:val="singleLevel"/>
@@ -7400,7 +7517,7 @@
     <w:lvl w:ilvl="0">
       <w:start w:val="1"/>
       <w:numFmt w:val="decimal"/>
-      <w:pStyle w:val="ListNumber"/>
+      <w:pStyle w:val="Listaconnmeros"/>
       <w:lvlText w:val="%1."/>
       <w:lvlJc w:val="left"/>
       <w:pPr>
@@ -7624,7 +7741,7 @@
     <w:lvl w:ilvl="0" w:tplc="391EA46E">
       <w:start w:val="1"/>
       <w:numFmt w:val="decimal"/>
-      <w:pStyle w:val="ListParagraph"/>
+      <w:pStyle w:val="Prrafodelista"/>
       <w:lvlText w:val="%1)"/>
       <w:lvlJc w:val="left"/>
       <w:pPr>
@@ -8066,59 +8183,59 @@
       </w:rPr>
     </w:lvl>
   </w:abstractNum>
-  <w:num w:numId="1" w16cid:durableId="1121069858">
+  <w:num w:numId="1">
     <w:abstractNumId w:val="3"/>
   </w:num>
-  <w:num w:numId="2" w16cid:durableId="1819805381">
+  <w:num w:numId="2">
     <w:abstractNumId w:val="2"/>
   </w:num>
-  <w:num w:numId="3" w16cid:durableId="2145347382">
+  <w:num w:numId="3">
     <w:abstractNumId w:val="6"/>
   </w:num>
-  <w:num w:numId="4" w16cid:durableId="1837570686">
+  <w:num w:numId="4">
     <w:abstractNumId w:val="3"/>
   </w:num>
-  <w:num w:numId="5" w16cid:durableId="266818736">
+  <w:num w:numId="5">
     <w:abstractNumId w:val="3"/>
   </w:num>
-  <w:num w:numId="6" w16cid:durableId="394082802">
+  <w:num w:numId="6">
     <w:abstractNumId w:val="3"/>
   </w:num>
-  <w:num w:numId="7" w16cid:durableId="2124109924">
+  <w:num w:numId="7">
     <w:abstractNumId w:val="1"/>
   </w:num>
-  <w:num w:numId="8" w16cid:durableId="549905">
+  <w:num w:numId="8">
     <w:abstractNumId w:val="0"/>
   </w:num>
-  <w:num w:numId="9" w16cid:durableId="646667635">
+  <w:num w:numId="9">
     <w:abstractNumId w:val="0"/>
   </w:num>
-  <w:num w:numId="10" w16cid:durableId="1633949073">
+  <w:num w:numId="10">
     <w:abstractNumId w:val="3"/>
   </w:num>
-  <w:num w:numId="11" w16cid:durableId="1230728698">
+  <w:num w:numId="11">
     <w:abstractNumId w:val="4"/>
   </w:num>
-  <w:num w:numId="12" w16cid:durableId="1225794068">
+  <w:num w:numId="12">
     <w:abstractNumId w:val="5"/>
   </w:num>
-  <w:num w:numId="13" w16cid:durableId="1955021064">
+  <w:num w:numId="13">
     <w:abstractNumId w:val="0"/>
   </w:num>
-  <w:num w:numId="14" w16cid:durableId="2039163357">
+  <w:num w:numId="14">
     <w:abstractNumId w:val="3"/>
   </w:num>
-  <w:num w:numId="15" w16cid:durableId="92556412">
+  <w:num w:numId="15">
     <w:abstractNumId w:val="4"/>
   </w:num>
-  <w:num w:numId="16" w16cid:durableId="1863401315">
+  <w:num w:numId="16">
     <w:abstractNumId w:val="5"/>
   </w:num>
 </w:numbering>
 </file>
 
 <file path=word/styles.xml><?xml version="1.0" encoding="utf-8"?>
-<w:styles xmlns:mc="http://schemas.openxmlformats.org/markup-compatibility/2006" xmlns:r="http://schemas.openxmlformats.org/officeDocument/2006/relationships" xmlns:w="http://schemas.openxmlformats.org/wordprocessingml/2006/main" xmlns:w14="http://schemas.microsoft.com/office/word/2010/wordml" xmlns:w15="http://schemas.microsoft.com/office/word/2012/wordml" xmlns:w16cex="http://schemas.microsoft.com/office/word/2018/wordml/cex" xmlns:w16cid="http://schemas.microsoft.com/office/word/2016/wordml/cid" xmlns:w16="http://schemas.microsoft.com/office/word/2018/wordml" xmlns:w16du="http://schemas.microsoft.com/office/word/2023/wordml/word16du" xmlns:w16sdtdh="http://schemas.microsoft.com/office/word/2020/wordml/sdtdatahash" xmlns:w16sdtfl="http://schemas.microsoft.com/office/word/2024/wordml/sdtformatlock" xmlns:w16se="http://schemas.microsoft.com/office/word/2015/wordml/symex" mc:Ignorable="w14 w15 w16se w16cid w16 w16cex w16sdtdh w16sdtfl w16du">
+<w:styles xmlns:mc="http://schemas.openxmlformats.org/markup-compatibility/2006" xmlns:r="http://schemas.openxmlformats.org/officeDocument/2006/relationships" xmlns:w="http://schemas.openxmlformats.org/wordprocessingml/2006/main" xmlns:w14="http://schemas.microsoft.com/office/word/2010/wordml" xmlns:w15="http://schemas.microsoft.com/office/word/2012/wordml" xmlns:w16cex="http://schemas.microsoft.com/office/word/2018/wordml/cex" xmlns:w16cid="http://schemas.microsoft.com/office/word/2016/wordml/cid" xmlns:w16="http://schemas.microsoft.com/office/word/2018/wordml" xmlns:w16sdtdh="http://schemas.microsoft.com/office/word/2020/wordml/sdtdatahash" xmlns:w16se="http://schemas.microsoft.com/office/word/2015/wordml/symex" mc:Ignorable="w14 w15 w16se w16cid w16 w16cex w16sdtdh">
   <w:docDefaults>
     <w:rPrDefault>
       <w:rPr>
@@ -8528,11 +8645,11 @@
       <w:lang w:val="en-GB"/>
     </w:rPr>
   </w:style>
-  <w:style w:type="paragraph" w:styleId="Heading1">
+  <w:style w:type="paragraph" w:styleId="Ttulo1">
     <w:name w:val="heading 1"/>
     <w:basedOn w:val="Normal"/>
     <w:next w:val="Normal"/>
-    <w:link w:val="Heading1Char"/>
+    <w:link w:val="Ttulo1Car"/>
     <w:uiPriority w:val="9"/>
     <w:qFormat/>
     <w:rsid w:val="005559E5"/>
@@ -8560,11 +8677,11 @@
       <w14:ligatures w14:val="none"/>
     </w:rPr>
   </w:style>
-  <w:style w:type="paragraph" w:styleId="Heading2">
+  <w:style w:type="paragraph" w:styleId="Ttulo2">
     <w:name w:val="heading 2"/>
     <w:basedOn w:val="Normal"/>
     <w:next w:val="Normal"/>
-    <w:link w:val="Heading2Char"/>
+    <w:link w:val="Ttulo2Car"/>
     <w:uiPriority w:val="9"/>
     <w:unhideWhenUsed/>
     <w:qFormat/>
@@ -8588,11 +8705,11 @@
       <w14:ligatures w14:val="none"/>
     </w:rPr>
   </w:style>
-  <w:style w:type="paragraph" w:styleId="Heading3">
+  <w:style w:type="paragraph" w:styleId="Ttulo3">
     <w:name w:val="heading 3"/>
     <w:basedOn w:val="Normal"/>
     <w:next w:val="Normal"/>
-    <w:link w:val="Heading3Char"/>
+    <w:link w:val="Ttulo3Car"/>
     <w:uiPriority w:val="9"/>
     <w:unhideWhenUsed/>
     <w:rsid w:val="00F772E9"/>
@@ -8607,13 +8724,13 @@
       <w:color w:val="1F3763" w:themeColor="accent1" w:themeShade="7F"/>
     </w:rPr>
   </w:style>
-  <w:style w:type="character" w:default="1" w:styleId="DefaultParagraphFont">
+  <w:style w:type="character" w:default="1" w:styleId="Fuentedeprrafopredeter">
     <w:name w:val="Default Paragraph Font"/>
     <w:uiPriority w:val="1"/>
     <w:semiHidden/>
     <w:unhideWhenUsed/>
   </w:style>
-  <w:style w:type="table" w:default="1" w:styleId="TableNormal">
+  <w:style w:type="table" w:default="1" w:styleId="Tablanormal">
     <w:name w:val="Normal Table"/>
     <w:uiPriority w:val="99"/>
     <w:semiHidden/>
@@ -8628,16 +8745,16 @@
       </w:tblCellMar>
     </w:tblPr>
   </w:style>
-  <w:style w:type="numbering" w:default="1" w:styleId="NoList">
+  <w:style w:type="numbering" w:default="1" w:styleId="Sinlista">
     <w:name w:val="No List"/>
     <w:uiPriority w:val="99"/>
     <w:semiHidden/>
     <w:unhideWhenUsed/>
   </w:style>
-  <w:style w:type="character" w:customStyle="1" w:styleId="Heading1Char">
-    <w:name w:val="Heading 1 Char"/>
-    <w:basedOn w:val="DefaultParagraphFont"/>
-    <w:link w:val="Heading1"/>
+  <w:style w:type="character" w:customStyle="1" w:styleId="Ttulo1Car">
+    <w:name w:val="Título 1 Car"/>
+    <w:basedOn w:val="Fuentedeprrafopredeter"/>
+    <w:link w:val="Ttulo1"/>
     <w:uiPriority w:val="9"/>
     <w:rsid w:val="005559E5"/>
     <w:rPr>
@@ -8651,10 +8768,10 @@
       <w14:ligatures w14:val="none"/>
     </w:rPr>
   </w:style>
-  <w:style w:type="character" w:customStyle="1" w:styleId="Heading2Char">
-    <w:name w:val="Heading 2 Char"/>
-    <w:basedOn w:val="DefaultParagraphFont"/>
-    <w:link w:val="Heading2"/>
+  <w:style w:type="character" w:customStyle="1" w:styleId="Ttulo2Car">
+    <w:name w:val="Título 2 Car"/>
+    <w:basedOn w:val="Fuentedeprrafopredeter"/>
+    <w:link w:val="Ttulo2"/>
     <w:uiPriority w:val="9"/>
     <w:rsid w:val="00F772E9"/>
     <w:rPr>
@@ -8693,9 +8810,9 @@
       <w14:ligatures w14:val="none"/>
     </w:rPr>
   </w:style>
-  <w:style w:type="paragraph" w:styleId="ListParagraph">
+  <w:style w:type="paragraph" w:styleId="Prrafodelista">
     <w:name w:val="List Paragraph"/>
-    <w:basedOn w:val="ListNumber"/>
+    <w:basedOn w:val="Listaconnmeros"/>
     <w:uiPriority w:val="34"/>
     <w:rsid w:val="00F772E9"/>
     <w:pPr>
@@ -8714,7 +8831,7 @@
   </w:style>
   <w:style w:type="paragraph" w:customStyle="1" w:styleId="Prrafodesublista">
     <w:name w:val="Párrafo de sublista"/>
-    <w:basedOn w:val="ListParagraph"/>
+    <w:basedOn w:val="Prrafodelista"/>
     <w:qFormat/>
     <w:rsid w:val="00A64124"/>
     <w:pPr>
@@ -8731,7 +8848,7 @@
       <w:rFonts w:eastAsia="Courier New" w:cs="Courier New"/>
     </w:rPr>
   </w:style>
-  <w:style w:type="paragraph" w:styleId="NoSpacing">
+  <w:style w:type="paragraph" w:styleId="Sinespaciado">
     <w:name w:val="No Spacing"/>
     <w:uiPriority w:val="1"/>
     <w:rsid w:val="00F772E9"/>
@@ -8745,9 +8862,9 @@
       <w14:ligatures w14:val="none"/>
     </w:rPr>
   </w:style>
-  <w:style w:type="character" w:styleId="Strong">
+  <w:style w:type="character" w:styleId="Textoennegrita">
     <w:name w:val="Strong"/>
-    <w:basedOn w:val="DefaultParagraphFont"/>
+    <w:basedOn w:val="Fuentedeprrafopredeter"/>
     <w:uiPriority w:val="22"/>
     <w:qFormat/>
     <w:rsid w:val="00F772E9"/>
@@ -8756,9 +8873,9 @@
       <w:bCs/>
     </w:rPr>
   </w:style>
-  <w:style w:type="character" w:styleId="CommentReference">
+  <w:style w:type="character" w:styleId="Refdecomentario">
     <w:name w:val="annotation reference"/>
-    <w:basedOn w:val="DefaultParagraphFont"/>
+    <w:basedOn w:val="Fuentedeprrafopredeter"/>
     <w:uiPriority w:val="99"/>
     <w:semiHidden/>
     <w:unhideWhenUsed/>
@@ -8768,10 +8885,10 @@
       <w:szCs w:val="16"/>
     </w:rPr>
   </w:style>
-  <w:style w:type="paragraph" w:styleId="CommentText">
+  <w:style w:type="paragraph" w:styleId="Textocomentario">
     <w:name w:val="annotation text"/>
     <w:basedOn w:val="Normal"/>
-    <w:link w:val="CommentTextChar"/>
+    <w:link w:val="TextocomentarioCar"/>
     <w:uiPriority w:val="99"/>
     <w:unhideWhenUsed/>
     <w:rsid w:val="00F772E9"/>
@@ -8780,10 +8897,10 @@
       <w:szCs w:val="20"/>
     </w:rPr>
   </w:style>
-  <w:style w:type="character" w:customStyle="1" w:styleId="CommentTextChar">
-    <w:name w:val="Comment Text Char"/>
-    <w:basedOn w:val="DefaultParagraphFont"/>
-    <w:link w:val="CommentText"/>
+  <w:style w:type="character" w:customStyle="1" w:styleId="TextocomentarioCar">
+    <w:name w:val="Texto comentario Car"/>
+    <w:basedOn w:val="Fuentedeprrafopredeter"/>
+    <w:link w:val="Textocomentario"/>
     <w:uiPriority w:val="99"/>
     <w:rsid w:val="00F772E9"/>
     <w:rPr>
@@ -8792,11 +8909,11 @@
       <w:lang w:val="en-GB"/>
     </w:rPr>
   </w:style>
-  <w:style w:type="paragraph" w:styleId="CommentSubject">
+  <w:style w:type="paragraph" w:styleId="Asuntodelcomentario">
     <w:name w:val="annotation subject"/>
     <w:basedOn w:val="Normal"/>
     <w:next w:val="Normal"/>
-    <w:link w:val="CommentSubjectChar"/>
+    <w:link w:val="AsuntodelcomentarioCar"/>
     <w:uiPriority w:val="99"/>
     <w:semiHidden/>
     <w:unhideWhenUsed/>
@@ -8808,10 +8925,10 @@
       <w:szCs w:val="20"/>
     </w:rPr>
   </w:style>
-  <w:style w:type="character" w:customStyle="1" w:styleId="CommentSubjectChar">
-    <w:name w:val="Comment Subject Char"/>
-    <w:basedOn w:val="DefaultParagraphFont"/>
-    <w:link w:val="CommentSubject"/>
+  <w:style w:type="character" w:customStyle="1" w:styleId="AsuntodelcomentarioCar">
+    <w:name w:val="Asunto del comentario Car"/>
+    <w:basedOn w:val="Fuentedeprrafopredeter"/>
+    <w:link w:val="Asuntodelcomentario"/>
     <w:uiPriority w:val="99"/>
     <w:semiHidden/>
     <w:rsid w:val="00F772E9"/>
@@ -8823,9 +8940,9 @@
       <w:lang w:val="en-GB"/>
     </w:rPr>
   </w:style>
-  <w:style w:type="character" w:styleId="PlaceholderText">
+  <w:style w:type="character" w:styleId="Textodelmarcadordeposicin">
     <w:name w:val="Placeholder Text"/>
-    <w:basedOn w:val="DefaultParagraphFont"/>
+    <w:basedOn w:val="Fuentedeprrafopredeter"/>
     <w:uiPriority w:val="99"/>
     <w:semiHidden/>
     <w:rsid w:val="00F772E9"/>
@@ -8833,9 +8950,9 @@
       <w:color w:val="808080"/>
     </w:rPr>
   </w:style>
-  <w:style w:type="character" w:styleId="Hyperlink">
+  <w:style w:type="character" w:styleId="Hipervnculo">
     <w:name w:val="Hyperlink"/>
-    <w:basedOn w:val="DefaultParagraphFont"/>
+    <w:basedOn w:val="Fuentedeprrafopredeter"/>
     <w:uiPriority w:val="99"/>
     <w:unhideWhenUsed/>
     <w:rsid w:val="00F772E9"/>
@@ -8854,10 +8971,10 @@
       <w:spacing w:before="240" w:after="240"/>
     </w:pPr>
   </w:style>
-  <w:style w:type="character" w:customStyle="1" w:styleId="Heading3Char">
-    <w:name w:val="Heading 3 Char"/>
-    <w:basedOn w:val="DefaultParagraphFont"/>
-    <w:link w:val="Heading3"/>
+  <w:style w:type="character" w:customStyle="1" w:styleId="Ttulo3Car">
+    <w:name w:val="Título 3 Car"/>
+    <w:basedOn w:val="Fuentedeprrafopredeter"/>
+    <w:link w:val="Ttulo3"/>
     <w:uiPriority w:val="9"/>
     <w:rsid w:val="00F772E9"/>
     <w:rPr>
@@ -8868,7 +8985,7 @@
       <w:lang w:val="en-GB"/>
     </w:rPr>
   </w:style>
-  <w:style w:type="paragraph" w:styleId="List">
+  <w:style w:type="paragraph" w:styleId="Lista">
     <w:name w:val="List"/>
     <w:basedOn w:val="Normal"/>
     <w:uiPriority w:val="99"/>
@@ -8880,7 +8997,7 @@
       <w:contextualSpacing/>
     </w:pPr>
   </w:style>
-  <w:style w:type="paragraph" w:styleId="ListNumber">
+  <w:style w:type="paragraph" w:styleId="Listaconnmeros">
     <w:name w:val="List Number"/>
     <w:basedOn w:val="Normal"/>
     <w:uiPriority w:val="99"/>
@@ -8896,7 +9013,7 @@
   </w:style>
   <w:style w:type="paragraph" w:customStyle="1" w:styleId="Requirement-Body">
     <w:name w:val="Requirement - Body"/>
-    <w:basedOn w:val="List"/>
+    <w:basedOn w:val="Lista"/>
     <w:qFormat/>
     <w:rsid w:val="0089026D"/>
     <w:pPr>
@@ -8908,7 +9025,7 @@
   </w:style>
   <w:style w:type="paragraph" w:customStyle="1" w:styleId="Requirement-Header">
     <w:name w:val="Requirement - Header"/>
-    <w:basedOn w:val="List"/>
+    <w:basedOn w:val="Lista"/>
     <w:next w:val="Requirement-Body"/>
     <w:qFormat/>
     <w:rsid w:val="002D4E43"/>
@@ -8919,11 +9036,11 @@
       <w:ind w:left="567" w:hanging="567"/>
     </w:pPr>
   </w:style>
-  <w:style w:type="paragraph" w:styleId="Title">
+  <w:style w:type="paragraph" w:styleId="Ttulo">
     <w:name w:val="Title"/>
     <w:basedOn w:val="Normal"/>
     <w:next w:val="Normal"/>
-    <w:link w:val="TitleChar"/>
+    <w:link w:val="TtuloCar"/>
     <w:uiPriority w:val="10"/>
     <w:qFormat/>
     <w:rsid w:val="00F772E9"/>
@@ -8944,10 +9061,10 @@
       <w:szCs w:val="56"/>
     </w:rPr>
   </w:style>
-  <w:style w:type="character" w:customStyle="1" w:styleId="TitleChar">
-    <w:name w:val="Title Char"/>
-    <w:basedOn w:val="DefaultParagraphFont"/>
-    <w:link w:val="Title"/>
+  <w:style w:type="character" w:customStyle="1" w:styleId="TtuloCar">
+    <w:name w:val="Título Car"/>
+    <w:basedOn w:val="Fuentedeprrafopredeter"/>
+    <w:link w:val="Ttulo"/>
     <w:uiPriority w:val="10"/>
     <w:rsid w:val="00F772E9"/>
     <w:rPr>
@@ -8959,9 +9076,9 @@
       <w:lang w:val="en-GB"/>
     </w:rPr>
   </w:style>
-  <w:style w:type="character" w:styleId="Mention">
+  <w:style w:type="character" w:styleId="Mencionar">
     <w:name w:val="Mention"/>
-    <w:basedOn w:val="DefaultParagraphFont"/>
+    <w:basedOn w:val="Fuentedeprrafopredeter"/>
     <w:uiPriority w:val="99"/>
     <w:unhideWhenUsed/>
     <w:rsid w:val="00F772E9"/>
@@ -8974,7 +9091,7 @@
 </file>
 
 <file path=word/glossary/document.xml><?xml version="1.0" encoding="utf-8"?>
-<w:glossaryDocument xmlns:wpc="http://schemas.microsoft.com/office/word/2010/wordprocessingCanvas" xmlns:cx="http://schemas.microsoft.com/office/drawing/2014/chartex" xmlns:cx1="http://schemas.microsoft.com/office/drawing/2015/9/8/chartex" xmlns:cx2="http://schemas.microsoft.com/office/drawing/2015/10/21/chartex" xmlns:cx3="http://schemas.microsoft.com/office/drawing/2016/5/9/chartex" xmlns:cx4="http://schemas.microsoft.com/office/drawing/2016/5/10/chartex" xmlns:cx5="http://schemas.microsoft.com/office/drawing/2016/5/11/chartex" xmlns:cx6="http://schemas.microsoft.com/office/drawing/2016/5/12/chartex" xmlns:cx7="http://schemas.microsoft.com/office/drawing/2016/5/13/chartex" xmlns:cx8="http://schemas.microsoft.com/office/drawing/2016/5/14/chartex" xmlns:mc="http://schemas.openxmlformats.org/markup-compatibility/2006" xmlns:aink="http://schemas.microsoft.com/office/drawing/2016/ink" xmlns:am3d="http://schemas.microsoft.com/office/drawing/2017/model3d" xmlns:o="urn:schemas-microsoft-com:office:office" xmlns:oel="http://schemas.microsoft.com/office/2019/extlst" xmlns:r="http://schemas.openxmlformats.org/officeDocument/2006/relationships" xmlns:m="http://schemas.openxmlformats.org/officeDocument/2006/math" xmlns:v="urn:schemas-microsoft-com:vml" xmlns:wp14="http://schemas.microsoft.com/office/word/2010/wordprocessingDrawing" xmlns:wp="http://schemas.openxmlformats.org/drawingml/2006/wordprocessingDrawing" xmlns:w10="urn:schemas-microsoft-com:office:word" xmlns:w="http://schemas.openxmlformats.org/wordprocessingml/2006/main" xmlns:w14="http://schemas.microsoft.com/office/word/2010/wordml" xmlns:w15="http://schemas.microsoft.com/office/word/2012/wordml" xmlns:w16cex="http://schemas.microsoft.com/office/word/2018/wordml/cex" xmlns:w16cid="http://schemas.microsoft.com/office/word/2016/wordml/cid" xmlns:w16="http://schemas.microsoft.com/office/word/2018/wordml" xmlns:w16du="http://schemas.microsoft.com/office/word/2023/wordml/word16du" xmlns:w16sdtdh="http://schemas.microsoft.com/office/word/2020/wordml/sdtdatahash" xmlns:w16sdtfl="http://schemas.microsoft.com/office/word/2024/wordml/sdtformatlock" xmlns:w16se="http://schemas.microsoft.com/office/word/2015/wordml/symex" xmlns:wpg="http://schemas.microsoft.com/office/word/2010/wordprocessingGroup" xmlns:wpi="http://schemas.microsoft.com/office/word/2010/wordprocessingInk" xmlns:wne="http://schemas.microsoft.com/office/word/2006/wordml" xmlns:wps="http://schemas.microsoft.com/office/word/2010/wordprocessingShape" mc:Ignorable="w14 w15 w16se w16cid w16 w16cex w16sdtdh w16sdtfl w16du wp14">
+<w:glossaryDocument xmlns:wpc="http://schemas.microsoft.com/office/word/2010/wordprocessingCanvas" xmlns:cx="http://schemas.microsoft.com/office/drawing/2014/chartex" xmlns:cx1="http://schemas.microsoft.com/office/drawing/2015/9/8/chartex" xmlns:cx2="http://schemas.microsoft.com/office/drawing/2015/10/21/chartex" xmlns:cx3="http://schemas.microsoft.com/office/drawing/2016/5/9/chartex" xmlns:cx4="http://schemas.microsoft.com/office/drawing/2016/5/10/chartex" xmlns:cx5="http://schemas.microsoft.com/office/drawing/2016/5/11/chartex" xmlns:cx6="http://schemas.microsoft.com/office/drawing/2016/5/12/chartex" xmlns:cx7="http://schemas.microsoft.com/office/drawing/2016/5/13/chartex" xmlns:cx8="http://schemas.microsoft.com/office/drawing/2016/5/14/chartex" xmlns:mc="http://schemas.openxmlformats.org/markup-compatibility/2006" xmlns:aink="http://schemas.microsoft.com/office/drawing/2016/ink" xmlns:am3d="http://schemas.microsoft.com/office/drawing/2017/model3d" xmlns:o="urn:schemas-microsoft-com:office:office" xmlns:r="http://schemas.openxmlformats.org/officeDocument/2006/relationships" xmlns:m="http://schemas.openxmlformats.org/officeDocument/2006/math" xmlns:v="urn:schemas-microsoft-com:vml" xmlns:wp14="http://schemas.microsoft.com/office/word/2010/wordprocessingDrawing" xmlns:wp="http://schemas.openxmlformats.org/drawingml/2006/wordprocessingDrawing" xmlns:w10="urn:schemas-microsoft-com:office:word" xmlns:w="http://schemas.openxmlformats.org/wordprocessingml/2006/main" xmlns:w14="http://schemas.microsoft.com/office/word/2010/wordml" xmlns:w15="http://schemas.microsoft.com/office/word/2012/wordml" xmlns:w16cex="http://schemas.microsoft.com/office/word/2018/wordml/cex" xmlns:w16cid="http://schemas.microsoft.com/office/word/2016/wordml/cid" xmlns:w16="http://schemas.microsoft.com/office/word/2018/wordml" xmlns:w16sdtdh="http://schemas.microsoft.com/office/word/2020/wordml/sdtdatahash" xmlns:w16se="http://schemas.microsoft.com/office/word/2015/wordml/symex" xmlns:wpg="http://schemas.microsoft.com/office/word/2010/wordprocessingGroup" xmlns:wpi="http://schemas.microsoft.com/office/word/2010/wordprocessingInk" xmlns:wne="http://schemas.microsoft.com/office/word/2006/wordml" xmlns:wps="http://schemas.microsoft.com/office/word/2010/wordprocessingShape" mc:Ignorable="w14 w15 w16se w16cid w16 w16cex w16sdtdh wp14">
   <w:docParts>
     <w:docPart>
       <w:docPartPr>
@@ -8998,7 +9115,7 @@
           </w:pPr>
           <w:r>
             <w:rPr>
-              <w:rStyle w:val="PlaceholderText"/>
+              <w:rStyle w:val="Textodelmarcadordeposicin"/>
             </w:rPr>
             <w:t>Haga clic o pulse aquí para escribir texto.</w:t>
           </w:r>
@@ -9027,7 +9144,7 @@
           </w:pPr>
           <w:r>
             <w:rPr>
-              <w:rStyle w:val="PlaceholderText"/>
+              <w:rStyle w:val="Textodelmarcadordeposicin"/>
             </w:rPr>
             <w:t>Haga clic o pulse aquí para escribir texto.</w:t>
           </w:r>
@@ -9056,7 +9173,7 @@
           </w:pPr>
           <w:r>
             <w:rPr>
-              <w:rStyle w:val="PlaceholderText"/>
+              <w:rStyle w:val="Textodelmarcadordeposicin"/>
             </w:rPr>
             <w:t>Haga clic o pulse aquí para escribir texto.</w:t>
           </w:r>
@@ -9085,7 +9202,7 @@
           </w:pPr>
           <w:r>
             <w:rPr>
-              <w:rStyle w:val="PlaceholderText"/>
+              <w:rStyle w:val="Textodelmarcadordeposicin"/>
             </w:rPr>
             <w:t>Haga clic o pulse aquí para escribir texto.</w:t>
           </w:r>
@@ -9114,7 +9231,7 @@
           </w:pPr>
           <w:r>
             <w:rPr>
-              <w:rStyle w:val="PlaceholderText"/>
+              <w:rStyle w:val="Textodelmarcadordeposicin"/>
             </w:rPr>
             <w:t>Haga clic o pulse aquí para escribir texto.</w:t>
           </w:r>
@@ -9143,7 +9260,7 @@
           </w:pPr>
           <w:r>
             <w:rPr>
-              <w:rStyle w:val="PlaceholderText"/>
+              <w:rStyle w:val="Textodelmarcadordeposicin"/>
             </w:rPr>
             <w:t>Haga clic o pulse aquí para escribir texto.</w:t>
           </w:r>
@@ -9172,7 +9289,7 @@
           </w:pPr>
           <w:r>
             <w:rPr>
-              <w:rStyle w:val="PlaceholderText"/>
+              <w:rStyle w:val="Textodelmarcadordeposicin"/>
             </w:rPr>
             <w:t>Haga clic o pulse aquí para escribir texto.</w:t>
           </w:r>
@@ -9201,7 +9318,7 @@
           </w:pPr>
           <w:r>
             <w:rPr>
-              <w:rStyle w:val="PlaceholderText"/>
+              <w:rStyle w:val="Textodelmarcadordeposicin"/>
             </w:rPr>
             <w:t>Haga clic o pulse aquí para escribir texto.</w:t>
           </w:r>
@@ -9230,7 +9347,7 @@
           </w:pPr>
           <w:r>
             <w:rPr>
-              <w:rStyle w:val="PlaceholderText"/>
+              <w:rStyle w:val="Textodelmarcadordeposicin"/>
             </w:rPr>
             <w:t>Haga clic o pulse aquí para escribir texto.</w:t>
           </w:r>
@@ -9259,7 +9376,7 @@
           </w:pPr>
           <w:r>
             <w:rPr>
-              <w:rStyle w:val="PlaceholderText"/>
+              <w:rStyle w:val="Textodelmarcadordeposicin"/>
             </w:rPr>
             <w:t>Haga clic o pulse aquí para escribir texto.</w:t>
           </w:r>
@@ -9288,7 +9405,7 @@
           </w:pPr>
           <w:r>
             <w:rPr>
-              <w:rStyle w:val="PlaceholderText"/>
+              <w:rStyle w:val="Textodelmarcadordeposicin"/>
             </w:rPr>
             <w:t>Haga clic o pulse aquí para escribir texto.</w:t>
           </w:r>
@@ -9317,7 +9434,7 @@
           </w:pPr>
           <w:r>
             <w:rPr>
-              <w:rStyle w:val="PlaceholderText"/>
+              <w:rStyle w:val="Textodelmarcadordeposicin"/>
             </w:rPr>
             <w:t>Haga clic o pulse aquí para escribir texto.</w:t>
           </w:r>
@@ -9346,7 +9463,7 @@
           </w:pPr>
           <w:r>
             <w:rPr>
-              <w:rStyle w:val="PlaceholderText"/>
+              <w:rStyle w:val="Textodelmarcadordeposicin"/>
             </w:rPr>
             <w:t>Haga clic o pulse aquí para escribir texto.</w:t>
           </w:r>
@@ -9375,7 +9492,7 @@
           </w:pPr>
           <w:r>
             <w:rPr>
-              <w:rStyle w:val="PlaceholderText"/>
+              <w:rStyle w:val="Textodelmarcadordeposicin"/>
             </w:rPr>
             <w:t>Haga clic o pulse aquí para escribir texto.</w:t>
           </w:r>
@@ -9404,7 +9521,7 @@
           </w:pPr>
           <w:r>
             <w:rPr>
-              <w:rStyle w:val="PlaceholderText"/>
+              <w:rStyle w:val="Textodelmarcadordeposicin"/>
             </w:rPr>
             <w:t>Haga clic o pulse aquí para escribir texto.</w:t>
           </w:r>
@@ -9433,7 +9550,7 @@
           </w:pPr>
           <w:r>
             <w:rPr>
-              <w:rStyle w:val="PlaceholderText"/>
+              <w:rStyle w:val="Textodelmarcadordeposicin"/>
             </w:rPr>
             <w:t>Haga clic o pulse aquí para escribir texto.</w:t>
           </w:r>
@@ -9462,7 +9579,7 @@
           </w:pPr>
           <w:r>
             <w:rPr>
-              <w:rStyle w:val="PlaceholderText"/>
+              <w:rStyle w:val="Textodelmarcadordeposicin"/>
             </w:rPr>
             <w:t>Haga clic o pulse aquí para escribir texto.</w:t>
           </w:r>
@@ -9491,7 +9608,7 @@
           </w:pPr>
           <w:r>
             <w:rPr>
-              <w:rStyle w:val="PlaceholderText"/>
+              <w:rStyle w:val="Textodelmarcadordeposicin"/>
             </w:rPr>
             <w:t>Haga clic o pulse aquí para escribir texto.</w:t>
           </w:r>
@@ -9520,7 +9637,7 @@
           </w:pPr>
           <w:r>
             <w:rPr>
-              <w:rStyle w:val="PlaceholderText"/>
+              <w:rStyle w:val="Textodelmarcadordeposicin"/>
             </w:rPr>
             <w:t>Haga clic o pulse aquí para escribir texto.</w:t>
           </w:r>
@@ -9549,7 +9666,7 @@
           </w:pPr>
           <w:r>
             <w:rPr>
-              <w:rStyle w:val="PlaceholderText"/>
+              <w:rStyle w:val="Textodelmarcadordeposicin"/>
             </w:rPr>
             <w:t>Haga clic o pulse aquí para escribir texto.</w:t>
           </w:r>
@@ -9578,7 +9695,7 @@
           </w:pPr>
           <w:r>
             <w:rPr>
-              <w:rStyle w:val="PlaceholderText"/>
+              <w:rStyle w:val="Textodelmarcadordeposicin"/>
             </w:rPr>
             <w:t>Haga clic o pulse aquí para escribir texto.</w:t>
           </w:r>
@@ -9607,7 +9724,7 @@
           </w:pPr>
           <w:r>
             <w:rPr>
-              <w:rStyle w:val="PlaceholderText"/>
+              <w:rStyle w:val="Textodelmarcadordeposicin"/>
             </w:rPr>
             <w:t>Haga clic o pulse aquí para escribir texto.</w:t>
           </w:r>
@@ -9636,7 +9753,7 @@
           </w:pPr>
           <w:r>
             <w:rPr>
-              <w:rStyle w:val="PlaceholderText"/>
+              <w:rStyle w:val="Textodelmarcadordeposicin"/>
             </w:rPr>
             <w:t>Haga clic o pulse aquí para escribir texto.</w:t>
           </w:r>
@@ -9665,7 +9782,7 @@
           </w:pPr>
           <w:r>
             <w:rPr>
-              <w:rStyle w:val="PlaceholderText"/>
+              <w:rStyle w:val="Textodelmarcadordeposicin"/>
             </w:rPr>
             <w:t>Haga clic o pulse aquí para escribir texto.</w:t>
           </w:r>
@@ -9694,7 +9811,7 @@
           </w:pPr>
           <w:r>
             <w:rPr>
-              <w:rStyle w:val="PlaceholderText"/>
+              <w:rStyle w:val="Textodelmarcadordeposicin"/>
             </w:rPr>
             <w:t>Haga clic o pulse aquí para escribir texto.</w:t>
           </w:r>
@@ -9723,7 +9840,7 @@
           </w:pPr>
           <w:r>
             <w:rPr>
-              <w:rStyle w:val="PlaceholderText"/>
+              <w:rStyle w:val="Textodelmarcadordeposicin"/>
             </w:rPr>
             <w:t>Haga clic o pulse aquí para escribir texto.</w:t>
           </w:r>
@@ -9752,7 +9869,7 @@
           </w:pPr>
           <w:r>
             <w:rPr>
-              <w:rStyle w:val="PlaceholderText"/>
+              <w:rStyle w:val="Textodelmarcadordeposicin"/>
             </w:rPr>
             <w:t>Haga clic o pulse aquí para escribir texto.</w:t>
           </w:r>
@@ -9781,7 +9898,7 @@
           </w:pPr>
           <w:r>
             <w:rPr>
-              <w:rStyle w:val="PlaceholderText"/>
+              <w:rStyle w:val="Textodelmarcadordeposicin"/>
             </w:rPr>
             <w:t>Haga clic o pulse aquí para escribir texto.</w:t>
           </w:r>
@@ -9810,7 +9927,7 @@
           </w:pPr>
           <w:r>
             <w:rPr>
-              <w:rStyle w:val="PlaceholderText"/>
+              <w:rStyle w:val="Textodelmarcadordeposicin"/>
             </w:rPr>
             <w:t>Haga clic o pulse aquí para escribir texto.</w:t>
           </w:r>
@@ -9839,7 +9956,7 @@
           </w:pPr>
           <w:r>
             <w:rPr>
-              <w:rStyle w:val="PlaceholderText"/>
+              <w:rStyle w:val="Textodelmarcadordeposicin"/>
             </w:rPr>
             <w:t>Haga clic o pulse aquí para escribir texto.</w:t>
           </w:r>
@@ -9868,7 +9985,7 @@
           </w:pPr>
           <w:r>
             <w:rPr>
-              <w:rStyle w:val="PlaceholderText"/>
+              <w:rStyle w:val="Textodelmarcadordeposicin"/>
             </w:rPr>
             <w:t>Haga clic o pulse aquí para escribir texto.</w:t>
           </w:r>
@@ -9897,7 +10014,7 @@
           </w:pPr>
           <w:r>
             <w:rPr>
-              <w:rStyle w:val="PlaceholderText"/>
+              <w:rStyle w:val="Textodelmarcadordeposicin"/>
             </w:rPr>
             <w:t>Haga clic o pulse aquí para escribir texto.</w:t>
           </w:r>
@@ -9926,7 +10043,7 @@
           </w:pPr>
           <w:r>
             <w:rPr>
-              <w:rStyle w:val="PlaceholderText"/>
+              <w:rStyle w:val="Textodelmarcadordeposicin"/>
             </w:rPr>
             <w:t>Haga clic o pulse aquí para escribir texto.</w:t>
           </w:r>
@@ -9955,7 +10072,7 @@
           </w:pPr>
           <w:r>
             <w:rPr>
-              <w:rStyle w:val="PlaceholderText"/>
+              <w:rStyle w:val="Textodelmarcadordeposicin"/>
             </w:rPr>
             <w:t>Haga clic o pulse aquí para escribir texto.</w:t>
           </w:r>
@@ -9984,7 +10101,7 @@
           </w:pPr>
           <w:r>
             <w:rPr>
-              <w:rStyle w:val="PlaceholderText"/>
+              <w:rStyle w:val="Textodelmarcadordeposicin"/>
             </w:rPr>
             <w:t>Haga clic o pulse aquí para escribir texto.</w:t>
           </w:r>
@@ -10013,7 +10130,7 @@
           </w:pPr>
           <w:r>
             <w:rPr>
-              <w:rStyle w:val="PlaceholderText"/>
+              <w:rStyle w:val="Textodelmarcadordeposicin"/>
             </w:rPr>
             <w:t>Haga clic o pulse aquí para escribir texto.</w:t>
           </w:r>
@@ -10042,7 +10159,7 @@
           </w:pPr>
           <w:r>
             <w:rPr>
-              <w:rStyle w:val="PlaceholderText"/>
+              <w:rStyle w:val="Textodelmarcadordeposicin"/>
             </w:rPr>
             <w:t>Haga clic o pulse aquí para escribir texto.</w:t>
           </w:r>
@@ -10071,7 +10188,7 @@
           </w:pPr>
           <w:r>
             <w:rPr>
-              <w:rStyle w:val="PlaceholderText"/>
+              <w:rStyle w:val="Textodelmarcadordeposicin"/>
             </w:rPr>
             <w:t>Haga clic o pulse aquí para escribir texto.</w:t>
           </w:r>
@@ -10100,7 +10217,7 @@
           </w:pPr>
           <w:r>
             <w:rPr>
-              <w:rStyle w:val="PlaceholderText"/>
+              <w:rStyle w:val="Textodelmarcadordeposicin"/>
             </w:rPr>
             <w:t>Haga clic o pulse aquí para escribir texto.</w:t>
           </w:r>
@@ -10129,7 +10246,7 @@
           </w:pPr>
           <w:r>
             <w:rPr>
-              <w:rStyle w:val="PlaceholderText"/>
+              <w:rStyle w:val="Textodelmarcadordeposicin"/>
             </w:rPr>
             <w:t>Haga clic o pulse aquí para escribir texto.</w:t>
           </w:r>
@@ -10158,7 +10275,7 @@
           </w:pPr>
           <w:r>
             <w:rPr>
-              <w:rStyle w:val="PlaceholderText"/>
+              <w:rStyle w:val="Textodelmarcadordeposicin"/>
             </w:rPr>
             <w:t>Haga clic o pulse aquí para escribir texto.</w:t>
           </w:r>
@@ -10187,7 +10304,7 @@
           </w:pPr>
           <w:r>
             <w:rPr>
-              <w:rStyle w:val="PlaceholderText"/>
+              <w:rStyle w:val="Textodelmarcadordeposicin"/>
             </w:rPr>
             <w:t>Haga clic o pulse aquí para escribir texto.</w:t>
           </w:r>
@@ -10216,7 +10333,7 @@
           </w:pPr>
           <w:r>
             <w:rPr>
-              <w:rStyle w:val="PlaceholderText"/>
+              <w:rStyle w:val="Textodelmarcadordeposicin"/>
             </w:rPr>
             <w:t>Haga clic o pulse aquí para escribir texto.</w:t>
           </w:r>
@@ -10245,7 +10362,7 @@
           </w:pPr>
           <w:r>
             <w:rPr>
-              <w:rStyle w:val="PlaceholderText"/>
+              <w:rStyle w:val="Textodelmarcadordeposicin"/>
             </w:rPr>
             <w:t>Haga clic o pulse aquí para escribir texto.</w:t>
           </w:r>
@@ -10274,7 +10391,7 @@
           </w:pPr>
           <w:r>
             <w:rPr>
-              <w:rStyle w:val="PlaceholderText"/>
+              <w:rStyle w:val="Textodelmarcadordeposicin"/>
             </w:rPr>
             <w:t>Haga clic o pulse aquí para escribir texto.</w:t>
           </w:r>
@@ -10303,7 +10420,7 @@
           </w:pPr>
           <w:r>
             <w:rPr>
-              <w:rStyle w:val="PlaceholderText"/>
+              <w:rStyle w:val="Textodelmarcadordeposicin"/>
             </w:rPr>
             <w:t>Haga clic o pulse aquí para escribir texto.</w:t>
           </w:r>
@@ -10332,7 +10449,7 @@
           </w:pPr>
           <w:r>
             <w:rPr>
-              <w:rStyle w:val="PlaceholderText"/>
+              <w:rStyle w:val="Textodelmarcadordeposicin"/>
             </w:rPr>
             <w:t>Haga clic o pulse aquí para escribir texto.</w:t>
           </w:r>
@@ -10361,7 +10478,7 @@
           </w:pPr>
           <w:r>
             <w:rPr>
-              <w:rStyle w:val="PlaceholderText"/>
+              <w:rStyle w:val="Textodelmarcadordeposicin"/>
             </w:rPr>
             <w:t>Haga clic o pulse aquí para escribir texto.</w:t>
           </w:r>
@@ -10390,7 +10507,7 @@
           </w:pPr>
           <w:r>
             <w:rPr>
-              <w:rStyle w:val="PlaceholderText"/>
+              <w:rStyle w:val="Textodelmarcadordeposicin"/>
             </w:rPr>
             <w:t>Haga clic o pulse aquí para escribir texto.</w:t>
           </w:r>
@@ -10419,7 +10536,7 @@
           </w:pPr>
           <w:r>
             <w:rPr>
-              <w:rStyle w:val="PlaceholderText"/>
+              <w:rStyle w:val="Textodelmarcadordeposicin"/>
             </w:rPr>
             <w:t>Haga clic o pulse aquí para escribir texto.</w:t>
           </w:r>
@@ -10448,7 +10565,7 @@
           </w:pPr>
           <w:r>
             <w:rPr>
-              <w:rStyle w:val="PlaceholderText"/>
+              <w:rStyle w:val="Textodelmarcadordeposicin"/>
             </w:rPr>
             <w:t>Haga clic o pulse aquí para escribir texto.</w:t>
           </w:r>
@@ -10477,7 +10594,7 @@
           </w:pPr>
           <w:r>
             <w:rPr>
-              <w:rStyle w:val="PlaceholderText"/>
+              <w:rStyle w:val="Textodelmarcadordeposicin"/>
             </w:rPr>
             <w:t>Haga clic o pulse aquí para escribir texto.</w:t>
           </w:r>
@@ -10506,7 +10623,7 @@
           </w:pPr>
           <w:r>
             <w:rPr>
-              <w:rStyle w:val="PlaceholderText"/>
+              <w:rStyle w:val="Textodelmarcadordeposicin"/>
             </w:rPr>
             <w:t>Haga clic o pulse aquí para escribir texto.</w:t>
           </w:r>
@@ -10535,7 +10652,7 @@
           </w:pPr>
           <w:r>
             <w:rPr>
-              <w:rStyle w:val="PlaceholderText"/>
+              <w:rStyle w:val="Textodelmarcadordeposicin"/>
             </w:rPr>
             <w:t>Haga clic o pulse aquí para escribir texto.</w:t>
           </w:r>
@@ -10564,7 +10681,7 @@
           </w:pPr>
           <w:r>
             <w:rPr>
-              <w:rStyle w:val="PlaceholderText"/>
+              <w:rStyle w:val="Textodelmarcadordeposicin"/>
             </w:rPr>
             <w:t>Haga clic o pulse aquí para escribir texto.</w:t>
           </w:r>
@@ -10593,7 +10710,7 @@
           </w:pPr>
           <w:r>
             <w:rPr>
-              <w:rStyle w:val="PlaceholderText"/>
+              <w:rStyle w:val="Textodelmarcadordeposicin"/>
             </w:rPr>
             <w:t>Haga clic o pulse aquí para escribir texto.</w:t>
           </w:r>
@@ -10622,7 +10739,7 @@
           </w:pPr>
           <w:r>
             <w:rPr>
-              <w:rStyle w:val="PlaceholderText"/>
+              <w:rStyle w:val="Textodelmarcadordeposicin"/>
             </w:rPr>
             <w:t>Haga clic o pulse aquí para escribir texto.</w:t>
           </w:r>
@@ -10651,7 +10768,7 @@
           </w:pPr>
           <w:r>
             <w:rPr>
-              <w:rStyle w:val="PlaceholderText"/>
+              <w:rStyle w:val="Textodelmarcadordeposicin"/>
             </w:rPr>
             <w:t>Haga clic o pulse aquí para escribir texto.</w:t>
           </w:r>
@@ -10680,7 +10797,7 @@
           </w:pPr>
           <w:r>
             <w:rPr>
-              <w:rStyle w:val="PlaceholderText"/>
+              <w:rStyle w:val="Textodelmarcadordeposicin"/>
             </w:rPr>
             <w:t>Haga clic o pulse aquí para escribir texto.</w:t>
           </w:r>
@@ -10709,7 +10826,7 @@
           </w:pPr>
           <w:r>
             <w:rPr>
-              <w:rStyle w:val="PlaceholderText"/>
+              <w:rStyle w:val="Textodelmarcadordeposicin"/>
             </w:rPr>
             <w:t>Haga clic o pulse aquí para escribir texto.</w:t>
           </w:r>
@@ -10738,7 +10855,7 @@
           </w:pPr>
           <w:r>
             <w:rPr>
-              <w:rStyle w:val="PlaceholderText"/>
+              <w:rStyle w:val="Textodelmarcadordeposicin"/>
             </w:rPr>
             <w:t>Haga clic o pulse aquí para escribir texto.</w:t>
           </w:r>
@@ -10767,7 +10884,7 @@
           </w:pPr>
           <w:r>
             <w:rPr>
-              <w:rStyle w:val="PlaceholderText"/>
+              <w:rStyle w:val="Textodelmarcadordeposicin"/>
             </w:rPr>
             <w:t>Haga clic o pulse aquí para escribir texto.</w:t>
           </w:r>
@@ -10796,7 +10913,7 @@
           </w:pPr>
           <w:r>
             <w:rPr>
-              <w:rStyle w:val="PlaceholderText"/>
+              <w:rStyle w:val="Textodelmarcadordeposicin"/>
             </w:rPr>
             <w:t>Haga clic o pulse aquí para escribir texto.</w:t>
           </w:r>
@@ -10825,7 +10942,7 @@
           </w:pPr>
           <w:r>
             <w:rPr>
-              <w:rStyle w:val="PlaceholderText"/>
+              <w:rStyle w:val="Textodelmarcadordeposicin"/>
             </w:rPr>
             <w:t>Haga clic o pulse aquí para escribir texto.</w:t>
           </w:r>
@@ -10854,7 +10971,7 @@
           </w:pPr>
           <w:r>
             <w:rPr>
-              <w:rStyle w:val="PlaceholderText"/>
+              <w:rStyle w:val="Textodelmarcadordeposicin"/>
             </w:rPr>
             <w:t>Haga clic o pulse aquí para escribir texto.</w:t>
           </w:r>
@@ -10883,7 +11000,7 @@
           </w:pPr>
           <w:r>
             <w:rPr>
-              <w:rStyle w:val="PlaceholderText"/>
+              <w:rStyle w:val="Textodelmarcadordeposicin"/>
             </w:rPr>
             <w:t>Haga clic o pulse aquí para escribir texto.</w:t>
           </w:r>
@@ -10912,7 +11029,7 @@
           </w:pPr>
           <w:r>
             <w:rPr>
-              <w:rStyle w:val="PlaceholderText"/>
+              <w:rStyle w:val="Textodelmarcadordeposicin"/>
             </w:rPr>
             <w:t>Haga clic o pulse aquí para escribir texto.</w:t>
           </w:r>
@@ -10941,7 +11058,7 @@
           </w:pPr>
           <w:r>
             <w:rPr>
-              <w:rStyle w:val="PlaceholderText"/>
+              <w:rStyle w:val="Textodelmarcadordeposicin"/>
             </w:rPr>
             <w:t>Haga clic o pulse aquí para escribir texto.</w:t>
           </w:r>
@@ -10953,7 +11070,7 @@
 </file>
 
 <file path=word/glossary/fontTable.xml><?xml version="1.0" encoding="utf-8"?>
-<w:fonts xmlns:mc="http://schemas.openxmlformats.org/markup-compatibility/2006" xmlns:r="http://schemas.openxmlformats.org/officeDocument/2006/relationships" xmlns:w="http://schemas.openxmlformats.org/wordprocessingml/2006/main" xmlns:w14="http://schemas.microsoft.com/office/word/2010/wordml" xmlns:w15="http://schemas.microsoft.com/office/word/2012/wordml" xmlns:w16cex="http://schemas.microsoft.com/office/word/2018/wordml/cex" xmlns:w16cid="http://schemas.microsoft.com/office/word/2016/wordml/cid" xmlns:w16="http://schemas.microsoft.com/office/word/2018/wordml" xmlns:w16du="http://schemas.microsoft.com/office/word/2023/wordml/word16du" xmlns:w16sdtdh="http://schemas.microsoft.com/office/word/2020/wordml/sdtdatahash" xmlns:w16sdtfl="http://schemas.microsoft.com/office/word/2024/wordml/sdtformatlock" xmlns:w16se="http://schemas.microsoft.com/office/word/2015/wordml/symex" mc:Ignorable="w14 w15 w16se w16cid w16 w16cex w16sdtdh w16sdtfl w16du">
+<w:fonts xmlns:mc="http://schemas.openxmlformats.org/markup-compatibility/2006" xmlns:r="http://schemas.openxmlformats.org/officeDocument/2006/relationships" xmlns:w="http://schemas.openxmlformats.org/wordprocessingml/2006/main" xmlns:w14="http://schemas.microsoft.com/office/word/2010/wordml" xmlns:w15="http://schemas.microsoft.com/office/word/2012/wordml" xmlns:w16cex="http://schemas.microsoft.com/office/word/2018/wordml/cex" xmlns:w16cid="http://schemas.microsoft.com/office/word/2016/wordml/cid" xmlns:w16="http://schemas.microsoft.com/office/word/2018/wordml" xmlns:w16sdtdh="http://schemas.microsoft.com/office/word/2020/wordml/sdtdatahash" xmlns:w16se="http://schemas.microsoft.com/office/word/2015/wordml/symex" mc:Ignorable="w14 w15 w16se w16cid w16 w16cex w16sdtdh">
   <w:font w:name="Symbol">
     <w:panose1 w:val="05050102010706020507"/>
     <w:charset w:val="02"/>
@@ -11043,7 +11160,7 @@
 </file>
 
 <file path=word/glossary/settings.xml><?xml version="1.0" encoding="utf-8"?>
-<w:settings xmlns:mc="http://schemas.openxmlformats.org/markup-compatibility/2006" xmlns:o="urn:schemas-microsoft-com:office:office" xmlns:r="http://schemas.openxmlformats.org/officeDocument/2006/relationships" xmlns:m="http://schemas.openxmlformats.org/officeDocument/2006/math" xmlns:v="urn:schemas-microsoft-com:vml" xmlns:w10="urn:schemas-microsoft-com:office:word" xmlns:w="http://schemas.openxmlformats.org/wordprocessingml/2006/main" xmlns:w14="http://schemas.microsoft.com/office/word/2010/wordml" xmlns:w15="http://schemas.microsoft.com/office/word/2012/wordml" xmlns:w16cex="http://schemas.microsoft.com/office/word/2018/wordml/cex" xmlns:w16cid="http://schemas.microsoft.com/office/word/2016/wordml/cid" xmlns:w16="http://schemas.microsoft.com/office/word/2018/wordml" xmlns:w16du="http://schemas.microsoft.com/office/word/2023/wordml/word16du" xmlns:w16sdtdh="http://schemas.microsoft.com/office/word/2020/wordml/sdtdatahash" xmlns:w16sdtfl="http://schemas.microsoft.com/office/word/2024/wordml/sdtformatlock" xmlns:w16se="http://schemas.microsoft.com/office/word/2015/wordml/symex" xmlns:sl="http://schemas.openxmlformats.org/schemaLibrary/2006/main" mc:Ignorable="w14 w15 w16se w16cid w16 w16cex w16sdtdh w16sdtfl w16du">
+<w:settings xmlns:mc="http://schemas.openxmlformats.org/markup-compatibility/2006" xmlns:o="urn:schemas-microsoft-com:office:office" xmlns:r="http://schemas.openxmlformats.org/officeDocument/2006/relationships" xmlns:m="http://schemas.openxmlformats.org/officeDocument/2006/math" xmlns:v="urn:schemas-microsoft-com:vml" xmlns:w10="urn:schemas-microsoft-com:office:word" xmlns:w="http://schemas.openxmlformats.org/wordprocessingml/2006/main" xmlns:w14="http://schemas.microsoft.com/office/word/2010/wordml" xmlns:w15="http://schemas.microsoft.com/office/word/2012/wordml" xmlns:w16cex="http://schemas.microsoft.com/office/word/2018/wordml/cex" xmlns:w16cid="http://schemas.microsoft.com/office/word/2016/wordml/cid" xmlns:w16="http://schemas.microsoft.com/office/word/2018/wordml" xmlns:w16sdtdh="http://schemas.microsoft.com/office/word/2020/wordml/sdtdatahash" xmlns:w16se="http://schemas.microsoft.com/office/word/2015/wordml/symex" xmlns:sl="http://schemas.openxmlformats.org/schemaLibrary/2006/main" mc:Ignorable="w14 w15 w16se w16cid w16 w16cex w16sdtdh">
   <w:view w:val="normal"/>
   <w:revisionView w:inkAnnotations="0"/>
   <w:defaultTabStop w:val="708"/>
@@ -11083,6 +11200,7 @@
     <w:rsid w:val="004B6C76"/>
     <w:rsid w:val="004C0766"/>
     <w:rsid w:val="004E7F77"/>
+    <w:rsid w:val="00506D6A"/>
     <w:rsid w:val="00531FC4"/>
     <w:rsid w:val="00562343"/>
     <w:rsid w:val="005640FA"/>
@@ -11151,14 +11269,14 @@
   </m:mathPr>
   <w:themeFontLang w:val="es-ES" w:eastAsia="ja-JP" w:bidi="ar-SA"/>
   <w:clrSchemeMapping w:bg1="light1" w:t1="dark1" w:bg2="light2" w:t2="dark2" w:accent1="accent1" w:accent2="accent2" w:accent3="accent3" w:accent4="accent4" w:accent5="accent5" w:accent6="accent6" w:hyperlink="hyperlink" w:followedHyperlink="followedHyperlink"/>
-  <w:decimalSymbol w:val="."/>
-  <w:listSeparator w:val=","/>
+  <w:decimalSymbol w:val=","/>
+  <w:listSeparator w:val=";"/>
   <w15:chartTrackingRefBased/>
 </w:settings>
 </file>
 
 <file path=word/glossary/styles.xml><?xml version="1.0" encoding="utf-8"?>
-<w:styles xmlns:mc="http://schemas.openxmlformats.org/markup-compatibility/2006" xmlns:r="http://schemas.openxmlformats.org/officeDocument/2006/relationships" xmlns:w="http://schemas.openxmlformats.org/wordprocessingml/2006/main" xmlns:w14="http://schemas.microsoft.com/office/word/2010/wordml" xmlns:w15="http://schemas.microsoft.com/office/word/2012/wordml" xmlns:w16cex="http://schemas.microsoft.com/office/word/2018/wordml/cex" xmlns:w16cid="http://schemas.microsoft.com/office/word/2016/wordml/cid" xmlns:w16="http://schemas.microsoft.com/office/word/2018/wordml" xmlns:w16du="http://schemas.microsoft.com/office/word/2023/wordml/word16du" xmlns:w16sdtdh="http://schemas.microsoft.com/office/word/2020/wordml/sdtdatahash" xmlns:w16sdtfl="http://schemas.microsoft.com/office/word/2024/wordml/sdtformatlock" xmlns:w16se="http://schemas.microsoft.com/office/word/2015/wordml/symex" mc:Ignorable="w14 w15 w16se w16cid w16 w16cex w16sdtdh w16sdtfl w16du">
+<w:styles xmlns:mc="http://schemas.openxmlformats.org/markup-compatibility/2006" xmlns:r="http://schemas.openxmlformats.org/officeDocument/2006/relationships" xmlns:w="http://schemas.openxmlformats.org/wordprocessingml/2006/main" xmlns:w14="http://schemas.microsoft.com/office/word/2010/wordml" xmlns:w15="http://schemas.microsoft.com/office/word/2012/wordml" xmlns:w16cex="http://schemas.microsoft.com/office/word/2018/wordml/cex" xmlns:w16cid="http://schemas.microsoft.com/office/word/2016/wordml/cid" xmlns:w16="http://schemas.microsoft.com/office/word/2018/wordml" xmlns:w16sdtdh="http://schemas.microsoft.com/office/word/2020/wordml/sdtdatahash" xmlns:w16se="http://schemas.microsoft.com/office/word/2015/wordml/symex" mc:Ignorable="w14 w15 w16se w16cid w16 w16cex w16sdtdh">
   <w:docDefaults>
     <w:rPrDefault>
       <w:rPr>
@@ -11558,13 +11676,13 @@
     <w:name w:val="Normal"/>
     <w:qFormat/>
   </w:style>
-  <w:style w:type="character" w:default="1" w:styleId="DefaultParagraphFont">
+  <w:style w:type="character" w:default="1" w:styleId="Fuentedeprrafopredeter">
     <w:name w:val="Default Paragraph Font"/>
     <w:uiPriority w:val="1"/>
     <w:semiHidden/>
     <w:unhideWhenUsed/>
   </w:style>
-  <w:style w:type="table" w:default="1" w:styleId="TableNormal">
+  <w:style w:type="table" w:default="1" w:styleId="Tablanormal">
     <w:name w:val="Normal Table"/>
     <w:uiPriority w:val="99"/>
     <w:semiHidden/>
@@ -11579,15 +11697,15 @@
       </w:tblCellMar>
     </w:tblPr>
   </w:style>
-  <w:style w:type="numbering" w:default="1" w:styleId="NoList">
+  <w:style w:type="numbering" w:default="1" w:styleId="Sinlista">
     <w:name w:val="No List"/>
     <w:uiPriority w:val="99"/>
     <w:semiHidden/>
     <w:unhideWhenUsed/>
   </w:style>
-  <w:style w:type="character" w:styleId="PlaceholderText">
+  <w:style w:type="character" w:styleId="Textodelmarcadordeposicin">
     <w:name w:val="Placeholder Text"/>
-    <w:basedOn w:val="DefaultParagraphFont"/>
+    <w:basedOn w:val="Fuentedeprrafopredeter"/>
     <w:uiPriority w:val="99"/>
     <w:semiHidden/>
     <w:rsid w:val="00175D09"/>
@@ -12429,7 +12547,7 @@
 </file>
 
 <file path=word/glossary/webSettings.xml><?xml version="1.0" encoding="utf-8"?>
-<w:webSettings xmlns:mc="http://schemas.openxmlformats.org/markup-compatibility/2006" xmlns:r="http://schemas.openxmlformats.org/officeDocument/2006/relationships" xmlns:w="http://schemas.openxmlformats.org/wordprocessingml/2006/main" xmlns:w14="http://schemas.microsoft.com/office/word/2010/wordml" xmlns:w15="http://schemas.microsoft.com/office/word/2012/wordml" xmlns:w16cex="http://schemas.microsoft.com/office/word/2018/wordml/cex" xmlns:w16cid="http://schemas.microsoft.com/office/word/2016/wordml/cid" xmlns:w16="http://schemas.microsoft.com/office/word/2018/wordml" xmlns:w16du="http://schemas.microsoft.com/office/word/2023/wordml/word16du" xmlns:w16sdtdh="http://schemas.microsoft.com/office/word/2020/wordml/sdtdatahash" xmlns:w16sdtfl="http://schemas.microsoft.com/office/word/2024/wordml/sdtformatlock" xmlns:w16se="http://schemas.microsoft.com/office/word/2015/wordml/symex" mc:Ignorable="w14 w15 w16se w16cid w16 w16cex w16sdtdh w16sdtfl w16du">
+<w:webSettings xmlns:mc="http://schemas.openxmlformats.org/markup-compatibility/2006" xmlns:r="http://schemas.openxmlformats.org/officeDocument/2006/relationships" xmlns:w="http://schemas.openxmlformats.org/wordprocessingml/2006/main" xmlns:w14="http://schemas.microsoft.com/office/word/2010/wordml" xmlns:w15="http://schemas.microsoft.com/office/word/2012/wordml" xmlns:w16cex="http://schemas.microsoft.com/office/word/2018/wordml/cex" xmlns:w16cid="http://schemas.microsoft.com/office/word/2016/wordml/cid" xmlns:w16="http://schemas.microsoft.com/office/word/2018/wordml" xmlns:w16sdtdh="http://schemas.microsoft.com/office/word/2020/wordml/sdtdatahash" xmlns:w16se="http://schemas.microsoft.com/office/word/2015/wordml/symex" mc:Ignorable="w14 w15 w16se w16cid w16 w16cex w16sdtdh">
   <w:optimizeForBrowser/>
   <w:allowPNG/>
 </w:webSettings>

</xml_diff>

<commit_message>
docs: :memo: mark my tasks as done in the requirements document
</commit_message>
<xml_diff>
--- a/reports/Group/00 - Requirements - Group.docx
+++ b/reports/Group/00 - Requirements - Group.docx
@@ -513,16 +513,8 @@
                   <w:rPr>
                     <w:rFonts w:asciiTheme="majorHAnsi" w:hAnsiTheme="majorHAnsi" w:cstheme="majorHAnsi"/>
                   </w:rPr>
-                  <w:t xml:space="preserve"> </w:t>
+                  <w:t xml:space="preserve"> developer,analyst</w:t>
                 </w:r>
-                <w:proofErr w:type="gramStart"/>
-                <w:r>
-                  <w:rPr>
-                    <w:rFonts w:asciiTheme="majorHAnsi" w:hAnsiTheme="majorHAnsi" w:cstheme="majorHAnsi"/>
-                  </w:rPr>
-                  <w:t>developer,analyst</w:t>
-                </w:r>
-                <w:proofErr w:type="gramEnd"/>
                 <w:r>
                   <w:rPr>
                     <w:rFonts w:asciiTheme="majorHAnsi" w:hAnsiTheme="majorHAnsi" w:cstheme="majorHAnsi"/>
@@ -808,14 +800,12 @@
                   </w:rPr>
                   <w:t xml:space="preserve"> </w:t>
                 </w:r>
-                <w:proofErr w:type="gramStart"/>
                 <w:r>
                   <w:rPr>
                     <w:rFonts w:asciiTheme="majorHAnsi" w:hAnsiTheme="majorHAnsi" w:cstheme="majorHAnsi"/>
                   </w:rPr>
                   <w:t>manager,developer</w:t>
                 </w:r>
-                <w:proofErr w:type="gramEnd"/>
                 <w:r>
                   <w:rPr>
                     <w:rFonts w:asciiTheme="majorHAnsi" w:hAnsiTheme="majorHAnsi" w:cstheme="majorHAnsi"/>
@@ -1070,16 +1060,8 @@
                   <w:rPr>
                     <w:rFonts w:asciiTheme="majorHAnsi" w:hAnsiTheme="majorHAnsi" w:cstheme="majorHAnsi"/>
                   </w:rPr>
-                  <w:t xml:space="preserve"> </w:t>
+                  <w:t xml:space="preserve"> developer,analyst</w:t>
                 </w:r>
-                <w:proofErr w:type="gramStart"/>
-                <w:r>
-                  <w:rPr>
-                    <w:rFonts w:asciiTheme="majorHAnsi" w:hAnsiTheme="majorHAnsi" w:cstheme="majorHAnsi"/>
-                  </w:rPr>
-                  <w:t>developer,analyst</w:t>
-                </w:r>
-                <w:proofErr w:type="gramEnd"/>
                 <w:r>
                   <w:rPr>
                     <w:rFonts w:asciiTheme="majorHAnsi" w:hAnsiTheme="majorHAnsi" w:cstheme="majorHAnsi"/>
@@ -1335,14 +1317,12 @@
                   </w:rPr>
                   <w:t xml:space="preserve"> </w:t>
                 </w:r>
-                <w:proofErr w:type="gramStart"/>
                 <w:r>
                   <w:rPr>
                     <w:rFonts w:asciiTheme="majorHAnsi" w:hAnsiTheme="majorHAnsi" w:cstheme="majorHAnsi"/>
                   </w:rPr>
                   <w:t>developer,operator</w:t>
                 </w:r>
-                <w:proofErr w:type="gramEnd"/>
                 <w:r>
                   <w:rPr>
                     <w:rFonts w:asciiTheme="majorHAnsi" w:hAnsiTheme="majorHAnsi" w:cstheme="majorHAnsi"/>
@@ -3670,7 +3650,13 @@
         <w:sdtEndPr/>
         <w:sdtContent>
           <w:r>
-            <w:t xml:space="preserve">    </w:t>
+            <w:t xml:space="preserve"> </w:t>
+          </w:r>
+          <w:r>
+            <w:t>X</w:t>
+          </w:r>
+          <w:r>
+            <w:t xml:space="preserve">  </w:t>
           </w:r>
         </w:sdtContent>
       </w:sdt>
@@ -11204,6 +11190,7 @@
     <w:rsid w:val="00531FC4"/>
     <w:rsid w:val="00562343"/>
     <w:rsid w:val="005640FA"/>
+    <w:rsid w:val="00592E46"/>
     <w:rsid w:val="005B3798"/>
     <w:rsid w:val="005F0460"/>
     <w:rsid w:val="005F5BCD"/>
@@ -11269,8 +11256,8 @@
   </m:mathPr>
   <w:themeFontLang w:val="es-ES" w:eastAsia="ja-JP" w:bidi="ar-SA"/>
   <w:clrSchemeMapping w:bg1="light1" w:t1="dark1" w:bg2="light2" w:t2="dark2" w:accent1="accent1" w:accent2="accent2" w:accent3="accent3" w:accent4="accent4" w:accent5="accent5" w:accent6="accent6" w:hyperlink="hyperlink" w:followedHyperlink="followedHyperlink"/>
-  <w:decimalSymbol w:val=","/>
-  <w:listSeparator w:val=";"/>
+  <w:decimalSymbol w:val="."/>
+  <w:listSeparator w:val=","/>
   <w15:chartTrackingRefBased/>
 </w:settings>
 </file>

</xml_diff>

<commit_message>
docs: :memo: Fill in group requirements
</commit_message>
<xml_diff>
--- a/reports/Group/00 - Requirements - Group.docx
+++ b/reports/Group/00 - Requirements - Group.docx
@@ -1,10 +1,10 @@
 
 <file path=word/document.xml><?xml version="1.0" encoding="utf-8"?>
-<w:document xmlns:wpc="http://schemas.microsoft.com/office/word/2010/wordprocessingCanvas" xmlns:cx="http://schemas.microsoft.com/office/drawing/2014/chartex" xmlns:cx1="http://schemas.microsoft.com/office/drawing/2015/9/8/chartex" xmlns:cx2="http://schemas.microsoft.com/office/drawing/2015/10/21/chartex" xmlns:cx3="http://schemas.microsoft.com/office/drawing/2016/5/9/chartex" xmlns:cx4="http://schemas.microsoft.com/office/drawing/2016/5/10/chartex" xmlns:cx5="http://schemas.microsoft.com/office/drawing/2016/5/11/chartex" xmlns:cx6="http://schemas.microsoft.com/office/drawing/2016/5/12/chartex" xmlns:cx7="http://schemas.microsoft.com/office/drawing/2016/5/13/chartex" xmlns:cx8="http://schemas.microsoft.com/office/drawing/2016/5/14/chartex" xmlns:mc="http://schemas.openxmlformats.org/markup-compatibility/2006" xmlns:aink="http://schemas.microsoft.com/office/drawing/2016/ink" xmlns:am3d="http://schemas.microsoft.com/office/drawing/2017/model3d" xmlns:o="urn:schemas-microsoft-com:office:office" xmlns:r="http://schemas.openxmlformats.org/officeDocument/2006/relationships" xmlns:m="http://schemas.openxmlformats.org/officeDocument/2006/math" xmlns:v="urn:schemas-microsoft-com:vml" xmlns:wp14="http://schemas.microsoft.com/office/word/2010/wordprocessingDrawing" xmlns:wp="http://schemas.openxmlformats.org/drawingml/2006/wordprocessingDrawing" xmlns:w10="urn:schemas-microsoft-com:office:word" xmlns:w="http://schemas.openxmlformats.org/wordprocessingml/2006/main" xmlns:w14="http://schemas.microsoft.com/office/word/2010/wordml" xmlns:w15="http://schemas.microsoft.com/office/word/2012/wordml" xmlns:w16cex="http://schemas.microsoft.com/office/word/2018/wordml/cex" xmlns:w16cid="http://schemas.microsoft.com/office/word/2016/wordml/cid" xmlns:w16="http://schemas.microsoft.com/office/word/2018/wordml" xmlns:w16sdtdh="http://schemas.microsoft.com/office/word/2020/wordml/sdtdatahash" xmlns:w16se="http://schemas.microsoft.com/office/word/2015/wordml/symex" xmlns:wpg="http://schemas.microsoft.com/office/word/2010/wordprocessingGroup" xmlns:wpi="http://schemas.microsoft.com/office/word/2010/wordprocessingInk" xmlns:wne="http://schemas.microsoft.com/office/word/2006/wordml" xmlns:wps="http://schemas.microsoft.com/office/word/2010/wordprocessingShape" mc:Ignorable="w14 w15 w16se w16cid w16 w16cex w16sdtdh wp14">
+<w:document xmlns:wpc="http://schemas.microsoft.com/office/word/2010/wordprocessingCanvas" xmlns:cx="http://schemas.microsoft.com/office/drawing/2014/chartex" xmlns:cx1="http://schemas.microsoft.com/office/drawing/2015/9/8/chartex" xmlns:cx2="http://schemas.microsoft.com/office/drawing/2015/10/21/chartex" xmlns:cx3="http://schemas.microsoft.com/office/drawing/2016/5/9/chartex" xmlns:cx4="http://schemas.microsoft.com/office/drawing/2016/5/10/chartex" xmlns:cx5="http://schemas.microsoft.com/office/drawing/2016/5/11/chartex" xmlns:cx6="http://schemas.microsoft.com/office/drawing/2016/5/12/chartex" xmlns:cx7="http://schemas.microsoft.com/office/drawing/2016/5/13/chartex" xmlns:cx8="http://schemas.microsoft.com/office/drawing/2016/5/14/chartex" xmlns:mc="http://schemas.openxmlformats.org/markup-compatibility/2006" xmlns:aink="http://schemas.microsoft.com/office/drawing/2016/ink" xmlns:am3d="http://schemas.microsoft.com/office/drawing/2017/model3d" xmlns:o="urn:schemas-microsoft-com:office:office" xmlns:oel="http://schemas.microsoft.com/office/2019/extlst" xmlns:r="http://schemas.openxmlformats.org/officeDocument/2006/relationships" xmlns:m="http://schemas.openxmlformats.org/officeDocument/2006/math" xmlns:v="urn:schemas-microsoft-com:vml" xmlns:wp14="http://schemas.microsoft.com/office/word/2010/wordprocessingDrawing" xmlns:wp="http://schemas.openxmlformats.org/drawingml/2006/wordprocessingDrawing" xmlns:w10="urn:schemas-microsoft-com:office:word" xmlns:w="http://schemas.openxmlformats.org/wordprocessingml/2006/main" xmlns:w14="http://schemas.microsoft.com/office/word/2010/wordml" xmlns:w15="http://schemas.microsoft.com/office/word/2012/wordml" xmlns:w16cex="http://schemas.microsoft.com/office/word/2018/wordml/cex" xmlns:w16cid="http://schemas.microsoft.com/office/word/2016/wordml/cid" xmlns:w16="http://schemas.microsoft.com/office/word/2018/wordml" xmlns:w16du="http://schemas.microsoft.com/office/word/2023/wordml/word16du" xmlns:w16sdtdh="http://schemas.microsoft.com/office/word/2020/wordml/sdtdatahash" xmlns:w16sdtfl="http://schemas.microsoft.com/office/word/2024/wordml/sdtformatlock" xmlns:w16se="http://schemas.microsoft.com/office/word/2015/wordml/symex" xmlns:wpg="http://schemas.microsoft.com/office/word/2010/wordprocessingGroup" xmlns:wpi="http://schemas.microsoft.com/office/word/2010/wordprocessingInk" xmlns:wne="http://schemas.microsoft.com/office/word/2006/wordml" xmlns:wps="http://schemas.microsoft.com/office/word/2010/wordprocessingShape" mc:Ignorable="w14 w15 w16se w16cid w16 w16cex w16sdtdh w16sdtfl w16du wp14">
   <w:body>
     <w:p>
       <w:pPr>
-        <w:pStyle w:val="Ttulo1"/>
+        <w:pStyle w:val="Heading1"/>
         <w:spacing w:before="0"/>
         <w:rPr>
           <w:rFonts w:cstheme="majorHAnsi"/>
@@ -91,7 +91,7 @@
           </w:tcPr>
           <w:p>
             <w:pPr>
-              <w:pStyle w:val="Sinespaciado"/>
+              <w:pStyle w:val="NoSpacing"/>
               <w:rPr>
                 <w:rFonts w:asciiTheme="majorHAnsi" w:hAnsiTheme="majorHAnsi" w:cstheme="majorHAnsi"/>
               </w:rPr>
@@ -137,7 +137,6 @@
                 <w15:appearance w15:val="hidden"/>
                 <w:text/>
               </w:sdtPr>
-              <w:sdtEndPr/>
               <w:sdtContent>
                 <w:r>
                   <w:rPr>
@@ -189,7 +188,7 @@
           </w:tcPr>
           <w:p>
             <w:pPr>
-              <w:pStyle w:val="Sinespaciado"/>
+              <w:pStyle w:val="NoSpacing"/>
               <w:rPr>
                 <w:rFonts w:asciiTheme="majorHAnsi" w:hAnsiTheme="majorHAnsi" w:cstheme="majorHAnsi"/>
               </w:rPr>
@@ -228,7 +227,6 @@
                 <w15:appearance w15:val="hidden"/>
                 <w:text/>
               </w:sdtPr>
-              <w:sdtEndPr/>
               <w:sdtContent>
                 <w:r>
                   <w:rPr>
@@ -260,7 +258,7 @@
           </w:p>
           <w:p>
             <w:pPr>
-              <w:pStyle w:val="Sinespaciado"/>
+              <w:pStyle w:val="NoSpacing"/>
               <w:rPr>
                 <w:rFonts w:asciiTheme="majorHAnsi" w:hAnsiTheme="majorHAnsi" w:cstheme="majorBidi"/>
                 <w:b/>
@@ -304,7 +302,6 @@
                 <w15:appearance w15:val="hidden"/>
                 <w:text/>
               </w:sdtPr>
-              <w:sdtEndPr/>
               <w:sdtContent>
                 <w:r>
                   <w:rPr>
@@ -324,7 +321,7 @@
           <w:permEnd w:id="291510380"/>
           <w:p>
             <w:pPr>
-              <w:pStyle w:val="Sinespaciado"/>
+              <w:pStyle w:val="NoSpacing"/>
               <w:rPr>
                 <w:rFonts w:asciiTheme="majorHAnsi" w:hAnsiTheme="majorHAnsi" w:cstheme="majorHAnsi"/>
                 <w:b/>
@@ -365,7 +362,6 @@
                 <w15:appearance w15:val="hidden"/>
                 <w:text/>
               </w:sdtPr>
-              <w:sdtEndPr/>
               <w:sdtContent>
                 <w:r>
                   <w:rPr>
@@ -391,7 +387,7 @@
           </w:p>
           <w:p>
             <w:pPr>
-              <w:pStyle w:val="Sinespaciado"/>
+              <w:pStyle w:val="NoSpacing"/>
               <w:rPr>
                 <w:rFonts w:asciiTheme="majorHAnsi" w:hAnsiTheme="majorHAnsi" w:cstheme="majorHAnsi"/>
               </w:rPr>
@@ -430,7 +426,6 @@
                 <w15:appearance w15:val="hidden"/>
                 <w:text/>
               </w:sdtPr>
-              <w:sdtEndPr/>
               <w:sdtContent>
                 <w:r>
                   <w:rPr>
@@ -507,7 +502,6 @@
                 <w15:appearance w15:val="hidden"/>
                 <w:text/>
               </w:sdtPr>
-              <w:sdtEndPr/>
               <w:sdtContent>
                 <w:r>
                   <w:rPr>
@@ -543,7 +537,7 @@
           </w:p>
           <w:p>
             <w:pPr>
-              <w:pStyle w:val="Sinespaciado"/>
+              <w:pStyle w:val="NoSpacing"/>
               <w:rPr>
                 <w:rFonts w:asciiTheme="majorHAnsi" w:hAnsiTheme="majorHAnsi" w:cstheme="majorHAnsi"/>
                 <w:b/>
@@ -589,7 +583,6 @@
                 <w15:appearance w15:val="hidden"/>
                 <w:text/>
               </w:sdtPr>
-              <w:sdtEndPr/>
               <w:sdtContent>
                 <w:r>
                   <w:rPr>
@@ -603,7 +596,7 @@
           <w:permEnd w:id="1081366304"/>
           <w:p>
             <w:pPr>
-              <w:pStyle w:val="Sinespaciado"/>
+              <w:pStyle w:val="NoSpacing"/>
               <w:rPr>
                 <w:rFonts w:asciiTheme="majorHAnsi" w:hAnsiTheme="majorHAnsi" w:cstheme="majorHAnsi"/>
                 <w:b/>
@@ -644,7 +637,6 @@
                 <w15:appearance w15:val="hidden"/>
                 <w:text/>
               </w:sdtPr>
-              <w:sdtEndPr/>
               <w:sdtContent>
                 <w:r>
                   <w:rPr>
@@ -670,7 +662,7 @@
           </w:p>
           <w:p>
             <w:pPr>
-              <w:pStyle w:val="Sinespaciado"/>
+              <w:pStyle w:val="NoSpacing"/>
               <w:rPr>
                 <w:rFonts w:asciiTheme="majorHAnsi" w:hAnsiTheme="majorHAnsi" w:cstheme="majorHAnsi"/>
               </w:rPr>
@@ -710,7 +702,6 @@
                 <w15:appearance w15:val="hidden"/>
                 <w:text/>
               </w:sdtPr>
-              <w:sdtEndPr/>
               <w:sdtContent>
                 <w:r>
                   <w:rPr>
@@ -753,7 +744,7 @@
           </w:p>
           <w:p>
             <w:pPr>
-              <w:pStyle w:val="Sinespaciado"/>
+              <w:pStyle w:val="NoSpacing"/>
               <w:rPr>
                 <w:rFonts w:asciiTheme="majorHAnsi" w:hAnsiTheme="majorHAnsi" w:cstheme="majorHAnsi"/>
               </w:rPr>
@@ -792,7 +783,6 @@
                 <w15:appearance w15:val="hidden"/>
                 <w:text/>
               </w:sdtPr>
-              <w:sdtEndPr/>
               <w:sdtContent>
                 <w:r>
                   <w:rPr>
@@ -839,7 +829,7 @@
           </w:p>
           <w:p>
             <w:pPr>
-              <w:pStyle w:val="Sinespaciado"/>
+              <w:pStyle w:val="NoSpacing"/>
               <w:rPr>
                 <w:rFonts w:asciiTheme="majorHAnsi" w:hAnsiTheme="majorHAnsi" w:cstheme="majorHAnsi"/>
                 <w:b/>
@@ -879,7 +869,6 @@
                 <w15:appearance w15:val="hidden"/>
                 <w:text/>
               </w:sdtPr>
-              <w:sdtEndPr/>
               <w:sdtContent>
                 <w:r>
                   <w:rPr>
@@ -899,7 +888,7 @@
           <w:permEnd w:id="1000832359"/>
           <w:p>
             <w:pPr>
-              <w:pStyle w:val="Sinespaciado"/>
+              <w:pStyle w:val="NoSpacing"/>
               <w:rPr>
                 <w:rFonts w:asciiTheme="majorHAnsi" w:hAnsiTheme="majorHAnsi" w:cstheme="majorHAnsi"/>
                 <w:b/>
@@ -940,7 +929,6 @@
                 <w15:appearance w15:val="hidden"/>
                 <w:text/>
               </w:sdtPr>
-              <w:sdtEndPr/>
               <w:sdtContent>
                 <w:r>
                   <w:rPr>
@@ -960,7 +948,7 @@
           </w:p>
           <w:p>
             <w:pPr>
-              <w:pStyle w:val="Sinespaciado"/>
+              <w:pStyle w:val="NoSpacing"/>
               <w:rPr>
                 <w:rFonts w:asciiTheme="majorHAnsi" w:hAnsiTheme="majorHAnsi" w:cstheme="majorHAnsi"/>
                 <w:lang w:val="es-ES"/>
@@ -1001,7 +989,6 @@
                 <w15:appearance w15:val="hidden"/>
                 <w:text/>
               </w:sdtPr>
-              <w:sdtEndPr/>
               <w:sdtContent>
                 <w:r>
                   <w:rPr>
@@ -1016,7 +1003,7 @@
           <w:permEnd w:id="1519068571"/>
           <w:p>
             <w:pPr>
-              <w:pStyle w:val="Sinespaciado"/>
+              <w:pStyle w:val="NoSpacing"/>
               <w:rPr>
                 <w:rFonts w:asciiTheme="majorHAnsi" w:hAnsiTheme="majorHAnsi" w:cstheme="majorHAnsi"/>
               </w:rPr>
@@ -1054,7 +1041,6 @@
                 </w:placeholder>
                 <w:text/>
               </w:sdtPr>
-              <w:sdtEndPr/>
               <w:sdtContent>
                 <w:r>
                   <w:rPr>
@@ -1090,7 +1076,7 @@
           </w:p>
           <w:p>
             <w:pPr>
-              <w:pStyle w:val="Sinespaciado"/>
+              <w:pStyle w:val="NoSpacing"/>
               <w:rPr>
                 <w:rFonts w:asciiTheme="majorHAnsi" w:hAnsiTheme="majorHAnsi" w:cstheme="majorHAnsi"/>
                 <w:b/>
@@ -1130,7 +1116,6 @@
                 <w15:appearance w15:val="hidden"/>
                 <w:text/>
               </w:sdtPr>
-              <w:sdtEndPr/>
               <w:sdtContent>
                 <w:r>
                   <w:rPr>
@@ -1150,7 +1135,7 @@
           <w:permEnd w:id="1222207409"/>
           <w:p>
             <w:pPr>
-              <w:pStyle w:val="Sinespaciado"/>
+              <w:pStyle w:val="NoSpacing"/>
               <w:rPr>
                 <w:rFonts w:asciiTheme="majorHAnsi" w:hAnsiTheme="majorHAnsi" w:cstheme="majorHAnsi"/>
                 <w:b/>
@@ -1191,7 +1176,6 @@
                 <w15:appearance w15:val="hidden"/>
                 <w:text/>
               </w:sdtPr>
-              <w:sdtEndPr/>
               <w:sdtContent>
                 <w:r>
                   <w:rPr>
@@ -1211,7 +1195,7 @@
           </w:p>
           <w:p>
             <w:pPr>
-              <w:pStyle w:val="Sinespaciado"/>
+              <w:pStyle w:val="NoSpacing"/>
               <w:rPr>
                 <w:rFonts w:asciiTheme="majorHAnsi" w:hAnsiTheme="majorHAnsi" w:cstheme="majorHAnsi"/>
               </w:rPr>
@@ -1250,7 +1234,6 @@
                 <w15:appearance w15:val="hidden"/>
                 <w:text/>
               </w:sdtPr>
-              <w:sdtEndPr/>
               <w:sdtContent>
                 <w:r>
                   <w:rPr>
@@ -1270,7 +1253,7 @@
           </w:p>
           <w:p>
             <w:pPr>
-              <w:pStyle w:val="Sinespaciado"/>
+              <w:pStyle w:val="NoSpacing"/>
               <w:rPr>
                 <w:rFonts w:asciiTheme="majorHAnsi" w:hAnsiTheme="majorHAnsi" w:cstheme="majorHAnsi"/>
               </w:rPr>
@@ -1309,7 +1292,6 @@
                 <w15:appearance w15:val="hidden"/>
                 <w:text/>
               </w:sdtPr>
-              <w:sdtEndPr/>
               <w:sdtContent>
                 <w:r>
                   <w:rPr>
@@ -1353,7 +1335,7 @@
           </w:p>
           <w:p>
             <w:pPr>
-              <w:pStyle w:val="Sinespaciado"/>
+              <w:pStyle w:val="NoSpacing"/>
               <w:rPr>
                 <w:rFonts w:asciiTheme="majorHAnsi" w:hAnsiTheme="majorHAnsi" w:cstheme="majorHAnsi"/>
                 <w:b/>
@@ -1393,7 +1375,6 @@
                 <w15:appearance w15:val="hidden"/>
                 <w:text/>
               </w:sdtPr>
-              <w:sdtEndPr/>
               <w:sdtContent>
                 <w:r>
                   <w:rPr>
@@ -1419,7 +1400,7 @@
           <w:permEnd w:id="1631927432"/>
           <w:p>
             <w:pPr>
-              <w:pStyle w:val="Sinespaciado"/>
+              <w:pStyle w:val="NoSpacing"/>
               <w:rPr>
                 <w:rFonts w:asciiTheme="majorHAnsi" w:hAnsiTheme="majorHAnsi" w:cstheme="majorHAnsi"/>
                 <w:b/>
@@ -1460,7 +1441,6 @@
                 <w15:appearance w15:val="hidden"/>
                 <w:text/>
               </w:sdtPr>
-              <w:sdtEndPr/>
               <w:sdtContent>
                 <w:r>
                   <w:rPr>
@@ -1474,7 +1454,7 @@
           </w:p>
           <w:p>
             <w:pPr>
-              <w:pStyle w:val="Sinespaciado"/>
+              <w:pStyle w:val="NoSpacing"/>
               <w:rPr>
                 <w:rFonts w:asciiTheme="majorHAnsi" w:hAnsiTheme="majorHAnsi" w:cstheme="majorHAnsi"/>
               </w:rPr>
@@ -1513,7 +1493,6 @@
                 <w15:appearance w15:val="hidden"/>
                 <w:text/>
               </w:sdtPr>
-              <w:sdtEndPr/>
               <w:sdtContent>
                 <w:r>
                   <w:rPr>
@@ -1527,7 +1506,7 @@
           </w:p>
           <w:p>
             <w:pPr>
-              <w:pStyle w:val="Sinespaciado"/>
+              <w:pStyle w:val="NoSpacing"/>
               <w:rPr>
                 <w:rFonts w:asciiTheme="majorHAnsi" w:hAnsiTheme="majorHAnsi" w:cstheme="majorHAnsi"/>
               </w:rPr>
@@ -1565,7 +1544,6 @@
                 </w:placeholder>
                 <w:text/>
               </w:sdtPr>
-              <w:sdtEndPr/>
               <w:sdtContent>
                 <w:r>
                   <w:rPr>
@@ -1584,7 +1562,7 @@
           </w:tcPr>
           <w:p>
             <w:pPr>
-              <w:pStyle w:val="Sinespaciado"/>
+              <w:pStyle w:val="NoSpacing"/>
               <w:rPr>
                 <w:rFonts w:asciiTheme="majorHAnsi" w:hAnsiTheme="majorHAnsi" w:cstheme="majorHAnsi"/>
               </w:rPr>
@@ -1606,7 +1584,7 @@
           </w:tcPr>
           <w:p>
             <w:pPr>
-              <w:pStyle w:val="Sinespaciado"/>
+              <w:pStyle w:val="NoSpacing"/>
               <w:rPr>
                 <w:rFonts w:asciiTheme="majorHAnsi" w:hAnsiTheme="majorHAnsi" w:cstheme="majorHAnsi"/>
               </w:rPr>
@@ -1651,7 +1629,6 @@
                 <w15:appearance w15:val="hidden"/>
                 <w:text/>
               </w:sdtPr>
-              <w:sdtEndPr/>
               <w:sdtContent>
                 <w:r>
                   <w:rPr>
@@ -1689,7 +1666,7 @@
     <w:bookmarkEnd w:id="0"/>
     <w:p>
       <w:pPr>
-        <w:pStyle w:val="Ttulo1"/>
+        <w:pStyle w:val="Heading1"/>
         <w:spacing w:before="0"/>
         <w:rPr>
           <w:rFonts w:cstheme="majorHAnsi"/>
@@ -1723,7 +1700,7 @@
     </w:p>
     <w:p>
       <w:pPr>
-        <w:pStyle w:val="Ttulo2"/>
+        <w:pStyle w:val="Heading2"/>
         <w:rPr>
           <w:rFonts w:cstheme="majorHAnsi"/>
         </w:rPr>
@@ -1742,7 +1719,7 @@
     </w:p>
     <w:p>
       <w:pPr>
-        <w:pStyle w:val="Ttulo2"/>
+        <w:pStyle w:val="Heading2"/>
         <w:rPr>
           <w:rFonts w:cstheme="majorHAnsi"/>
         </w:rPr>
@@ -1761,7 +1738,7 @@
     </w:p>
     <w:p>
       <w:pPr>
-        <w:pStyle w:val="Ttulo2"/>
+        <w:pStyle w:val="Heading2"/>
         <w:rPr>
           <w:rFonts w:cstheme="majorHAnsi"/>
         </w:rPr>
@@ -1780,7 +1757,7 @@
     </w:p>
     <w:p>
       <w:pPr>
-        <w:pStyle w:val="Ttulo2"/>
+        <w:pStyle w:val="Heading2"/>
         <w:rPr>
           <w:rFonts w:cstheme="majorHAnsi"/>
         </w:rPr>
@@ -1799,7 +1776,7 @@
     </w:p>
     <w:p>
       <w:pPr>
-        <w:pStyle w:val="Ttulo2"/>
+        <w:pStyle w:val="Heading2"/>
         <w:rPr>
           <w:rFonts w:cstheme="majorHAnsi"/>
         </w:rPr>
@@ -1895,7 +1872,6 @@
           <w15:appearance w15:val="hidden"/>
           <w:text/>
         </w:sdtPr>
-        <w:sdtEndPr/>
         <w:sdtContent>
           <w:r>
             <w:t xml:space="preserve"> </w:t>
@@ -1938,7 +1914,6 @@
           <w15:appearance w15:val="hidden"/>
           <w:text/>
         </w:sdtPr>
-        <w:sdtEndPr/>
         <w:sdtContent>
           <w:r>
             <w:t xml:space="preserve"> </w:t>
@@ -2015,7 +1990,6 @@
           <w15:appearance w15:val="hidden"/>
           <w:text/>
         </w:sdtPr>
-        <w:sdtEndPr/>
         <w:sdtContent>
           <w:r>
             <w:t xml:space="preserve">X </w:t>
@@ -2032,7 +2006,7 @@
     </w:p>
     <w:p>
       <w:pPr>
-        <w:pStyle w:val="Ttulo1"/>
+        <w:pStyle w:val="Heading1"/>
         <w:rPr>
           <w:rFonts w:cstheme="majorHAnsi"/>
         </w:rPr>
@@ -2065,7 +2039,7 @@
     </w:p>
     <w:p>
       <w:pPr>
-        <w:pStyle w:val="Ttulo2"/>
+        <w:pStyle w:val="Heading2"/>
         <w:rPr>
           <w:rFonts w:cstheme="majorHAnsi"/>
         </w:rPr>
@@ -2255,7 +2229,6 @@
           <w15:appearance w15:val="hidden"/>
           <w:text/>
         </w:sdtPr>
-        <w:sdtEndPr/>
         <w:sdtContent>
           <w:r>
             <w:t xml:space="preserve">  </w:t>
@@ -2434,7 +2407,6 @@
           <w15:appearance w15:val="hidden"/>
           <w:text/>
         </w:sdtPr>
-        <w:sdtEndPr/>
         <w:sdtContent>
           <w:r>
             <w:t xml:space="preserve">  </w:t>
@@ -2653,7 +2625,6 @@
           <w15:appearance w15:val="hidden"/>
           <w:text/>
         </w:sdtPr>
-        <w:sdtEndPr/>
         <w:sdtContent>
           <w:r>
             <w:t xml:space="preserve">  </w:t>
@@ -2850,7 +2821,6 @@
           <w15:appearance w15:val="hidden"/>
           <w:text/>
         </w:sdtPr>
-        <w:sdtEndPr/>
         <w:sdtContent>
           <w:r>
             <w:t xml:space="preserve">  </w:t>
@@ -3094,7 +3064,6 @@
           <w15:appearance w15:val="hidden"/>
           <w:text/>
         </w:sdtPr>
-        <w:sdtEndPr/>
         <w:sdtContent>
           <w:r>
             <w:t xml:space="preserve">  </w:t>
@@ -3114,7 +3083,7 @@
     </w:p>
     <w:p>
       <w:pPr>
-        <w:pStyle w:val="Ttulo2"/>
+        <w:pStyle w:val="Heading2"/>
         <w:rPr>
           <w:rFonts w:cstheme="majorHAnsi"/>
         </w:rPr>
@@ -3133,7 +3102,7 @@
     </w:p>
     <w:p>
       <w:pPr>
-        <w:pStyle w:val="Ttulo2"/>
+        <w:pStyle w:val="Heading2"/>
         <w:rPr>
           <w:rFonts w:cstheme="majorHAnsi"/>
         </w:rPr>
@@ -3152,7 +3121,7 @@
     </w:p>
     <w:p>
       <w:pPr>
-        <w:pStyle w:val="Ttulo2"/>
+        <w:pStyle w:val="Heading2"/>
         <w:rPr>
           <w:rFonts w:cstheme="majorHAnsi"/>
         </w:rPr>
@@ -3229,7 +3198,6 @@
           <w15:appearance w15:val="hidden"/>
           <w:text/>
         </w:sdtPr>
-        <w:sdtEndPr/>
         <w:sdtContent>
           <w:r>
             <w:t xml:space="preserve">  </w:t>
@@ -3249,7 +3217,7 @@
     </w:p>
     <w:p>
       <w:pPr>
-        <w:pStyle w:val="Ttulo2"/>
+        <w:pStyle w:val="Heading2"/>
         <w:rPr>
           <w:rFonts w:cstheme="majorHAnsi"/>
         </w:rPr>
@@ -3308,7 +3276,6 @@
           <w15:appearance w15:val="hidden"/>
           <w:text/>
         </w:sdtPr>
-        <w:sdtEndPr/>
         <w:sdtContent>
           <w:r>
             <w:t xml:space="preserve">  </w:t>
@@ -3328,7 +3295,7 @@
     </w:p>
     <w:p>
       <w:pPr>
-        <w:pStyle w:val="Ttulo1"/>
+        <w:pStyle w:val="Heading1"/>
         <w:tabs>
           <w:tab w:val="left" w:pos="284"/>
         </w:tabs>
@@ -3364,7 +3331,7 @@
     </w:p>
     <w:p>
       <w:pPr>
-        <w:pStyle w:val="Ttulo2"/>
+        <w:pStyle w:val="Heading2"/>
         <w:rPr>
           <w:rFonts w:cstheme="majorHAnsi"/>
         </w:rPr>
@@ -3383,7 +3350,7 @@
     </w:p>
     <w:p>
       <w:pPr>
-        <w:pStyle w:val="Ttulo2"/>
+        <w:pStyle w:val="Heading2"/>
         <w:rPr>
           <w:rFonts w:cstheme="majorHAnsi"/>
         </w:rPr>
@@ -3475,10 +3442,15 @@
           <w15:appearance w15:val="hidden"/>
           <w:text/>
         </w:sdtPr>
-        <w:sdtEndPr/>
         <w:sdtContent>
           <w:r>
-            <w:t xml:space="preserve">    </w:t>
+            <w:t xml:space="preserve"> </w:t>
+          </w:r>
+          <w:r>
+            <w:t>x</w:t>
+          </w:r>
+          <w:r>
+            <w:t xml:space="preserve">  </w:t>
           </w:r>
         </w:sdtContent>
       </w:sdt>
@@ -3561,10 +3533,15 @@
           <w15:appearance w15:val="hidden"/>
           <w:text/>
         </w:sdtPr>
-        <w:sdtEndPr/>
         <w:sdtContent>
           <w:r>
-            <w:t xml:space="preserve">    </w:t>
+            <w:t xml:space="preserve"> </w:t>
+          </w:r>
+          <w:r>
+            <w:t>x</w:t>
+          </w:r>
+          <w:r>
+            <w:t xml:space="preserve">  </w:t>
           </w:r>
         </w:sdtContent>
       </w:sdt>
@@ -3647,13 +3624,12 @@
           <w15:appearance w15:val="hidden"/>
           <w:text/>
         </w:sdtPr>
-        <w:sdtEndPr/>
         <w:sdtContent>
           <w:r>
             <w:t xml:space="preserve"> </w:t>
           </w:r>
           <w:r>
-            <w:t>X</w:t>
+            <w:t>x</w:t>
           </w:r>
           <w:r>
             <w:t xml:space="preserve">  </w:t>
@@ -3728,10 +3704,15 @@
           <w15:appearance w15:val="hidden"/>
           <w:text/>
         </w:sdtPr>
-        <w:sdtEndPr/>
         <w:sdtContent>
           <w:r>
-            <w:t xml:space="preserve">    </w:t>
+            <w:t xml:space="preserve"> </w:t>
+          </w:r>
+          <w:r>
+            <w:t>x</w:t>
+          </w:r>
+          <w:r>
+            <w:t xml:space="preserve">  </w:t>
           </w:r>
         </w:sdtContent>
       </w:sdt>
@@ -3742,7 +3723,7 @@
     </w:p>
     <w:p>
       <w:pPr>
-        <w:pStyle w:val="Ttulo2"/>
+        <w:pStyle w:val="Heading2"/>
         <w:rPr>
           <w:rFonts w:cstheme="majorHAnsi"/>
         </w:rPr>
@@ -3769,7 +3750,7 @@
     </w:p>
     <w:p>
       <w:pPr>
-        <w:pStyle w:val="Ttulo2"/>
+        <w:pStyle w:val="Heading2"/>
         <w:rPr>
           <w:rFonts w:cstheme="majorHAnsi"/>
         </w:rPr>
@@ -3788,7 +3769,7 @@
     </w:p>
     <w:p>
       <w:pPr>
-        <w:pStyle w:val="Ttulo2"/>
+        <w:pStyle w:val="Heading2"/>
         <w:rPr>
           <w:rFonts w:cstheme="majorHAnsi"/>
         </w:rPr>
@@ -3824,10 +3805,15 @@
           <w15:appearance w15:val="hidden"/>
           <w:text/>
         </w:sdtPr>
-        <w:sdtEndPr/>
         <w:sdtContent>
           <w:r>
-            <w:t xml:space="preserve">    </w:t>
+            <w:t xml:space="preserve"> </w:t>
+          </w:r>
+          <w:r>
+            <w:t>x</w:t>
+          </w:r>
+          <w:r>
+            <w:t xml:space="preserve">  </w:t>
           </w:r>
         </w:sdtContent>
       </w:sdt>
@@ -3838,7 +3824,7 @@
     </w:p>
     <w:p>
       <w:pPr>
-        <w:pStyle w:val="Ttulo1"/>
+        <w:pStyle w:val="Heading1"/>
         <w:tabs>
           <w:tab w:val="left" w:pos="284"/>
         </w:tabs>
@@ -3874,7 +3860,7 @@
     </w:p>
     <w:p>
       <w:pPr>
-        <w:pStyle w:val="Ttulo2"/>
+        <w:pStyle w:val="Heading2"/>
         <w:rPr>
           <w:rFonts w:cstheme="majorHAnsi"/>
         </w:rPr>
@@ -3909,7 +3895,6 @@
           <w15:appearance w15:val="hidden"/>
           <w:text/>
         </w:sdtPr>
-        <w:sdtEndPr/>
         <w:sdtContent>
           <w:r>
             <w:t xml:space="preserve">    </w:t>
@@ -3923,7 +3908,7 @@
     </w:p>
     <w:p>
       <w:pPr>
-        <w:pStyle w:val="Ttulo2"/>
+        <w:pStyle w:val="Heading2"/>
         <w:rPr>
           <w:rFonts w:cstheme="majorHAnsi"/>
         </w:rPr>
@@ -3945,7 +3930,7 @@
     </w:p>
     <w:p>
       <w:pPr>
-        <w:pStyle w:val="Ttulo2"/>
+        <w:pStyle w:val="Heading2"/>
         <w:rPr>
           <w:rFonts w:cstheme="majorHAnsi"/>
         </w:rPr>
@@ -3964,7 +3949,7 @@
     </w:p>
     <w:p>
       <w:pPr>
-        <w:pStyle w:val="Ttulo2"/>
+        <w:pStyle w:val="Heading2"/>
         <w:rPr>
           <w:rFonts w:cstheme="majorHAnsi"/>
         </w:rPr>
@@ -4005,7 +3990,6 @@
           <w15:appearance w15:val="hidden"/>
           <w:text/>
         </w:sdtPr>
-        <w:sdtEndPr/>
         <w:sdtContent>
           <w:r>
             <w:t xml:space="preserve">    </w:t>
@@ -4019,7 +4003,7 @@
     </w:p>
     <w:p>
       <w:pPr>
-        <w:pStyle w:val="Ttulo2"/>
+        <w:pStyle w:val="Heading2"/>
         <w:rPr>
           <w:rFonts w:cstheme="majorHAnsi"/>
         </w:rPr>
@@ -4057,7 +4041,6 @@
           <w15:appearance w15:val="hidden"/>
           <w:text/>
         </w:sdtPr>
-        <w:sdtEndPr/>
         <w:sdtContent>
           <w:r>
             <w:t xml:space="preserve">    </w:t>
@@ -4092,7 +4075,6 @@
           <w15:appearance w15:val="hidden"/>
           <w:text/>
         </w:sdtPr>
-        <w:sdtEndPr/>
         <w:sdtContent>
           <w:r>
             <w:t xml:space="preserve">    </w:t>
@@ -4111,7 +4093,7 @@
     </w:p>
     <w:p>
       <w:pPr>
-        <w:pStyle w:val="Ttulo1"/>
+        <w:pStyle w:val="Heading1"/>
         <w:tabs>
           <w:tab w:val="left" w:pos="284"/>
         </w:tabs>
@@ -4147,7 +4129,7 @@
     </w:p>
     <w:p>
       <w:pPr>
-        <w:pStyle w:val="Ttulo2"/>
+        <w:pStyle w:val="Heading2"/>
         <w:rPr>
           <w:rFonts w:cstheme="majorHAnsi"/>
         </w:rPr>
@@ -4172,7 +4154,7 @@
     </w:p>
     <w:p>
       <w:pPr>
-        <w:pStyle w:val="Ttulo2"/>
+        <w:pStyle w:val="Heading2"/>
         <w:rPr>
           <w:rFonts w:cstheme="majorHAnsi"/>
         </w:rPr>
@@ -4197,7 +4179,7 @@
     </w:p>
     <w:p>
       <w:pPr>
-        <w:pStyle w:val="Ttulo2"/>
+        <w:pStyle w:val="Heading2"/>
         <w:rPr>
           <w:rFonts w:cstheme="majorHAnsi"/>
         </w:rPr>
@@ -4265,7 +4247,6 @@
           <w15:appearance w15:val="hidden"/>
           <w:text/>
         </w:sdtPr>
-        <w:sdtEndPr/>
         <w:sdtContent>
           <w:r>
             <w:t xml:space="preserve"> </w:t>
@@ -4285,7 +4266,7 @@
     </w:p>
     <w:p>
       <w:pPr>
-        <w:pStyle w:val="Ttulo2"/>
+        <w:pStyle w:val="Heading2"/>
         <w:rPr>
           <w:rFonts w:cstheme="majorHAnsi"/>
         </w:rPr>
@@ -4310,7 +4291,7 @@
     </w:p>
     <w:p>
       <w:pPr>
-        <w:pStyle w:val="Ttulo2"/>
+        <w:pStyle w:val="Heading2"/>
         <w:rPr>
           <w:rFonts w:cstheme="majorHAnsi"/>
         </w:rPr>
@@ -4345,7 +4326,6 @@
           <w15:appearance w15:val="hidden"/>
           <w:text/>
         </w:sdtPr>
-        <w:sdtEndPr/>
         <w:sdtContent>
           <w:r>
             <w:t xml:space="preserve">    </w:t>
@@ -4380,7 +4360,6 @@
           <w15:appearance w15:val="hidden"/>
           <w:text/>
         </w:sdtPr>
-        <w:sdtEndPr/>
         <w:sdtContent>
           <w:r>
             <w:t xml:space="preserve">    </w:t>
@@ -4430,7 +4409,6 @@
           <w15:appearance w15:val="hidden"/>
           <w:text/>
         </w:sdtPr>
-        <w:sdtEndPr/>
         <w:sdtContent>
           <w:r>
             <w:t xml:space="preserve">    </w:t>
@@ -4444,7 +4422,7 @@
     </w:p>
     <w:p>
       <w:pPr>
-        <w:pStyle w:val="Ttulo1"/>
+        <w:pStyle w:val="Heading1"/>
         <w:tabs>
           <w:tab w:val="left" w:pos="284"/>
         </w:tabs>
@@ -4480,7 +4458,7 @@
     </w:p>
     <w:p>
       <w:pPr>
-        <w:pStyle w:val="Ttulo2"/>
+        <w:pStyle w:val="Heading2"/>
         <w:rPr>
           <w:rFonts w:cstheme="majorHAnsi"/>
         </w:rPr>
@@ -4545,7 +4523,6 @@
           <w15:appearance w15:val="hidden"/>
           <w:text/>
         </w:sdtPr>
-        <w:sdtEndPr/>
         <w:sdtContent>
           <w:r>
             <w:t xml:space="preserve">    </w:t>
@@ -4682,7 +4659,6 @@
           <w15:appearance w15:val="hidden"/>
           <w:text/>
         </w:sdtPr>
-        <w:sdtEndPr/>
         <w:sdtContent>
           <w:r>
             <w:t xml:space="preserve">    </w:t>
@@ -4696,7 +4672,7 @@
     </w:p>
     <w:p>
       <w:pPr>
-        <w:pStyle w:val="Ttulo2"/>
+        <w:pStyle w:val="Heading2"/>
         <w:rPr>
           <w:rFonts w:cstheme="majorHAnsi"/>
         </w:rPr>
@@ -4721,7 +4697,7 @@
     </w:p>
     <w:p>
       <w:pPr>
-        <w:pStyle w:val="Ttulo2"/>
+        <w:pStyle w:val="Heading2"/>
         <w:rPr>
           <w:rFonts w:cstheme="majorHAnsi"/>
         </w:rPr>
@@ -4746,7 +4722,7 @@
     </w:p>
     <w:p>
       <w:pPr>
-        <w:pStyle w:val="Ttulo2"/>
+        <w:pStyle w:val="Heading2"/>
         <w:rPr>
           <w:rFonts w:cstheme="majorHAnsi"/>
         </w:rPr>
@@ -4771,7 +4747,7 @@
     </w:p>
     <w:p>
       <w:pPr>
-        <w:pStyle w:val="Ttulo2"/>
+        <w:pStyle w:val="Heading2"/>
         <w:rPr>
           <w:rFonts w:cstheme="majorHAnsi"/>
         </w:rPr>
@@ -4812,7 +4788,6 @@
           <w15:appearance w15:val="hidden"/>
           <w:text/>
         </w:sdtPr>
-        <w:sdtEndPr/>
         <w:sdtContent>
           <w:r>
             <w:t xml:space="preserve">    </w:t>
@@ -4827,7 +4802,7 @@
     <w:p/>
     <w:p>
       <w:pPr>
-        <w:pStyle w:val="Ttulo1"/>
+        <w:pStyle w:val="Heading1"/>
         <w:tabs>
           <w:tab w:val="left" w:pos="284"/>
         </w:tabs>
@@ -4863,7 +4838,7 @@
     </w:p>
     <w:p>
       <w:pPr>
-        <w:pStyle w:val="Ttulo2"/>
+        <w:pStyle w:val="Heading2"/>
         <w:rPr>
           <w:rFonts w:cstheme="majorHAnsi"/>
         </w:rPr>
@@ -4888,7 +4863,7 @@
     </w:p>
     <w:p>
       <w:pPr>
-        <w:pStyle w:val="Ttulo2"/>
+        <w:pStyle w:val="Heading2"/>
         <w:rPr>
           <w:rFonts w:cstheme="majorHAnsi"/>
         </w:rPr>
@@ -4967,7 +4942,6 @@
           <w15:appearance w15:val="hidden"/>
           <w:text/>
         </w:sdtPr>
-        <w:sdtEndPr/>
         <w:sdtContent>
           <w:r>
             <w:t xml:space="preserve">    </w:t>
@@ -5067,7 +5041,6 @@
           <w15:appearance w15:val="hidden"/>
           <w:text/>
         </w:sdtPr>
-        <w:sdtEndPr/>
         <w:sdtContent>
           <w:r>
             <w:t xml:space="preserve">    </w:t>
@@ -5144,7 +5117,6 @@
           <w15:appearance w15:val="hidden"/>
           <w:text/>
         </w:sdtPr>
-        <w:sdtEndPr/>
         <w:sdtContent>
           <w:r>
             <w:t xml:space="preserve">    </w:t>
@@ -5224,7 +5196,6 @@
           <w15:appearance w15:val="hidden"/>
           <w:text/>
         </w:sdtPr>
-        <w:sdtEndPr/>
         <w:sdtContent>
           <w:r>
             <w:t xml:space="preserve">    </w:t>
@@ -5296,7 +5267,6 @@
           <w15:appearance w15:val="hidden"/>
           <w:text/>
         </w:sdtPr>
-        <w:sdtEndPr/>
         <w:sdtContent>
           <w:r>
             <w:t xml:space="preserve">    </w:t>
@@ -5315,7 +5285,7 @@
     <w:bookmarkEnd w:id="7"/>
     <w:p>
       <w:pPr>
-        <w:pStyle w:val="Ttulo2"/>
+        <w:pStyle w:val="Heading2"/>
         <w:rPr>
           <w:rFonts w:cstheme="majorHAnsi"/>
         </w:rPr>
@@ -5381,7 +5351,6 @@
           <w15:appearance w15:val="hidden"/>
           <w:text/>
         </w:sdtPr>
-        <w:sdtEndPr/>
         <w:sdtContent>
           <w:r>
             <w:t xml:space="preserve">    </w:t>
@@ -5392,7 +5361,7 @@
     </w:p>
     <w:p>
       <w:pPr>
-        <w:pStyle w:val="Ttulo2"/>
+        <w:pStyle w:val="Heading2"/>
         <w:rPr>
           <w:rFonts w:cstheme="majorHAnsi"/>
         </w:rPr>
@@ -5417,7 +5386,7 @@
     </w:p>
     <w:p>
       <w:pPr>
-        <w:pStyle w:val="Ttulo2"/>
+        <w:pStyle w:val="Heading2"/>
         <w:rPr>
           <w:rFonts w:cstheme="majorHAnsi"/>
         </w:rPr>
@@ -5476,7 +5445,6 @@
           <w15:appearance w15:val="hidden"/>
           <w:text/>
         </w:sdtPr>
-        <w:sdtEndPr/>
         <w:sdtContent>
           <w:r>
             <w:t xml:space="preserve">    </w:t>
@@ -5493,7 +5461,7 @@
     </w:p>
     <w:p>
       <w:pPr>
-        <w:pStyle w:val="Ttulo1"/>
+        <w:pStyle w:val="Heading1"/>
       </w:pPr>
       <w:r>
         <w:lastRenderedPageBreak/>
@@ -5511,7 +5479,7 @@
     </w:p>
     <w:p>
       <w:pPr>
-        <w:pStyle w:val="Ttulo2"/>
+        <w:pStyle w:val="Heading2"/>
         <w:rPr>
           <w:rFonts w:cstheme="majorHAnsi"/>
         </w:rPr>
@@ -5536,7 +5504,7 @@
     </w:p>
     <w:p>
       <w:pPr>
-        <w:pStyle w:val="Ttulo2"/>
+        <w:pStyle w:val="Heading2"/>
         <w:rPr>
           <w:rFonts w:cstheme="majorHAnsi"/>
         </w:rPr>
@@ -5561,7 +5529,7 @@
     </w:p>
     <w:p>
       <w:pPr>
-        <w:pStyle w:val="Ttulo2"/>
+        <w:pStyle w:val="Heading2"/>
         <w:rPr>
           <w:rFonts w:cstheme="majorHAnsi"/>
         </w:rPr>
@@ -5586,7 +5554,7 @@
     </w:p>
     <w:p>
       <w:pPr>
-        <w:pStyle w:val="Ttulo2"/>
+        <w:pStyle w:val="Heading2"/>
         <w:rPr>
           <w:rFonts w:cstheme="majorHAnsi"/>
         </w:rPr>
@@ -5633,7 +5601,6 @@
           <w15:appearance w15:val="hidden"/>
           <w:text/>
         </w:sdtPr>
-        <w:sdtEndPr/>
         <w:sdtContent>
           <w:r>
             <w:t xml:space="preserve">    </w:t>
@@ -5647,7 +5614,7 @@
     </w:p>
     <w:p>
       <w:pPr>
-        <w:pStyle w:val="Ttulo2"/>
+        <w:pStyle w:val="Heading2"/>
         <w:rPr>
           <w:rFonts w:cstheme="majorHAnsi"/>
         </w:rPr>
@@ -5682,7 +5649,6 @@
           <w15:appearance w15:val="hidden"/>
           <w:text/>
         </w:sdtPr>
-        <w:sdtEndPr/>
         <w:sdtContent>
           <w:r>
             <w:t xml:space="preserve">    </w:t>
@@ -5701,7 +5667,7 @@
     </w:p>
     <w:p>
       <w:pPr>
-        <w:pStyle w:val="Ttulo1"/>
+        <w:pStyle w:val="Heading1"/>
         <w:tabs>
           <w:tab w:val="left" w:pos="284"/>
         </w:tabs>
@@ -5737,7 +5703,7 @@
     </w:p>
     <w:p>
       <w:pPr>
-        <w:pStyle w:val="Ttulo2"/>
+        <w:pStyle w:val="Heading2"/>
         <w:rPr>
           <w:rFonts w:cstheme="majorHAnsi"/>
         </w:rPr>
@@ -5762,7 +5728,7 @@
     </w:p>
     <w:p>
       <w:pPr>
-        <w:pStyle w:val="Ttulo2"/>
+        <w:pStyle w:val="Heading2"/>
         <w:rPr>
           <w:rFonts w:cstheme="majorHAnsi"/>
         </w:rPr>
@@ -5787,7 +5753,7 @@
     </w:p>
     <w:p>
       <w:pPr>
-        <w:pStyle w:val="Ttulo2"/>
+        <w:pStyle w:val="Heading2"/>
         <w:rPr>
           <w:rFonts w:cstheme="majorHAnsi"/>
         </w:rPr>
@@ -5812,7 +5778,7 @@
     </w:p>
     <w:p>
       <w:pPr>
-        <w:pStyle w:val="Ttulo2"/>
+        <w:pStyle w:val="Heading2"/>
         <w:rPr>
           <w:rFonts w:cstheme="majorHAnsi"/>
         </w:rPr>
@@ -5837,7 +5803,7 @@
     </w:p>
     <w:p>
       <w:pPr>
-        <w:pStyle w:val="Ttulo2"/>
+        <w:pStyle w:val="Heading2"/>
         <w:rPr>
           <w:rFonts w:cstheme="majorHAnsi"/>
         </w:rPr>
@@ -5872,7 +5838,6 @@
           <w15:appearance w15:val="hidden"/>
           <w:text/>
         </w:sdtPr>
-        <w:sdtEndPr/>
         <w:sdtContent>
           <w:r>
             <w:t xml:space="preserve">    </w:t>
@@ -5907,7 +5872,6 @@
           <w15:appearance w15:val="hidden"/>
           <w:text/>
         </w:sdtPr>
-        <w:sdtEndPr/>
         <w:sdtContent>
           <w:r>
             <w:t xml:space="preserve">    </w:t>
@@ -5927,7 +5891,7 @@
     </w:p>
     <w:p>
       <w:pPr>
-        <w:pStyle w:val="Ttulo1"/>
+        <w:pStyle w:val="Heading1"/>
         <w:tabs>
           <w:tab w:val="left" w:pos="284"/>
         </w:tabs>
@@ -5963,7 +5927,7 @@
     </w:p>
     <w:p>
       <w:pPr>
-        <w:pStyle w:val="Ttulo2"/>
+        <w:pStyle w:val="Heading2"/>
         <w:rPr>
           <w:rFonts w:cstheme="majorHAnsi"/>
         </w:rPr>
@@ -6144,7 +6108,6 @@
           <w15:appearance w15:val="hidden"/>
           <w:text/>
         </w:sdtPr>
-        <w:sdtEndPr/>
         <w:sdtContent>
           <w:r>
             <w:t xml:space="preserve">    </w:t>
@@ -6158,7 +6121,7 @@
     </w:p>
     <w:p>
       <w:pPr>
-        <w:pStyle w:val="Ttulo2"/>
+        <w:pStyle w:val="Heading2"/>
         <w:rPr>
           <w:rFonts w:cstheme="majorHAnsi"/>
         </w:rPr>
@@ -6183,7 +6146,7 @@
     </w:p>
     <w:p>
       <w:pPr>
-        <w:pStyle w:val="Ttulo2"/>
+        <w:pStyle w:val="Heading2"/>
         <w:rPr>
           <w:rFonts w:cstheme="majorHAnsi"/>
         </w:rPr>
@@ -6234,7 +6197,6 @@
           <w15:appearance w15:val="hidden"/>
           <w:text/>
         </w:sdtPr>
-        <w:sdtEndPr/>
         <w:sdtContent>
           <w:r>
             <w:t xml:space="preserve">    </w:t>
@@ -6251,7 +6213,7 @@
     </w:p>
     <w:p>
       <w:pPr>
-        <w:pStyle w:val="Ttulo2"/>
+        <w:pStyle w:val="Heading2"/>
         <w:rPr>
           <w:rFonts w:cstheme="majorHAnsi"/>
         </w:rPr>
@@ -6276,7 +6238,7 @@
     </w:p>
     <w:p>
       <w:pPr>
-        <w:pStyle w:val="Ttulo2"/>
+        <w:pStyle w:val="Heading2"/>
         <w:rPr>
           <w:rFonts w:cstheme="majorHAnsi"/>
         </w:rPr>
@@ -6311,7 +6273,6 @@
           <w15:appearance w15:val="hidden"/>
           <w:text/>
         </w:sdtPr>
-        <w:sdtEndPr/>
         <w:sdtContent>
           <w:r>
             <w:t xml:space="preserve">    </w:t>
@@ -6346,7 +6307,6 @@
           <w15:appearance w15:val="hidden"/>
           <w:text/>
         </w:sdtPr>
-        <w:sdtEndPr/>
         <w:sdtContent>
           <w:r>
             <w:t xml:space="preserve">    </w:t>
@@ -6360,7 +6320,7 @@
     </w:p>
     <w:p>
       <w:pPr>
-        <w:pStyle w:val="Ttulo1"/>
+        <w:pStyle w:val="Heading1"/>
         <w:tabs>
           <w:tab w:val="left" w:pos="284"/>
         </w:tabs>
@@ -6396,7 +6356,7 @@
     </w:p>
     <w:p>
       <w:pPr>
-        <w:pStyle w:val="Ttulo2"/>
+        <w:pStyle w:val="Heading2"/>
         <w:rPr>
           <w:rFonts w:cstheme="majorHAnsi"/>
         </w:rPr>
@@ -6421,7 +6381,7 @@
     </w:p>
     <w:p>
       <w:pPr>
-        <w:pStyle w:val="Ttulo2"/>
+        <w:pStyle w:val="Heading2"/>
         <w:rPr>
           <w:rFonts w:cstheme="majorHAnsi"/>
         </w:rPr>
@@ -6550,7 +6510,6 @@
           <w15:appearance w15:val="hidden"/>
           <w:text/>
         </w:sdtPr>
-        <w:sdtEndPr/>
         <w:sdtContent>
           <w:r>
             <w:t xml:space="preserve">    </w:t>
@@ -6629,7 +6588,6 @@
           <w15:appearance w15:val="hidden"/>
           <w:text/>
         </w:sdtPr>
-        <w:sdtEndPr/>
         <w:sdtContent>
           <w:r>
             <w:t xml:space="preserve">    </w:t>
@@ -6643,7 +6601,7 @@
     </w:p>
     <w:p>
       <w:pPr>
-        <w:pStyle w:val="Ttulo2"/>
+        <w:pStyle w:val="Heading2"/>
         <w:rPr>
           <w:rFonts w:cstheme="majorHAnsi"/>
         </w:rPr>
@@ -7087,7 +7045,6 @@
           <w15:appearance w15:val="hidden"/>
           <w:text/>
         </w:sdtPr>
-        <w:sdtEndPr/>
         <w:sdtContent>
           <w:r>
             <w:t xml:space="preserve">    </w:t>
@@ -7101,7 +7058,7 @@
     </w:p>
     <w:p>
       <w:pPr>
-        <w:pStyle w:val="Ttulo2"/>
+        <w:pStyle w:val="Heading2"/>
         <w:rPr>
           <w:rFonts w:cstheme="majorHAnsi"/>
         </w:rPr>
@@ -7127,7 +7084,7 @@
     </w:p>
     <w:p>
       <w:pPr>
-        <w:pStyle w:val="Ttulo2"/>
+        <w:pStyle w:val="Heading2"/>
         <w:rPr>
           <w:rFonts w:cstheme="majorHAnsi"/>
         </w:rPr>
@@ -7162,7 +7119,6 @@
           <w15:appearance w15:val="hidden"/>
           <w:text/>
         </w:sdtPr>
-        <w:sdtEndPr/>
         <w:sdtContent>
           <w:r>
             <w:t xml:space="preserve">    </w:t>
@@ -7197,7 +7153,6 @@
           <w15:appearance w15:val="hidden"/>
           <w:text/>
         </w:sdtPr>
-        <w:sdtEndPr/>
         <w:sdtContent>
           <w:r>
             <w:t xml:space="preserve">    </w:t>
@@ -7214,7 +7169,7 @@
     </w:p>
     <w:p>
       <w:pPr>
-        <w:pStyle w:val="Ttulo1"/>
+        <w:pStyle w:val="Heading1"/>
         <w:tabs>
           <w:tab w:val="left" w:pos="284"/>
         </w:tabs>
@@ -7250,7 +7205,7 @@
     </w:p>
     <w:p>
       <w:pPr>
-        <w:pStyle w:val="Ttulo2"/>
+        <w:pStyle w:val="Heading2"/>
         <w:rPr>
           <w:rFonts w:cstheme="majorHAnsi"/>
         </w:rPr>
@@ -7275,7 +7230,7 @@
     </w:p>
     <w:p>
       <w:pPr>
-        <w:pStyle w:val="Ttulo2"/>
+        <w:pStyle w:val="Heading2"/>
         <w:rPr>
           <w:rFonts w:cstheme="majorHAnsi"/>
         </w:rPr>
@@ -7300,7 +7255,7 @@
     </w:p>
     <w:p>
       <w:pPr>
-        <w:pStyle w:val="Ttulo2"/>
+        <w:pStyle w:val="Heading2"/>
         <w:rPr>
           <w:rFonts w:cstheme="majorHAnsi"/>
         </w:rPr>
@@ -7325,7 +7280,7 @@
     </w:p>
     <w:p>
       <w:pPr>
-        <w:pStyle w:val="Ttulo2"/>
+        <w:pStyle w:val="Heading2"/>
         <w:rPr>
           <w:rFonts w:cstheme="majorHAnsi"/>
         </w:rPr>
@@ -7372,7 +7327,6 @@
           <w15:appearance w15:val="hidden"/>
           <w:text/>
         </w:sdtPr>
-        <w:sdtEndPr/>
         <w:sdtContent>
           <w:r>
             <w:t xml:space="preserve">    </w:t>
@@ -7386,7 +7340,7 @@
     </w:p>
     <w:p>
       <w:pPr>
-        <w:pStyle w:val="Ttulo2"/>
+        <w:pStyle w:val="Heading2"/>
         <w:rPr>
           <w:rFonts w:cstheme="majorHAnsi"/>
         </w:rPr>
@@ -7421,7 +7375,6 @@
           <w15:appearance w15:val="hidden"/>
           <w:text/>
         </w:sdtPr>
-        <w:sdtEndPr/>
         <w:sdtContent>
           <w:r>
             <w:t xml:space="preserve">    </w:t>
@@ -7456,7 +7409,6 @@
           <w15:appearance w15:val="hidden"/>
           <w:text/>
         </w:sdtPr>
-        <w:sdtEndPr/>
         <w:sdtContent>
           <w:r>
             <w:t xml:space="preserve">    </w:t>
@@ -7495,7 +7447,7 @@
 </file>
 
 <file path=word/numbering.xml><?xml version="1.0" encoding="utf-8"?>
-<w:numbering xmlns:wpc="http://schemas.microsoft.com/office/word/2010/wordprocessingCanvas" xmlns:cx="http://schemas.microsoft.com/office/drawing/2014/chartex" xmlns:cx1="http://schemas.microsoft.com/office/drawing/2015/9/8/chartex" xmlns:cx2="http://schemas.microsoft.com/office/drawing/2015/10/21/chartex" xmlns:cx3="http://schemas.microsoft.com/office/drawing/2016/5/9/chartex" xmlns:cx4="http://schemas.microsoft.com/office/drawing/2016/5/10/chartex" xmlns:cx5="http://schemas.microsoft.com/office/drawing/2016/5/11/chartex" xmlns:cx6="http://schemas.microsoft.com/office/drawing/2016/5/12/chartex" xmlns:cx7="http://schemas.microsoft.com/office/drawing/2016/5/13/chartex" xmlns:cx8="http://schemas.microsoft.com/office/drawing/2016/5/14/chartex" xmlns:mc="http://schemas.openxmlformats.org/markup-compatibility/2006" xmlns:aink="http://schemas.microsoft.com/office/drawing/2016/ink" xmlns:am3d="http://schemas.microsoft.com/office/drawing/2017/model3d" xmlns:o="urn:schemas-microsoft-com:office:office" xmlns:r="http://schemas.openxmlformats.org/officeDocument/2006/relationships" xmlns:m="http://schemas.openxmlformats.org/officeDocument/2006/math" xmlns:v="urn:schemas-microsoft-com:vml" xmlns:wp14="http://schemas.microsoft.com/office/word/2010/wordprocessingDrawing" xmlns:wp="http://schemas.openxmlformats.org/drawingml/2006/wordprocessingDrawing" xmlns:w10="urn:schemas-microsoft-com:office:word" xmlns:w="http://schemas.openxmlformats.org/wordprocessingml/2006/main" xmlns:w14="http://schemas.microsoft.com/office/word/2010/wordml" xmlns:w15="http://schemas.microsoft.com/office/word/2012/wordml" xmlns:w16cex="http://schemas.microsoft.com/office/word/2018/wordml/cex" xmlns:w16cid="http://schemas.microsoft.com/office/word/2016/wordml/cid" xmlns:w16="http://schemas.microsoft.com/office/word/2018/wordml" xmlns:w16sdtdh="http://schemas.microsoft.com/office/word/2020/wordml/sdtdatahash" xmlns:w16se="http://schemas.microsoft.com/office/word/2015/wordml/symex" xmlns:wpg="http://schemas.microsoft.com/office/word/2010/wordprocessingGroup" xmlns:wpi="http://schemas.microsoft.com/office/word/2010/wordprocessingInk" xmlns:wne="http://schemas.microsoft.com/office/word/2006/wordml" xmlns:wps="http://schemas.microsoft.com/office/word/2010/wordprocessingShape" mc:Ignorable="w14 w15 w16se w16cid w16 w16cex w16sdtdh wp14">
+<w:numbering xmlns:wpc="http://schemas.microsoft.com/office/word/2010/wordprocessingCanvas" xmlns:cx="http://schemas.microsoft.com/office/drawing/2014/chartex" xmlns:cx1="http://schemas.microsoft.com/office/drawing/2015/9/8/chartex" xmlns:cx2="http://schemas.microsoft.com/office/drawing/2015/10/21/chartex" xmlns:cx3="http://schemas.microsoft.com/office/drawing/2016/5/9/chartex" xmlns:cx4="http://schemas.microsoft.com/office/drawing/2016/5/10/chartex" xmlns:cx5="http://schemas.microsoft.com/office/drawing/2016/5/11/chartex" xmlns:cx6="http://schemas.microsoft.com/office/drawing/2016/5/12/chartex" xmlns:cx7="http://schemas.microsoft.com/office/drawing/2016/5/13/chartex" xmlns:cx8="http://schemas.microsoft.com/office/drawing/2016/5/14/chartex" xmlns:mc="http://schemas.openxmlformats.org/markup-compatibility/2006" xmlns:aink="http://schemas.microsoft.com/office/drawing/2016/ink" xmlns:am3d="http://schemas.microsoft.com/office/drawing/2017/model3d" xmlns:o="urn:schemas-microsoft-com:office:office" xmlns:oel="http://schemas.microsoft.com/office/2019/extlst" xmlns:r="http://schemas.openxmlformats.org/officeDocument/2006/relationships" xmlns:m="http://schemas.openxmlformats.org/officeDocument/2006/math" xmlns:v="urn:schemas-microsoft-com:vml" xmlns:wp14="http://schemas.microsoft.com/office/word/2010/wordprocessingDrawing" xmlns:wp="http://schemas.openxmlformats.org/drawingml/2006/wordprocessingDrawing" xmlns:w10="urn:schemas-microsoft-com:office:word" xmlns:w="http://schemas.openxmlformats.org/wordprocessingml/2006/main" xmlns:w14="http://schemas.microsoft.com/office/word/2010/wordml" xmlns:w15="http://schemas.microsoft.com/office/word/2012/wordml" xmlns:w16cex="http://schemas.microsoft.com/office/word/2018/wordml/cex" xmlns:w16cid="http://schemas.microsoft.com/office/word/2016/wordml/cid" xmlns:w16="http://schemas.microsoft.com/office/word/2018/wordml" xmlns:w16du="http://schemas.microsoft.com/office/word/2023/wordml/word16du" xmlns:w16sdtdh="http://schemas.microsoft.com/office/word/2020/wordml/sdtdatahash" xmlns:w16sdtfl="http://schemas.microsoft.com/office/word/2024/wordml/sdtformatlock" xmlns:w16se="http://schemas.microsoft.com/office/word/2015/wordml/symex" xmlns:wpg="http://schemas.microsoft.com/office/word/2010/wordprocessingGroup" xmlns:wpi="http://schemas.microsoft.com/office/word/2010/wordprocessingInk" xmlns:wne="http://schemas.microsoft.com/office/word/2006/wordml" xmlns:wps="http://schemas.microsoft.com/office/word/2010/wordprocessingShape" mc:Ignorable="w14 w15 w16se w16cid w16 w16cex w16sdtdh w16sdtfl w16du wp14">
   <w:abstractNum w:abstractNumId="0" w15:restartNumberingAfterBreak="0">
     <w:nsid w:val="FFFFFF88"/>
     <w:multiLevelType w:val="singleLevel"/>
@@ -7503,7 +7455,7 @@
     <w:lvl w:ilvl="0">
       <w:start w:val="1"/>
       <w:numFmt w:val="decimal"/>
-      <w:pStyle w:val="Listaconnmeros"/>
+      <w:pStyle w:val="ListNumber"/>
       <w:lvlText w:val="%1."/>
       <w:lvlJc w:val="left"/>
       <w:pPr>
@@ -7727,7 +7679,7 @@
     <w:lvl w:ilvl="0" w:tplc="391EA46E">
       <w:start w:val="1"/>
       <w:numFmt w:val="decimal"/>
-      <w:pStyle w:val="Prrafodelista"/>
+      <w:pStyle w:val="ListParagraph"/>
       <w:lvlText w:val="%1)"/>
       <w:lvlJc w:val="left"/>
       <w:pPr>
@@ -8169,59 +8121,59 @@
       </w:rPr>
     </w:lvl>
   </w:abstractNum>
-  <w:num w:numId="1">
+  <w:num w:numId="1" w16cid:durableId="309135026">
     <w:abstractNumId w:val="3"/>
   </w:num>
-  <w:num w:numId="2">
+  <w:num w:numId="2" w16cid:durableId="744423945">
     <w:abstractNumId w:val="2"/>
   </w:num>
-  <w:num w:numId="3">
+  <w:num w:numId="3" w16cid:durableId="1684940624">
     <w:abstractNumId w:val="6"/>
   </w:num>
-  <w:num w:numId="4">
+  <w:num w:numId="4" w16cid:durableId="16932194">
     <w:abstractNumId w:val="3"/>
   </w:num>
-  <w:num w:numId="5">
+  <w:num w:numId="5" w16cid:durableId="1891070626">
     <w:abstractNumId w:val="3"/>
   </w:num>
-  <w:num w:numId="6">
+  <w:num w:numId="6" w16cid:durableId="1306593221">
     <w:abstractNumId w:val="3"/>
   </w:num>
-  <w:num w:numId="7">
+  <w:num w:numId="7" w16cid:durableId="317804055">
     <w:abstractNumId w:val="1"/>
   </w:num>
-  <w:num w:numId="8">
+  <w:num w:numId="8" w16cid:durableId="1117456484">
     <w:abstractNumId w:val="0"/>
   </w:num>
-  <w:num w:numId="9">
+  <w:num w:numId="9" w16cid:durableId="1394738850">
     <w:abstractNumId w:val="0"/>
   </w:num>
-  <w:num w:numId="10">
+  <w:num w:numId="10" w16cid:durableId="1056704159">
     <w:abstractNumId w:val="3"/>
   </w:num>
-  <w:num w:numId="11">
+  <w:num w:numId="11" w16cid:durableId="1788814559">
     <w:abstractNumId w:val="4"/>
   </w:num>
-  <w:num w:numId="12">
+  <w:num w:numId="12" w16cid:durableId="1225725685">
     <w:abstractNumId w:val="5"/>
   </w:num>
-  <w:num w:numId="13">
+  <w:num w:numId="13" w16cid:durableId="1002586912">
     <w:abstractNumId w:val="0"/>
   </w:num>
-  <w:num w:numId="14">
+  <w:num w:numId="14" w16cid:durableId="2092114880">
     <w:abstractNumId w:val="3"/>
   </w:num>
-  <w:num w:numId="15">
+  <w:num w:numId="15" w16cid:durableId="191770158">
     <w:abstractNumId w:val="4"/>
   </w:num>
-  <w:num w:numId="16">
+  <w:num w:numId="16" w16cid:durableId="892543562">
     <w:abstractNumId w:val="5"/>
   </w:num>
 </w:numbering>
 </file>
 
 <file path=word/styles.xml><?xml version="1.0" encoding="utf-8"?>
-<w:styles xmlns:mc="http://schemas.openxmlformats.org/markup-compatibility/2006" xmlns:r="http://schemas.openxmlformats.org/officeDocument/2006/relationships" xmlns:w="http://schemas.openxmlformats.org/wordprocessingml/2006/main" xmlns:w14="http://schemas.microsoft.com/office/word/2010/wordml" xmlns:w15="http://schemas.microsoft.com/office/word/2012/wordml" xmlns:w16cex="http://schemas.microsoft.com/office/word/2018/wordml/cex" xmlns:w16cid="http://schemas.microsoft.com/office/word/2016/wordml/cid" xmlns:w16="http://schemas.microsoft.com/office/word/2018/wordml" xmlns:w16sdtdh="http://schemas.microsoft.com/office/word/2020/wordml/sdtdatahash" xmlns:w16se="http://schemas.microsoft.com/office/word/2015/wordml/symex" mc:Ignorable="w14 w15 w16se w16cid w16 w16cex w16sdtdh">
+<w:styles xmlns:mc="http://schemas.openxmlformats.org/markup-compatibility/2006" xmlns:r="http://schemas.openxmlformats.org/officeDocument/2006/relationships" xmlns:w="http://schemas.openxmlformats.org/wordprocessingml/2006/main" xmlns:w14="http://schemas.microsoft.com/office/word/2010/wordml" xmlns:w15="http://schemas.microsoft.com/office/word/2012/wordml" xmlns:w16cex="http://schemas.microsoft.com/office/word/2018/wordml/cex" xmlns:w16cid="http://schemas.microsoft.com/office/word/2016/wordml/cid" xmlns:w16="http://schemas.microsoft.com/office/word/2018/wordml" xmlns:w16du="http://schemas.microsoft.com/office/word/2023/wordml/word16du" xmlns:w16sdtdh="http://schemas.microsoft.com/office/word/2020/wordml/sdtdatahash" xmlns:w16sdtfl="http://schemas.microsoft.com/office/word/2024/wordml/sdtformatlock" xmlns:w16se="http://schemas.microsoft.com/office/word/2015/wordml/symex" mc:Ignorable="w14 w15 w16se w16cid w16 w16cex w16sdtdh w16sdtfl w16du">
   <w:docDefaults>
     <w:rPrDefault>
       <w:rPr>
@@ -8631,11 +8583,11 @@
       <w:lang w:val="en-GB"/>
     </w:rPr>
   </w:style>
-  <w:style w:type="paragraph" w:styleId="Ttulo1">
+  <w:style w:type="paragraph" w:styleId="Heading1">
     <w:name w:val="heading 1"/>
     <w:basedOn w:val="Normal"/>
     <w:next w:val="Normal"/>
-    <w:link w:val="Ttulo1Car"/>
+    <w:link w:val="Heading1Char"/>
     <w:uiPriority w:val="9"/>
     <w:qFormat/>
     <w:rsid w:val="005559E5"/>
@@ -8663,11 +8615,11 @@
       <w14:ligatures w14:val="none"/>
     </w:rPr>
   </w:style>
-  <w:style w:type="paragraph" w:styleId="Ttulo2">
+  <w:style w:type="paragraph" w:styleId="Heading2">
     <w:name w:val="heading 2"/>
     <w:basedOn w:val="Normal"/>
     <w:next w:val="Normal"/>
-    <w:link w:val="Ttulo2Car"/>
+    <w:link w:val="Heading2Char"/>
     <w:uiPriority w:val="9"/>
     <w:unhideWhenUsed/>
     <w:qFormat/>
@@ -8691,11 +8643,11 @@
       <w14:ligatures w14:val="none"/>
     </w:rPr>
   </w:style>
-  <w:style w:type="paragraph" w:styleId="Ttulo3">
+  <w:style w:type="paragraph" w:styleId="Heading3">
     <w:name w:val="heading 3"/>
     <w:basedOn w:val="Normal"/>
     <w:next w:val="Normal"/>
-    <w:link w:val="Ttulo3Car"/>
+    <w:link w:val="Heading3Char"/>
     <w:uiPriority w:val="9"/>
     <w:unhideWhenUsed/>
     <w:rsid w:val="00F772E9"/>
@@ -8710,13 +8662,13 @@
       <w:color w:val="1F3763" w:themeColor="accent1" w:themeShade="7F"/>
     </w:rPr>
   </w:style>
-  <w:style w:type="character" w:default="1" w:styleId="Fuentedeprrafopredeter">
+  <w:style w:type="character" w:default="1" w:styleId="DefaultParagraphFont">
     <w:name w:val="Default Paragraph Font"/>
     <w:uiPriority w:val="1"/>
     <w:semiHidden/>
     <w:unhideWhenUsed/>
   </w:style>
-  <w:style w:type="table" w:default="1" w:styleId="Tablanormal">
+  <w:style w:type="table" w:default="1" w:styleId="TableNormal">
     <w:name w:val="Normal Table"/>
     <w:uiPriority w:val="99"/>
     <w:semiHidden/>
@@ -8731,16 +8683,16 @@
       </w:tblCellMar>
     </w:tblPr>
   </w:style>
-  <w:style w:type="numbering" w:default="1" w:styleId="Sinlista">
+  <w:style w:type="numbering" w:default="1" w:styleId="NoList">
     <w:name w:val="No List"/>
     <w:uiPriority w:val="99"/>
     <w:semiHidden/>
     <w:unhideWhenUsed/>
   </w:style>
-  <w:style w:type="character" w:customStyle="1" w:styleId="Ttulo1Car">
-    <w:name w:val="Título 1 Car"/>
-    <w:basedOn w:val="Fuentedeprrafopredeter"/>
-    <w:link w:val="Ttulo1"/>
+  <w:style w:type="character" w:customStyle="1" w:styleId="Heading1Char">
+    <w:name w:val="Heading 1 Char"/>
+    <w:basedOn w:val="DefaultParagraphFont"/>
+    <w:link w:val="Heading1"/>
     <w:uiPriority w:val="9"/>
     <w:rsid w:val="005559E5"/>
     <w:rPr>
@@ -8754,10 +8706,10 @@
       <w14:ligatures w14:val="none"/>
     </w:rPr>
   </w:style>
-  <w:style w:type="character" w:customStyle="1" w:styleId="Ttulo2Car">
-    <w:name w:val="Título 2 Car"/>
-    <w:basedOn w:val="Fuentedeprrafopredeter"/>
-    <w:link w:val="Ttulo2"/>
+  <w:style w:type="character" w:customStyle="1" w:styleId="Heading2Char">
+    <w:name w:val="Heading 2 Char"/>
+    <w:basedOn w:val="DefaultParagraphFont"/>
+    <w:link w:val="Heading2"/>
     <w:uiPriority w:val="9"/>
     <w:rsid w:val="00F772E9"/>
     <w:rPr>
@@ -8796,9 +8748,9 @@
       <w14:ligatures w14:val="none"/>
     </w:rPr>
   </w:style>
-  <w:style w:type="paragraph" w:styleId="Prrafodelista">
+  <w:style w:type="paragraph" w:styleId="ListParagraph">
     <w:name w:val="List Paragraph"/>
-    <w:basedOn w:val="Listaconnmeros"/>
+    <w:basedOn w:val="ListNumber"/>
     <w:uiPriority w:val="34"/>
     <w:rsid w:val="00F772E9"/>
     <w:pPr>
@@ -8817,7 +8769,7 @@
   </w:style>
   <w:style w:type="paragraph" w:customStyle="1" w:styleId="Prrafodesublista">
     <w:name w:val="Párrafo de sublista"/>
-    <w:basedOn w:val="Prrafodelista"/>
+    <w:basedOn w:val="ListParagraph"/>
     <w:qFormat/>
     <w:rsid w:val="00A64124"/>
     <w:pPr>
@@ -8834,7 +8786,7 @@
       <w:rFonts w:eastAsia="Courier New" w:cs="Courier New"/>
     </w:rPr>
   </w:style>
-  <w:style w:type="paragraph" w:styleId="Sinespaciado">
+  <w:style w:type="paragraph" w:styleId="NoSpacing">
     <w:name w:val="No Spacing"/>
     <w:uiPriority w:val="1"/>
     <w:rsid w:val="00F772E9"/>
@@ -8848,9 +8800,9 @@
       <w14:ligatures w14:val="none"/>
     </w:rPr>
   </w:style>
-  <w:style w:type="character" w:styleId="Textoennegrita">
+  <w:style w:type="character" w:styleId="Strong">
     <w:name w:val="Strong"/>
-    <w:basedOn w:val="Fuentedeprrafopredeter"/>
+    <w:basedOn w:val="DefaultParagraphFont"/>
     <w:uiPriority w:val="22"/>
     <w:qFormat/>
     <w:rsid w:val="00F772E9"/>
@@ -8859,9 +8811,9 @@
       <w:bCs/>
     </w:rPr>
   </w:style>
-  <w:style w:type="character" w:styleId="Refdecomentario">
+  <w:style w:type="character" w:styleId="CommentReference">
     <w:name w:val="annotation reference"/>
-    <w:basedOn w:val="Fuentedeprrafopredeter"/>
+    <w:basedOn w:val="DefaultParagraphFont"/>
     <w:uiPriority w:val="99"/>
     <w:semiHidden/>
     <w:unhideWhenUsed/>
@@ -8871,10 +8823,10 @@
       <w:szCs w:val="16"/>
     </w:rPr>
   </w:style>
-  <w:style w:type="paragraph" w:styleId="Textocomentario">
+  <w:style w:type="paragraph" w:styleId="CommentText">
     <w:name w:val="annotation text"/>
     <w:basedOn w:val="Normal"/>
-    <w:link w:val="TextocomentarioCar"/>
+    <w:link w:val="CommentTextChar"/>
     <w:uiPriority w:val="99"/>
     <w:unhideWhenUsed/>
     <w:rsid w:val="00F772E9"/>
@@ -8883,10 +8835,10 @@
       <w:szCs w:val="20"/>
     </w:rPr>
   </w:style>
-  <w:style w:type="character" w:customStyle="1" w:styleId="TextocomentarioCar">
-    <w:name w:val="Texto comentario Car"/>
-    <w:basedOn w:val="Fuentedeprrafopredeter"/>
-    <w:link w:val="Textocomentario"/>
+  <w:style w:type="character" w:customStyle="1" w:styleId="CommentTextChar">
+    <w:name w:val="Comment Text Char"/>
+    <w:basedOn w:val="DefaultParagraphFont"/>
+    <w:link w:val="CommentText"/>
     <w:uiPriority w:val="99"/>
     <w:rsid w:val="00F772E9"/>
     <w:rPr>
@@ -8895,11 +8847,11 @@
       <w:lang w:val="en-GB"/>
     </w:rPr>
   </w:style>
-  <w:style w:type="paragraph" w:styleId="Asuntodelcomentario">
+  <w:style w:type="paragraph" w:styleId="CommentSubject">
     <w:name w:val="annotation subject"/>
     <w:basedOn w:val="Normal"/>
     <w:next w:val="Normal"/>
-    <w:link w:val="AsuntodelcomentarioCar"/>
+    <w:link w:val="CommentSubjectChar"/>
     <w:uiPriority w:val="99"/>
     <w:semiHidden/>
     <w:unhideWhenUsed/>
@@ -8911,10 +8863,10 @@
       <w:szCs w:val="20"/>
     </w:rPr>
   </w:style>
-  <w:style w:type="character" w:customStyle="1" w:styleId="AsuntodelcomentarioCar">
-    <w:name w:val="Asunto del comentario Car"/>
-    <w:basedOn w:val="Fuentedeprrafopredeter"/>
-    <w:link w:val="Asuntodelcomentario"/>
+  <w:style w:type="character" w:customStyle="1" w:styleId="CommentSubjectChar">
+    <w:name w:val="Comment Subject Char"/>
+    <w:basedOn w:val="DefaultParagraphFont"/>
+    <w:link w:val="CommentSubject"/>
     <w:uiPriority w:val="99"/>
     <w:semiHidden/>
     <w:rsid w:val="00F772E9"/>
@@ -8926,9 +8878,9 @@
       <w:lang w:val="en-GB"/>
     </w:rPr>
   </w:style>
-  <w:style w:type="character" w:styleId="Textodelmarcadordeposicin">
+  <w:style w:type="character" w:styleId="PlaceholderText">
     <w:name w:val="Placeholder Text"/>
-    <w:basedOn w:val="Fuentedeprrafopredeter"/>
+    <w:basedOn w:val="DefaultParagraphFont"/>
     <w:uiPriority w:val="99"/>
     <w:semiHidden/>
     <w:rsid w:val="00F772E9"/>
@@ -8936,9 +8888,9 @@
       <w:color w:val="808080"/>
     </w:rPr>
   </w:style>
-  <w:style w:type="character" w:styleId="Hipervnculo">
+  <w:style w:type="character" w:styleId="Hyperlink">
     <w:name w:val="Hyperlink"/>
-    <w:basedOn w:val="Fuentedeprrafopredeter"/>
+    <w:basedOn w:val="DefaultParagraphFont"/>
     <w:uiPriority w:val="99"/>
     <w:unhideWhenUsed/>
     <w:rsid w:val="00F772E9"/>
@@ -8957,10 +8909,10 @@
       <w:spacing w:before="240" w:after="240"/>
     </w:pPr>
   </w:style>
-  <w:style w:type="character" w:customStyle="1" w:styleId="Ttulo3Car">
-    <w:name w:val="Título 3 Car"/>
-    <w:basedOn w:val="Fuentedeprrafopredeter"/>
-    <w:link w:val="Ttulo3"/>
+  <w:style w:type="character" w:customStyle="1" w:styleId="Heading3Char">
+    <w:name w:val="Heading 3 Char"/>
+    <w:basedOn w:val="DefaultParagraphFont"/>
+    <w:link w:val="Heading3"/>
     <w:uiPriority w:val="9"/>
     <w:rsid w:val="00F772E9"/>
     <w:rPr>
@@ -8971,7 +8923,7 @@
       <w:lang w:val="en-GB"/>
     </w:rPr>
   </w:style>
-  <w:style w:type="paragraph" w:styleId="Lista">
+  <w:style w:type="paragraph" w:styleId="List">
     <w:name w:val="List"/>
     <w:basedOn w:val="Normal"/>
     <w:uiPriority w:val="99"/>
@@ -8983,7 +8935,7 @@
       <w:contextualSpacing/>
     </w:pPr>
   </w:style>
-  <w:style w:type="paragraph" w:styleId="Listaconnmeros">
+  <w:style w:type="paragraph" w:styleId="ListNumber">
     <w:name w:val="List Number"/>
     <w:basedOn w:val="Normal"/>
     <w:uiPriority w:val="99"/>
@@ -8999,7 +8951,7 @@
   </w:style>
   <w:style w:type="paragraph" w:customStyle="1" w:styleId="Requirement-Body">
     <w:name w:val="Requirement - Body"/>
-    <w:basedOn w:val="Lista"/>
+    <w:basedOn w:val="List"/>
     <w:qFormat/>
     <w:rsid w:val="0089026D"/>
     <w:pPr>
@@ -9011,7 +8963,7 @@
   </w:style>
   <w:style w:type="paragraph" w:customStyle="1" w:styleId="Requirement-Header">
     <w:name w:val="Requirement - Header"/>
-    <w:basedOn w:val="Lista"/>
+    <w:basedOn w:val="List"/>
     <w:next w:val="Requirement-Body"/>
     <w:qFormat/>
     <w:rsid w:val="002D4E43"/>
@@ -9022,11 +8974,11 @@
       <w:ind w:left="567" w:hanging="567"/>
     </w:pPr>
   </w:style>
-  <w:style w:type="paragraph" w:styleId="Ttulo">
+  <w:style w:type="paragraph" w:styleId="Title">
     <w:name w:val="Title"/>
     <w:basedOn w:val="Normal"/>
     <w:next w:val="Normal"/>
-    <w:link w:val="TtuloCar"/>
+    <w:link w:val="TitleChar"/>
     <w:uiPriority w:val="10"/>
     <w:qFormat/>
     <w:rsid w:val="00F772E9"/>
@@ -9047,10 +8999,10 @@
       <w:szCs w:val="56"/>
     </w:rPr>
   </w:style>
-  <w:style w:type="character" w:customStyle="1" w:styleId="TtuloCar">
-    <w:name w:val="Título Car"/>
-    <w:basedOn w:val="Fuentedeprrafopredeter"/>
-    <w:link w:val="Ttulo"/>
+  <w:style w:type="character" w:customStyle="1" w:styleId="TitleChar">
+    <w:name w:val="Title Char"/>
+    <w:basedOn w:val="DefaultParagraphFont"/>
+    <w:link w:val="Title"/>
     <w:uiPriority w:val="10"/>
     <w:rsid w:val="00F772E9"/>
     <w:rPr>
@@ -9062,9 +9014,9 @@
       <w:lang w:val="en-GB"/>
     </w:rPr>
   </w:style>
-  <w:style w:type="character" w:styleId="Mencionar">
+  <w:style w:type="character" w:styleId="Mention">
     <w:name w:val="Mention"/>
-    <w:basedOn w:val="Fuentedeprrafopredeter"/>
+    <w:basedOn w:val="DefaultParagraphFont"/>
     <w:uiPriority w:val="99"/>
     <w:unhideWhenUsed/>
     <w:rsid w:val="00F772E9"/>
@@ -9077,7 +9029,7 @@
 </file>
 
 <file path=word/glossary/document.xml><?xml version="1.0" encoding="utf-8"?>
-<w:glossaryDocument xmlns:wpc="http://schemas.microsoft.com/office/word/2010/wordprocessingCanvas" xmlns:cx="http://schemas.microsoft.com/office/drawing/2014/chartex" xmlns:cx1="http://schemas.microsoft.com/office/drawing/2015/9/8/chartex" xmlns:cx2="http://schemas.microsoft.com/office/drawing/2015/10/21/chartex" xmlns:cx3="http://schemas.microsoft.com/office/drawing/2016/5/9/chartex" xmlns:cx4="http://schemas.microsoft.com/office/drawing/2016/5/10/chartex" xmlns:cx5="http://schemas.microsoft.com/office/drawing/2016/5/11/chartex" xmlns:cx6="http://schemas.microsoft.com/office/drawing/2016/5/12/chartex" xmlns:cx7="http://schemas.microsoft.com/office/drawing/2016/5/13/chartex" xmlns:cx8="http://schemas.microsoft.com/office/drawing/2016/5/14/chartex" xmlns:mc="http://schemas.openxmlformats.org/markup-compatibility/2006" xmlns:aink="http://schemas.microsoft.com/office/drawing/2016/ink" xmlns:am3d="http://schemas.microsoft.com/office/drawing/2017/model3d" xmlns:o="urn:schemas-microsoft-com:office:office" xmlns:r="http://schemas.openxmlformats.org/officeDocument/2006/relationships" xmlns:m="http://schemas.openxmlformats.org/officeDocument/2006/math" xmlns:v="urn:schemas-microsoft-com:vml" xmlns:wp14="http://schemas.microsoft.com/office/word/2010/wordprocessingDrawing" xmlns:wp="http://schemas.openxmlformats.org/drawingml/2006/wordprocessingDrawing" xmlns:w10="urn:schemas-microsoft-com:office:word" xmlns:w="http://schemas.openxmlformats.org/wordprocessingml/2006/main" xmlns:w14="http://schemas.microsoft.com/office/word/2010/wordml" xmlns:w15="http://schemas.microsoft.com/office/word/2012/wordml" xmlns:w16cex="http://schemas.microsoft.com/office/word/2018/wordml/cex" xmlns:w16cid="http://schemas.microsoft.com/office/word/2016/wordml/cid" xmlns:w16="http://schemas.microsoft.com/office/word/2018/wordml" xmlns:w16sdtdh="http://schemas.microsoft.com/office/word/2020/wordml/sdtdatahash" xmlns:w16se="http://schemas.microsoft.com/office/word/2015/wordml/symex" xmlns:wpg="http://schemas.microsoft.com/office/word/2010/wordprocessingGroup" xmlns:wpi="http://schemas.microsoft.com/office/word/2010/wordprocessingInk" xmlns:wne="http://schemas.microsoft.com/office/word/2006/wordml" xmlns:wps="http://schemas.microsoft.com/office/word/2010/wordprocessingShape" mc:Ignorable="w14 w15 w16se w16cid w16 w16cex w16sdtdh wp14">
+<w:glossaryDocument xmlns:wpc="http://schemas.microsoft.com/office/word/2010/wordprocessingCanvas" xmlns:cx="http://schemas.microsoft.com/office/drawing/2014/chartex" xmlns:cx1="http://schemas.microsoft.com/office/drawing/2015/9/8/chartex" xmlns:cx2="http://schemas.microsoft.com/office/drawing/2015/10/21/chartex" xmlns:cx3="http://schemas.microsoft.com/office/drawing/2016/5/9/chartex" xmlns:cx4="http://schemas.microsoft.com/office/drawing/2016/5/10/chartex" xmlns:cx5="http://schemas.microsoft.com/office/drawing/2016/5/11/chartex" xmlns:cx6="http://schemas.microsoft.com/office/drawing/2016/5/12/chartex" xmlns:cx7="http://schemas.microsoft.com/office/drawing/2016/5/13/chartex" xmlns:cx8="http://schemas.microsoft.com/office/drawing/2016/5/14/chartex" xmlns:mc="http://schemas.openxmlformats.org/markup-compatibility/2006" xmlns:aink="http://schemas.microsoft.com/office/drawing/2016/ink" xmlns:am3d="http://schemas.microsoft.com/office/drawing/2017/model3d" xmlns:o="urn:schemas-microsoft-com:office:office" xmlns:oel="http://schemas.microsoft.com/office/2019/extlst" xmlns:r="http://schemas.openxmlformats.org/officeDocument/2006/relationships" xmlns:m="http://schemas.openxmlformats.org/officeDocument/2006/math" xmlns:v="urn:schemas-microsoft-com:vml" xmlns:wp14="http://schemas.microsoft.com/office/word/2010/wordprocessingDrawing" xmlns:wp="http://schemas.openxmlformats.org/drawingml/2006/wordprocessingDrawing" xmlns:w10="urn:schemas-microsoft-com:office:word" xmlns:w="http://schemas.openxmlformats.org/wordprocessingml/2006/main" xmlns:w14="http://schemas.microsoft.com/office/word/2010/wordml" xmlns:w15="http://schemas.microsoft.com/office/word/2012/wordml" xmlns:w16cex="http://schemas.microsoft.com/office/word/2018/wordml/cex" xmlns:w16cid="http://schemas.microsoft.com/office/word/2016/wordml/cid" xmlns:w16="http://schemas.microsoft.com/office/word/2018/wordml" xmlns:w16du="http://schemas.microsoft.com/office/word/2023/wordml/word16du" xmlns:w16sdtdh="http://schemas.microsoft.com/office/word/2020/wordml/sdtdatahash" xmlns:w16sdtfl="http://schemas.microsoft.com/office/word/2024/wordml/sdtformatlock" xmlns:w16se="http://schemas.microsoft.com/office/word/2015/wordml/symex" xmlns:wpg="http://schemas.microsoft.com/office/word/2010/wordprocessingGroup" xmlns:wpi="http://schemas.microsoft.com/office/word/2010/wordprocessingInk" xmlns:wne="http://schemas.microsoft.com/office/word/2006/wordml" xmlns:wps="http://schemas.microsoft.com/office/word/2010/wordprocessingShape" mc:Ignorable="w14 w15 w16se w16cid w16 w16cex w16sdtdh w16sdtfl w16du wp14">
   <w:docParts>
     <w:docPart>
       <w:docPartPr>
@@ -9101,7 +9053,7 @@
           </w:pPr>
           <w:r>
             <w:rPr>
-              <w:rStyle w:val="Textodelmarcadordeposicin"/>
+              <w:rStyle w:val="PlaceholderText"/>
             </w:rPr>
             <w:t>Haga clic o pulse aquí para escribir texto.</w:t>
           </w:r>
@@ -9130,7 +9082,7 @@
           </w:pPr>
           <w:r>
             <w:rPr>
-              <w:rStyle w:val="Textodelmarcadordeposicin"/>
+              <w:rStyle w:val="PlaceholderText"/>
             </w:rPr>
             <w:t>Haga clic o pulse aquí para escribir texto.</w:t>
           </w:r>
@@ -9159,7 +9111,7 @@
           </w:pPr>
           <w:r>
             <w:rPr>
-              <w:rStyle w:val="Textodelmarcadordeposicin"/>
+              <w:rStyle w:val="PlaceholderText"/>
             </w:rPr>
             <w:t>Haga clic o pulse aquí para escribir texto.</w:t>
           </w:r>
@@ -9188,7 +9140,7 @@
           </w:pPr>
           <w:r>
             <w:rPr>
-              <w:rStyle w:val="Textodelmarcadordeposicin"/>
+              <w:rStyle w:val="PlaceholderText"/>
             </w:rPr>
             <w:t>Haga clic o pulse aquí para escribir texto.</w:t>
           </w:r>
@@ -9217,7 +9169,7 @@
           </w:pPr>
           <w:r>
             <w:rPr>
-              <w:rStyle w:val="Textodelmarcadordeposicin"/>
+              <w:rStyle w:val="PlaceholderText"/>
             </w:rPr>
             <w:t>Haga clic o pulse aquí para escribir texto.</w:t>
           </w:r>
@@ -9246,7 +9198,7 @@
           </w:pPr>
           <w:r>
             <w:rPr>
-              <w:rStyle w:val="Textodelmarcadordeposicin"/>
+              <w:rStyle w:val="PlaceholderText"/>
             </w:rPr>
             <w:t>Haga clic o pulse aquí para escribir texto.</w:t>
           </w:r>
@@ -9275,7 +9227,7 @@
           </w:pPr>
           <w:r>
             <w:rPr>
-              <w:rStyle w:val="Textodelmarcadordeposicin"/>
+              <w:rStyle w:val="PlaceholderText"/>
             </w:rPr>
             <w:t>Haga clic o pulse aquí para escribir texto.</w:t>
           </w:r>
@@ -9304,7 +9256,7 @@
           </w:pPr>
           <w:r>
             <w:rPr>
-              <w:rStyle w:val="Textodelmarcadordeposicin"/>
+              <w:rStyle w:val="PlaceholderText"/>
             </w:rPr>
             <w:t>Haga clic o pulse aquí para escribir texto.</w:t>
           </w:r>
@@ -9333,7 +9285,7 @@
           </w:pPr>
           <w:r>
             <w:rPr>
-              <w:rStyle w:val="Textodelmarcadordeposicin"/>
+              <w:rStyle w:val="PlaceholderText"/>
             </w:rPr>
             <w:t>Haga clic o pulse aquí para escribir texto.</w:t>
           </w:r>
@@ -9362,7 +9314,7 @@
           </w:pPr>
           <w:r>
             <w:rPr>
-              <w:rStyle w:val="Textodelmarcadordeposicin"/>
+              <w:rStyle w:val="PlaceholderText"/>
             </w:rPr>
             <w:t>Haga clic o pulse aquí para escribir texto.</w:t>
           </w:r>
@@ -9391,7 +9343,7 @@
           </w:pPr>
           <w:r>
             <w:rPr>
-              <w:rStyle w:val="Textodelmarcadordeposicin"/>
+              <w:rStyle w:val="PlaceholderText"/>
             </w:rPr>
             <w:t>Haga clic o pulse aquí para escribir texto.</w:t>
           </w:r>
@@ -9420,7 +9372,7 @@
           </w:pPr>
           <w:r>
             <w:rPr>
-              <w:rStyle w:val="Textodelmarcadordeposicin"/>
+              <w:rStyle w:val="PlaceholderText"/>
             </w:rPr>
             <w:t>Haga clic o pulse aquí para escribir texto.</w:t>
           </w:r>
@@ -9449,7 +9401,7 @@
           </w:pPr>
           <w:r>
             <w:rPr>
-              <w:rStyle w:val="Textodelmarcadordeposicin"/>
+              <w:rStyle w:val="PlaceholderText"/>
             </w:rPr>
             <w:t>Haga clic o pulse aquí para escribir texto.</w:t>
           </w:r>
@@ -9478,7 +9430,7 @@
           </w:pPr>
           <w:r>
             <w:rPr>
-              <w:rStyle w:val="Textodelmarcadordeposicin"/>
+              <w:rStyle w:val="PlaceholderText"/>
             </w:rPr>
             <w:t>Haga clic o pulse aquí para escribir texto.</w:t>
           </w:r>
@@ -9507,7 +9459,7 @@
           </w:pPr>
           <w:r>
             <w:rPr>
-              <w:rStyle w:val="Textodelmarcadordeposicin"/>
+              <w:rStyle w:val="PlaceholderText"/>
             </w:rPr>
             <w:t>Haga clic o pulse aquí para escribir texto.</w:t>
           </w:r>
@@ -9536,7 +9488,7 @@
           </w:pPr>
           <w:r>
             <w:rPr>
-              <w:rStyle w:val="Textodelmarcadordeposicin"/>
+              <w:rStyle w:val="PlaceholderText"/>
             </w:rPr>
             <w:t>Haga clic o pulse aquí para escribir texto.</w:t>
           </w:r>
@@ -9565,7 +9517,7 @@
           </w:pPr>
           <w:r>
             <w:rPr>
-              <w:rStyle w:val="Textodelmarcadordeposicin"/>
+              <w:rStyle w:val="PlaceholderText"/>
             </w:rPr>
             <w:t>Haga clic o pulse aquí para escribir texto.</w:t>
           </w:r>
@@ -9594,7 +9546,7 @@
           </w:pPr>
           <w:r>
             <w:rPr>
-              <w:rStyle w:val="Textodelmarcadordeposicin"/>
+              <w:rStyle w:val="PlaceholderText"/>
             </w:rPr>
             <w:t>Haga clic o pulse aquí para escribir texto.</w:t>
           </w:r>
@@ -9623,7 +9575,7 @@
           </w:pPr>
           <w:r>
             <w:rPr>
-              <w:rStyle w:val="Textodelmarcadordeposicin"/>
+              <w:rStyle w:val="PlaceholderText"/>
             </w:rPr>
             <w:t>Haga clic o pulse aquí para escribir texto.</w:t>
           </w:r>
@@ -9652,7 +9604,7 @@
           </w:pPr>
           <w:r>
             <w:rPr>
-              <w:rStyle w:val="Textodelmarcadordeposicin"/>
+              <w:rStyle w:val="PlaceholderText"/>
             </w:rPr>
             <w:t>Haga clic o pulse aquí para escribir texto.</w:t>
           </w:r>
@@ -9681,7 +9633,7 @@
           </w:pPr>
           <w:r>
             <w:rPr>
-              <w:rStyle w:val="Textodelmarcadordeposicin"/>
+              <w:rStyle w:val="PlaceholderText"/>
             </w:rPr>
             <w:t>Haga clic o pulse aquí para escribir texto.</w:t>
           </w:r>
@@ -9710,7 +9662,7 @@
           </w:pPr>
           <w:r>
             <w:rPr>
-              <w:rStyle w:val="Textodelmarcadordeposicin"/>
+              <w:rStyle w:val="PlaceholderText"/>
             </w:rPr>
             <w:t>Haga clic o pulse aquí para escribir texto.</w:t>
           </w:r>
@@ -9739,7 +9691,7 @@
           </w:pPr>
           <w:r>
             <w:rPr>
-              <w:rStyle w:val="Textodelmarcadordeposicin"/>
+              <w:rStyle w:val="PlaceholderText"/>
             </w:rPr>
             <w:t>Haga clic o pulse aquí para escribir texto.</w:t>
           </w:r>
@@ -9768,7 +9720,7 @@
           </w:pPr>
           <w:r>
             <w:rPr>
-              <w:rStyle w:val="Textodelmarcadordeposicin"/>
+              <w:rStyle w:val="PlaceholderText"/>
             </w:rPr>
             <w:t>Haga clic o pulse aquí para escribir texto.</w:t>
           </w:r>
@@ -9797,7 +9749,7 @@
           </w:pPr>
           <w:r>
             <w:rPr>
-              <w:rStyle w:val="Textodelmarcadordeposicin"/>
+              <w:rStyle w:val="PlaceholderText"/>
             </w:rPr>
             <w:t>Haga clic o pulse aquí para escribir texto.</w:t>
           </w:r>
@@ -9826,7 +9778,7 @@
           </w:pPr>
           <w:r>
             <w:rPr>
-              <w:rStyle w:val="Textodelmarcadordeposicin"/>
+              <w:rStyle w:val="PlaceholderText"/>
             </w:rPr>
             <w:t>Haga clic o pulse aquí para escribir texto.</w:t>
           </w:r>
@@ -9855,7 +9807,7 @@
           </w:pPr>
           <w:r>
             <w:rPr>
-              <w:rStyle w:val="Textodelmarcadordeposicin"/>
+              <w:rStyle w:val="PlaceholderText"/>
             </w:rPr>
             <w:t>Haga clic o pulse aquí para escribir texto.</w:t>
           </w:r>
@@ -9884,7 +9836,7 @@
           </w:pPr>
           <w:r>
             <w:rPr>
-              <w:rStyle w:val="Textodelmarcadordeposicin"/>
+              <w:rStyle w:val="PlaceholderText"/>
             </w:rPr>
             <w:t>Haga clic o pulse aquí para escribir texto.</w:t>
           </w:r>
@@ -9913,7 +9865,7 @@
           </w:pPr>
           <w:r>
             <w:rPr>
-              <w:rStyle w:val="Textodelmarcadordeposicin"/>
+              <w:rStyle w:val="PlaceholderText"/>
             </w:rPr>
             <w:t>Haga clic o pulse aquí para escribir texto.</w:t>
           </w:r>
@@ -9942,7 +9894,7 @@
           </w:pPr>
           <w:r>
             <w:rPr>
-              <w:rStyle w:val="Textodelmarcadordeposicin"/>
+              <w:rStyle w:val="PlaceholderText"/>
             </w:rPr>
             <w:t>Haga clic o pulse aquí para escribir texto.</w:t>
           </w:r>
@@ -9971,7 +9923,7 @@
           </w:pPr>
           <w:r>
             <w:rPr>
-              <w:rStyle w:val="Textodelmarcadordeposicin"/>
+              <w:rStyle w:val="PlaceholderText"/>
             </w:rPr>
             <w:t>Haga clic o pulse aquí para escribir texto.</w:t>
           </w:r>
@@ -10000,7 +9952,7 @@
           </w:pPr>
           <w:r>
             <w:rPr>
-              <w:rStyle w:val="Textodelmarcadordeposicin"/>
+              <w:rStyle w:val="PlaceholderText"/>
             </w:rPr>
             <w:t>Haga clic o pulse aquí para escribir texto.</w:t>
           </w:r>
@@ -10029,7 +9981,7 @@
           </w:pPr>
           <w:r>
             <w:rPr>
-              <w:rStyle w:val="Textodelmarcadordeposicin"/>
+              <w:rStyle w:val="PlaceholderText"/>
             </w:rPr>
             <w:t>Haga clic o pulse aquí para escribir texto.</w:t>
           </w:r>
@@ -10058,7 +10010,7 @@
           </w:pPr>
           <w:r>
             <w:rPr>
-              <w:rStyle w:val="Textodelmarcadordeposicin"/>
+              <w:rStyle w:val="PlaceholderText"/>
             </w:rPr>
             <w:t>Haga clic o pulse aquí para escribir texto.</w:t>
           </w:r>
@@ -10087,7 +10039,7 @@
           </w:pPr>
           <w:r>
             <w:rPr>
-              <w:rStyle w:val="Textodelmarcadordeposicin"/>
+              <w:rStyle w:val="PlaceholderText"/>
             </w:rPr>
             <w:t>Haga clic o pulse aquí para escribir texto.</w:t>
           </w:r>
@@ -10116,7 +10068,7 @@
           </w:pPr>
           <w:r>
             <w:rPr>
-              <w:rStyle w:val="Textodelmarcadordeposicin"/>
+              <w:rStyle w:val="PlaceholderText"/>
             </w:rPr>
             <w:t>Haga clic o pulse aquí para escribir texto.</w:t>
           </w:r>
@@ -10145,7 +10097,7 @@
           </w:pPr>
           <w:r>
             <w:rPr>
-              <w:rStyle w:val="Textodelmarcadordeposicin"/>
+              <w:rStyle w:val="PlaceholderText"/>
             </w:rPr>
             <w:t>Haga clic o pulse aquí para escribir texto.</w:t>
           </w:r>
@@ -10174,7 +10126,7 @@
           </w:pPr>
           <w:r>
             <w:rPr>
-              <w:rStyle w:val="Textodelmarcadordeposicin"/>
+              <w:rStyle w:val="PlaceholderText"/>
             </w:rPr>
             <w:t>Haga clic o pulse aquí para escribir texto.</w:t>
           </w:r>
@@ -10203,7 +10155,7 @@
           </w:pPr>
           <w:r>
             <w:rPr>
-              <w:rStyle w:val="Textodelmarcadordeposicin"/>
+              <w:rStyle w:val="PlaceholderText"/>
             </w:rPr>
             <w:t>Haga clic o pulse aquí para escribir texto.</w:t>
           </w:r>
@@ -10232,7 +10184,7 @@
           </w:pPr>
           <w:r>
             <w:rPr>
-              <w:rStyle w:val="Textodelmarcadordeposicin"/>
+              <w:rStyle w:val="PlaceholderText"/>
             </w:rPr>
             <w:t>Haga clic o pulse aquí para escribir texto.</w:t>
           </w:r>
@@ -10261,7 +10213,7 @@
           </w:pPr>
           <w:r>
             <w:rPr>
-              <w:rStyle w:val="Textodelmarcadordeposicin"/>
+              <w:rStyle w:val="PlaceholderText"/>
             </w:rPr>
             <w:t>Haga clic o pulse aquí para escribir texto.</w:t>
           </w:r>
@@ -10290,7 +10242,7 @@
           </w:pPr>
           <w:r>
             <w:rPr>
-              <w:rStyle w:val="Textodelmarcadordeposicin"/>
+              <w:rStyle w:val="PlaceholderText"/>
             </w:rPr>
             <w:t>Haga clic o pulse aquí para escribir texto.</w:t>
           </w:r>
@@ -10319,7 +10271,7 @@
           </w:pPr>
           <w:r>
             <w:rPr>
-              <w:rStyle w:val="Textodelmarcadordeposicin"/>
+              <w:rStyle w:val="PlaceholderText"/>
             </w:rPr>
             <w:t>Haga clic o pulse aquí para escribir texto.</w:t>
           </w:r>
@@ -10348,7 +10300,7 @@
           </w:pPr>
           <w:r>
             <w:rPr>
-              <w:rStyle w:val="Textodelmarcadordeposicin"/>
+              <w:rStyle w:val="PlaceholderText"/>
             </w:rPr>
             <w:t>Haga clic o pulse aquí para escribir texto.</w:t>
           </w:r>
@@ -10377,7 +10329,7 @@
           </w:pPr>
           <w:r>
             <w:rPr>
-              <w:rStyle w:val="Textodelmarcadordeposicin"/>
+              <w:rStyle w:val="PlaceholderText"/>
             </w:rPr>
             <w:t>Haga clic o pulse aquí para escribir texto.</w:t>
           </w:r>
@@ -10406,7 +10358,7 @@
           </w:pPr>
           <w:r>
             <w:rPr>
-              <w:rStyle w:val="Textodelmarcadordeposicin"/>
+              <w:rStyle w:val="PlaceholderText"/>
             </w:rPr>
             <w:t>Haga clic o pulse aquí para escribir texto.</w:t>
           </w:r>
@@ -10435,7 +10387,7 @@
           </w:pPr>
           <w:r>
             <w:rPr>
-              <w:rStyle w:val="Textodelmarcadordeposicin"/>
+              <w:rStyle w:val="PlaceholderText"/>
             </w:rPr>
             <w:t>Haga clic o pulse aquí para escribir texto.</w:t>
           </w:r>
@@ -10464,7 +10416,7 @@
           </w:pPr>
           <w:r>
             <w:rPr>
-              <w:rStyle w:val="Textodelmarcadordeposicin"/>
+              <w:rStyle w:val="PlaceholderText"/>
             </w:rPr>
             <w:t>Haga clic o pulse aquí para escribir texto.</w:t>
           </w:r>
@@ -10493,7 +10445,7 @@
           </w:pPr>
           <w:r>
             <w:rPr>
-              <w:rStyle w:val="Textodelmarcadordeposicin"/>
+              <w:rStyle w:val="PlaceholderText"/>
             </w:rPr>
             <w:t>Haga clic o pulse aquí para escribir texto.</w:t>
           </w:r>
@@ -10522,7 +10474,7 @@
           </w:pPr>
           <w:r>
             <w:rPr>
-              <w:rStyle w:val="Textodelmarcadordeposicin"/>
+              <w:rStyle w:val="PlaceholderText"/>
             </w:rPr>
             <w:t>Haga clic o pulse aquí para escribir texto.</w:t>
           </w:r>
@@ -10551,7 +10503,7 @@
           </w:pPr>
           <w:r>
             <w:rPr>
-              <w:rStyle w:val="Textodelmarcadordeposicin"/>
+              <w:rStyle w:val="PlaceholderText"/>
             </w:rPr>
             <w:t>Haga clic o pulse aquí para escribir texto.</w:t>
           </w:r>
@@ -10580,7 +10532,7 @@
           </w:pPr>
           <w:r>
             <w:rPr>
-              <w:rStyle w:val="Textodelmarcadordeposicin"/>
+              <w:rStyle w:val="PlaceholderText"/>
             </w:rPr>
             <w:t>Haga clic o pulse aquí para escribir texto.</w:t>
           </w:r>
@@ -10609,7 +10561,7 @@
           </w:pPr>
           <w:r>
             <w:rPr>
-              <w:rStyle w:val="Textodelmarcadordeposicin"/>
+              <w:rStyle w:val="PlaceholderText"/>
             </w:rPr>
             <w:t>Haga clic o pulse aquí para escribir texto.</w:t>
           </w:r>
@@ -10638,7 +10590,7 @@
           </w:pPr>
           <w:r>
             <w:rPr>
-              <w:rStyle w:val="Textodelmarcadordeposicin"/>
+              <w:rStyle w:val="PlaceholderText"/>
             </w:rPr>
             <w:t>Haga clic o pulse aquí para escribir texto.</w:t>
           </w:r>
@@ -10667,7 +10619,7 @@
           </w:pPr>
           <w:r>
             <w:rPr>
-              <w:rStyle w:val="Textodelmarcadordeposicin"/>
+              <w:rStyle w:val="PlaceholderText"/>
             </w:rPr>
             <w:t>Haga clic o pulse aquí para escribir texto.</w:t>
           </w:r>
@@ -10696,7 +10648,7 @@
           </w:pPr>
           <w:r>
             <w:rPr>
-              <w:rStyle w:val="Textodelmarcadordeposicin"/>
+              <w:rStyle w:val="PlaceholderText"/>
             </w:rPr>
             <w:t>Haga clic o pulse aquí para escribir texto.</w:t>
           </w:r>
@@ -10725,7 +10677,7 @@
           </w:pPr>
           <w:r>
             <w:rPr>
-              <w:rStyle w:val="Textodelmarcadordeposicin"/>
+              <w:rStyle w:val="PlaceholderText"/>
             </w:rPr>
             <w:t>Haga clic o pulse aquí para escribir texto.</w:t>
           </w:r>
@@ -10754,7 +10706,7 @@
           </w:pPr>
           <w:r>
             <w:rPr>
-              <w:rStyle w:val="Textodelmarcadordeposicin"/>
+              <w:rStyle w:val="PlaceholderText"/>
             </w:rPr>
             <w:t>Haga clic o pulse aquí para escribir texto.</w:t>
           </w:r>
@@ -10783,7 +10735,7 @@
           </w:pPr>
           <w:r>
             <w:rPr>
-              <w:rStyle w:val="Textodelmarcadordeposicin"/>
+              <w:rStyle w:val="PlaceholderText"/>
             </w:rPr>
             <w:t>Haga clic o pulse aquí para escribir texto.</w:t>
           </w:r>
@@ -10812,7 +10764,7 @@
           </w:pPr>
           <w:r>
             <w:rPr>
-              <w:rStyle w:val="Textodelmarcadordeposicin"/>
+              <w:rStyle w:val="PlaceholderText"/>
             </w:rPr>
             <w:t>Haga clic o pulse aquí para escribir texto.</w:t>
           </w:r>
@@ -10841,7 +10793,7 @@
           </w:pPr>
           <w:r>
             <w:rPr>
-              <w:rStyle w:val="Textodelmarcadordeposicin"/>
+              <w:rStyle w:val="PlaceholderText"/>
             </w:rPr>
             <w:t>Haga clic o pulse aquí para escribir texto.</w:t>
           </w:r>
@@ -10870,7 +10822,7 @@
           </w:pPr>
           <w:r>
             <w:rPr>
-              <w:rStyle w:val="Textodelmarcadordeposicin"/>
+              <w:rStyle w:val="PlaceholderText"/>
             </w:rPr>
             <w:t>Haga clic o pulse aquí para escribir texto.</w:t>
           </w:r>
@@ -10899,7 +10851,7 @@
           </w:pPr>
           <w:r>
             <w:rPr>
-              <w:rStyle w:val="Textodelmarcadordeposicin"/>
+              <w:rStyle w:val="PlaceholderText"/>
             </w:rPr>
             <w:t>Haga clic o pulse aquí para escribir texto.</w:t>
           </w:r>
@@ -10928,7 +10880,7 @@
           </w:pPr>
           <w:r>
             <w:rPr>
-              <w:rStyle w:val="Textodelmarcadordeposicin"/>
+              <w:rStyle w:val="PlaceholderText"/>
             </w:rPr>
             <w:t>Haga clic o pulse aquí para escribir texto.</w:t>
           </w:r>
@@ -10957,7 +10909,7 @@
           </w:pPr>
           <w:r>
             <w:rPr>
-              <w:rStyle w:val="Textodelmarcadordeposicin"/>
+              <w:rStyle w:val="PlaceholderText"/>
             </w:rPr>
             <w:t>Haga clic o pulse aquí para escribir texto.</w:t>
           </w:r>
@@ -10986,7 +10938,7 @@
           </w:pPr>
           <w:r>
             <w:rPr>
-              <w:rStyle w:val="Textodelmarcadordeposicin"/>
+              <w:rStyle w:val="PlaceholderText"/>
             </w:rPr>
             <w:t>Haga clic o pulse aquí para escribir texto.</w:t>
           </w:r>
@@ -11015,7 +10967,7 @@
           </w:pPr>
           <w:r>
             <w:rPr>
-              <w:rStyle w:val="Textodelmarcadordeposicin"/>
+              <w:rStyle w:val="PlaceholderText"/>
             </w:rPr>
             <w:t>Haga clic o pulse aquí para escribir texto.</w:t>
           </w:r>
@@ -11044,7 +10996,7 @@
           </w:pPr>
           <w:r>
             <w:rPr>
-              <w:rStyle w:val="Textodelmarcadordeposicin"/>
+              <w:rStyle w:val="PlaceholderText"/>
             </w:rPr>
             <w:t>Haga clic o pulse aquí para escribir texto.</w:t>
           </w:r>
@@ -11056,7 +11008,7 @@
 </file>
 
 <file path=word/glossary/fontTable.xml><?xml version="1.0" encoding="utf-8"?>
-<w:fonts xmlns:mc="http://schemas.openxmlformats.org/markup-compatibility/2006" xmlns:r="http://schemas.openxmlformats.org/officeDocument/2006/relationships" xmlns:w="http://schemas.openxmlformats.org/wordprocessingml/2006/main" xmlns:w14="http://schemas.microsoft.com/office/word/2010/wordml" xmlns:w15="http://schemas.microsoft.com/office/word/2012/wordml" xmlns:w16cex="http://schemas.microsoft.com/office/word/2018/wordml/cex" xmlns:w16cid="http://schemas.microsoft.com/office/word/2016/wordml/cid" xmlns:w16="http://schemas.microsoft.com/office/word/2018/wordml" xmlns:w16sdtdh="http://schemas.microsoft.com/office/word/2020/wordml/sdtdatahash" xmlns:w16se="http://schemas.microsoft.com/office/word/2015/wordml/symex" mc:Ignorable="w14 w15 w16se w16cid w16 w16cex w16sdtdh">
+<w:fonts xmlns:mc="http://schemas.openxmlformats.org/markup-compatibility/2006" xmlns:r="http://schemas.openxmlformats.org/officeDocument/2006/relationships" xmlns:w="http://schemas.openxmlformats.org/wordprocessingml/2006/main" xmlns:w14="http://schemas.microsoft.com/office/word/2010/wordml" xmlns:w15="http://schemas.microsoft.com/office/word/2012/wordml" xmlns:w16cex="http://schemas.microsoft.com/office/word/2018/wordml/cex" xmlns:w16cid="http://schemas.microsoft.com/office/word/2016/wordml/cid" xmlns:w16="http://schemas.microsoft.com/office/word/2018/wordml" xmlns:w16du="http://schemas.microsoft.com/office/word/2023/wordml/word16du" xmlns:w16sdtdh="http://schemas.microsoft.com/office/word/2020/wordml/sdtdatahash" xmlns:w16sdtfl="http://schemas.microsoft.com/office/word/2024/wordml/sdtformatlock" xmlns:w16se="http://schemas.microsoft.com/office/word/2015/wordml/symex" mc:Ignorable="w14 w15 w16se w16cid w16 w16cex w16sdtdh w16sdtfl w16du">
   <w:font w:name="Symbol">
     <w:panose1 w:val="05050102010706020507"/>
     <w:charset w:val="02"/>
@@ -11146,7 +11098,7 @@
 </file>
 
 <file path=word/glossary/settings.xml><?xml version="1.0" encoding="utf-8"?>
-<w:settings xmlns:mc="http://schemas.openxmlformats.org/markup-compatibility/2006" xmlns:o="urn:schemas-microsoft-com:office:office" xmlns:r="http://schemas.openxmlformats.org/officeDocument/2006/relationships" xmlns:m="http://schemas.openxmlformats.org/officeDocument/2006/math" xmlns:v="urn:schemas-microsoft-com:vml" xmlns:w10="urn:schemas-microsoft-com:office:word" xmlns:w="http://schemas.openxmlformats.org/wordprocessingml/2006/main" xmlns:w14="http://schemas.microsoft.com/office/word/2010/wordml" xmlns:w15="http://schemas.microsoft.com/office/word/2012/wordml" xmlns:w16cex="http://schemas.microsoft.com/office/word/2018/wordml/cex" xmlns:w16cid="http://schemas.microsoft.com/office/word/2016/wordml/cid" xmlns:w16="http://schemas.microsoft.com/office/word/2018/wordml" xmlns:w16sdtdh="http://schemas.microsoft.com/office/word/2020/wordml/sdtdatahash" xmlns:w16se="http://schemas.microsoft.com/office/word/2015/wordml/symex" xmlns:sl="http://schemas.openxmlformats.org/schemaLibrary/2006/main" mc:Ignorable="w14 w15 w16se w16cid w16 w16cex w16sdtdh">
+<w:settings xmlns:mc="http://schemas.openxmlformats.org/markup-compatibility/2006" xmlns:o="urn:schemas-microsoft-com:office:office" xmlns:r="http://schemas.openxmlformats.org/officeDocument/2006/relationships" xmlns:m="http://schemas.openxmlformats.org/officeDocument/2006/math" xmlns:v="urn:schemas-microsoft-com:vml" xmlns:w10="urn:schemas-microsoft-com:office:word" xmlns:w="http://schemas.openxmlformats.org/wordprocessingml/2006/main" xmlns:w14="http://schemas.microsoft.com/office/word/2010/wordml" xmlns:w15="http://schemas.microsoft.com/office/word/2012/wordml" xmlns:w16cex="http://schemas.microsoft.com/office/word/2018/wordml/cex" xmlns:w16cid="http://schemas.microsoft.com/office/word/2016/wordml/cid" xmlns:w16="http://schemas.microsoft.com/office/word/2018/wordml" xmlns:w16du="http://schemas.microsoft.com/office/word/2023/wordml/word16du" xmlns:w16sdtdh="http://schemas.microsoft.com/office/word/2020/wordml/sdtdatahash" xmlns:w16sdtfl="http://schemas.microsoft.com/office/word/2024/wordml/sdtformatlock" xmlns:w16se="http://schemas.microsoft.com/office/word/2015/wordml/symex" xmlns:sl="http://schemas.openxmlformats.org/schemaLibrary/2006/main" mc:Ignorable="w14 w15 w16se w16cid w16 w16cex w16sdtdh w16sdtfl w16du">
   <w:view w:val="normal"/>
   <w:revisionView w:inkAnnotations="0"/>
   <w:defaultTabStop w:val="708"/>
@@ -11211,6 +11163,7 @@
     <w:rsid w:val="0093034B"/>
     <w:rsid w:val="00946AA5"/>
     <w:rsid w:val="00953D97"/>
+    <w:rsid w:val="00996758"/>
     <w:rsid w:val="009F61B1"/>
     <w:rsid w:val="00A011E1"/>
     <w:rsid w:val="00A04483"/>
@@ -11219,6 +11172,7 @@
     <w:rsid w:val="00A73E76"/>
     <w:rsid w:val="00A855AD"/>
     <w:rsid w:val="00AC1FAB"/>
+    <w:rsid w:val="00B44DFB"/>
     <w:rsid w:val="00B55352"/>
     <w:rsid w:val="00BB0EAB"/>
     <w:rsid w:val="00C17266"/>
@@ -11263,7 +11217,7 @@
 </file>
 
 <file path=word/glossary/styles.xml><?xml version="1.0" encoding="utf-8"?>
-<w:styles xmlns:mc="http://schemas.openxmlformats.org/markup-compatibility/2006" xmlns:r="http://schemas.openxmlformats.org/officeDocument/2006/relationships" xmlns:w="http://schemas.openxmlformats.org/wordprocessingml/2006/main" xmlns:w14="http://schemas.microsoft.com/office/word/2010/wordml" xmlns:w15="http://schemas.microsoft.com/office/word/2012/wordml" xmlns:w16cex="http://schemas.microsoft.com/office/word/2018/wordml/cex" xmlns:w16cid="http://schemas.microsoft.com/office/word/2016/wordml/cid" xmlns:w16="http://schemas.microsoft.com/office/word/2018/wordml" xmlns:w16sdtdh="http://schemas.microsoft.com/office/word/2020/wordml/sdtdatahash" xmlns:w16se="http://schemas.microsoft.com/office/word/2015/wordml/symex" mc:Ignorable="w14 w15 w16se w16cid w16 w16cex w16sdtdh">
+<w:styles xmlns:mc="http://schemas.openxmlformats.org/markup-compatibility/2006" xmlns:r="http://schemas.openxmlformats.org/officeDocument/2006/relationships" xmlns:w="http://schemas.openxmlformats.org/wordprocessingml/2006/main" xmlns:w14="http://schemas.microsoft.com/office/word/2010/wordml" xmlns:w15="http://schemas.microsoft.com/office/word/2012/wordml" xmlns:w16cex="http://schemas.microsoft.com/office/word/2018/wordml/cex" xmlns:w16cid="http://schemas.microsoft.com/office/word/2016/wordml/cid" xmlns:w16="http://schemas.microsoft.com/office/word/2018/wordml" xmlns:w16du="http://schemas.microsoft.com/office/word/2023/wordml/word16du" xmlns:w16sdtdh="http://schemas.microsoft.com/office/word/2020/wordml/sdtdatahash" xmlns:w16sdtfl="http://schemas.microsoft.com/office/word/2024/wordml/sdtformatlock" xmlns:w16se="http://schemas.microsoft.com/office/word/2015/wordml/symex" mc:Ignorable="w14 w15 w16se w16cid w16 w16cex w16sdtdh w16sdtfl w16du">
   <w:docDefaults>
     <w:rPrDefault>
       <w:rPr>
@@ -11663,13 +11617,13 @@
     <w:name w:val="Normal"/>
     <w:qFormat/>
   </w:style>
-  <w:style w:type="character" w:default="1" w:styleId="Fuentedeprrafopredeter">
+  <w:style w:type="character" w:default="1" w:styleId="DefaultParagraphFont">
     <w:name w:val="Default Paragraph Font"/>
     <w:uiPriority w:val="1"/>
     <w:semiHidden/>
     <w:unhideWhenUsed/>
   </w:style>
-  <w:style w:type="table" w:default="1" w:styleId="Tablanormal">
+  <w:style w:type="table" w:default="1" w:styleId="TableNormal">
     <w:name w:val="Normal Table"/>
     <w:uiPriority w:val="99"/>
     <w:semiHidden/>
@@ -11684,15 +11638,15 @@
       </w:tblCellMar>
     </w:tblPr>
   </w:style>
-  <w:style w:type="numbering" w:default="1" w:styleId="Sinlista">
+  <w:style w:type="numbering" w:default="1" w:styleId="NoList">
     <w:name w:val="No List"/>
     <w:uiPriority w:val="99"/>
     <w:semiHidden/>
     <w:unhideWhenUsed/>
   </w:style>
-  <w:style w:type="character" w:styleId="Textodelmarcadordeposicin">
+  <w:style w:type="character" w:styleId="PlaceholderText">
     <w:name w:val="Placeholder Text"/>
-    <w:basedOn w:val="Fuentedeprrafopredeter"/>
+    <w:basedOn w:val="DefaultParagraphFont"/>
     <w:uiPriority w:val="99"/>
     <w:semiHidden/>
     <w:rsid w:val="00175D09"/>
@@ -12534,7 +12488,7 @@
 </file>
 
 <file path=word/glossary/webSettings.xml><?xml version="1.0" encoding="utf-8"?>
-<w:webSettings xmlns:mc="http://schemas.openxmlformats.org/markup-compatibility/2006" xmlns:r="http://schemas.openxmlformats.org/officeDocument/2006/relationships" xmlns:w="http://schemas.openxmlformats.org/wordprocessingml/2006/main" xmlns:w14="http://schemas.microsoft.com/office/word/2010/wordml" xmlns:w15="http://schemas.microsoft.com/office/word/2012/wordml" xmlns:w16cex="http://schemas.microsoft.com/office/word/2018/wordml/cex" xmlns:w16cid="http://schemas.microsoft.com/office/word/2016/wordml/cid" xmlns:w16="http://schemas.microsoft.com/office/word/2018/wordml" xmlns:w16sdtdh="http://schemas.microsoft.com/office/word/2020/wordml/sdtdatahash" xmlns:w16se="http://schemas.microsoft.com/office/word/2015/wordml/symex" mc:Ignorable="w14 w15 w16se w16cid w16 w16cex w16sdtdh">
+<w:webSettings xmlns:mc="http://schemas.openxmlformats.org/markup-compatibility/2006" xmlns:r="http://schemas.openxmlformats.org/officeDocument/2006/relationships" xmlns:w="http://schemas.openxmlformats.org/wordprocessingml/2006/main" xmlns:w14="http://schemas.microsoft.com/office/word/2010/wordml" xmlns:w15="http://schemas.microsoft.com/office/word/2012/wordml" xmlns:w16cex="http://schemas.microsoft.com/office/word/2018/wordml/cex" xmlns:w16cid="http://schemas.microsoft.com/office/word/2016/wordml/cid" xmlns:w16="http://schemas.microsoft.com/office/word/2018/wordml" xmlns:w16du="http://schemas.microsoft.com/office/word/2023/wordml/word16du" xmlns:w16sdtdh="http://schemas.microsoft.com/office/word/2020/wordml/sdtdatahash" xmlns:w16sdtfl="http://schemas.microsoft.com/office/word/2024/wordml/sdtformatlock" xmlns:w16se="http://schemas.microsoft.com/office/word/2015/wordml/symex" mc:Ignorable="w14 w15 w16se w16cid w16 w16cex w16sdtdh w16sdtfl w16du">
   <w:optimizeForBrowser/>
   <w:allowPNG/>
 </w:webSettings>

</xml_diff>

<commit_message>
feat: :zap: update documents in reports
</commit_message>
<xml_diff>
--- a/reports/Group/00 - Requirements - Group.docx
+++ b/reports/Group/00 - Requirements - Group.docx
@@ -4,7 +4,7 @@
   <w:body>
     <w:p>
       <w:pPr>
-        <w:pStyle w:val="Heading1"/>
+        <w:pStyle w:val="Ttulo1"/>
         <w:spacing w:before="0"/>
         <w:rPr>
           <w:rFonts w:cstheme="majorHAnsi"/>
@@ -91,7 +91,7 @@
           </w:tcPr>
           <w:p>
             <w:pPr>
-              <w:pStyle w:val="NoSpacing"/>
+              <w:pStyle w:val="Sinespaciado"/>
               <w:rPr>
                 <w:rFonts w:asciiTheme="majorHAnsi" w:hAnsiTheme="majorHAnsi" w:cstheme="majorHAnsi"/>
               </w:rPr>
@@ -188,7 +188,7 @@
           </w:tcPr>
           <w:p>
             <w:pPr>
-              <w:pStyle w:val="NoSpacing"/>
+              <w:pStyle w:val="Sinespaciado"/>
               <w:rPr>
                 <w:rFonts w:asciiTheme="majorHAnsi" w:hAnsiTheme="majorHAnsi" w:cstheme="majorHAnsi"/>
               </w:rPr>
@@ -258,7 +258,7 @@
           </w:p>
           <w:p>
             <w:pPr>
-              <w:pStyle w:val="NoSpacing"/>
+              <w:pStyle w:val="Sinespaciado"/>
               <w:rPr>
                 <w:rFonts w:asciiTheme="majorHAnsi" w:hAnsiTheme="majorHAnsi" w:cstheme="majorBidi"/>
                 <w:b/>
@@ -321,7 +321,7 @@
           <w:permEnd w:id="291510380"/>
           <w:p>
             <w:pPr>
-              <w:pStyle w:val="NoSpacing"/>
+              <w:pStyle w:val="Sinespaciado"/>
               <w:rPr>
                 <w:rFonts w:asciiTheme="majorHAnsi" w:hAnsiTheme="majorHAnsi" w:cstheme="majorHAnsi"/>
                 <w:b/>
@@ -387,7 +387,7 @@
           </w:p>
           <w:p>
             <w:pPr>
-              <w:pStyle w:val="NoSpacing"/>
+              <w:pStyle w:val="Sinespaciado"/>
               <w:rPr>
                 <w:rFonts w:asciiTheme="majorHAnsi" w:hAnsiTheme="majorHAnsi" w:cstheme="majorHAnsi"/>
               </w:rPr>
@@ -537,10 +537,11 @@
           </w:p>
           <w:p>
             <w:pPr>
-              <w:pStyle w:val="NoSpacing"/>
+              <w:pStyle w:val="Sinespaciado"/>
               <w:rPr>
                 <w:rFonts w:asciiTheme="majorHAnsi" w:hAnsiTheme="majorHAnsi" w:cstheme="majorHAnsi"/>
                 <w:b/>
+                <w:lang w:val="es-ES"/>
               </w:rPr>
             </w:pPr>
             <w:r>
@@ -574,6 +575,7 @@
               <w:sdtPr>
                 <w:rPr>
                   <w:rFonts w:asciiTheme="majorHAnsi" w:hAnsiTheme="majorHAnsi" w:cstheme="majorBidi"/>
+                  <w:lang w:val="es-ES"/>
                 </w:rPr>
                 <w:tag w:val="ID2"/>
                 <w:id w:val="-1276937016"/>
@@ -587,6 +589,7 @@
                 <w:r>
                   <w:rPr>
                     <w:rFonts w:asciiTheme="majorHAnsi" w:hAnsiTheme="majorHAnsi" w:cstheme="majorBidi"/>
+                    <w:lang w:val="es-ES"/>
                   </w:rPr>
                   <w:t>5207****N</w:t>
                 </w:r>
@@ -596,7 +599,7 @@
           <w:permEnd w:id="1081366304"/>
           <w:p>
             <w:pPr>
-              <w:pStyle w:val="NoSpacing"/>
+              <w:pStyle w:val="Sinespaciado"/>
               <w:rPr>
                 <w:rFonts w:asciiTheme="majorHAnsi" w:hAnsiTheme="majorHAnsi" w:cstheme="majorHAnsi"/>
                 <w:b/>
@@ -628,6 +631,7 @@
               <w:sdtPr>
                 <w:rPr>
                   <w:rFonts w:asciiTheme="majorHAnsi" w:hAnsiTheme="majorHAnsi" w:cstheme="majorHAnsi"/>
+                  <w:lang w:val="es-ES"/>
                 </w:rPr>
                 <w:tag w:val="UVUS02"/>
                 <w:id w:val="1381354132"/>
@@ -641,18 +645,21 @@
                 <w:r>
                   <w:rPr>
                     <w:rFonts w:asciiTheme="majorHAnsi" w:hAnsiTheme="majorHAnsi" w:cstheme="majorHAnsi"/>
+                    <w:lang w:val="es-ES"/>
                   </w:rPr>
                   <w:t xml:space="preserve"> </w:t>
                 </w:r>
                 <w:r>
                   <w:rPr>
                     <w:rFonts w:asciiTheme="majorHAnsi" w:hAnsiTheme="majorHAnsi" w:cstheme="majorHAnsi"/>
+                    <w:lang w:val="es-ES"/>
                   </w:rPr>
                   <w:t>HRY9017</w:t>
                 </w:r>
                 <w:r>
                   <w:rPr>
                     <w:rFonts w:asciiTheme="majorHAnsi" w:hAnsiTheme="majorHAnsi" w:cstheme="majorHAnsi"/>
+                    <w:lang w:val="es-ES"/>
                   </w:rPr>
                   <w:t xml:space="preserve">  </w:t>
                 </w:r>
@@ -662,7 +669,7 @@
           </w:p>
           <w:p>
             <w:pPr>
-              <w:pStyle w:val="NoSpacing"/>
+              <w:pStyle w:val="Sinespaciado"/>
               <w:rPr>
                 <w:rFonts w:asciiTheme="majorHAnsi" w:hAnsiTheme="majorHAnsi" w:cstheme="majorHAnsi"/>
               </w:rPr>
@@ -744,7 +751,7 @@
           </w:p>
           <w:p>
             <w:pPr>
-              <w:pStyle w:val="NoSpacing"/>
+              <w:pStyle w:val="Sinespaciado"/>
               <w:rPr>
                 <w:rFonts w:asciiTheme="majorHAnsi" w:hAnsiTheme="majorHAnsi" w:cstheme="majorHAnsi"/>
               </w:rPr>
@@ -829,10 +836,11 @@
           </w:p>
           <w:p>
             <w:pPr>
-              <w:pStyle w:val="NoSpacing"/>
+              <w:pStyle w:val="Sinespaciado"/>
               <w:rPr>
                 <w:rFonts w:asciiTheme="majorHAnsi" w:hAnsiTheme="majorHAnsi" w:cstheme="majorHAnsi"/>
                 <w:b/>
+                <w:lang w:val="es-ES"/>
               </w:rPr>
             </w:pPr>
             <w:r>
@@ -860,6 +868,7 @@
               <w:sdtPr>
                 <w:rPr>
                   <w:rFonts w:asciiTheme="majorHAnsi" w:hAnsiTheme="majorHAnsi" w:cstheme="majorBidi"/>
+                  <w:lang w:val="es-ES"/>
                 </w:rPr>
                 <w:tag w:val="ID3"/>
                 <w:id w:val="-2029015554"/>
@@ -873,14 +882,9 @@
                 <w:r>
                   <w:rPr>
                     <w:rFonts w:asciiTheme="majorHAnsi" w:hAnsiTheme="majorHAnsi" w:cstheme="majorBidi"/>
+                    <w:lang w:val="es-ES"/>
                   </w:rPr>
-                  <w:t xml:space="preserve"> </w:t>
-                </w:r>
-                <w:r>
-                  <w:rPr>
-                    <w:rFonts w:asciiTheme="majorHAnsi" w:hAnsiTheme="majorHAnsi" w:cstheme="majorBidi"/>
-                  </w:rPr>
-                  <w:t>3**4*38*R</w:t>
+                  <w:t xml:space="preserve"> 3**4*38*R</w:t>
                 </w:r>
               </w:sdtContent>
             </w:sdt>
@@ -888,7 +892,7 @@
           <w:permEnd w:id="1000832359"/>
           <w:p>
             <w:pPr>
-              <w:pStyle w:val="NoSpacing"/>
+              <w:pStyle w:val="Sinespaciado"/>
               <w:rPr>
                 <w:rFonts w:asciiTheme="majorHAnsi" w:hAnsiTheme="majorHAnsi" w:cstheme="majorHAnsi"/>
                 <w:b/>
@@ -920,6 +924,7 @@
               <w:sdtPr>
                 <w:rPr>
                   <w:rFonts w:asciiTheme="majorHAnsi" w:hAnsiTheme="majorHAnsi" w:cstheme="majorHAnsi"/>
+                  <w:lang w:val="es-ES"/>
                 </w:rPr>
                 <w:tag w:val="UVUS03"/>
                 <w:id w:val="-1922171075"/>
@@ -933,14 +938,9 @@
                 <w:r>
                   <w:rPr>
                     <w:rFonts w:asciiTheme="majorHAnsi" w:hAnsiTheme="majorHAnsi" w:cstheme="majorHAnsi"/>
+                    <w:lang w:val="es-ES"/>
                   </w:rPr>
-                  <w:t xml:space="preserve"> </w:t>
-                </w:r>
-                <w:r>
-                  <w:rPr>
-                    <w:rFonts w:asciiTheme="majorHAnsi" w:hAnsiTheme="majorHAnsi" w:cstheme="majorHAnsi"/>
-                  </w:rPr>
-                  <w:t xml:space="preserve">PMN9817  </w:t>
+                  <w:t xml:space="preserve"> PMN9817  </w:t>
                 </w:r>
               </w:sdtContent>
             </w:sdt>
@@ -948,7 +948,7 @@
           </w:p>
           <w:p>
             <w:pPr>
-              <w:pStyle w:val="NoSpacing"/>
+              <w:pStyle w:val="Sinespaciado"/>
               <w:rPr>
                 <w:rFonts w:asciiTheme="majorHAnsi" w:hAnsiTheme="majorHAnsi" w:cstheme="majorHAnsi"/>
                 <w:lang w:val="es-ES"/>
@@ -1003,7 +1003,7 @@
           <w:permEnd w:id="1519068571"/>
           <w:p>
             <w:pPr>
-              <w:pStyle w:val="NoSpacing"/>
+              <w:pStyle w:val="Sinespaciado"/>
               <w:rPr>
                 <w:rFonts w:asciiTheme="majorHAnsi" w:hAnsiTheme="majorHAnsi" w:cstheme="majorHAnsi"/>
               </w:rPr>
@@ -1076,7 +1076,7 @@
           </w:p>
           <w:p>
             <w:pPr>
-              <w:pStyle w:val="NoSpacing"/>
+              <w:pStyle w:val="Sinespaciado"/>
               <w:rPr>
                 <w:rFonts w:asciiTheme="majorHAnsi" w:hAnsiTheme="majorHAnsi" w:cstheme="majorHAnsi"/>
                 <w:b/>
@@ -1135,7 +1135,7 @@
           <w:permEnd w:id="1222207409"/>
           <w:p>
             <w:pPr>
-              <w:pStyle w:val="NoSpacing"/>
+              <w:pStyle w:val="Sinespaciado"/>
               <w:rPr>
                 <w:rFonts w:asciiTheme="majorHAnsi" w:hAnsiTheme="majorHAnsi" w:cstheme="majorHAnsi"/>
                 <w:b/>
@@ -1195,7 +1195,7 @@
           </w:p>
           <w:p>
             <w:pPr>
-              <w:pStyle w:val="NoSpacing"/>
+              <w:pStyle w:val="Sinespaciado"/>
               <w:rPr>
                 <w:rFonts w:asciiTheme="majorHAnsi" w:hAnsiTheme="majorHAnsi" w:cstheme="majorHAnsi"/>
               </w:rPr>
@@ -1253,7 +1253,7 @@
           </w:p>
           <w:p>
             <w:pPr>
-              <w:pStyle w:val="NoSpacing"/>
+              <w:pStyle w:val="Sinespaciado"/>
               <w:rPr>
                 <w:rFonts w:asciiTheme="majorHAnsi" w:hAnsiTheme="majorHAnsi" w:cstheme="majorHAnsi"/>
               </w:rPr>
@@ -1335,7 +1335,7 @@
           </w:p>
           <w:p>
             <w:pPr>
-              <w:pStyle w:val="NoSpacing"/>
+              <w:pStyle w:val="Sinespaciado"/>
               <w:rPr>
                 <w:rFonts w:asciiTheme="majorHAnsi" w:hAnsiTheme="majorHAnsi" w:cstheme="majorHAnsi"/>
                 <w:b/>
@@ -1400,7 +1400,7 @@
           <w:permEnd w:id="1631927432"/>
           <w:p>
             <w:pPr>
-              <w:pStyle w:val="NoSpacing"/>
+              <w:pStyle w:val="Sinespaciado"/>
               <w:rPr>
                 <w:rFonts w:asciiTheme="majorHAnsi" w:hAnsiTheme="majorHAnsi" w:cstheme="majorHAnsi"/>
                 <w:b/>
@@ -1454,7 +1454,7 @@
           </w:p>
           <w:p>
             <w:pPr>
-              <w:pStyle w:val="NoSpacing"/>
+              <w:pStyle w:val="Sinespaciado"/>
               <w:rPr>
                 <w:rFonts w:asciiTheme="majorHAnsi" w:hAnsiTheme="majorHAnsi" w:cstheme="majorHAnsi"/>
               </w:rPr>
@@ -1506,7 +1506,7 @@
           </w:p>
           <w:p>
             <w:pPr>
-              <w:pStyle w:val="NoSpacing"/>
+              <w:pStyle w:val="Sinespaciado"/>
               <w:rPr>
                 <w:rFonts w:asciiTheme="majorHAnsi" w:hAnsiTheme="majorHAnsi" w:cstheme="majorHAnsi"/>
               </w:rPr>
@@ -1562,7 +1562,7 @@
           </w:tcPr>
           <w:p>
             <w:pPr>
-              <w:pStyle w:val="NoSpacing"/>
+              <w:pStyle w:val="Sinespaciado"/>
               <w:rPr>
                 <w:rFonts w:asciiTheme="majorHAnsi" w:hAnsiTheme="majorHAnsi" w:cstheme="majorHAnsi"/>
               </w:rPr>
@@ -1584,7 +1584,7 @@
           </w:tcPr>
           <w:p>
             <w:pPr>
-              <w:pStyle w:val="NoSpacing"/>
+              <w:pStyle w:val="Sinespaciado"/>
               <w:rPr>
                 <w:rFonts w:asciiTheme="majorHAnsi" w:hAnsiTheme="majorHAnsi" w:cstheme="majorHAnsi"/>
               </w:rPr>
@@ -1620,6 +1620,7 @@
               <w:sdtPr>
                 <w:rPr>
                   <w:rFonts w:asciiTheme="majorHAnsi" w:hAnsiTheme="majorHAnsi" w:cstheme="majorHAnsi"/>
+                  <w:u w:val="single"/>
                 </w:rPr>
                 <w:tag w:val="Moment"/>
                 <w:id w:val="-131097587"/>
@@ -1633,26 +1634,23 @@
                 <w:r>
                   <w:rPr>
                     <w:rFonts w:asciiTheme="majorHAnsi" w:hAnsiTheme="majorHAnsi" w:cstheme="majorHAnsi"/>
+                    <w:u w:val="single"/>
                   </w:rPr>
-                  <w:t xml:space="preserve"> </w:t>
+                  <w:t xml:space="preserve"> University of Seville ETSII, </w:t>
                 </w:r>
                 <w:r>
                   <w:rPr>
                     <w:rFonts w:asciiTheme="majorHAnsi" w:hAnsiTheme="majorHAnsi" w:cstheme="majorHAnsi"/>
+                    <w:u w:val="single"/>
                   </w:rPr>
-                  <w:t>University of Seville ETSII</w:t>
+                  <w:t>April 3</w:t>
                 </w:r>
                 <w:r>
                   <w:rPr>
                     <w:rFonts w:asciiTheme="majorHAnsi" w:hAnsiTheme="majorHAnsi" w:cstheme="majorHAnsi"/>
+                    <w:u w:val="single"/>
                   </w:rPr>
-                  <w:t>, February 20, 2025</w:t>
-                </w:r>
-                <w:r>
-                  <w:rPr>
-                    <w:rFonts w:asciiTheme="majorHAnsi" w:hAnsiTheme="majorHAnsi" w:cstheme="majorHAnsi"/>
-                  </w:rPr>
-                  <w:t xml:space="preserve"> </w:t>
+                  <w:t xml:space="preserve">, 2025 </w:t>
                 </w:r>
               </w:sdtContent>
             </w:sdt>
@@ -1666,7 +1664,7 @@
     <w:bookmarkEnd w:id="0"/>
     <w:p>
       <w:pPr>
-        <w:pStyle w:val="Heading1"/>
+        <w:pStyle w:val="Ttulo1"/>
         <w:spacing w:before="0"/>
         <w:rPr>
           <w:rFonts w:cstheme="majorHAnsi"/>
@@ -1700,7 +1698,7 @@
     </w:p>
     <w:p>
       <w:pPr>
-        <w:pStyle w:val="Heading2"/>
+        <w:pStyle w:val="Ttulo2"/>
         <w:rPr>
           <w:rFonts w:cstheme="majorHAnsi"/>
         </w:rPr>
@@ -1719,7 +1717,7 @@
     </w:p>
     <w:p>
       <w:pPr>
-        <w:pStyle w:val="Heading2"/>
+        <w:pStyle w:val="Ttulo2"/>
         <w:rPr>
           <w:rFonts w:cstheme="majorHAnsi"/>
         </w:rPr>
@@ -1738,7 +1736,7 @@
     </w:p>
     <w:p>
       <w:pPr>
-        <w:pStyle w:val="Heading2"/>
+        <w:pStyle w:val="Ttulo2"/>
         <w:rPr>
           <w:rFonts w:cstheme="majorHAnsi"/>
         </w:rPr>
@@ -1757,7 +1755,7 @@
     </w:p>
     <w:p>
       <w:pPr>
-        <w:pStyle w:val="Heading2"/>
+        <w:pStyle w:val="Ttulo2"/>
         <w:rPr>
           <w:rFonts w:cstheme="majorHAnsi"/>
         </w:rPr>
@@ -1776,7 +1774,7 @@
     </w:p>
     <w:p>
       <w:pPr>
-        <w:pStyle w:val="Heading2"/>
+        <w:pStyle w:val="Ttulo2"/>
         <w:rPr>
           <w:rFonts w:cstheme="majorHAnsi"/>
         </w:rPr>
@@ -2006,7 +2004,7 @@
     </w:p>
     <w:p>
       <w:pPr>
-        <w:pStyle w:val="Heading1"/>
+        <w:pStyle w:val="Ttulo1"/>
         <w:rPr>
           <w:rFonts w:cstheme="majorHAnsi"/>
         </w:rPr>
@@ -2039,7 +2037,7 @@
     </w:p>
     <w:p>
       <w:pPr>
-        <w:pStyle w:val="Heading2"/>
+        <w:pStyle w:val="Ttulo2"/>
         <w:rPr>
           <w:rFonts w:cstheme="majorHAnsi"/>
         </w:rPr>
@@ -3083,7 +3081,7 @@
     </w:p>
     <w:p>
       <w:pPr>
-        <w:pStyle w:val="Heading2"/>
+        <w:pStyle w:val="Ttulo2"/>
         <w:rPr>
           <w:rFonts w:cstheme="majorHAnsi"/>
         </w:rPr>
@@ -3102,7 +3100,7 @@
     </w:p>
     <w:p>
       <w:pPr>
-        <w:pStyle w:val="Heading2"/>
+        <w:pStyle w:val="Ttulo2"/>
         <w:rPr>
           <w:rFonts w:cstheme="majorHAnsi"/>
         </w:rPr>
@@ -3121,7 +3119,7 @@
     </w:p>
     <w:p>
       <w:pPr>
-        <w:pStyle w:val="Heading2"/>
+        <w:pStyle w:val="Ttulo2"/>
         <w:rPr>
           <w:rFonts w:cstheme="majorHAnsi"/>
         </w:rPr>
@@ -3217,7 +3215,7 @@
     </w:p>
     <w:p>
       <w:pPr>
-        <w:pStyle w:val="Heading2"/>
+        <w:pStyle w:val="Ttulo2"/>
         <w:rPr>
           <w:rFonts w:cstheme="majorHAnsi"/>
         </w:rPr>
@@ -3295,7 +3293,7 @@
     </w:p>
     <w:p>
       <w:pPr>
-        <w:pStyle w:val="Heading1"/>
+        <w:pStyle w:val="Ttulo1"/>
         <w:tabs>
           <w:tab w:val="left" w:pos="284"/>
         </w:tabs>
@@ -3331,7 +3329,7 @@
     </w:p>
     <w:p>
       <w:pPr>
-        <w:pStyle w:val="Heading2"/>
+        <w:pStyle w:val="Ttulo2"/>
         <w:rPr>
           <w:rFonts w:cstheme="majorHAnsi"/>
         </w:rPr>
@@ -3350,7 +3348,7 @@
     </w:p>
     <w:p>
       <w:pPr>
-        <w:pStyle w:val="Heading2"/>
+        <w:pStyle w:val="Ttulo2"/>
         <w:rPr>
           <w:rFonts w:cstheme="majorHAnsi"/>
         </w:rPr>
@@ -3723,7 +3721,7 @@
     </w:p>
     <w:p>
       <w:pPr>
-        <w:pStyle w:val="Heading2"/>
+        <w:pStyle w:val="Ttulo2"/>
         <w:rPr>
           <w:rFonts w:cstheme="majorHAnsi"/>
         </w:rPr>
@@ -3750,7 +3748,7 @@
     </w:p>
     <w:p>
       <w:pPr>
-        <w:pStyle w:val="Heading2"/>
+        <w:pStyle w:val="Ttulo2"/>
         <w:rPr>
           <w:rFonts w:cstheme="majorHAnsi"/>
         </w:rPr>
@@ -3769,7 +3767,7 @@
     </w:p>
     <w:p>
       <w:pPr>
-        <w:pStyle w:val="Heading2"/>
+        <w:pStyle w:val="Ttulo2"/>
         <w:rPr>
           <w:rFonts w:cstheme="majorHAnsi"/>
         </w:rPr>
@@ -3824,7 +3822,7 @@
     </w:p>
     <w:p>
       <w:pPr>
-        <w:pStyle w:val="Heading1"/>
+        <w:pStyle w:val="Ttulo1"/>
         <w:tabs>
           <w:tab w:val="left" w:pos="284"/>
         </w:tabs>
@@ -3860,7 +3858,7 @@
     </w:p>
     <w:p>
       <w:pPr>
-        <w:pStyle w:val="Heading2"/>
+        <w:pStyle w:val="Ttulo2"/>
         <w:rPr>
           <w:rFonts w:cstheme="majorHAnsi"/>
         </w:rPr>
@@ -3908,7 +3906,7 @@
     </w:p>
     <w:p>
       <w:pPr>
-        <w:pStyle w:val="Heading2"/>
+        <w:pStyle w:val="Ttulo2"/>
         <w:rPr>
           <w:rFonts w:cstheme="majorHAnsi"/>
         </w:rPr>
@@ -3930,7 +3928,7 @@
     </w:p>
     <w:p>
       <w:pPr>
-        <w:pStyle w:val="Heading2"/>
+        <w:pStyle w:val="Ttulo2"/>
         <w:rPr>
           <w:rFonts w:cstheme="majorHAnsi"/>
         </w:rPr>
@@ -3949,7 +3947,7 @@
     </w:p>
     <w:p>
       <w:pPr>
-        <w:pStyle w:val="Heading2"/>
+        <w:pStyle w:val="Ttulo2"/>
         <w:rPr>
           <w:rFonts w:cstheme="majorHAnsi"/>
         </w:rPr>
@@ -4003,7 +4001,7 @@
     </w:p>
     <w:p>
       <w:pPr>
-        <w:pStyle w:val="Heading2"/>
+        <w:pStyle w:val="Ttulo2"/>
         <w:rPr>
           <w:rFonts w:cstheme="majorHAnsi"/>
         </w:rPr>
@@ -4093,7 +4091,7 @@
     </w:p>
     <w:p>
       <w:pPr>
-        <w:pStyle w:val="Heading1"/>
+        <w:pStyle w:val="Ttulo1"/>
         <w:tabs>
           <w:tab w:val="left" w:pos="284"/>
         </w:tabs>
@@ -4129,7 +4127,7 @@
     </w:p>
     <w:p>
       <w:pPr>
-        <w:pStyle w:val="Heading2"/>
+        <w:pStyle w:val="Ttulo2"/>
         <w:rPr>
           <w:rFonts w:cstheme="majorHAnsi"/>
         </w:rPr>
@@ -4154,7 +4152,7 @@
     </w:p>
     <w:p>
       <w:pPr>
-        <w:pStyle w:val="Heading2"/>
+        <w:pStyle w:val="Ttulo2"/>
         <w:rPr>
           <w:rFonts w:cstheme="majorHAnsi"/>
         </w:rPr>
@@ -4179,7 +4177,7 @@
     </w:p>
     <w:p>
       <w:pPr>
-        <w:pStyle w:val="Heading2"/>
+        <w:pStyle w:val="Ttulo2"/>
         <w:rPr>
           <w:rFonts w:cstheme="majorHAnsi"/>
         </w:rPr>
@@ -4266,7 +4264,7 @@
     </w:p>
     <w:p>
       <w:pPr>
-        <w:pStyle w:val="Heading2"/>
+        <w:pStyle w:val="Ttulo2"/>
         <w:rPr>
           <w:rFonts w:cstheme="majorHAnsi"/>
         </w:rPr>
@@ -4291,7 +4289,7 @@
     </w:p>
     <w:p>
       <w:pPr>
-        <w:pStyle w:val="Heading2"/>
+        <w:pStyle w:val="Ttulo2"/>
         <w:rPr>
           <w:rFonts w:cstheme="majorHAnsi"/>
         </w:rPr>
@@ -4422,7 +4420,7 @@
     </w:p>
     <w:p>
       <w:pPr>
-        <w:pStyle w:val="Heading1"/>
+        <w:pStyle w:val="Ttulo1"/>
         <w:tabs>
           <w:tab w:val="left" w:pos="284"/>
         </w:tabs>
@@ -4458,7 +4456,7 @@
     </w:p>
     <w:p>
       <w:pPr>
-        <w:pStyle w:val="Heading2"/>
+        <w:pStyle w:val="Ttulo2"/>
         <w:rPr>
           <w:rFonts w:cstheme="majorHAnsi"/>
         </w:rPr>
@@ -4672,7 +4670,7 @@
     </w:p>
     <w:p>
       <w:pPr>
-        <w:pStyle w:val="Heading2"/>
+        <w:pStyle w:val="Ttulo2"/>
         <w:rPr>
           <w:rFonts w:cstheme="majorHAnsi"/>
         </w:rPr>
@@ -4697,7 +4695,7 @@
     </w:p>
     <w:p>
       <w:pPr>
-        <w:pStyle w:val="Heading2"/>
+        <w:pStyle w:val="Ttulo2"/>
         <w:rPr>
           <w:rFonts w:cstheme="majorHAnsi"/>
         </w:rPr>
@@ -4722,7 +4720,7 @@
     </w:p>
     <w:p>
       <w:pPr>
-        <w:pStyle w:val="Heading2"/>
+        <w:pStyle w:val="Ttulo2"/>
         <w:rPr>
           <w:rFonts w:cstheme="majorHAnsi"/>
         </w:rPr>
@@ -4747,7 +4745,7 @@
     </w:p>
     <w:p>
       <w:pPr>
-        <w:pStyle w:val="Heading2"/>
+        <w:pStyle w:val="Ttulo2"/>
         <w:rPr>
           <w:rFonts w:cstheme="majorHAnsi"/>
         </w:rPr>
@@ -4802,7 +4800,7 @@
     <w:p/>
     <w:p>
       <w:pPr>
-        <w:pStyle w:val="Heading1"/>
+        <w:pStyle w:val="Ttulo1"/>
         <w:tabs>
           <w:tab w:val="left" w:pos="284"/>
         </w:tabs>
@@ -4838,7 +4836,7 @@
     </w:p>
     <w:p>
       <w:pPr>
-        <w:pStyle w:val="Heading2"/>
+        <w:pStyle w:val="Ttulo2"/>
         <w:rPr>
           <w:rFonts w:cstheme="majorHAnsi"/>
         </w:rPr>
@@ -4863,7 +4861,7 @@
     </w:p>
     <w:p>
       <w:pPr>
-        <w:pStyle w:val="Heading2"/>
+        <w:pStyle w:val="Ttulo2"/>
         <w:rPr>
           <w:rFonts w:cstheme="majorHAnsi"/>
         </w:rPr>
@@ -5285,7 +5283,7 @@
     <w:bookmarkEnd w:id="7"/>
     <w:p>
       <w:pPr>
-        <w:pStyle w:val="Heading2"/>
+        <w:pStyle w:val="Ttulo2"/>
         <w:rPr>
           <w:rFonts w:cstheme="majorHAnsi"/>
         </w:rPr>
@@ -5361,7 +5359,7 @@
     </w:p>
     <w:p>
       <w:pPr>
-        <w:pStyle w:val="Heading2"/>
+        <w:pStyle w:val="Ttulo2"/>
         <w:rPr>
           <w:rFonts w:cstheme="majorHAnsi"/>
         </w:rPr>
@@ -5386,7 +5384,7 @@
     </w:p>
     <w:p>
       <w:pPr>
-        <w:pStyle w:val="Heading2"/>
+        <w:pStyle w:val="Ttulo2"/>
         <w:rPr>
           <w:rFonts w:cstheme="majorHAnsi"/>
         </w:rPr>
@@ -5461,7 +5459,7 @@
     </w:p>
     <w:p>
       <w:pPr>
-        <w:pStyle w:val="Heading1"/>
+        <w:pStyle w:val="Ttulo1"/>
       </w:pPr>
       <w:r>
         <w:lastRenderedPageBreak/>
@@ -5479,7 +5477,7 @@
     </w:p>
     <w:p>
       <w:pPr>
-        <w:pStyle w:val="Heading2"/>
+        <w:pStyle w:val="Ttulo2"/>
         <w:rPr>
           <w:rFonts w:cstheme="majorHAnsi"/>
         </w:rPr>
@@ -5504,7 +5502,7 @@
     </w:p>
     <w:p>
       <w:pPr>
-        <w:pStyle w:val="Heading2"/>
+        <w:pStyle w:val="Ttulo2"/>
         <w:rPr>
           <w:rFonts w:cstheme="majorHAnsi"/>
         </w:rPr>
@@ -5529,7 +5527,7 @@
     </w:p>
     <w:p>
       <w:pPr>
-        <w:pStyle w:val="Heading2"/>
+        <w:pStyle w:val="Ttulo2"/>
         <w:rPr>
           <w:rFonts w:cstheme="majorHAnsi"/>
         </w:rPr>
@@ -5554,7 +5552,7 @@
     </w:p>
     <w:p>
       <w:pPr>
-        <w:pStyle w:val="Heading2"/>
+        <w:pStyle w:val="Ttulo2"/>
         <w:rPr>
           <w:rFonts w:cstheme="majorHAnsi"/>
         </w:rPr>
@@ -5614,7 +5612,7 @@
     </w:p>
     <w:p>
       <w:pPr>
-        <w:pStyle w:val="Heading2"/>
+        <w:pStyle w:val="Ttulo2"/>
         <w:rPr>
           <w:rFonts w:cstheme="majorHAnsi"/>
         </w:rPr>
@@ -5667,7 +5665,7 @@
     </w:p>
     <w:p>
       <w:pPr>
-        <w:pStyle w:val="Heading1"/>
+        <w:pStyle w:val="Ttulo1"/>
         <w:tabs>
           <w:tab w:val="left" w:pos="284"/>
         </w:tabs>
@@ -5703,7 +5701,7 @@
     </w:p>
     <w:p>
       <w:pPr>
-        <w:pStyle w:val="Heading2"/>
+        <w:pStyle w:val="Ttulo2"/>
         <w:rPr>
           <w:rFonts w:cstheme="majorHAnsi"/>
         </w:rPr>
@@ -5728,7 +5726,7 @@
     </w:p>
     <w:p>
       <w:pPr>
-        <w:pStyle w:val="Heading2"/>
+        <w:pStyle w:val="Ttulo2"/>
         <w:rPr>
           <w:rFonts w:cstheme="majorHAnsi"/>
         </w:rPr>
@@ -5753,7 +5751,7 @@
     </w:p>
     <w:p>
       <w:pPr>
-        <w:pStyle w:val="Heading2"/>
+        <w:pStyle w:val="Ttulo2"/>
         <w:rPr>
           <w:rFonts w:cstheme="majorHAnsi"/>
         </w:rPr>
@@ -5778,7 +5776,7 @@
     </w:p>
     <w:p>
       <w:pPr>
-        <w:pStyle w:val="Heading2"/>
+        <w:pStyle w:val="Ttulo2"/>
         <w:rPr>
           <w:rFonts w:cstheme="majorHAnsi"/>
         </w:rPr>
@@ -5803,7 +5801,7 @@
     </w:p>
     <w:p>
       <w:pPr>
-        <w:pStyle w:val="Heading2"/>
+        <w:pStyle w:val="Ttulo2"/>
         <w:rPr>
           <w:rFonts w:cstheme="majorHAnsi"/>
         </w:rPr>
@@ -5891,7 +5889,7 @@
     </w:p>
     <w:p>
       <w:pPr>
-        <w:pStyle w:val="Heading1"/>
+        <w:pStyle w:val="Ttulo1"/>
         <w:tabs>
           <w:tab w:val="left" w:pos="284"/>
         </w:tabs>
@@ -5927,7 +5925,7 @@
     </w:p>
     <w:p>
       <w:pPr>
-        <w:pStyle w:val="Heading2"/>
+        <w:pStyle w:val="Ttulo2"/>
         <w:rPr>
           <w:rFonts w:cstheme="majorHAnsi"/>
         </w:rPr>
@@ -6121,7 +6119,7 @@
     </w:p>
     <w:p>
       <w:pPr>
-        <w:pStyle w:val="Heading2"/>
+        <w:pStyle w:val="Ttulo2"/>
         <w:rPr>
           <w:rFonts w:cstheme="majorHAnsi"/>
         </w:rPr>
@@ -6146,7 +6144,7 @@
     </w:p>
     <w:p>
       <w:pPr>
-        <w:pStyle w:val="Heading2"/>
+        <w:pStyle w:val="Ttulo2"/>
         <w:rPr>
           <w:rFonts w:cstheme="majorHAnsi"/>
         </w:rPr>
@@ -6213,7 +6211,7 @@
     </w:p>
     <w:p>
       <w:pPr>
-        <w:pStyle w:val="Heading2"/>
+        <w:pStyle w:val="Ttulo2"/>
         <w:rPr>
           <w:rFonts w:cstheme="majorHAnsi"/>
         </w:rPr>
@@ -6238,7 +6236,7 @@
     </w:p>
     <w:p>
       <w:pPr>
-        <w:pStyle w:val="Heading2"/>
+        <w:pStyle w:val="Ttulo2"/>
         <w:rPr>
           <w:rFonts w:cstheme="majorHAnsi"/>
         </w:rPr>
@@ -6320,7 +6318,7 @@
     </w:p>
     <w:p>
       <w:pPr>
-        <w:pStyle w:val="Heading1"/>
+        <w:pStyle w:val="Ttulo1"/>
         <w:tabs>
           <w:tab w:val="left" w:pos="284"/>
         </w:tabs>
@@ -6356,7 +6354,7 @@
     </w:p>
     <w:p>
       <w:pPr>
-        <w:pStyle w:val="Heading2"/>
+        <w:pStyle w:val="Ttulo2"/>
         <w:rPr>
           <w:rFonts w:cstheme="majorHAnsi"/>
         </w:rPr>
@@ -6381,7 +6379,7 @@
     </w:p>
     <w:p>
       <w:pPr>
-        <w:pStyle w:val="Heading2"/>
+        <w:pStyle w:val="Ttulo2"/>
         <w:rPr>
           <w:rFonts w:cstheme="majorHAnsi"/>
         </w:rPr>
@@ -6601,7 +6599,7 @@
     </w:p>
     <w:p>
       <w:pPr>
-        <w:pStyle w:val="Heading2"/>
+        <w:pStyle w:val="Ttulo2"/>
         <w:rPr>
           <w:rFonts w:cstheme="majorHAnsi"/>
         </w:rPr>
@@ -7058,7 +7056,7 @@
     </w:p>
     <w:p>
       <w:pPr>
-        <w:pStyle w:val="Heading2"/>
+        <w:pStyle w:val="Ttulo2"/>
         <w:rPr>
           <w:rFonts w:cstheme="majorHAnsi"/>
         </w:rPr>
@@ -7084,7 +7082,7 @@
     </w:p>
     <w:p>
       <w:pPr>
-        <w:pStyle w:val="Heading2"/>
+        <w:pStyle w:val="Ttulo2"/>
         <w:rPr>
           <w:rFonts w:cstheme="majorHAnsi"/>
         </w:rPr>
@@ -7169,7 +7167,7 @@
     </w:p>
     <w:p>
       <w:pPr>
-        <w:pStyle w:val="Heading1"/>
+        <w:pStyle w:val="Ttulo1"/>
         <w:tabs>
           <w:tab w:val="left" w:pos="284"/>
         </w:tabs>
@@ -7205,7 +7203,7 @@
     </w:p>
     <w:p>
       <w:pPr>
-        <w:pStyle w:val="Heading2"/>
+        <w:pStyle w:val="Ttulo2"/>
         <w:rPr>
           <w:rFonts w:cstheme="majorHAnsi"/>
         </w:rPr>
@@ -7230,7 +7228,7 @@
     </w:p>
     <w:p>
       <w:pPr>
-        <w:pStyle w:val="Heading2"/>
+        <w:pStyle w:val="Ttulo2"/>
         <w:rPr>
           <w:rFonts w:cstheme="majorHAnsi"/>
         </w:rPr>
@@ -7255,7 +7253,7 @@
     </w:p>
     <w:p>
       <w:pPr>
-        <w:pStyle w:val="Heading2"/>
+        <w:pStyle w:val="Ttulo2"/>
         <w:rPr>
           <w:rFonts w:cstheme="majorHAnsi"/>
         </w:rPr>
@@ -7280,7 +7278,7 @@
     </w:p>
     <w:p>
       <w:pPr>
-        <w:pStyle w:val="Heading2"/>
+        <w:pStyle w:val="Ttulo2"/>
         <w:rPr>
           <w:rFonts w:cstheme="majorHAnsi"/>
         </w:rPr>
@@ -7340,7 +7338,7 @@
     </w:p>
     <w:p>
       <w:pPr>
-        <w:pStyle w:val="Heading2"/>
+        <w:pStyle w:val="Ttulo2"/>
         <w:rPr>
           <w:rFonts w:cstheme="majorHAnsi"/>
         </w:rPr>
@@ -7455,7 +7453,7 @@
     <w:lvl w:ilvl="0">
       <w:start w:val="1"/>
       <w:numFmt w:val="decimal"/>
-      <w:pStyle w:val="ListNumber"/>
+      <w:pStyle w:val="Listaconnmeros"/>
       <w:lvlText w:val="%1."/>
       <w:lvlJc w:val="left"/>
       <w:pPr>
@@ -7679,7 +7677,7 @@
     <w:lvl w:ilvl="0" w:tplc="391EA46E">
       <w:start w:val="1"/>
       <w:numFmt w:val="decimal"/>
-      <w:pStyle w:val="ListParagraph"/>
+      <w:pStyle w:val="Prrafodelista"/>
       <w:lvlText w:val="%1)"/>
       <w:lvlJc w:val="left"/>
       <w:pPr>
@@ -8583,11 +8581,11 @@
       <w:lang w:val="en-GB"/>
     </w:rPr>
   </w:style>
-  <w:style w:type="paragraph" w:styleId="Heading1">
+  <w:style w:type="paragraph" w:styleId="Ttulo1">
     <w:name w:val="heading 1"/>
     <w:basedOn w:val="Normal"/>
     <w:next w:val="Normal"/>
-    <w:link w:val="Heading1Char"/>
+    <w:link w:val="Ttulo1Car"/>
     <w:uiPriority w:val="9"/>
     <w:qFormat/>
     <w:rsid w:val="005559E5"/>
@@ -8615,11 +8613,11 @@
       <w14:ligatures w14:val="none"/>
     </w:rPr>
   </w:style>
-  <w:style w:type="paragraph" w:styleId="Heading2">
+  <w:style w:type="paragraph" w:styleId="Ttulo2">
     <w:name w:val="heading 2"/>
     <w:basedOn w:val="Normal"/>
     <w:next w:val="Normal"/>
-    <w:link w:val="Heading2Char"/>
+    <w:link w:val="Ttulo2Car"/>
     <w:uiPriority w:val="9"/>
     <w:unhideWhenUsed/>
     <w:qFormat/>
@@ -8643,11 +8641,11 @@
       <w14:ligatures w14:val="none"/>
     </w:rPr>
   </w:style>
-  <w:style w:type="paragraph" w:styleId="Heading3">
+  <w:style w:type="paragraph" w:styleId="Ttulo3">
     <w:name w:val="heading 3"/>
     <w:basedOn w:val="Normal"/>
     <w:next w:val="Normal"/>
-    <w:link w:val="Heading3Char"/>
+    <w:link w:val="Ttulo3Car"/>
     <w:uiPriority w:val="9"/>
     <w:unhideWhenUsed/>
     <w:rsid w:val="00F772E9"/>
@@ -8662,13 +8660,13 @@
       <w:color w:val="1F3763" w:themeColor="accent1" w:themeShade="7F"/>
     </w:rPr>
   </w:style>
-  <w:style w:type="character" w:default="1" w:styleId="DefaultParagraphFont">
+  <w:style w:type="character" w:default="1" w:styleId="Fuentedeprrafopredeter">
     <w:name w:val="Default Paragraph Font"/>
     <w:uiPriority w:val="1"/>
     <w:semiHidden/>
     <w:unhideWhenUsed/>
   </w:style>
-  <w:style w:type="table" w:default="1" w:styleId="TableNormal">
+  <w:style w:type="table" w:default="1" w:styleId="Tablanormal">
     <w:name w:val="Normal Table"/>
     <w:uiPriority w:val="99"/>
     <w:semiHidden/>
@@ -8683,16 +8681,16 @@
       </w:tblCellMar>
     </w:tblPr>
   </w:style>
-  <w:style w:type="numbering" w:default="1" w:styleId="NoList">
+  <w:style w:type="numbering" w:default="1" w:styleId="Sinlista">
     <w:name w:val="No List"/>
     <w:uiPriority w:val="99"/>
     <w:semiHidden/>
     <w:unhideWhenUsed/>
   </w:style>
-  <w:style w:type="character" w:customStyle="1" w:styleId="Heading1Char">
-    <w:name w:val="Heading 1 Char"/>
-    <w:basedOn w:val="DefaultParagraphFont"/>
-    <w:link w:val="Heading1"/>
+  <w:style w:type="character" w:customStyle="1" w:styleId="Ttulo1Car">
+    <w:name w:val="Título 1 Car"/>
+    <w:basedOn w:val="Fuentedeprrafopredeter"/>
+    <w:link w:val="Ttulo1"/>
     <w:uiPriority w:val="9"/>
     <w:rsid w:val="005559E5"/>
     <w:rPr>
@@ -8706,10 +8704,10 @@
       <w14:ligatures w14:val="none"/>
     </w:rPr>
   </w:style>
-  <w:style w:type="character" w:customStyle="1" w:styleId="Heading2Char">
-    <w:name w:val="Heading 2 Char"/>
-    <w:basedOn w:val="DefaultParagraphFont"/>
-    <w:link w:val="Heading2"/>
+  <w:style w:type="character" w:customStyle="1" w:styleId="Ttulo2Car">
+    <w:name w:val="Título 2 Car"/>
+    <w:basedOn w:val="Fuentedeprrafopredeter"/>
+    <w:link w:val="Ttulo2"/>
     <w:uiPriority w:val="9"/>
     <w:rsid w:val="00F772E9"/>
     <w:rPr>
@@ -8748,9 +8746,9 @@
       <w14:ligatures w14:val="none"/>
     </w:rPr>
   </w:style>
-  <w:style w:type="paragraph" w:styleId="ListParagraph">
+  <w:style w:type="paragraph" w:styleId="Prrafodelista">
     <w:name w:val="List Paragraph"/>
-    <w:basedOn w:val="ListNumber"/>
+    <w:basedOn w:val="Listaconnmeros"/>
     <w:uiPriority w:val="34"/>
     <w:rsid w:val="00F772E9"/>
     <w:pPr>
@@ -8769,7 +8767,7 @@
   </w:style>
   <w:style w:type="paragraph" w:customStyle="1" w:styleId="Prrafodesublista">
     <w:name w:val="Párrafo de sublista"/>
-    <w:basedOn w:val="ListParagraph"/>
+    <w:basedOn w:val="Prrafodelista"/>
     <w:qFormat/>
     <w:rsid w:val="00A64124"/>
     <w:pPr>
@@ -8786,7 +8784,7 @@
       <w:rFonts w:eastAsia="Courier New" w:cs="Courier New"/>
     </w:rPr>
   </w:style>
-  <w:style w:type="paragraph" w:styleId="NoSpacing">
+  <w:style w:type="paragraph" w:styleId="Sinespaciado">
     <w:name w:val="No Spacing"/>
     <w:uiPriority w:val="1"/>
     <w:rsid w:val="00F772E9"/>
@@ -8800,9 +8798,9 @@
       <w14:ligatures w14:val="none"/>
     </w:rPr>
   </w:style>
-  <w:style w:type="character" w:styleId="Strong">
+  <w:style w:type="character" w:styleId="Textoennegrita">
     <w:name w:val="Strong"/>
-    <w:basedOn w:val="DefaultParagraphFont"/>
+    <w:basedOn w:val="Fuentedeprrafopredeter"/>
     <w:uiPriority w:val="22"/>
     <w:qFormat/>
     <w:rsid w:val="00F772E9"/>
@@ -8811,9 +8809,9 @@
       <w:bCs/>
     </w:rPr>
   </w:style>
-  <w:style w:type="character" w:styleId="CommentReference">
+  <w:style w:type="character" w:styleId="Refdecomentario">
     <w:name w:val="annotation reference"/>
-    <w:basedOn w:val="DefaultParagraphFont"/>
+    <w:basedOn w:val="Fuentedeprrafopredeter"/>
     <w:uiPriority w:val="99"/>
     <w:semiHidden/>
     <w:unhideWhenUsed/>
@@ -8823,10 +8821,10 @@
       <w:szCs w:val="16"/>
     </w:rPr>
   </w:style>
-  <w:style w:type="paragraph" w:styleId="CommentText">
+  <w:style w:type="paragraph" w:styleId="Textocomentario">
     <w:name w:val="annotation text"/>
     <w:basedOn w:val="Normal"/>
-    <w:link w:val="CommentTextChar"/>
+    <w:link w:val="TextocomentarioCar"/>
     <w:uiPriority w:val="99"/>
     <w:unhideWhenUsed/>
     <w:rsid w:val="00F772E9"/>
@@ -8835,10 +8833,10 @@
       <w:szCs w:val="20"/>
     </w:rPr>
   </w:style>
-  <w:style w:type="character" w:customStyle="1" w:styleId="CommentTextChar">
-    <w:name w:val="Comment Text Char"/>
-    <w:basedOn w:val="DefaultParagraphFont"/>
-    <w:link w:val="CommentText"/>
+  <w:style w:type="character" w:customStyle="1" w:styleId="TextocomentarioCar">
+    <w:name w:val="Texto comentario Car"/>
+    <w:basedOn w:val="Fuentedeprrafopredeter"/>
+    <w:link w:val="Textocomentario"/>
     <w:uiPriority w:val="99"/>
     <w:rsid w:val="00F772E9"/>
     <w:rPr>
@@ -8847,11 +8845,11 @@
       <w:lang w:val="en-GB"/>
     </w:rPr>
   </w:style>
-  <w:style w:type="paragraph" w:styleId="CommentSubject">
+  <w:style w:type="paragraph" w:styleId="Asuntodelcomentario">
     <w:name w:val="annotation subject"/>
     <w:basedOn w:val="Normal"/>
     <w:next w:val="Normal"/>
-    <w:link w:val="CommentSubjectChar"/>
+    <w:link w:val="AsuntodelcomentarioCar"/>
     <w:uiPriority w:val="99"/>
     <w:semiHidden/>
     <w:unhideWhenUsed/>
@@ -8863,10 +8861,10 @@
       <w:szCs w:val="20"/>
     </w:rPr>
   </w:style>
-  <w:style w:type="character" w:customStyle="1" w:styleId="CommentSubjectChar">
-    <w:name w:val="Comment Subject Char"/>
-    <w:basedOn w:val="DefaultParagraphFont"/>
-    <w:link w:val="CommentSubject"/>
+  <w:style w:type="character" w:customStyle="1" w:styleId="AsuntodelcomentarioCar">
+    <w:name w:val="Asunto del comentario Car"/>
+    <w:basedOn w:val="Fuentedeprrafopredeter"/>
+    <w:link w:val="Asuntodelcomentario"/>
     <w:uiPriority w:val="99"/>
     <w:semiHidden/>
     <w:rsid w:val="00F772E9"/>
@@ -8878,9 +8876,9 @@
       <w:lang w:val="en-GB"/>
     </w:rPr>
   </w:style>
-  <w:style w:type="character" w:styleId="PlaceholderText">
+  <w:style w:type="character" w:styleId="Textodelmarcadordeposicin">
     <w:name w:val="Placeholder Text"/>
-    <w:basedOn w:val="DefaultParagraphFont"/>
+    <w:basedOn w:val="Fuentedeprrafopredeter"/>
     <w:uiPriority w:val="99"/>
     <w:semiHidden/>
     <w:rsid w:val="00F772E9"/>
@@ -8888,9 +8886,9 @@
       <w:color w:val="808080"/>
     </w:rPr>
   </w:style>
-  <w:style w:type="character" w:styleId="Hyperlink">
+  <w:style w:type="character" w:styleId="Hipervnculo">
     <w:name w:val="Hyperlink"/>
-    <w:basedOn w:val="DefaultParagraphFont"/>
+    <w:basedOn w:val="Fuentedeprrafopredeter"/>
     <w:uiPriority w:val="99"/>
     <w:unhideWhenUsed/>
     <w:rsid w:val="00F772E9"/>
@@ -8909,10 +8907,10 @@
       <w:spacing w:before="240" w:after="240"/>
     </w:pPr>
   </w:style>
-  <w:style w:type="character" w:customStyle="1" w:styleId="Heading3Char">
-    <w:name w:val="Heading 3 Char"/>
-    <w:basedOn w:val="DefaultParagraphFont"/>
-    <w:link w:val="Heading3"/>
+  <w:style w:type="character" w:customStyle="1" w:styleId="Ttulo3Car">
+    <w:name w:val="Título 3 Car"/>
+    <w:basedOn w:val="Fuentedeprrafopredeter"/>
+    <w:link w:val="Ttulo3"/>
     <w:uiPriority w:val="9"/>
     <w:rsid w:val="00F772E9"/>
     <w:rPr>
@@ -8923,7 +8921,7 @@
       <w:lang w:val="en-GB"/>
     </w:rPr>
   </w:style>
-  <w:style w:type="paragraph" w:styleId="List">
+  <w:style w:type="paragraph" w:styleId="Lista">
     <w:name w:val="List"/>
     <w:basedOn w:val="Normal"/>
     <w:uiPriority w:val="99"/>
@@ -8935,7 +8933,7 @@
       <w:contextualSpacing/>
     </w:pPr>
   </w:style>
-  <w:style w:type="paragraph" w:styleId="ListNumber">
+  <w:style w:type="paragraph" w:styleId="Listaconnmeros">
     <w:name w:val="List Number"/>
     <w:basedOn w:val="Normal"/>
     <w:uiPriority w:val="99"/>
@@ -8951,7 +8949,7 @@
   </w:style>
   <w:style w:type="paragraph" w:customStyle="1" w:styleId="Requirement-Body">
     <w:name w:val="Requirement - Body"/>
-    <w:basedOn w:val="List"/>
+    <w:basedOn w:val="Lista"/>
     <w:qFormat/>
     <w:rsid w:val="0089026D"/>
     <w:pPr>
@@ -8963,7 +8961,7 @@
   </w:style>
   <w:style w:type="paragraph" w:customStyle="1" w:styleId="Requirement-Header">
     <w:name w:val="Requirement - Header"/>
-    <w:basedOn w:val="List"/>
+    <w:basedOn w:val="Lista"/>
     <w:next w:val="Requirement-Body"/>
     <w:qFormat/>
     <w:rsid w:val="002D4E43"/>
@@ -8974,11 +8972,11 @@
       <w:ind w:left="567" w:hanging="567"/>
     </w:pPr>
   </w:style>
-  <w:style w:type="paragraph" w:styleId="Title">
+  <w:style w:type="paragraph" w:styleId="Ttulo">
     <w:name w:val="Title"/>
     <w:basedOn w:val="Normal"/>
     <w:next w:val="Normal"/>
-    <w:link w:val="TitleChar"/>
+    <w:link w:val="TtuloCar"/>
     <w:uiPriority w:val="10"/>
     <w:qFormat/>
     <w:rsid w:val="00F772E9"/>
@@ -8999,10 +8997,10 @@
       <w:szCs w:val="56"/>
     </w:rPr>
   </w:style>
-  <w:style w:type="character" w:customStyle="1" w:styleId="TitleChar">
-    <w:name w:val="Title Char"/>
-    <w:basedOn w:val="DefaultParagraphFont"/>
-    <w:link w:val="Title"/>
+  <w:style w:type="character" w:customStyle="1" w:styleId="TtuloCar">
+    <w:name w:val="Título Car"/>
+    <w:basedOn w:val="Fuentedeprrafopredeter"/>
+    <w:link w:val="Ttulo"/>
     <w:uiPriority w:val="10"/>
     <w:rsid w:val="00F772E9"/>
     <w:rPr>
@@ -9014,9 +9012,9 @@
       <w:lang w:val="en-GB"/>
     </w:rPr>
   </w:style>
-  <w:style w:type="character" w:styleId="Mention">
+  <w:style w:type="character" w:styleId="Mencionar">
     <w:name w:val="Mention"/>
-    <w:basedOn w:val="DefaultParagraphFont"/>
+    <w:basedOn w:val="Fuentedeprrafopredeter"/>
     <w:uiPriority w:val="99"/>
     <w:unhideWhenUsed/>
     <w:rsid w:val="00F772E9"/>
@@ -9053,7 +9051,7 @@
           </w:pPr>
           <w:r>
             <w:rPr>
-              <w:rStyle w:val="PlaceholderText"/>
+              <w:rStyle w:val="Textodelmarcadordeposicin"/>
             </w:rPr>
             <w:t>Haga clic o pulse aquí para escribir texto.</w:t>
           </w:r>
@@ -9082,7 +9080,7 @@
           </w:pPr>
           <w:r>
             <w:rPr>
-              <w:rStyle w:val="PlaceholderText"/>
+              <w:rStyle w:val="Textodelmarcadordeposicin"/>
             </w:rPr>
             <w:t>Haga clic o pulse aquí para escribir texto.</w:t>
           </w:r>
@@ -9111,7 +9109,7 @@
           </w:pPr>
           <w:r>
             <w:rPr>
-              <w:rStyle w:val="PlaceholderText"/>
+              <w:rStyle w:val="Textodelmarcadordeposicin"/>
             </w:rPr>
             <w:t>Haga clic o pulse aquí para escribir texto.</w:t>
           </w:r>
@@ -9140,7 +9138,7 @@
           </w:pPr>
           <w:r>
             <w:rPr>
-              <w:rStyle w:val="PlaceholderText"/>
+              <w:rStyle w:val="Textodelmarcadordeposicin"/>
             </w:rPr>
             <w:t>Haga clic o pulse aquí para escribir texto.</w:t>
           </w:r>
@@ -9169,7 +9167,7 @@
           </w:pPr>
           <w:r>
             <w:rPr>
-              <w:rStyle w:val="PlaceholderText"/>
+              <w:rStyle w:val="Textodelmarcadordeposicin"/>
             </w:rPr>
             <w:t>Haga clic o pulse aquí para escribir texto.</w:t>
           </w:r>
@@ -9198,7 +9196,7 @@
           </w:pPr>
           <w:r>
             <w:rPr>
-              <w:rStyle w:val="PlaceholderText"/>
+              <w:rStyle w:val="Textodelmarcadordeposicin"/>
             </w:rPr>
             <w:t>Haga clic o pulse aquí para escribir texto.</w:t>
           </w:r>
@@ -9227,7 +9225,7 @@
           </w:pPr>
           <w:r>
             <w:rPr>
-              <w:rStyle w:val="PlaceholderText"/>
+              <w:rStyle w:val="Textodelmarcadordeposicin"/>
             </w:rPr>
             <w:t>Haga clic o pulse aquí para escribir texto.</w:t>
           </w:r>
@@ -9256,7 +9254,7 @@
           </w:pPr>
           <w:r>
             <w:rPr>
-              <w:rStyle w:val="PlaceholderText"/>
+              <w:rStyle w:val="Textodelmarcadordeposicin"/>
             </w:rPr>
             <w:t>Haga clic o pulse aquí para escribir texto.</w:t>
           </w:r>
@@ -9285,7 +9283,7 @@
           </w:pPr>
           <w:r>
             <w:rPr>
-              <w:rStyle w:val="PlaceholderText"/>
+              <w:rStyle w:val="Textodelmarcadordeposicin"/>
             </w:rPr>
             <w:t>Haga clic o pulse aquí para escribir texto.</w:t>
           </w:r>
@@ -9314,7 +9312,7 @@
           </w:pPr>
           <w:r>
             <w:rPr>
-              <w:rStyle w:val="PlaceholderText"/>
+              <w:rStyle w:val="Textodelmarcadordeposicin"/>
             </w:rPr>
             <w:t>Haga clic o pulse aquí para escribir texto.</w:t>
           </w:r>
@@ -9343,7 +9341,7 @@
           </w:pPr>
           <w:r>
             <w:rPr>
-              <w:rStyle w:val="PlaceholderText"/>
+              <w:rStyle w:val="Textodelmarcadordeposicin"/>
             </w:rPr>
             <w:t>Haga clic o pulse aquí para escribir texto.</w:t>
           </w:r>
@@ -9372,7 +9370,7 @@
           </w:pPr>
           <w:r>
             <w:rPr>
-              <w:rStyle w:val="PlaceholderText"/>
+              <w:rStyle w:val="Textodelmarcadordeposicin"/>
             </w:rPr>
             <w:t>Haga clic o pulse aquí para escribir texto.</w:t>
           </w:r>
@@ -9401,7 +9399,7 @@
           </w:pPr>
           <w:r>
             <w:rPr>
-              <w:rStyle w:val="PlaceholderText"/>
+              <w:rStyle w:val="Textodelmarcadordeposicin"/>
             </w:rPr>
             <w:t>Haga clic o pulse aquí para escribir texto.</w:t>
           </w:r>
@@ -9430,7 +9428,7 @@
           </w:pPr>
           <w:r>
             <w:rPr>
-              <w:rStyle w:val="PlaceholderText"/>
+              <w:rStyle w:val="Textodelmarcadordeposicin"/>
             </w:rPr>
             <w:t>Haga clic o pulse aquí para escribir texto.</w:t>
           </w:r>
@@ -9459,7 +9457,7 @@
           </w:pPr>
           <w:r>
             <w:rPr>
-              <w:rStyle w:val="PlaceholderText"/>
+              <w:rStyle w:val="Textodelmarcadordeposicin"/>
             </w:rPr>
             <w:t>Haga clic o pulse aquí para escribir texto.</w:t>
           </w:r>
@@ -9488,7 +9486,7 @@
           </w:pPr>
           <w:r>
             <w:rPr>
-              <w:rStyle w:val="PlaceholderText"/>
+              <w:rStyle w:val="Textodelmarcadordeposicin"/>
             </w:rPr>
             <w:t>Haga clic o pulse aquí para escribir texto.</w:t>
           </w:r>
@@ -9517,7 +9515,7 @@
           </w:pPr>
           <w:r>
             <w:rPr>
-              <w:rStyle w:val="PlaceholderText"/>
+              <w:rStyle w:val="Textodelmarcadordeposicin"/>
             </w:rPr>
             <w:t>Haga clic o pulse aquí para escribir texto.</w:t>
           </w:r>
@@ -9546,7 +9544,7 @@
           </w:pPr>
           <w:r>
             <w:rPr>
-              <w:rStyle w:val="PlaceholderText"/>
+              <w:rStyle w:val="Textodelmarcadordeposicin"/>
             </w:rPr>
             <w:t>Haga clic o pulse aquí para escribir texto.</w:t>
           </w:r>
@@ -9575,7 +9573,7 @@
           </w:pPr>
           <w:r>
             <w:rPr>
-              <w:rStyle w:val="PlaceholderText"/>
+              <w:rStyle w:val="Textodelmarcadordeposicin"/>
             </w:rPr>
             <w:t>Haga clic o pulse aquí para escribir texto.</w:t>
           </w:r>
@@ -9604,7 +9602,7 @@
           </w:pPr>
           <w:r>
             <w:rPr>
-              <w:rStyle w:val="PlaceholderText"/>
+              <w:rStyle w:val="Textodelmarcadordeposicin"/>
             </w:rPr>
             <w:t>Haga clic o pulse aquí para escribir texto.</w:t>
           </w:r>
@@ -9633,7 +9631,7 @@
           </w:pPr>
           <w:r>
             <w:rPr>
-              <w:rStyle w:val="PlaceholderText"/>
+              <w:rStyle w:val="Textodelmarcadordeposicin"/>
             </w:rPr>
             <w:t>Haga clic o pulse aquí para escribir texto.</w:t>
           </w:r>
@@ -9662,7 +9660,7 @@
           </w:pPr>
           <w:r>
             <w:rPr>
-              <w:rStyle w:val="PlaceholderText"/>
+              <w:rStyle w:val="Textodelmarcadordeposicin"/>
             </w:rPr>
             <w:t>Haga clic o pulse aquí para escribir texto.</w:t>
           </w:r>
@@ -9691,7 +9689,7 @@
           </w:pPr>
           <w:r>
             <w:rPr>
-              <w:rStyle w:val="PlaceholderText"/>
+              <w:rStyle w:val="Textodelmarcadordeposicin"/>
             </w:rPr>
             <w:t>Haga clic o pulse aquí para escribir texto.</w:t>
           </w:r>
@@ -9720,7 +9718,7 @@
           </w:pPr>
           <w:r>
             <w:rPr>
-              <w:rStyle w:val="PlaceholderText"/>
+              <w:rStyle w:val="Textodelmarcadordeposicin"/>
             </w:rPr>
             <w:t>Haga clic o pulse aquí para escribir texto.</w:t>
           </w:r>
@@ -9749,7 +9747,7 @@
           </w:pPr>
           <w:r>
             <w:rPr>
-              <w:rStyle w:val="PlaceholderText"/>
+              <w:rStyle w:val="Textodelmarcadordeposicin"/>
             </w:rPr>
             <w:t>Haga clic o pulse aquí para escribir texto.</w:t>
           </w:r>
@@ -9778,7 +9776,7 @@
           </w:pPr>
           <w:r>
             <w:rPr>
-              <w:rStyle w:val="PlaceholderText"/>
+              <w:rStyle w:val="Textodelmarcadordeposicin"/>
             </w:rPr>
             <w:t>Haga clic o pulse aquí para escribir texto.</w:t>
           </w:r>
@@ -9807,7 +9805,7 @@
           </w:pPr>
           <w:r>
             <w:rPr>
-              <w:rStyle w:val="PlaceholderText"/>
+              <w:rStyle w:val="Textodelmarcadordeposicin"/>
             </w:rPr>
             <w:t>Haga clic o pulse aquí para escribir texto.</w:t>
           </w:r>
@@ -9836,7 +9834,7 @@
           </w:pPr>
           <w:r>
             <w:rPr>
-              <w:rStyle w:val="PlaceholderText"/>
+              <w:rStyle w:val="Textodelmarcadordeposicin"/>
             </w:rPr>
             <w:t>Haga clic o pulse aquí para escribir texto.</w:t>
           </w:r>
@@ -9865,7 +9863,7 @@
           </w:pPr>
           <w:r>
             <w:rPr>
-              <w:rStyle w:val="PlaceholderText"/>
+              <w:rStyle w:val="Textodelmarcadordeposicin"/>
             </w:rPr>
             <w:t>Haga clic o pulse aquí para escribir texto.</w:t>
           </w:r>
@@ -9894,7 +9892,7 @@
           </w:pPr>
           <w:r>
             <w:rPr>
-              <w:rStyle w:val="PlaceholderText"/>
+              <w:rStyle w:val="Textodelmarcadordeposicin"/>
             </w:rPr>
             <w:t>Haga clic o pulse aquí para escribir texto.</w:t>
           </w:r>
@@ -9923,7 +9921,7 @@
           </w:pPr>
           <w:r>
             <w:rPr>
-              <w:rStyle w:val="PlaceholderText"/>
+              <w:rStyle w:val="Textodelmarcadordeposicin"/>
             </w:rPr>
             <w:t>Haga clic o pulse aquí para escribir texto.</w:t>
           </w:r>
@@ -9952,7 +9950,7 @@
           </w:pPr>
           <w:r>
             <w:rPr>
-              <w:rStyle w:val="PlaceholderText"/>
+              <w:rStyle w:val="Textodelmarcadordeposicin"/>
             </w:rPr>
             <w:t>Haga clic o pulse aquí para escribir texto.</w:t>
           </w:r>
@@ -9981,7 +9979,7 @@
           </w:pPr>
           <w:r>
             <w:rPr>
-              <w:rStyle w:val="PlaceholderText"/>
+              <w:rStyle w:val="Textodelmarcadordeposicin"/>
             </w:rPr>
             <w:t>Haga clic o pulse aquí para escribir texto.</w:t>
           </w:r>
@@ -10010,7 +10008,7 @@
           </w:pPr>
           <w:r>
             <w:rPr>
-              <w:rStyle w:val="PlaceholderText"/>
+              <w:rStyle w:val="Textodelmarcadordeposicin"/>
             </w:rPr>
             <w:t>Haga clic o pulse aquí para escribir texto.</w:t>
           </w:r>
@@ -10039,7 +10037,7 @@
           </w:pPr>
           <w:r>
             <w:rPr>
-              <w:rStyle w:val="PlaceholderText"/>
+              <w:rStyle w:val="Textodelmarcadordeposicin"/>
             </w:rPr>
             <w:t>Haga clic o pulse aquí para escribir texto.</w:t>
           </w:r>
@@ -10068,7 +10066,7 @@
           </w:pPr>
           <w:r>
             <w:rPr>
-              <w:rStyle w:val="PlaceholderText"/>
+              <w:rStyle w:val="Textodelmarcadordeposicin"/>
             </w:rPr>
             <w:t>Haga clic o pulse aquí para escribir texto.</w:t>
           </w:r>
@@ -10097,7 +10095,7 @@
           </w:pPr>
           <w:r>
             <w:rPr>
-              <w:rStyle w:val="PlaceholderText"/>
+              <w:rStyle w:val="Textodelmarcadordeposicin"/>
             </w:rPr>
             <w:t>Haga clic o pulse aquí para escribir texto.</w:t>
           </w:r>
@@ -10126,7 +10124,7 @@
           </w:pPr>
           <w:r>
             <w:rPr>
-              <w:rStyle w:val="PlaceholderText"/>
+              <w:rStyle w:val="Textodelmarcadordeposicin"/>
             </w:rPr>
             <w:t>Haga clic o pulse aquí para escribir texto.</w:t>
           </w:r>
@@ -10155,7 +10153,7 @@
           </w:pPr>
           <w:r>
             <w:rPr>
-              <w:rStyle w:val="PlaceholderText"/>
+              <w:rStyle w:val="Textodelmarcadordeposicin"/>
             </w:rPr>
             <w:t>Haga clic o pulse aquí para escribir texto.</w:t>
           </w:r>
@@ -10184,7 +10182,7 @@
           </w:pPr>
           <w:r>
             <w:rPr>
-              <w:rStyle w:val="PlaceholderText"/>
+              <w:rStyle w:val="Textodelmarcadordeposicin"/>
             </w:rPr>
             <w:t>Haga clic o pulse aquí para escribir texto.</w:t>
           </w:r>
@@ -10213,7 +10211,7 @@
           </w:pPr>
           <w:r>
             <w:rPr>
-              <w:rStyle w:val="PlaceholderText"/>
+              <w:rStyle w:val="Textodelmarcadordeposicin"/>
             </w:rPr>
             <w:t>Haga clic o pulse aquí para escribir texto.</w:t>
           </w:r>
@@ -10242,7 +10240,7 @@
           </w:pPr>
           <w:r>
             <w:rPr>
-              <w:rStyle w:val="PlaceholderText"/>
+              <w:rStyle w:val="Textodelmarcadordeposicin"/>
             </w:rPr>
             <w:t>Haga clic o pulse aquí para escribir texto.</w:t>
           </w:r>
@@ -10271,7 +10269,7 @@
           </w:pPr>
           <w:r>
             <w:rPr>
-              <w:rStyle w:val="PlaceholderText"/>
+              <w:rStyle w:val="Textodelmarcadordeposicin"/>
             </w:rPr>
             <w:t>Haga clic o pulse aquí para escribir texto.</w:t>
           </w:r>
@@ -10300,7 +10298,7 @@
           </w:pPr>
           <w:r>
             <w:rPr>
-              <w:rStyle w:val="PlaceholderText"/>
+              <w:rStyle w:val="Textodelmarcadordeposicin"/>
             </w:rPr>
             <w:t>Haga clic o pulse aquí para escribir texto.</w:t>
           </w:r>
@@ -10329,7 +10327,7 @@
           </w:pPr>
           <w:r>
             <w:rPr>
-              <w:rStyle w:val="PlaceholderText"/>
+              <w:rStyle w:val="Textodelmarcadordeposicin"/>
             </w:rPr>
             <w:t>Haga clic o pulse aquí para escribir texto.</w:t>
           </w:r>
@@ -10358,7 +10356,7 @@
           </w:pPr>
           <w:r>
             <w:rPr>
-              <w:rStyle w:val="PlaceholderText"/>
+              <w:rStyle w:val="Textodelmarcadordeposicin"/>
             </w:rPr>
             <w:t>Haga clic o pulse aquí para escribir texto.</w:t>
           </w:r>
@@ -10387,7 +10385,7 @@
           </w:pPr>
           <w:r>
             <w:rPr>
-              <w:rStyle w:val="PlaceholderText"/>
+              <w:rStyle w:val="Textodelmarcadordeposicin"/>
             </w:rPr>
             <w:t>Haga clic o pulse aquí para escribir texto.</w:t>
           </w:r>
@@ -10416,7 +10414,7 @@
           </w:pPr>
           <w:r>
             <w:rPr>
-              <w:rStyle w:val="PlaceholderText"/>
+              <w:rStyle w:val="Textodelmarcadordeposicin"/>
             </w:rPr>
             <w:t>Haga clic o pulse aquí para escribir texto.</w:t>
           </w:r>
@@ -10445,7 +10443,7 @@
           </w:pPr>
           <w:r>
             <w:rPr>
-              <w:rStyle w:val="PlaceholderText"/>
+              <w:rStyle w:val="Textodelmarcadordeposicin"/>
             </w:rPr>
             <w:t>Haga clic o pulse aquí para escribir texto.</w:t>
           </w:r>
@@ -10474,7 +10472,7 @@
           </w:pPr>
           <w:r>
             <w:rPr>
-              <w:rStyle w:val="PlaceholderText"/>
+              <w:rStyle w:val="Textodelmarcadordeposicin"/>
             </w:rPr>
             <w:t>Haga clic o pulse aquí para escribir texto.</w:t>
           </w:r>
@@ -10503,7 +10501,7 @@
           </w:pPr>
           <w:r>
             <w:rPr>
-              <w:rStyle w:val="PlaceholderText"/>
+              <w:rStyle w:val="Textodelmarcadordeposicin"/>
             </w:rPr>
             <w:t>Haga clic o pulse aquí para escribir texto.</w:t>
           </w:r>
@@ -10532,7 +10530,7 @@
           </w:pPr>
           <w:r>
             <w:rPr>
-              <w:rStyle w:val="PlaceholderText"/>
+              <w:rStyle w:val="Textodelmarcadordeposicin"/>
             </w:rPr>
             <w:t>Haga clic o pulse aquí para escribir texto.</w:t>
           </w:r>
@@ -10561,7 +10559,7 @@
           </w:pPr>
           <w:r>
             <w:rPr>
-              <w:rStyle w:val="PlaceholderText"/>
+              <w:rStyle w:val="Textodelmarcadordeposicin"/>
             </w:rPr>
             <w:t>Haga clic o pulse aquí para escribir texto.</w:t>
           </w:r>
@@ -10590,7 +10588,7 @@
           </w:pPr>
           <w:r>
             <w:rPr>
-              <w:rStyle w:val="PlaceholderText"/>
+              <w:rStyle w:val="Textodelmarcadordeposicin"/>
             </w:rPr>
             <w:t>Haga clic o pulse aquí para escribir texto.</w:t>
           </w:r>
@@ -10619,7 +10617,7 @@
           </w:pPr>
           <w:r>
             <w:rPr>
-              <w:rStyle w:val="PlaceholderText"/>
+              <w:rStyle w:val="Textodelmarcadordeposicin"/>
             </w:rPr>
             <w:t>Haga clic o pulse aquí para escribir texto.</w:t>
           </w:r>
@@ -10648,7 +10646,7 @@
           </w:pPr>
           <w:r>
             <w:rPr>
-              <w:rStyle w:val="PlaceholderText"/>
+              <w:rStyle w:val="Textodelmarcadordeposicin"/>
             </w:rPr>
             <w:t>Haga clic o pulse aquí para escribir texto.</w:t>
           </w:r>
@@ -10677,7 +10675,7 @@
           </w:pPr>
           <w:r>
             <w:rPr>
-              <w:rStyle w:val="PlaceholderText"/>
+              <w:rStyle w:val="Textodelmarcadordeposicin"/>
             </w:rPr>
             <w:t>Haga clic o pulse aquí para escribir texto.</w:t>
           </w:r>
@@ -10706,7 +10704,7 @@
           </w:pPr>
           <w:r>
             <w:rPr>
-              <w:rStyle w:val="PlaceholderText"/>
+              <w:rStyle w:val="Textodelmarcadordeposicin"/>
             </w:rPr>
             <w:t>Haga clic o pulse aquí para escribir texto.</w:t>
           </w:r>
@@ -10735,7 +10733,7 @@
           </w:pPr>
           <w:r>
             <w:rPr>
-              <w:rStyle w:val="PlaceholderText"/>
+              <w:rStyle w:val="Textodelmarcadordeposicin"/>
             </w:rPr>
             <w:t>Haga clic o pulse aquí para escribir texto.</w:t>
           </w:r>
@@ -10764,7 +10762,7 @@
           </w:pPr>
           <w:r>
             <w:rPr>
-              <w:rStyle w:val="PlaceholderText"/>
+              <w:rStyle w:val="Textodelmarcadordeposicin"/>
             </w:rPr>
             <w:t>Haga clic o pulse aquí para escribir texto.</w:t>
           </w:r>
@@ -10793,7 +10791,7 @@
           </w:pPr>
           <w:r>
             <w:rPr>
-              <w:rStyle w:val="PlaceholderText"/>
+              <w:rStyle w:val="Textodelmarcadordeposicin"/>
             </w:rPr>
             <w:t>Haga clic o pulse aquí para escribir texto.</w:t>
           </w:r>
@@ -10822,7 +10820,7 @@
           </w:pPr>
           <w:r>
             <w:rPr>
-              <w:rStyle w:val="PlaceholderText"/>
+              <w:rStyle w:val="Textodelmarcadordeposicin"/>
             </w:rPr>
             <w:t>Haga clic o pulse aquí para escribir texto.</w:t>
           </w:r>
@@ -10851,7 +10849,7 @@
           </w:pPr>
           <w:r>
             <w:rPr>
-              <w:rStyle w:val="PlaceholderText"/>
+              <w:rStyle w:val="Textodelmarcadordeposicin"/>
             </w:rPr>
             <w:t>Haga clic o pulse aquí para escribir texto.</w:t>
           </w:r>
@@ -10880,7 +10878,7 @@
           </w:pPr>
           <w:r>
             <w:rPr>
-              <w:rStyle w:val="PlaceholderText"/>
+              <w:rStyle w:val="Textodelmarcadordeposicin"/>
             </w:rPr>
             <w:t>Haga clic o pulse aquí para escribir texto.</w:t>
           </w:r>
@@ -10909,7 +10907,7 @@
           </w:pPr>
           <w:r>
             <w:rPr>
-              <w:rStyle w:val="PlaceholderText"/>
+              <w:rStyle w:val="Textodelmarcadordeposicin"/>
             </w:rPr>
             <w:t>Haga clic o pulse aquí para escribir texto.</w:t>
           </w:r>
@@ -10938,7 +10936,7 @@
           </w:pPr>
           <w:r>
             <w:rPr>
-              <w:rStyle w:val="PlaceholderText"/>
+              <w:rStyle w:val="Textodelmarcadordeposicin"/>
             </w:rPr>
             <w:t>Haga clic o pulse aquí para escribir texto.</w:t>
           </w:r>
@@ -10967,7 +10965,7 @@
           </w:pPr>
           <w:r>
             <w:rPr>
-              <w:rStyle w:val="PlaceholderText"/>
+              <w:rStyle w:val="Textodelmarcadordeposicin"/>
             </w:rPr>
             <w:t>Haga clic o pulse aquí para escribir texto.</w:t>
           </w:r>
@@ -10996,7 +10994,7 @@
           </w:pPr>
           <w:r>
             <w:rPr>
-              <w:rStyle w:val="PlaceholderText"/>
+              <w:rStyle w:val="Textodelmarcadordeposicin"/>
             </w:rPr>
             <w:t>Haga clic o pulse aquí para escribir texto.</w:t>
           </w:r>
@@ -11088,11 +11086,23 @@
     <w:pitch w:val="variable"/>
     <w:sig w:usb0="E00002FF" w:usb1="2AC7FDFF" w:usb2="00000016" w:usb3="00000000" w:csb0="0002009F" w:csb1="00000000"/>
   </w:font>
+  <w:font w:name="Aptos">
+    <w:charset w:val="00"/>
+    <w:family w:val="swiss"/>
+    <w:pitch w:val="variable"/>
+    <w:sig w:usb0="20000287" w:usb1="00000003" w:usb2="00000000" w:usb3="00000000" w:csb0="0000019F" w:csb1="00000000"/>
+  </w:font>
   <w:font w:name="Yu Mincho">
     <w:charset w:val="80"/>
     <w:family w:val="roman"/>
     <w:pitch w:val="variable"/>
     <w:sig w:usb0="800002E7" w:usb1="2AC7FCFF" w:usb2="00000012" w:usb3="00000000" w:csb0="0002009F" w:csb1="00000000"/>
+  </w:font>
+  <w:font w:name="Aptos Display">
+    <w:charset w:val="00"/>
+    <w:family w:val="swiss"/>
+    <w:pitch w:val="variable"/>
+    <w:sig w:usb0="20000287" w:usb1="00000003" w:usb2="00000000" w:usb3="00000000" w:csb0="0000019F" w:csb1="00000000"/>
   </w:font>
 </w:fonts>
 </file>
@@ -11157,6 +11167,7 @@
     <w:rsid w:val="00790E22"/>
     <w:rsid w:val="00802250"/>
     <w:rsid w:val="0082287A"/>
+    <w:rsid w:val="00893739"/>
     <w:rsid w:val="008B1087"/>
     <w:rsid w:val="008B2B2C"/>
     <w:rsid w:val="008E4C14"/>
@@ -11176,6 +11187,7 @@
     <w:rsid w:val="00B55352"/>
     <w:rsid w:val="00BB0EAB"/>
     <w:rsid w:val="00C17266"/>
+    <w:rsid w:val="00C61BE5"/>
     <w:rsid w:val="00C63AB0"/>
     <w:rsid w:val="00C9535D"/>
     <w:rsid w:val="00CC69E2"/>
@@ -11210,8 +11222,8 @@
   </m:mathPr>
   <w:themeFontLang w:val="es-ES" w:eastAsia="ja-JP" w:bidi="ar-SA"/>
   <w:clrSchemeMapping w:bg1="light1" w:t1="dark1" w:bg2="light2" w:t2="dark2" w:accent1="accent1" w:accent2="accent2" w:accent3="accent3" w:accent4="accent4" w:accent5="accent5" w:accent6="accent6" w:hyperlink="hyperlink" w:followedHyperlink="followedHyperlink"/>
-  <w:decimalSymbol w:val="."/>
-  <w:listSeparator w:val=","/>
+  <w:decimalSymbol w:val=","/>
+  <w:listSeparator w:val=";"/>
   <w15:chartTrackingRefBased/>
 </w:settings>
 </file>
@@ -11617,13 +11629,13 @@
     <w:name w:val="Normal"/>
     <w:qFormat/>
   </w:style>
-  <w:style w:type="character" w:default="1" w:styleId="DefaultParagraphFont">
+  <w:style w:type="character" w:default="1" w:styleId="Fuentedeprrafopredeter">
     <w:name w:val="Default Paragraph Font"/>
     <w:uiPriority w:val="1"/>
     <w:semiHidden/>
     <w:unhideWhenUsed/>
   </w:style>
-  <w:style w:type="table" w:default="1" w:styleId="TableNormal">
+  <w:style w:type="table" w:default="1" w:styleId="Tablanormal">
     <w:name w:val="Normal Table"/>
     <w:uiPriority w:val="99"/>
     <w:semiHidden/>
@@ -11638,15 +11650,15 @@
       </w:tblCellMar>
     </w:tblPr>
   </w:style>
-  <w:style w:type="numbering" w:default="1" w:styleId="NoList">
+  <w:style w:type="numbering" w:default="1" w:styleId="Sinlista">
     <w:name w:val="No List"/>
     <w:uiPriority w:val="99"/>
     <w:semiHidden/>
     <w:unhideWhenUsed/>
   </w:style>
-  <w:style w:type="character" w:styleId="PlaceholderText">
+  <w:style w:type="character" w:styleId="Textodelmarcadordeposicin">
     <w:name w:val="Placeholder Text"/>
-    <w:basedOn w:val="DefaultParagraphFont"/>
+    <w:basedOn w:val="Fuentedeprrafopredeter"/>
     <w:uiPriority w:val="99"/>
     <w:semiHidden/>
     <w:rsid w:val="00175D09"/>

</xml_diff>

<commit_message>
docs: :memo: updated group requirements
</commit_message>
<xml_diff>
--- a/reports/Group/00 - Requirements - Group.docx
+++ b/reports/Group/00 - Requirements - Group.docx
@@ -1,6 +1,6 @@
 
 <file path=word/document.xml><?xml version="1.0" encoding="utf-8"?>
-<w:document xmlns:wpc="http://schemas.microsoft.com/office/word/2010/wordprocessingCanvas" xmlns:cx="http://schemas.microsoft.com/office/drawing/2014/chartex" xmlns:cx1="http://schemas.microsoft.com/office/drawing/2015/9/8/chartex" xmlns:cx2="http://schemas.microsoft.com/office/drawing/2015/10/21/chartex" xmlns:cx3="http://schemas.microsoft.com/office/drawing/2016/5/9/chartex" xmlns:cx4="http://schemas.microsoft.com/office/drawing/2016/5/10/chartex" xmlns:cx5="http://schemas.microsoft.com/office/drawing/2016/5/11/chartex" xmlns:cx6="http://schemas.microsoft.com/office/drawing/2016/5/12/chartex" xmlns:cx7="http://schemas.microsoft.com/office/drawing/2016/5/13/chartex" xmlns:cx8="http://schemas.microsoft.com/office/drawing/2016/5/14/chartex" xmlns:mc="http://schemas.openxmlformats.org/markup-compatibility/2006" xmlns:aink="http://schemas.microsoft.com/office/drawing/2016/ink" xmlns:am3d="http://schemas.microsoft.com/office/drawing/2017/model3d" xmlns:o="urn:schemas-microsoft-com:office:office" xmlns:oel="http://schemas.microsoft.com/office/2019/extlst" xmlns:r="http://schemas.openxmlformats.org/officeDocument/2006/relationships" xmlns:m="http://schemas.openxmlformats.org/officeDocument/2006/math" xmlns:v="urn:schemas-microsoft-com:vml" xmlns:wp14="http://schemas.microsoft.com/office/word/2010/wordprocessingDrawing" xmlns:wp="http://schemas.openxmlformats.org/drawingml/2006/wordprocessingDrawing" xmlns:w10="urn:schemas-microsoft-com:office:word" xmlns:w="http://schemas.openxmlformats.org/wordprocessingml/2006/main" xmlns:w14="http://schemas.microsoft.com/office/word/2010/wordml" xmlns:w15="http://schemas.microsoft.com/office/word/2012/wordml" xmlns:w16cex="http://schemas.microsoft.com/office/word/2018/wordml/cex" xmlns:w16cid="http://schemas.microsoft.com/office/word/2016/wordml/cid" xmlns:w16="http://schemas.microsoft.com/office/word/2018/wordml" xmlns:w16du="http://schemas.microsoft.com/office/word/2023/wordml/word16du" xmlns:w16sdtdh="http://schemas.microsoft.com/office/word/2020/wordml/sdtdatahash" xmlns:w16sdtfl="http://schemas.microsoft.com/office/word/2024/wordml/sdtformatlock" xmlns:w16se="http://schemas.microsoft.com/office/word/2015/wordml/symex" xmlns:wpg="http://schemas.microsoft.com/office/word/2010/wordprocessingGroup" xmlns:wpi="http://schemas.microsoft.com/office/word/2010/wordprocessingInk" xmlns:wne="http://schemas.microsoft.com/office/word/2006/wordml" xmlns:wps="http://schemas.microsoft.com/office/word/2010/wordprocessingShape" mc:Ignorable="w14 w15 w16se w16cid w16 w16cex w16sdtdh w16sdtfl w16du wp14">
+<w:document xmlns:wpc="http://schemas.microsoft.com/office/word/2010/wordprocessingCanvas" xmlns:cx="http://schemas.microsoft.com/office/drawing/2014/chartex" xmlns:cx1="http://schemas.microsoft.com/office/drawing/2015/9/8/chartex" xmlns:cx2="http://schemas.microsoft.com/office/drawing/2015/10/21/chartex" xmlns:cx3="http://schemas.microsoft.com/office/drawing/2016/5/9/chartex" xmlns:cx4="http://schemas.microsoft.com/office/drawing/2016/5/10/chartex" xmlns:cx5="http://schemas.microsoft.com/office/drawing/2016/5/11/chartex" xmlns:cx6="http://schemas.microsoft.com/office/drawing/2016/5/12/chartex" xmlns:cx7="http://schemas.microsoft.com/office/drawing/2016/5/13/chartex" xmlns:cx8="http://schemas.microsoft.com/office/drawing/2016/5/14/chartex" xmlns:mc="http://schemas.openxmlformats.org/markup-compatibility/2006" xmlns:aink="http://schemas.microsoft.com/office/drawing/2016/ink" xmlns:am3d="http://schemas.microsoft.com/office/drawing/2017/model3d" xmlns:o="urn:schemas-microsoft-com:office:office" xmlns:r="http://schemas.openxmlformats.org/officeDocument/2006/relationships" xmlns:m="http://schemas.openxmlformats.org/officeDocument/2006/math" xmlns:v="urn:schemas-microsoft-com:vml" xmlns:wp14="http://schemas.microsoft.com/office/word/2010/wordprocessingDrawing" xmlns:wp="http://schemas.openxmlformats.org/drawingml/2006/wordprocessingDrawing" xmlns:w10="urn:schemas-microsoft-com:office:word" xmlns:w="http://schemas.openxmlformats.org/wordprocessingml/2006/main" xmlns:w14="http://schemas.microsoft.com/office/word/2010/wordml" xmlns:w15="http://schemas.microsoft.com/office/word/2012/wordml" xmlns:w16cex="http://schemas.microsoft.com/office/word/2018/wordml/cex" xmlns:w16cid="http://schemas.microsoft.com/office/word/2016/wordml/cid" xmlns:w16="http://schemas.microsoft.com/office/word/2018/wordml" xmlns:w16sdtdh="http://schemas.microsoft.com/office/word/2020/wordml/sdtdatahash" xmlns:w16se="http://schemas.microsoft.com/office/word/2015/wordml/symex" xmlns:wpg="http://schemas.microsoft.com/office/word/2010/wordprocessingGroup" xmlns:wpi="http://schemas.microsoft.com/office/word/2010/wordprocessingInk" xmlns:wne="http://schemas.microsoft.com/office/word/2006/wordml" xmlns:wps="http://schemas.microsoft.com/office/word/2010/wordprocessingShape" mc:Ignorable="w14 w15 w16se w16cid w16 w16cex w16sdtdh wp14">
   <w:body>
     <w:p>
       <w:pPr>
@@ -137,6 +137,7 @@
                 <w15:appearance w15:val="hidden"/>
                 <w:text/>
               </w:sdtPr>
+              <w:sdtEndPr/>
               <w:sdtContent>
                 <w:r>
                   <w:rPr>
@@ -227,6 +228,7 @@
                 <w15:appearance w15:val="hidden"/>
                 <w:text/>
               </w:sdtPr>
+              <w:sdtEndPr/>
               <w:sdtContent>
                 <w:r>
                   <w:rPr>
@@ -302,6 +304,7 @@
                 <w15:appearance w15:val="hidden"/>
                 <w:text/>
               </w:sdtPr>
+              <w:sdtEndPr/>
               <w:sdtContent>
                 <w:r>
                   <w:rPr>
@@ -362,6 +365,7 @@
                 <w15:appearance w15:val="hidden"/>
                 <w:text/>
               </w:sdtPr>
+              <w:sdtEndPr/>
               <w:sdtContent>
                 <w:r>
                   <w:rPr>
@@ -426,6 +430,7 @@
                 <w15:appearance w15:val="hidden"/>
                 <w:text/>
               </w:sdtPr>
+              <w:sdtEndPr/>
               <w:sdtContent>
                 <w:r>
                   <w:rPr>
@@ -502,6 +507,7 @@
                 <w15:appearance w15:val="hidden"/>
                 <w:text/>
               </w:sdtPr>
+              <w:sdtEndPr/>
               <w:sdtContent>
                 <w:r>
                   <w:rPr>
@@ -585,6 +591,7 @@
                 <w15:appearance w15:val="hidden"/>
                 <w:text/>
               </w:sdtPr>
+              <w:sdtEndPr/>
               <w:sdtContent>
                 <w:r>
                   <w:rPr>
@@ -641,6 +648,7 @@
                 <w15:appearance w15:val="hidden"/>
                 <w:text/>
               </w:sdtPr>
+              <w:sdtEndPr/>
               <w:sdtContent>
                 <w:r>
                   <w:rPr>
@@ -709,6 +717,7 @@
                 <w15:appearance w15:val="hidden"/>
                 <w:text/>
               </w:sdtPr>
+              <w:sdtEndPr/>
               <w:sdtContent>
                 <w:r>
                   <w:rPr>
@@ -790,6 +799,7 @@
                 <w15:appearance w15:val="hidden"/>
                 <w:text/>
               </w:sdtPr>
+              <w:sdtEndPr/>
               <w:sdtContent>
                 <w:r>
                   <w:rPr>
@@ -878,6 +888,7 @@
                 <w15:appearance w15:val="hidden"/>
                 <w:text/>
               </w:sdtPr>
+              <w:sdtEndPr/>
               <w:sdtContent>
                 <w:r>
                   <w:rPr>
@@ -934,6 +945,7 @@
                 <w15:appearance w15:val="hidden"/>
                 <w:text/>
               </w:sdtPr>
+              <w:sdtEndPr/>
               <w:sdtContent>
                 <w:r>
                   <w:rPr>
@@ -989,6 +1001,7 @@
                 <w15:appearance w15:val="hidden"/>
                 <w:text/>
               </w:sdtPr>
+              <w:sdtEndPr/>
               <w:sdtContent>
                 <w:r>
                   <w:rPr>
@@ -1041,6 +1054,7 @@
                 </w:placeholder>
                 <w:text/>
               </w:sdtPr>
+              <w:sdtEndPr/>
               <w:sdtContent>
                 <w:r>
                   <w:rPr>
@@ -1116,6 +1130,7 @@
                 <w15:appearance w15:val="hidden"/>
                 <w:text/>
               </w:sdtPr>
+              <w:sdtEndPr/>
               <w:sdtContent>
                 <w:r>
                   <w:rPr>
@@ -1176,6 +1191,7 @@
                 <w15:appearance w15:val="hidden"/>
                 <w:text/>
               </w:sdtPr>
+              <w:sdtEndPr/>
               <w:sdtContent>
                 <w:r>
                   <w:rPr>
@@ -1234,6 +1250,7 @@
                 <w15:appearance w15:val="hidden"/>
                 <w:text/>
               </w:sdtPr>
+              <w:sdtEndPr/>
               <w:sdtContent>
                 <w:r>
                   <w:rPr>
@@ -1292,6 +1309,7 @@
                 <w15:appearance w15:val="hidden"/>
                 <w:text/>
               </w:sdtPr>
+              <w:sdtEndPr/>
               <w:sdtContent>
                 <w:r>
                   <w:rPr>
@@ -1375,6 +1393,7 @@
                 <w15:appearance w15:val="hidden"/>
                 <w:text/>
               </w:sdtPr>
+              <w:sdtEndPr/>
               <w:sdtContent>
                 <w:r>
                   <w:rPr>
@@ -1441,6 +1460,7 @@
                 <w15:appearance w15:val="hidden"/>
                 <w:text/>
               </w:sdtPr>
+              <w:sdtEndPr/>
               <w:sdtContent>
                 <w:r>
                   <w:rPr>
@@ -1493,6 +1513,7 @@
                 <w15:appearance w15:val="hidden"/>
                 <w:text/>
               </w:sdtPr>
+              <w:sdtEndPr/>
               <w:sdtContent>
                 <w:r>
                   <w:rPr>
@@ -1544,6 +1565,7 @@
                 </w:placeholder>
                 <w:text/>
               </w:sdtPr>
+              <w:sdtEndPr/>
               <w:sdtContent>
                 <w:r>
                   <w:rPr>
@@ -1630,6 +1652,7 @@
                 <w15:appearance w15:val="hidden"/>
                 <w:text/>
               </w:sdtPr>
+              <w:sdtEndPr/>
               <w:sdtContent>
                 <w:r>
                   <w:rPr>
@@ -1870,6 +1893,7 @@
           <w15:appearance w15:val="hidden"/>
           <w:text/>
         </w:sdtPr>
+        <w:sdtEndPr/>
         <w:sdtContent>
           <w:r>
             <w:t xml:space="preserve"> </w:t>
@@ -1912,6 +1936,7 @@
           <w15:appearance w15:val="hidden"/>
           <w:text/>
         </w:sdtPr>
+        <w:sdtEndPr/>
         <w:sdtContent>
           <w:r>
             <w:t xml:space="preserve"> </w:t>
@@ -1988,6 +2013,7 @@
           <w15:appearance w15:val="hidden"/>
           <w:text/>
         </w:sdtPr>
+        <w:sdtEndPr/>
         <w:sdtContent>
           <w:r>
             <w:t xml:space="preserve">X </w:t>
@@ -2227,6 +2253,7 @@
           <w15:appearance w15:val="hidden"/>
           <w:text/>
         </w:sdtPr>
+        <w:sdtEndPr/>
         <w:sdtContent>
           <w:r>
             <w:t xml:space="preserve">  </w:t>
@@ -2405,6 +2432,7 @@
           <w15:appearance w15:val="hidden"/>
           <w:text/>
         </w:sdtPr>
+        <w:sdtEndPr/>
         <w:sdtContent>
           <w:r>
             <w:t xml:space="preserve">  </w:t>
@@ -2623,6 +2651,7 @@
           <w15:appearance w15:val="hidden"/>
           <w:text/>
         </w:sdtPr>
+        <w:sdtEndPr/>
         <w:sdtContent>
           <w:r>
             <w:t xml:space="preserve">  </w:t>
@@ -2819,6 +2848,7 @@
           <w15:appearance w15:val="hidden"/>
           <w:text/>
         </w:sdtPr>
+        <w:sdtEndPr/>
         <w:sdtContent>
           <w:r>
             <w:t xml:space="preserve">  </w:t>
@@ -3062,6 +3092,7 @@
           <w15:appearance w15:val="hidden"/>
           <w:text/>
         </w:sdtPr>
+        <w:sdtEndPr/>
         <w:sdtContent>
           <w:r>
             <w:t xml:space="preserve">  </w:t>
@@ -3196,6 +3227,7 @@
           <w15:appearance w15:val="hidden"/>
           <w:text/>
         </w:sdtPr>
+        <w:sdtEndPr/>
         <w:sdtContent>
           <w:r>
             <w:t xml:space="preserve">  </w:t>
@@ -3274,6 +3306,7 @@
           <w15:appearance w15:val="hidden"/>
           <w:text/>
         </w:sdtPr>
+        <w:sdtEndPr/>
         <w:sdtContent>
           <w:r>
             <w:t xml:space="preserve">  </w:t>
@@ -3440,6 +3473,7 @@
           <w15:appearance w15:val="hidden"/>
           <w:text/>
         </w:sdtPr>
+        <w:sdtEndPr/>
         <w:sdtContent>
           <w:r>
             <w:t xml:space="preserve"> </w:t>
@@ -3531,6 +3565,7 @@
           <w15:appearance w15:val="hidden"/>
           <w:text/>
         </w:sdtPr>
+        <w:sdtEndPr/>
         <w:sdtContent>
           <w:r>
             <w:t xml:space="preserve"> </w:t>
@@ -3622,6 +3657,7 @@
           <w15:appearance w15:val="hidden"/>
           <w:text/>
         </w:sdtPr>
+        <w:sdtEndPr/>
         <w:sdtContent>
           <w:r>
             <w:t xml:space="preserve"> </w:t>
@@ -3702,6 +3738,7 @@
           <w15:appearance w15:val="hidden"/>
           <w:text/>
         </w:sdtPr>
+        <w:sdtEndPr/>
         <w:sdtContent>
           <w:r>
             <w:t xml:space="preserve"> </w:t>
@@ -3803,6 +3840,7 @@
           <w15:appearance w15:val="hidden"/>
           <w:text/>
         </w:sdtPr>
+        <w:sdtEndPr/>
         <w:sdtContent>
           <w:r>
             <w:t xml:space="preserve"> </w:t>
@@ -3893,9 +3931,16 @@
           <w15:appearance w15:val="hidden"/>
           <w:text/>
         </w:sdtPr>
+        <w:sdtEndPr/>
         <w:sdtContent>
           <w:r>
-            <w:t xml:space="preserve">    </w:t>
+            <w:t xml:space="preserve"> </w:t>
+          </w:r>
+          <w:r>
+            <w:t>X</w:t>
+          </w:r>
+          <w:r>
+            <w:t xml:space="preserve">  </w:t>
           </w:r>
         </w:sdtContent>
       </w:sdt>
@@ -3988,9 +4033,13 @@
           <w15:appearance w15:val="hidden"/>
           <w:text/>
         </w:sdtPr>
+        <w:sdtEndPr/>
         <w:sdtContent>
           <w:r>
-            <w:t xml:space="preserve">    </w:t>
+            <w:t>X</w:t>
+          </w:r>
+          <w:r>
+            <w:t xml:space="preserve"> </w:t>
           </w:r>
         </w:sdtContent>
       </w:sdt>
@@ -4039,9 +4088,16 @@
           <w15:appearance w15:val="hidden"/>
           <w:text/>
         </w:sdtPr>
+        <w:sdtEndPr/>
         <w:sdtContent>
           <w:r>
-            <w:t xml:space="preserve">    </w:t>
+            <w:t xml:space="preserve">  </w:t>
+          </w:r>
+          <w:r>
+            <w:t>X</w:t>
+          </w:r>
+          <w:r>
+            <w:t xml:space="preserve">  </w:t>
           </w:r>
         </w:sdtContent>
       </w:sdt>
@@ -4073,9 +4129,16 @@
           <w15:appearance w15:val="hidden"/>
           <w:text/>
         </w:sdtPr>
+        <w:sdtEndPr/>
         <w:sdtContent>
           <w:r>
-            <w:t xml:space="preserve">    </w:t>
+            <w:t xml:space="preserve"> </w:t>
+          </w:r>
+          <w:r>
+            <w:t>X</w:t>
+          </w:r>
+          <w:r>
+            <w:t xml:space="preserve">   </w:t>
           </w:r>
         </w:sdtContent>
       </w:sdt>
@@ -4245,6 +4308,7 @@
           <w15:appearance w15:val="hidden"/>
           <w:text/>
         </w:sdtPr>
+        <w:sdtEndPr/>
         <w:sdtContent>
           <w:r>
             <w:t xml:space="preserve"> </w:t>
@@ -4324,6 +4388,7 @@
           <w15:appearance w15:val="hidden"/>
           <w:text/>
         </w:sdtPr>
+        <w:sdtEndPr/>
         <w:sdtContent>
           <w:r>
             <w:t xml:space="preserve">    </w:t>
@@ -4358,6 +4423,7 @@
           <w15:appearance w15:val="hidden"/>
           <w:text/>
         </w:sdtPr>
+        <w:sdtEndPr/>
         <w:sdtContent>
           <w:r>
             <w:t xml:space="preserve">    </w:t>
@@ -4407,6 +4473,7 @@
           <w15:appearance w15:val="hidden"/>
           <w:text/>
         </w:sdtPr>
+        <w:sdtEndPr/>
         <w:sdtContent>
           <w:r>
             <w:t xml:space="preserve">    </w:t>
@@ -4521,6 +4588,7 @@
           <w15:appearance w15:val="hidden"/>
           <w:text/>
         </w:sdtPr>
+        <w:sdtEndPr/>
         <w:sdtContent>
           <w:r>
             <w:t xml:space="preserve">    </w:t>
@@ -4657,6 +4725,7 @@
           <w15:appearance w15:val="hidden"/>
           <w:text/>
         </w:sdtPr>
+        <w:sdtEndPr/>
         <w:sdtContent>
           <w:r>
             <w:t xml:space="preserve">    </w:t>
@@ -4786,6 +4855,7 @@
           <w15:appearance w15:val="hidden"/>
           <w:text/>
         </w:sdtPr>
+        <w:sdtEndPr/>
         <w:sdtContent>
           <w:r>
             <w:t xml:space="preserve">    </w:t>
@@ -4940,6 +5010,7 @@
           <w15:appearance w15:val="hidden"/>
           <w:text/>
         </w:sdtPr>
+        <w:sdtEndPr/>
         <w:sdtContent>
           <w:r>
             <w:t xml:space="preserve">    </w:t>
@@ -5039,6 +5110,7 @@
           <w15:appearance w15:val="hidden"/>
           <w:text/>
         </w:sdtPr>
+        <w:sdtEndPr/>
         <w:sdtContent>
           <w:r>
             <w:t xml:space="preserve">    </w:t>
@@ -5115,6 +5187,7 @@
           <w15:appearance w15:val="hidden"/>
           <w:text/>
         </w:sdtPr>
+        <w:sdtEndPr/>
         <w:sdtContent>
           <w:r>
             <w:t xml:space="preserve">    </w:t>
@@ -5194,6 +5267,7 @@
           <w15:appearance w15:val="hidden"/>
           <w:text/>
         </w:sdtPr>
+        <w:sdtEndPr/>
         <w:sdtContent>
           <w:r>
             <w:t xml:space="preserve">    </w:t>
@@ -5265,6 +5339,7 @@
           <w15:appearance w15:val="hidden"/>
           <w:text/>
         </w:sdtPr>
+        <w:sdtEndPr/>
         <w:sdtContent>
           <w:r>
             <w:t xml:space="preserve">    </w:t>
@@ -5349,6 +5424,7 @@
           <w15:appearance w15:val="hidden"/>
           <w:text/>
         </w:sdtPr>
+        <w:sdtEndPr/>
         <w:sdtContent>
           <w:r>
             <w:t xml:space="preserve">    </w:t>
@@ -5443,6 +5519,7 @@
           <w15:appearance w15:val="hidden"/>
           <w:text/>
         </w:sdtPr>
+        <w:sdtEndPr/>
         <w:sdtContent>
           <w:r>
             <w:t xml:space="preserve">    </w:t>
@@ -5599,6 +5676,7 @@
           <w15:appearance w15:val="hidden"/>
           <w:text/>
         </w:sdtPr>
+        <w:sdtEndPr/>
         <w:sdtContent>
           <w:r>
             <w:t xml:space="preserve">    </w:t>
@@ -5647,6 +5725,7 @@
           <w15:appearance w15:val="hidden"/>
           <w:text/>
         </w:sdtPr>
+        <w:sdtEndPr/>
         <w:sdtContent>
           <w:r>
             <w:t xml:space="preserve">    </w:t>
@@ -5836,6 +5915,7 @@
           <w15:appearance w15:val="hidden"/>
           <w:text/>
         </w:sdtPr>
+        <w:sdtEndPr/>
         <w:sdtContent>
           <w:r>
             <w:t xml:space="preserve">    </w:t>
@@ -5870,6 +5950,7 @@
           <w15:appearance w15:val="hidden"/>
           <w:text/>
         </w:sdtPr>
+        <w:sdtEndPr/>
         <w:sdtContent>
           <w:r>
             <w:t xml:space="preserve">    </w:t>
@@ -6106,6 +6187,7 @@
           <w15:appearance w15:val="hidden"/>
           <w:text/>
         </w:sdtPr>
+        <w:sdtEndPr/>
         <w:sdtContent>
           <w:r>
             <w:t xml:space="preserve">    </w:t>
@@ -6195,6 +6277,7 @@
           <w15:appearance w15:val="hidden"/>
           <w:text/>
         </w:sdtPr>
+        <w:sdtEndPr/>
         <w:sdtContent>
           <w:r>
             <w:t xml:space="preserve">    </w:t>
@@ -6271,6 +6354,7 @@
           <w15:appearance w15:val="hidden"/>
           <w:text/>
         </w:sdtPr>
+        <w:sdtEndPr/>
         <w:sdtContent>
           <w:r>
             <w:t xml:space="preserve">    </w:t>
@@ -6305,6 +6389,7 @@
           <w15:appearance w15:val="hidden"/>
           <w:text/>
         </w:sdtPr>
+        <w:sdtEndPr/>
         <w:sdtContent>
           <w:r>
             <w:t xml:space="preserve">    </w:t>
@@ -6508,6 +6593,7 @@
           <w15:appearance w15:val="hidden"/>
           <w:text/>
         </w:sdtPr>
+        <w:sdtEndPr/>
         <w:sdtContent>
           <w:r>
             <w:t xml:space="preserve">    </w:t>
@@ -6586,6 +6672,7 @@
           <w15:appearance w15:val="hidden"/>
           <w:text/>
         </w:sdtPr>
+        <w:sdtEndPr/>
         <w:sdtContent>
           <w:r>
             <w:t xml:space="preserve">    </w:t>
@@ -7043,6 +7130,7 @@
           <w15:appearance w15:val="hidden"/>
           <w:text/>
         </w:sdtPr>
+        <w:sdtEndPr/>
         <w:sdtContent>
           <w:r>
             <w:t xml:space="preserve">    </w:t>
@@ -7117,6 +7205,7 @@
           <w15:appearance w15:val="hidden"/>
           <w:text/>
         </w:sdtPr>
+        <w:sdtEndPr/>
         <w:sdtContent>
           <w:r>
             <w:t xml:space="preserve">    </w:t>
@@ -7151,6 +7240,7 @@
           <w15:appearance w15:val="hidden"/>
           <w:text/>
         </w:sdtPr>
+        <w:sdtEndPr/>
         <w:sdtContent>
           <w:r>
             <w:t xml:space="preserve">    </w:t>
@@ -7325,6 +7415,7 @@
           <w15:appearance w15:val="hidden"/>
           <w:text/>
         </w:sdtPr>
+        <w:sdtEndPr/>
         <w:sdtContent>
           <w:r>
             <w:t xml:space="preserve">    </w:t>
@@ -7373,6 +7464,7 @@
           <w15:appearance w15:val="hidden"/>
           <w:text/>
         </w:sdtPr>
+        <w:sdtEndPr/>
         <w:sdtContent>
           <w:r>
             <w:t xml:space="preserve">    </w:t>
@@ -7407,6 +7499,7 @@
           <w15:appearance w15:val="hidden"/>
           <w:text/>
         </w:sdtPr>
+        <w:sdtEndPr/>
         <w:sdtContent>
           <w:r>
             <w:t xml:space="preserve">    </w:t>
@@ -7445,7 +7538,7 @@
 </file>
 
 <file path=word/numbering.xml><?xml version="1.0" encoding="utf-8"?>
-<w:numbering xmlns:wpc="http://schemas.microsoft.com/office/word/2010/wordprocessingCanvas" xmlns:cx="http://schemas.microsoft.com/office/drawing/2014/chartex" xmlns:cx1="http://schemas.microsoft.com/office/drawing/2015/9/8/chartex" xmlns:cx2="http://schemas.microsoft.com/office/drawing/2015/10/21/chartex" xmlns:cx3="http://schemas.microsoft.com/office/drawing/2016/5/9/chartex" xmlns:cx4="http://schemas.microsoft.com/office/drawing/2016/5/10/chartex" xmlns:cx5="http://schemas.microsoft.com/office/drawing/2016/5/11/chartex" xmlns:cx6="http://schemas.microsoft.com/office/drawing/2016/5/12/chartex" xmlns:cx7="http://schemas.microsoft.com/office/drawing/2016/5/13/chartex" xmlns:cx8="http://schemas.microsoft.com/office/drawing/2016/5/14/chartex" xmlns:mc="http://schemas.openxmlformats.org/markup-compatibility/2006" xmlns:aink="http://schemas.microsoft.com/office/drawing/2016/ink" xmlns:am3d="http://schemas.microsoft.com/office/drawing/2017/model3d" xmlns:o="urn:schemas-microsoft-com:office:office" xmlns:oel="http://schemas.microsoft.com/office/2019/extlst" xmlns:r="http://schemas.openxmlformats.org/officeDocument/2006/relationships" xmlns:m="http://schemas.openxmlformats.org/officeDocument/2006/math" xmlns:v="urn:schemas-microsoft-com:vml" xmlns:wp14="http://schemas.microsoft.com/office/word/2010/wordprocessingDrawing" xmlns:wp="http://schemas.openxmlformats.org/drawingml/2006/wordprocessingDrawing" xmlns:w10="urn:schemas-microsoft-com:office:word" xmlns:w="http://schemas.openxmlformats.org/wordprocessingml/2006/main" xmlns:w14="http://schemas.microsoft.com/office/word/2010/wordml" xmlns:w15="http://schemas.microsoft.com/office/word/2012/wordml" xmlns:w16cex="http://schemas.microsoft.com/office/word/2018/wordml/cex" xmlns:w16cid="http://schemas.microsoft.com/office/word/2016/wordml/cid" xmlns:w16="http://schemas.microsoft.com/office/word/2018/wordml" xmlns:w16du="http://schemas.microsoft.com/office/word/2023/wordml/word16du" xmlns:w16sdtdh="http://schemas.microsoft.com/office/word/2020/wordml/sdtdatahash" xmlns:w16sdtfl="http://schemas.microsoft.com/office/word/2024/wordml/sdtformatlock" xmlns:w16se="http://schemas.microsoft.com/office/word/2015/wordml/symex" xmlns:wpg="http://schemas.microsoft.com/office/word/2010/wordprocessingGroup" xmlns:wpi="http://schemas.microsoft.com/office/word/2010/wordprocessingInk" xmlns:wne="http://schemas.microsoft.com/office/word/2006/wordml" xmlns:wps="http://schemas.microsoft.com/office/word/2010/wordprocessingShape" mc:Ignorable="w14 w15 w16se w16cid w16 w16cex w16sdtdh w16sdtfl w16du wp14">
+<w:numbering xmlns:wpc="http://schemas.microsoft.com/office/word/2010/wordprocessingCanvas" xmlns:cx="http://schemas.microsoft.com/office/drawing/2014/chartex" xmlns:cx1="http://schemas.microsoft.com/office/drawing/2015/9/8/chartex" xmlns:cx2="http://schemas.microsoft.com/office/drawing/2015/10/21/chartex" xmlns:cx3="http://schemas.microsoft.com/office/drawing/2016/5/9/chartex" xmlns:cx4="http://schemas.microsoft.com/office/drawing/2016/5/10/chartex" xmlns:cx5="http://schemas.microsoft.com/office/drawing/2016/5/11/chartex" xmlns:cx6="http://schemas.microsoft.com/office/drawing/2016/5/12/chartex" xmlns:cx7="http://schemas.microsoft.com/office/drawing/2016/5/13/chartex" xmlns:cx8="http://schemas.microsoft.com/office/drawing/2016/5/14/chartex" xmlns:mc="http://schemas.openxmlformats.org/markup-compatibility/2006" xmlns:aink="http://schemas.microsoft.com/office/drawing/2016/ink" xmlns:am3d="http://schemas.microsoft.com/office/drawing/2017/model3d" xmlns:o="urn:schemas-microsoft-com:office:office" xmlns:r="http://schemas.openxmlformats.org/officeDocument/2006/relationships" xmlns:m="http://schemas.openxmlformats.org/officeDocument/2006/math" xmlns:v="urn:schemas-microsoft-com:vml" xmlns:wp14="http://schemas.microsoft.com/office/word/2010/wordprocessingDrawing" xmlns:wp="http://schemas.openxmlformats.org/drawingml/2006/wordprocessingDrawing" xmlns:w10="urn:schemas-microsoft-com:office:word" xmlns:w="http://schemas.openxmlformats.org/wordprocessingml/2006/main" xmlns:w14="http://schemas.microsoft.com/office/word/2010/wordml" xmlns:w15="http://schemas.microsoft.com/office/word/2012/wordml" xmlns:w16cex="http://schemas.microsoft.com/office/word/2018/wordml/cex" xmlns:w16cid="http://schemas.microsoft.com/office/word/2016/wordml/cid" xmlns:w16="http://schemas.microsoft.com/office/word/2018/wordml" xmlns:w16sdtdh="http://schemas.microsoft.com/office/word/2020/wordml/sdtdatahash" xmlns:w16se="http://schemas.microsoft.com/office/word/2015/wordml/symex" xmlns:wpg="http://schemas.microsoft.com/office/word/2010/wordprocessingGroup" xmlns:wpi="http://schemas.microsoft.com/office/word/2010/wordprocessingInk" xmlns:wne="http://schemas.microsoft.com/office/word/2006/wordml" xmlns:wps="http://schemas.microsoft.com/office/word/2010/wordprocessingShape" mc:Ignorable="w14 w15 w16se w16cid w16 w16cex w16sdtdh wp14">
   <w:abstractNum w:abstractNumId="0" w15:restartNumberingAfterBreak="0">
     <w:nsid w:val="FFFFFF88"/>
     <w:multiLevelType w:val="singleLevel"/>
@@ -8119,59 +8212,59 @@
       </w:rPr>
     </w:lvl>
   </w:abstractNum>
-  <w:num w:numId="1" w16cid:durableId="309135026">
+  <w:num w:numId="1">
     <w:abstractNumId w:val="3"/>
   </w:num>
-  <w:num w:numId="2" w16cid:durableId="744423945">
+  <w:num w:numId="2">
     <w:abstractNumId w:val="2"/>
   </w:num>
-  <w:num w:numId="3" w16cid:durableId="1684940624">
+  <w:num w:numId="3">
     <w:abstractNumId w:val="6"/>
   </w:num>
-  <w:num w:numId="4" w16cid:durableId="16932194">
+  <w:num w:numId="4">
     <w:abstractNumId w:val="3"/>
   </w:num>
-  <w:num w:numId="5" w16cid:durableId="1891070626">
+  <w:num w:numId="5">
     <w:abstractNumId w:val="3"/>
   </w:num>
-  <w:num w:numId="6" w16cid:durableId="1306593221">
+  <w:num w:numId="6">
     <w:abstractNumId w:val="3"/>
   </w:num>
-  <w:num w:numId="7" w16cid:durableId="317804055">
+  <w:num w:numId="7">
     <w:abstractNumId w:val="1"/>
   </w:num>
-  <w:num w:numId="8" w16cid:durableId="1117456484">
+  <w:num w:numId="8">
     <w:abstractNumId w:val="0"/>
   </w:num>
-  <w:num w:numId="9" w16cid:durableId="1394738850">
+  <w:num w:numId="9">
     <w:abstractNumId w:val="0"/>
   </w:num>
-  <w:num w:numId="10" w16cid:durableId="1056704159">
+  <w:num w:numId="10">
     <w:abstractNumId w:val="3"/>
   </w:num>
-  <w:num w:numId="11" w16cid:durableId="1788814559">
+  <w:num w:numId="11">
     <w:abstractNumId w:val="4"/>
   </w:num>
-  <w:num w:numId="12" w16cid:durableId="1225725685">
+  <w:num w:numId="12">
     <w:abstractNumId w:val="5"/>
   </w:num>
-  <w:num w:numId="13" w16cid:durableId="1002586912">
+  <w:num w:numId="13">
     <w:abstractNumId w:val="0"/>
   </w:num>
-  <w:num w:numId="14" w16cid:durableId="2092114880">
+  <w:num w:numId="14">
     <w:abstractNumId w:val="3"/>
   </w:num>
-  <w:num w:numId="15" w16cid:durableId="191770158">
+  <w:num w:numId="15">
     <w:abstractNumId w:val="4"/>
   </w:num>
-  <w:num w:numId="16" w16cid:durableId="892543562">
+  <w:num w:numId="16">
     <w:abstractNumId w:val="5"/>
   </w:num>
 </w:numbering>
 </file>
 
 <file path=word/styles.xml><?xml version="1.0" encoding="utf-8"?>
-<w:styles xmlns:mc="http://schemas.openxmlformats.org/markup-compatibility/2006" xmlns:r="http://schemas.openxmlformats.org/officeDocument/2006/relationships" xmlns:w="http://schemas.openxmlformats.org/wordprocessingml/2006/main" xmlns:w14="http://schemas.microsoft.com/office/word/2010/wordml" xmlns:w15="http://schemas.microsoft.com/office/word/2012/wordml" xmlns:w16cex="http://schemas.microsoft.com/office/word/2018/wordml/cex" xmlns:w16cid="http://schemas.microsoft.com/office/word/2016/wordml/cid" xmlns:w16="http://schemas.microsoft.com/office/word/2018/wordml" xmlns:w16du="http://schemas.microsoft.com/office/word/2023/wordml/word16du" xmlns:w16sdtdh="http://schemas.microsoft.com/office/word/2020/wordml/sdtdatahash" xmlns:w16sdtfl="http://schemas.microsoft.com/office/word/2024/wordml/sdtformatlock" xmlns:w16se="http://schemas.microsoft.com/office/word/2015/wordml/symex" mc:Ignorable="w14 w15 w16se w16cid w16 w16cex w16sdtdh w16sdtfl w16du">
+<w:styles xmlns:mc="http://schemas.openxmlformats.org/markup-compatibility/2006" xmlns:r="http://schemas.openxmlformats.org/officeDocument/2006/relationships" xmlns:w="http://schemas.openxmlformats.org/wordprocessingml/2006/main" xmlns:w14="http://schemas.microsoft.com/office/word/2010/wordml" xmlns:w15="http://schemas.microsoft.com/office/word/2012/wordml" xmlns:w16cex="http://schemas.microsoft.com/office/word/2018/wordml/cex" xmlns:w16cid="http://schemas.microsoft.com/office/word/2016/wordml/cid" xmlns:w16="http://schemas.microsoft.com/office/word/2018/wordml" xmlns:w16sdtdh="http://schemas.microsoft.com/office/word/2020/wordml/sdtdatahash" xmlns:w16se="http://schemas.microsoft.com/office/word/2015/wordml/symex" mc:Ignorable="w14 w15 w16se w16cid w16 w16cex w16sdtdh">
   <w:docDefaults>
     <w:rPrDefault>
       <w:rPr>
@@ -9027,7 +9120,7 @@
 </file>
 
 <file path=word/glossary/document.xml><?xml version="1.0" encoding="utf-8"?>
-<w:glossaryDocument xmlns:wpc="http://schemas.microsoft.com/office/word/2010/wordprocessingCanvas" xmlns:cx="http://schemas.microsoft.com/office/drawing/2014/chartex" xmlns:cx1="http://schemas.microsoft.com/office/drawing/2015/9/8/chartex" xmlns:cx2="http://schemas.microsoft.com/office/drawing/2015/10/21/chartex" xmlns:cx3="http://schemas.microsoft.com/office/drawing/2016/5/9/chartex" xmlns:cx4="http://schemas.microsoft.com/office/drawing/2016/5/10/chartex" xmlns:cx5="http://schemas.microsoft.com/office/drawing/2016/5/11/chartex" xmlns:cx6="http://schemas.microsoft.com/office/drawing/2016/5/12/chartex" xmlns:cx7="http://schemas.microsoft.com/office/drawing/2016/5/13/chartex" xmlns:cx8="http://schemas.microsoft.com/office/drawing/2016/5/14/chartex" xmlns:mc="http://schemas.openxmlformats.org/markup-compatibility/2006" xmlns:aink="http://schemas.microsoft.com/office/drawing/2016/ink" xmlns:am3d="http://schemas.microsoft.com/office/drawing/2017/model3d" xmlns:o="urn:schemas-microsoft-com:office:office" xmlns:oel="http://schemas.microsoft.com/office/2019/extlst" xmlns:r="http://schemas.openxmlformats.org/officeDocument/2006/relationships" xmlns:m="http://schemas.openxmlformats.org/officeDocument/2006/math" xmlns:v="urn:schemas-microsoft-com:vml" xmlns:wp14="http://schemas.microsoft.com/office/word/2010/wordprocessingDrawing" xmlns:wp="http://schemas.openxmlformats.org/drawingml/2006/wordprocessingDrawing" xmlns:w10="urn:schemas-microsoft-com:office:word" xmlns:w="http://schemas.openxmlformats.org/wordprocessingml/2006/main" xmlns:w14="http://schemas.microsoft.com/office/word/2010/wordml" xmlns:w15="http://schemas.microsoft.com/office/word/2012/wordml" xmlns:w16cex="http://schemas.microsoft.com/office/word/2018/wordml/cex" xmlns:w16cid="http://schemas.microsoft.com/office/word/2016/wordml/cid" xmlns:w16="http://schemas.microsoft.com/office/word/2018/wordml" xmlns:w16du="http://schemas.microsoft.com/office/word/2023/wordml/word16du" xmlns:w16sdtdh="http://schemas.microsoft.com/office/word/2020/wordml/sdtdatahash" xmlns:w16sdtfl="http://schemas.microsoft.com/office/word/2024/wordml/sdtformatlock" xmlns:w16se="http://schemas.microsoft.com/office/word/2015/wordml/symex" xmlns:wpg="http://schemas.microsoft.com/office/word/2010/wordprocessingGroup" xmlns:wpi="http://schemas.microsoft.com/office/word/2010/wordprocessingInk" xmlns:wne="http://schemas.microsoft.com/office/word/2006/wordml" xmlns:wps="http://schemas.microsoft.com/office/word/2010/wordprocessingShape" mc:Ignorable="w14 w15 w16se w16cid w16 w16cex w16sdtdh w16sdtfl w16du wp14">
+<w:glossaryDocument xmlns:wpc="http://schemas.microsoft.com/office/word/2010/wordprocessingCanvas" xmlns:cx="http://schemas.microsoft.com/office/drawing/2014/chartex" xmlns:cx1="http://schemas.microsoft.com/office/drawing/2015/9/8/chartex" xmlns:cx2="http://schemas.microsoft.com/office/drawing/2015/10/21/chartex" xmlns:cx3="http://schemas.microsoft.com/office/drawing/2016/5/9/chartex" xmlns:cx4="http://schemas.microsoft.com/office/drawing/2016/5/10/chartex" xmlns:cx5="http://schemas.microsoft.com/office/drawing/2016/5/11/chartex" xmlns:cx6="http://schemas.microsoft.com/office/drawing/2016/5/12/chartex" xmlns:cx7="http://schemas.microsoft.com/office/drawing/2016/5/13/chartex" xmlns:cx8="http://schemas.microsoft.com/office/drawing/2016/5/14/chartex" xmlns:mc="http://schemas.openxmlformats.org/markup-compatibility/2006" xmlns:aink="http://schemas.microsoft.com/office/drawing/2016/ink" xmlns:am3d="http://schemas.microsoft.com/office/drawing/2017/model3d" xmlns:o="urn:schemas-microsoft-com:office:office" xmlns:r="http://schemas.openxmlformats.org/officeDocument/2006/relationships" xmlns:m="http://schemas.openxmlformats.org/officeDocument/2006/math" xmlns:v="urn:schemas-microsoft-com:vml" xmlns:wp14="http://schemas.microsoft.com/office/word/2010/wordprocessingDrawing" xmlns:wp="http://schemas.openxmlformats.org/drawingml/2006/wordprocessingDrawing" xmlns:w10="urn:schemas-microsoft-com:office:word" xmlns:w="http://schemas.openxmlformats.org/wordprocessingml/2006/main" xmlns:w14="http://schemas.microsoft.com/office/word/2010/wordml" xmlns:w15="http://schemas.microsoft.com/office/word/2012/wordml" xmlns:w16cex="http://schemas.microsoft.com/office/word/2018/wordml/cex" xmlns:w16cid="http://schemas.microsoft.com/office/word/2016/wordml/cid" xmlns:w16="http://schemas.microsoft.com/office/word/2018/wordml" xmlns:w16sdtdh="http://schemas.microsoft.com/office/word/2020/wordml/sdtdatahash" xmlns:w16se="http://schemas.microsoft.com/office/word/2015/wordml/symex" xmlns:wpg="http://schemas.microsoft.com/office/word/2010/wordprocessingGroup" xmlns:wpi="http://schemas.microsoft.com/office/word/2010/wordprocessingInk" xmlns:wne="http://schemas.microsoft.com/office/word/2006/wordml" xmlns:wps="http://schemas.microsoft.com/office/word/2010/wordprocessingShape" mc:Ignorable="w14 w15 w16se w16cid w16 w16cex w16sdtdh wp14">
   <w:docParts>
     <w:docPart>
       <w:docPartPr>
@@ -11006,7 +11099,7 @@
 </file>
 
 <file path=word/glossary/fontTable.xml><?xml version="1.0" encoding="utf-8"?>
-<w:fonts xmlns:mc="http://schemas.openxmlformats.org/markup-compatibility/2006" xmlns:r="http://schemas.openxmlformats.org/officeDocument/2006/relationships" xmlns:w="http://schemas.openxmlformats.org/wordprocessingml/2006/main" xmlns:w14="http://schemas.microsoft.com/office/word/2010/wordml" xmlns:w15="http://schemas.microsoft.com/office/word/2012/wordml" xmlns:w16cex="http://schemas.microsoft.com/office/word/2018/wordml/cex" xmlns:w16cid="http://schemas.microsoft.com/office/word/2016/wordml/cid" xmlns:w16="http://schemas.microsoft.com/office/word/2018/wordml" xmlns:w16du="http://schemas.microsoft.com/office/word/2023/wordml/word16du" xmlns:w16sdtdh="http://schemas.microsoft.com/office/word/2020/wordml/sdtdatahash" xmlns:w16sdtfl="http://schemas.microsoft.com/office/word/2024/wordml/sdtformatlock" xmlns:w16se="http://schemas.microsoft.com/office/word/2015/wordml/symex" mc:Ignorable="w14 w15 w16se w16cid w16 w16cex w16sdtdh w16sdtfl w16du">
+<w:fonts xmlns:mc="http://schemas.openxmlformats.org/markup-compatibility/2006" xmlns:r="http://schemas.openxmlformats.org/officeDocument/2006/relationships" xmlns:w="http://schemas.openxmlformats.org/wordprocessingml/2006/main" xmlns:w14="http://schemas.microsoft.com/office/word/2010/wordml" xmlns:w15="http://schemas.microsoft.com/office/word/2012/wordml" xmlns:w16cex="http://schemas.microsoft.com/office/word/2018/wordml/cex" xmlns:w16cid="http://schemas.microsoft.com/office/word/2016/wordml/cid" xmlns:w16="http://schemas.microsoft.com/office/word/2018/wordml" xmlns:w16sdtdh="http://schemas.microsoft.com/office/word/2020/wordml/sdtdatahash" xmlns:w16se="http://schemas.microsoft.com/office/word/2015/wordml/symex" mc:Ignorable="w14 w15 w16se w16cid w16 w16cex w16sdtdh">
   <w:font w:name="Symbol">
     <w:panose1 w:val="05050102010706020507"/>
     <w:charset w:val="02"/>
@@ -11086,29 +11179,17 @@
     <w:pitch w:val="variable"/>
     <w:sig w:usb0="E00002FF" w:usb1="2AC7FDFF" w:usb2="00000016" w:usb3="00000000" w:csb0="0002009F" w:csb1="00000000"/>
   </w:font>
-  <w:font w:name="Aptos">
-    <w:charset w:val="00"/>
-    <w:family w:val="swiss"/>
-    <w:pitch w:val="variable"/>
-    <w:sig w:usb0="20000287" w:usb1="00000003" w:usb2="00000000" w:usb3="00000000" w:csb0="0000019F" w:csb1="00000000"/>
-  </w:font>
   <w:font w:name="Yu Mincho">
     <w:charset w:val="80"/>
     <w:family w:val="roman"/>
     <w:pitch w:val="variable"/>
     <w:sig w:usb0="800002E7" w:usb1="2AC7FCFF" w:usb2="00000012" w:usb3="00000000" w:csb0="0002009F" w:csb1="00000000"/>
   </w:font>
-  <w:font w:name="Aptos Display">
-    <w:charset w:val="00"/>
-    <w:family w:val="swiss"/>
-    <w:pitch w:val="variable"/>
-    <w:sig w:usb0="20000287" w:usb1="00000003" w:usb2="00000000" w:usb3="00000000" w:csb0="0000019F" w:csb1="00000000"/>
-  </w:font>
 </w:fonts>
 </file>
 
 <file path=word/glossary/settings.xml><?xml version="1.0" encoding="utf-8"?>
-<w:settings xmlns:mc="http://schemas.openxmlformats.org/markup-compatibility/2006" xmlns:o="urn:schemas-microsoft-com:office:office" xmlns:r="http://schemas.openxmlformats.org/officeDocument/2006/relationships" xmlns:m="http://schemas.openxmlformats.org/officeDocument/2006/math" xmlns:v="urn:schemas-microsoft-com:vml" xmlns:w10="urn:schemas-microsoft-com:office:word" xmlns:w="http://schemas.openxmlformats.org/wordprocessingml/2006/main" xmlns:w14="http://schemas.microsoft.com/office/word/2010/wordml" xmlns:w15="http://schemas.microsoft.com/office/word/2012/wordml" xmlns:w16cex="http://schemas.microsoft.com/office/word/2018/wordml/cex" xmlns:w16cid="http://schemas.microsoft.com/office/word/2016/wordml/cid" xmlns:w16="http://schemas.microsoft.com/office/word/2018/wordml" xmlns:w16du="http://schemas.microsoft.com/office/word/2023/wordml/word16du" xmlns:w16sdtdh="http://schemas.microsoft.com/office/word/2020/wordml/sdtdatahash" xmlns:w16sdtfl="http://schemas.microsoft.com/office/word/2024/wordml/sdtformatlock" xmlns:w16se="http://schemas.microsoft.com/office/word/2015/wordml/symex" xmlns:sl="http://schemas.openxmlformats.org/schemaLibrary/2006/main" mc:Ignorable="w14 w15 w16se w16cid w16 w16cex w16sdtdh w16sdtfl w16du">
+<w:settings xmlns:mc="http://schemas.openxmlformats.org/markup-compatibility/2006" xmlns:o="urn:schemas-microsoft-com:office:office" xmlns:r="http://schemas.openxmlformats.org/officeDocument/2006/relationships" xmlns:m="http://schemas.openxmlformats.org/officeDocument/2006/math" xmlns:v="urn:schemas-microsoft-com:vml" xmlns:w10="urn:schemas-microsoft-com:office:word" xmlns:w="http://schemas.openxmlformats.org/wordprocessingml/2006/main" xmlns:w14="http://schemas.microsoft.com/office/word/2010/wordml" xmlns:w15="http://schemas.microsoft.com/office/word/2012/wordml" xmlns:w16cex="http://schemas.microsoft.com/office/word/2018/wordml/cex" xmlns:w16cid="http://schemas.microsoft.com/office/word/2016/wordml/cid" xmlns:w16="http://schemas.microsoft.com/office/word/2018/wordml" xmlns:w16sdtdh="http://schemas.microsoft.com/office/word/2020/wordml/sdtdatahash" xmlns:w16se="http://schemas.microsoft.com/office/word/2015/wordml/symex" xmlns:sl="http://schemas.openxmlformats.org/schemaLibrary/2006/main" mc:Ignorable="w14 w15 w16se w16cid w16 w16cex w16sdtdh">
   <w:view w:val="normal"/>
   <w:revisionView w:inkAnnotations="0"/>
   <w:defaultTabStop w:val="708"/>
@@ -11200,6 +11281,7 @@
     <w:rsid w:val="00E869EA"/>
     <w:rsid w:val="00E87F32"/>
     <w:rsid w:val="00E9745E"/>
+    <w:rsid w:val="00EB4586"/>
     <w:rsid w:val="00EB4EB9"/>
     <w:rsid w:val="00F3606D"/>
     <w:rsid w:val="00F70A20"/>
@@ -11222,14 +11304,14 @@
   </m:mathPr>
   <w:themeFontLang w:val="es-ES" w:eastAsia="ja-JP" w:bidi="ar-SA"/>
   <w:clrSchemeMapping w:bg1="light1" w:t1="dark1" w:bg2="light2" w:t2="dark2" w:accent1="accent1" w:accent2="accent2" w:accent3="accent3" w:accent4="accent4" w:accent5="accent5" w:accent6="accent6" w:hyperlink="hyperlink" w:followedHyperlink="followedHyperlink"/>
-  <w:decimalSymbol w:val=","/>
-  <w:listSeparator w:val=";"/>
+  <w:decimalSymbol w:val="."/>
+  <w:listSeparator w:val=","/>
   <w15:chartTrackingRefBased/>
 </w:settings>
 </file>
 
 <file path=word/glossary/styles.xml><?xml version="1.0" encoding="utf-8"?>
-<w:styles xmlns:mc="http://schemas.openxmlformats.org/markup-compatibility/2006" xmlns:r="http://schemas.openxmlformats.org/officeDocument/2006/relationships" xmlns:w="http://schemas.openxmlformats.org/wordprocessingml/2006/main" xmlns:w14="http://schemas.microsoft.com/office/word/2010/wordml" xmlns:w15="http://schemas.microsoft.com/office/word/2012/wordml" xmlns:w16cex="http://schemas.microsoft.com/office/word/2018/wordml/cex" xmlns:w16cid="http://schemas.microsoft.com/office/word/2016/wordml/cid" xmlns:w16="http://schemas.microsoft.com/office/word/2018/wordml" xmlns:w16du="http://schemas.microsoft.com/office/word/2023/wordml/word16du" xmlns:w16sdtdh="http://schemas.microsoft.com/office/word/2020/wordml/sdtdatahash" xmlns:w16sdtfl="http://schemas.microsoft.com/office/word/2024/wordml/sdtformatlock" xmlns:w16se="http://schemas.microsoft.com/office/word/2015/wordml/symex" mc:Ignorable="w14 w15 w16se w16cid w16 w16cex w16sdtdh w16sdtfl w16du">
+<w:styles xmlns:mc="http://schemas.openxmlformats.org/markup-compatibility/2006" xmlns:r="http://schemas.openxmlformats.org/officeDocument/2006/relationships" xmlns:w="http://schemas.openxmlformats.org/wordprocessingml/2006/main" xmlns:w14="http://schemas.microsoft.com/office/word/2010/wordml" xmlns:w15="http://schemas.microsoft.com/office/word/2012/wordml" xmlns:w16cex="http://schemas.microsoft.com/office/word/2018/wordml/cex" xmlns:w16cid="http://schemas.microsoft.com/office/word/2016/wordml/cid" xmlns:w16="http://schemas.microsoft.com/office/word/2018/wordml" xmlns:w16sdtdh="http://schemas.microsoft.com/office/word/2020/wordml/sdtdatahash" xmlns:w16se="http://schemas.microsoft.com/office/word/2015/wordml/symex" mc:Ignorable="w14 w15 w16se w16cid w16 w16cex w16sdtdh">
   <w:docDefaults>
     <w:rPrDefault>
       <w:rPr>
@@ -12500,7 +12582,7 @@
 </file>
 
 <file path=word/glossary/webSettings.xml><?xml version="1.0" encoding="utf-8"?>
-<w:webSettings xmlns:mc="http://schemas.openxmlformats.org/markup-compatibility/2006" xmlns:r="http://schemas.openxmlformats.org/officeDocument/2006/relationships" xmlns:w="http://schemas.openxmlformats.org/wordprocessingml/2006/main" xmlns:w14="http://schemas.microsoft.com/office/word/2010/wordml" xmlns:w15="http://schemas.microsoft.com/office/word/2012/wordml" xmlns:w16cex="http://schemas.microsoft.com/office/word/2018/wordml/cex" xmlns:w16cid="http://schemas.microsoft.com/office/word/2016/wordml/cid" xmlns:w16="http://schemas.microsoft.com/office/word/2018/wordml" xmlns:w16du="http://schemas.microsoft.com/office/word/2023/wordml/word16du" xmlns:w16sdtdh="http://schemas.microsoft.com/office/word/2020/wordml/sdtdatahash" xmlns:w16sdtfl="http://schemas.microsoft.com/office/word/2024/wordml/sdtformatlock" xmlns:w16se="http://schemas.microsoft.com/office/word/2015/wordml/symex" mc:Ignorable="w14 w15 w16se w16cid w16 w16cex w16sdtdh w16sdtfl w16du">
+<w:webSettings xmlns:mc="http://schemas.openxmlformats.org/markup-compatibility/2006" xmlns:r="http://schemas.openxmlformats.org/officeDocument/2006/relationships" xmlns:w="http://schemas.openxmlformats.org/wordprocessingml/2006/main" xmlns:w14="http://schemas.microsoft.com/office/word/2010/wordml" xmlns:w15="http://schemas.microsoft.com/office/word/2012/wordml" xmlns:w16cex="http://schemas.microsoft.com/office/word/2018/wordml/cex" xmlns:w16cid="http://schemas.microsoft.com/office/word/2016/wordml/cid" xmlns:w16="http://schemas.microsoft.com/office/word/2018/wordml" xmlns:w16sdtdh="http://schemas.microsoft.com/office/word/2020/wordml/sdtdatahash" xmlns:w16se="http://schemas.microsoft.com/office/word/2015/wordml/symex" mc:Ignorable="w14 w15 w16se w16cid w16 w16cex w16sdtdh">
   <w:optimizeForBrowser/>
   <w:allowPNG/>
 </w:webSettings>

</xml_diff>

<commit_message>
docs: :memo: Update dates and roles
</commit_message>
<xml_diff>
--- a/reports/Group/00 - Requirements - Group.docx
+++ b/reports/Group/00 - Requirements - Group.docx
@@ -438,11 +438,19 @@
                   </w:rPr>
                   <w:t xml:space="preserve"> </w:t>
                 </w:r>
+                <w:proofErr w:type="spellStart"/>
                 <w:r>
                   <w:rPr>
                     <w:rFonts w:asciiTheme="majorHAnsi" w:hAnsiTheme="majorHAnsi" w:cstheme="majorHAnsi"/>
                   </w:rPr>
-                  <w:t>Coronil Álvarez</w:t>
+                  <w:t>Coronil</w:t>
+                </w:r>
+                <w:proofErr w:type="spellEnd"/>
+                <w:r>
+                  <w:rPr>
+                    <w:rFonts w:asciiTheme="majorHAnsi" w:hAnsiTheme="majorHAnsi" w:cstheme="majorHAnsi"/>
+                  </w:rPr>
+                  <w:t xml:space="preserve"> Álvarez</w:t>
                 </w:r>
                 <w:r>
                   <w:rPr>
@@ -513,8 +521,18 @@
                   <w:rPr>
                     <w:rFonts w:asciiTheme="majorHAnsi" w:hAnsiTheme="majorHAnsi" w:cstheme="majorHAnsi"/>
                   </w:rPr>
-                  <w:t xml:space="preserve"> developer,analyst</w:t>
+                  <w:t xml:space="preserve"> </w:t>
                 </w:r>
+                <w:proofErr w:type="spellStart"/>
+                <w:proofErr w:type="gramStart"/>
+                <w:r>
+                  <w:rPr>
+                    <w:rFonts w:asciiTheme="majorHAnsi" w:hAnsiTheme="majorHAnsi" w:cstheme="majorHAnsi"/>
+                  </w:rPr>
+                  <w:t>developer,analyst</w:t>
+                </w:r>
+                <w:proofErr w:type="spellEnd"/>
+                <w:proofErr w:type="gramEnd"/>
                 <w:r>
                   <w:rPr>
                     <w:rFonts w:asciiTheme="majorHAnsi" w:hAnsiTheme="majorHAnsi" w:cstheme="majorHAnsi"/>
@@ -807,12 +825,22 @@
                   </w:rPr>
                   <w:t xml:space="preserve"> </w:t>
                 </w:r>
+                <w:proofErr w:type="spellStart"/>
+                <w:proofErr w:type="gramStart"/>
                 <w:r>
                   <w:rPr>
                     <w:rFonts w:asciiTheme="majorHAnsi" w:hAnsiTheme="majorHAnsi" w:cstheme="majorHAnsi"/>
                   </w:rPr>
                   <w:t>manager,developer</w:t>
                 </w:r>
+                <w:proofErr w:type="gramEnd"/>
+                <w:r>
+                  <w:rPr>
+                    <w:rFonts w:asciiTheme="majorHAnsi" w:hAnsiTheme="majorHAnsi" w:cstheme="majorHAnsi"/>
+                  </w:rPr>
+                  <w:t>,tester</w:t>
+                </w:r>
+                <w:proofErr w:type="spellEnd"/>
                 <w:r>
                   <w:rPr>
                     <w:rFonts w:asciiTheme="majorHAnsi" w:hAnsiTheme="majorHAnsi" w:cstheme="majorHAnsi"/>
@@ -1060,8 +1088,24 @@
                   <w:rPr>
                     <w:rFonts w:asciiTheme="majorHAnsi" w:hAnsiTheme="majorHAnsi" w:cstheme="majorHAnsi"/>
                   </w:rPr>
-                  <w:t xml:space="preserve"> developer,analyst</w:t>
+                  <w:t xml:space="preserve"> </w:t>
                 </w:r>
+                <w:proofErr w:type="spellStart"/>
+                <w:proofErr w:type="gramStart"/>
+                <w:r>
+                  <w:rPr>
+                    <w:rFonts w:asciiTheme="majorHAnsi" w:hAnsiTheme="majorHAnsi" w:cstheme="majorHAnsi"/>
+                  </w:rPr>
+                  <w:t>developer,analyst</w:t>
+                </w:r>
+                <w:proofErr w:type="gramEnd"/>
+                <w:r>
+                  <w:rPr>
+                    <w:rFonts w:asciiTheme="majorHAnsi" w:hAnsiTheme="majorHAnsi" w:cstheme="majorHAnsi"/>
+                  </w:rPr>
+                  <w:t>,tester</w:t>
+                </w:r>
+                <w:proofErr w:type="spellEnd"/>
                 <w:r>
                   <w:rPr>
                     <w:rFonts w:asciiTheme="majorHAnsi" w:hAnsiTheme="majorHAnsi" w:cstheme="majorHAnsi"/>
@@ -1262,7 +1306,21 @@
                   <w:rPr>
                     <w:rFonts w:asciiTheme="majorHAnsi" w:hAnsiTheme="majorHAnsi" w:cstheme="majorHAnsi"/>
                   </w:rPr>
-                  <w:t xml:space="preserve">García Vizcaíno, Miguel  </w:t>
+                  <w:t xml:space="preserve">García </w:t>
+                </w:r>
+                <w:proofErr w:type="spellStart"/>
+                <w:r>
+                  <w:rPr>
+                    <w:rFonts w:asciiTheme="majorHAnsi" w:hAnsiTheme="majorHAnsi" w:cstheme="majorHAnsi"/>
+                  </w:rPr>
+                  <w:t>Vizcaíno</w:t>
+                </w:r>
+                <w:proofErr w:type="spellEnd"/>
+                <w:r>
+                  <w:rPr>
+                    <w:rFonts w:asciiTheme="majorHAnsi" w:hAnsiTheme="majorHAnsi" w:cstheme="majorHAnsi"/>
+                  </w:rPr>
+                  <w:t xml:space="preserve">, Miguel  </w:t>
                 </w:r>
               </w:sdtContent>
             </w:sdt>
@@ -1317,12 +1375,16 @@
                   </w:rPr>
                   <w:t xml:space="preserve"> </w:t>
                 </w:r>
+                <w:proofErr w:type="spellStart"/>
+                <w:proofErr w:type="gramStart"/>
                 <w:r>
                   <w:rPr>
                     <w:rFonts w:asciiTheme="majorHAnsi" w:hAnsiTheme="majorHAnsi" w:cstheme="majorHAnsi"/>
                   </w:rPr>
                   <w:t>developer,operator</w:t>
                 </w:r>
+                <w:proofErr w:type="spellEnd"/>
+                <w:proofErr w:type="gramEnd"/>
                 <w:r>
                   <w:rPr>
                     <w:rFonts w:asciiTheme="majorHAnsi" w:hAnsiTheme="majorHAnsi" w:cstheme="majorHAnsi"/>
@@ -1466,7 +1528,21 @@
                   <w:rPr>
                     <w:rFonts w:asciiTheme="majorHAnsi" w:hAnsiTheme="majorHAnsi" w:cstheme="majorHAnsi"/>
                   </w:rPr>
-                  <w:t xml:space="preserve"> uvus  </w:t>
+                  <w:t xml:space="preserve"> </w:t>
+                </w:r>
+                <w:proofErr w:type="spellStart"/>
+                <w:r>
+                  <w:rPr>
+                    <w:rFonts w:asciiTheme="majorHAnsi" w:hAnsiTheme="majorHAnsi" w:cstheme="majorHAnsi"/>
+                  </w:rPr>
+                  <w:t>uvus</w:t>
+                </w:r>
+                <w:proofErr w:type="spellEnd"/>
+                <w:r>
+                  <w:rPr>
+                    <w:rFonts w:asciiTheme="majorHAnsi" w:hAnsiTheme="majorHAnsi" w:cstheme="majorHAnsi"/>
+                  </w:rPr>
+                  <w:t xml:space="preserve">  </w:t>
                 </w:r>
               </w:sdtContent>
             </w:sdt>
@@ -1666,7 +1742,21 @@
                     <w:rFonts w:asciiTheme="majorHAnsi" w:hAnsiTheme="majorHAnsi" w:cstheme="majorHAnsi"/>
                     <w:u w:val="single"/>
                   </w:rPr>
-                  <w:t>April 3</w:t>
+                  <w:t>May</w:t>
+                </w:r>
+                <w:r>
+                  <w:rPr>
+                    <w:rFonts w:asciiTheme="majorHAnsi" w:hAnsiTheme="majorHAnsi" w:cstheme="majorHAnsi"/>
+                    <w:u w:val="single"/>
+                  </w:rPr>
+                  <w:t xml:space="preserve"> </w:t>
+                </w:r>
+                <w:r>
+                  <w:rPr>
+                    <w:rFonts w:asciiTheme="majorHAnsi" w:hAnsiTheme="majorHAnsi" w:cstheme="majorHAnsi"/>
+                    <w:u w:val="single"/>
+                  </w:rPr>
+                  <w:t>26</w:t>
                 </w:r>
                 <w:r>
                   <w:rPr>
@@ -11247,6 +11337,7 @@
     <w:rsid w:val="00765401"/>
     <w:rsid w:val="00790E22"/>
     <w:rsid w:val="00802250"/>
+    <w:rsid w:val="008122CC"/>
     <w:rsid w:val="0082287A"/>
     <w:rsid w:val="00893739"/>
     <w:rsid w:val="008B1087"/>
@@ -11304,8 +11395,8 @@
   </m:mathPr>
   <w:themeFontLang w:val="es-ES" w:eastAsia="ja-JP" w:bidi="ar-SA"/>
   <w:clrSchemeMapping w:bg1="light1" w:t1="dark1" w:bg2="light2" w:t2="dark2" w:accent1="accent1" w:accent2="accent2" w:accent3="accent3" w:accent4="accent4" w:accent5="accent5" w:accent6="accent6" w:hyperlink="hyperlink" w:followedHyperlink="followedHyperlink"/>
-  <w:decimalSymbol w:val="."/>
-  <w:listSeparator w:val=","/>
+  <w:decimalSymbol w:val=","/>
+  <w:listSeparator w:val=";"/>
   <w15:chartTrackingRefBased/>
 </w:settings>
 </file>

</xml_diff>